<commit_message>
Added all diagrams to report
</commit_message>
<xml_diff>
--- a/Final Report.docx
+++ b/Final Report.docx
@@ -4596,7 +4596,44 @@
               <w:rPr>
                 <w:b/>
               </w:rPr>
-              <w:t xml:space="preserve">4.1 Data Modeling </w:t>
+              <w:t>4.</w:t>
+            </w:r>
+            <w:r>
+              <w:rPr>
+                <w:b/>
+              </w:rPr>
+              <w:t>1</w:t>
+            </w:r>
+            <w:r>
+              <w:rPr>
+                <w:b/>
+              </w:rPr>
+              <w:t xml:space="preserve"> </w:t>
+            </w:r>
+            <w:r>
+              <w:rPr>
+                <w:b/>
+              </w:rPr>
+              <w:t>A</w:t>
+            </w:r>
+            <w:r>
+              <w:rPr>
+                <w:b/>
+              </w:rPr>
+              <w:t>ctivity Diagram</w:t>
+            </w:r>
+            <w:r>
+              <w:rPr>
+                <w:b/>
+              </w:rPr>
+              <w:t xml:space="preserve"> </w:t>
+            </w:r>
+            <w:r>
+              <w:rPr>
+                <w:b/>
+                <w:i/>
+              </w:rPr>
+              <w:t xml:space="preserve"> </w:t>
             </w:r>
           </w:p>
         </w:tc>
@@ -4634,7 +4671,6 @@
             <w:pPr>
               <w:rPr>
                 <w:b/>
-                <w:i/>
               </w:rPr>
             </w:pPr>
             <w:r>
@@ -4647,26 +4683,13 @@
               <w:rPr>
                 <w:b/>
               </w:rPr>
-              <w:t xml:space="preserve">2 </w:t>
-            </w:r>
-            <w:r>
-              <w:rPr>
-                <w:b/>
-              </w:rPr>
-              <w:t>Activity Diagrams / Class Diagram</w:t>
-            </w:r>
-            <w:r>
-              <w:rPr>
-                <w:b/>
-              </w:rPr>
-              <w:t xml:space="preserve"> </w:t>
-            </w:r>
-            <w:r>
-              <w:rPr>
-                <w:b/>
-                <w:i/>
-              </w:rPr>
-              <w:t xml:space="preserve"> </w:t>
+              <w:t>2</w:t>
+            </w:r>
+            <w:r>
+              <w:rPr>
+                <w:b/>
+              </w:rPr>
+              <w:t xml:space="preserve"> Functional Modeling </w:t>
             </w:r>
           </w:p>
         </w:tc>
@@ -4722,8 +4745,22 @@
               <w:rPr>
                 <w:b/>
               </w:rPr>
-              <w:t xml:space="preserve"> Functional Modeling </w:t>
-            </w:r>
+              <w:t xml:space="preserve"> TimeLine Chart</w:t>
+            </w:r>
+            <w:r>
+              <w:rPr>
+                <w:b/>
+              </w:rPr>
+              <w:t xml:space="preserve"> </w:t>
+            </w:r>
+          </w:p>
+          <w:p>
+            <w:pPr>
+              <w:rPr>
+                <w:b/>
+                <w:i/>
+              </w:rPr>
+            </w:pPr>
           </w:p>
         </w:tc>
         <w:tc>
@@ -4750,6 +4787,12 @@
                 <w:b/>
               </w:rPr>
             </w:pPr>
+            <w:r>
+              <w:rPr>
+                <w:b/>
+              </w:rPr>
+              <w:t>5</w:t>
+            </w:r>
           </w:p>
         </w:tc>
         <w:tc>
@@ -4766,34 +4809,8 @@
               <w:rPr>
                 <w:b/>
               </w:rPr>
-              <w:t>4.</w:t>
-            </w:r>
-            <w:r>
-              <w:rPr>
-                <w:b/>
-              </w:rPr>
-              <w:t>4</w:t>
-            </w:r>
-            <w:r>
-              <w:rPr>
-                <w:b/>
-              </w:rPr>
-              <w:t xml:space="preserve"> TimeLine Chart</w:t>
-            </w:r>
-            <w:r>
-              <w:rPr>
-                <w:b/>
-              </w:rPr>
-              <w:t xml:space="preserve"> </w:t>
-            </w:r>
-          </w:p>
-          <w:p>
-            <w:pPr>
-              <w:rPr>
-                <w:b/>
-                <w:i/>
-              </w:rPr>
-            </w:pPr>
+              <w:t>DESIGN</w:t>
+            </w:r>
           </w:p>
         </w:tc>
         <w:tc>
@@ -4820,12 +4837,6 @@
                 <w:b/>
               </w:rPr>
             </w:pPr>
-            <w:r>
-              <w:rPr>
-                <w:b/>
-              </w:rPr>
-              <w:t>5</w:t>
-            </w:r>
           </w:p>
         </w:tc>
         <w:tc>
@@ -4842,7 +4853,7 @@
               <w:rPr>
                 <w:b/>
               </w:rPr>
-              <w:t>DESIGN</w:t>
+              <w:t xml:space="preserve">5.1 Architectural Design </w:t>
             </w:r>
           </w:p>
         </w:tc>
@@ -4886,8 +4897,15 @@
               <w:rPr>
                 <w:b/>
               </w:rPr>
-              <w:t xml:space="preserve">5.1 Architectural Design </w:t>
-            </w:r>
+              <w:t>5.2 User Interface Design</w:t>
+            </w:r>
+          </w:p>
+          <w:p>
+            <w:pPr>
+              <w:rPr>
+                <w:b/>
+              </w:rPr>
+            </w:pPr>
           </w:p>
         </w:tc>
         <w:tc>
@@ -4914,6 +4932,12 @@
                 <w:b/>
               </w:rPr>
             </w:pPr>
+            <w:r>
+              <w:rPr>
+                <w:b/>
+              </w:rPr>
+              <w:t>6</w:t>
+            </w:r>
           </w:p>
         </w:tc>
         <w:tc>
@@ -4930,15 +4954,8 @@
               <w:rPr>
                 <w:b/>
               </w:rPr>
-              <w:t>5.2 User Interface Design</w:t>
-            </w:r>
-          </w:p>
-          <w:p>
-            <w:pPr>
-              <w:rPr>
-                <w:b/>
-              </w:rPr>
-            </w:pPr>
+              <w:t>CONCLUSION</w:t>
+            </w:r>
           </w:p>
         </w:tc>
         <w:tc>
@@ -4969,56 +4986,6 @@
               <w:rPr>
                 <w:b/>
               </w:rPr>
-              <w:t>6</w:t>
-            </w:r>
-          </w:p>
-        </w:tc>
-        <w:tc>
-          <w:tcPr>
-            <w:tcW w:w="7028" w:type="dxa"/>
-          </w:tcPr>
-          <w:p>
-            <w:pPr>
-              <w:rPr>
-                <w:b/>
-              </w:rPr>
-            </w:pPr>
-            <w:r>
-              <w:rPr>
-                <w:b/>
-              </w:rPr>
-              <w:t>CONCLUSION</w:t>
-            </w:r>
-          </w:p>
-        </w:tc>
-        <w:tc>
-          <w:tcPr>
-            <w:tcW w:w="734" w:type="dxa"/>
-          </w:tcPr>
-          <w:p>
-            <w:pPr>
-              <w:rPr>
-                <w:b/>
-              </w:rPr>
-            </w:pPr>
-          </w:p>
-        </w:tc>
-      </w:tr>
-      <w:tr>
-        <w:tc>
-          <w:tcPr>
-            <w:tcW w:w="1094" w:type="dxa"/>
-          </w:tcPr>
-          <w:p>
-            <w:pPr>
-              <w:rPr>
-                <w:b/>
-              </w:rPr>
-            </w:pPr>
-            <w:r>
-              <w:rPr>
-                <w:b/>
-              </w:rPr>
               <w:t>7</w:t>
             </w:r>
           </w:p>
@@ -5076,8 +5043,17 @@
           <w:szCs w:val="32"/>
         </w:rPr>
       </w:pPr>
-      <w:bookmarkStart w:id="0" w:name="_GoBack"/>
-      <w:bookmarkEnd w:id="0"/>
+    </w:p>
+    <w:p>
+      <w:pPr>
+        <w:pStyle w:val="Default"/>
+        <w:spacing w:line="360" w:lineRule="auto"/>
+        <w:jc w:val="center"/>
+        <w:rPr>
+          <w:sz w:val="32"/>
+          <w:szCs w:val="32"/>
+        </w:rPr>
+      </w:pPr>
     </w:p>
     <w:p>
       <w:pPr>
@@ -5278,7 +5254,6 @@
           <w:szCs w:val="32"/>
           <w:u w:val="single"/>
         </w:rPr>
-        <w:lastRenderedPageBreak/>
         <w:t>List of Figures</w:t>
       </w:r>
     </w:p>
@@ -5901,7 +5876,7 @@
                   <wp:align>center</wp:align>
                 </wp:positionH>
                 <wp:positionV relativeFrom="paragraph">
-                  <wp:posOffset>600075</wp:posOffset>
+                  <wp:posOffset>252730</wp:posOffset>
                 </wp:positionV>
                 <wp:extent cx="314325" cy="266700"/>
                 <wp:effectExtent l="0" t="0" r="0" b="0"/>
@@ -5978,7 +5953,11 @@
           </mc:Choice>
           <mc:Fallback>
             <w:pict>
-              <v:shape w14:anchorId="2AE7737C" id="Text Box 13" o:spid="_x0000_s1032" type="#_x0000_t202" style="position:absolute;left:0;text-align:left;margin-left:0;margin-top:47.25pt;width:24.75pt;height:21pt;z-index:251663360;visibility:visible;mso-wrap-style:square;mso-width-percent:0;mso-height-percent:0;mso-wrap-distance-left:9pt;mso-wrap-distance-top:0;mso-wrap-distance-right:9pt;mso-wrap-distance-bottom:0;mso-position-horizontal:center;mso-position-horizontal-relative:margin;mso-position-vertical:absolute;mso-position-vertical-relative:text;mso-width-percent:0;mso-height-percent:0;mso-width-relative:margin;mso-height-relative:page;v-text-anchor:top" o:gfxdata="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" filled="f" stroked="f" strokeweight=".5pt">
+              <v:shapetype w14:anchorId="2AE7737C" id="_x0000_t202" coordsize="21600,21600" o:spt="202" path="m,l,21600r21600,l21600,xe">
+                <v:stroke joinstyle="miter"/>
+                <v:path gradientshapeok="t" o:connecttype="rect"/>
+              </v:shapetype>
+              <v:shape id="Text Box 13" o:spid="_x0000_s1032" type="#_x0000_t202" style="position:absolute;left:0;text-align:left;margin-left:0;margin-top:19.9pt;width:24.75pt;height:21pt;z-index:251663360;visibility:visible;mso-wrap-style:square;mso-width-percent:0;mso-height-percent:0;mso-wrap-distance-left:9pt;mso-wrap-distance-top:0;mso-wrap-distance-right:9pt;mso-wrap-distance-bottom:0;mso-position-horizontal:center;mso-position-horizontal-relative:margin;mso-position-vertical:absolute;mso-position-vertical-relative:text;mso-width-percent:0;mso-height-percent:0;mso-width-relative:margin;mso-height-relative:page;v-text-anchor:top" o:gfxdata="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" filled="f" stroked="f" strokeweight=".5pt">
                 <v:path arrowok="t"/>
                 <v:textbox>
                   <w:txbxContent>
@@ -6012,18 +5991,6 @@
           <w:u w:val="single"/>
         </w:rPr>
       </w:pPr>
-    </w:p>
-    <w:p>
-      <w:pPr>
-        <w:ind w:right="-521"/>
-        <w:jc w:val="center"/>
-        <w:rPr>
-          <w:b/>
-          <w:sz w:val="32"/>
-          <w:szCs w:val="32"/>
-          <w:u w:val="single"/>
-        </w:rPr>
-      </w:pPr>
       <w:r>
         <w:rPr>
           <w:b/>
@@ -6566,6 +6533,18 @@
       <w:pPr>
         <w:pStyle w:val="Default"/>
         <w:spacing w:line="360" w:lineRule="auto"/>
+        <w:jc w:val="center"/>
+        <w:rPr>
+          <w:b/>
+          <w:sz w:val="32"/>
+          <w:szCs w:val="32"/>
+          <w:u w:val="single"/>
+        </w:rPr>
+      </w:pPr>
+    </w:p>
+    <w:p>
+      <w:pPr>
+        <w:ind w:right="-521"/>
         <w:jc w:val="center"/>
         <w:rPr>
           <w:b/>
@@ -6713,18 +6692,6 @@
           <w:u w:val="single"/>
         </w:rPr>
       </w:pPr>
-    </w:p>
-    <w:p>
-      <w:pPr>
-        <w:ind w:right="-521"/>
-        <w:jc w:val="center"/>
-        <w:rPr>
-          <w:b/>
-          <w:sz w:val="32"/>
-          <w:szCs w:val="32"/>
-          <w:u w:val="single"/>
-        </w:rPr>
-      </w:pPr>
       <w:r>
         <w:rPr>
           <w:b/>
@@ -7520,7 +7487,12 @@
         <w:t xml:space="preserve">a </w:t>
       </w:r>
       <w:r>
-        <w:t>loose identity as a personal document and patient permission is not required. These records could be used for research purposes. Confidentiality is an important component of the rights of the patient. The hospital is legally bound to maintain the confidentiality of the personal medical records. The patient can claim negligence against the hospital or the doctor for a breach of confidentiality. However, there are certain situations where it is legal for the authorities to give patient i</w:t>
+        <w:t>loose identity as a personal document and patient permission is not required. These records could be used for research purposes. Confidentiality is an important component of the rights of the patient. The hospital is legally bound to maintain the confidentiality of the personal medical records. The patient can claim negligence against the hospital or the doctor for a breach of confidentiality. However, the</w:t>
+      </w:r>
+      <w:bookmarkStart w:id="0" w:name="_GoBack"/>
+      <w:bookmarkEnd w:id="0"/>
+      <w:r>
+        <w:t>re are certain situations where it is legal for the authorities to give patient i</w:t>
       </w:r>
       <w:r>
         <w:t>nformation. These include</w:t>
@@ -9104,91 +9076,376 @@
           <w:sz w:val="28"/>
           <w:szCs w:val="28"/>
         </w:rPr>
-        <w:t>4.1 xyz</w:t>
-      </w:r>
-    </w:p>
-    <w:p>
-      <w:pPr>
-        <w:spacing w:line="360" w:lineRule="auto"/>
-        <w:rPr>
-          <w:b/>
-          <w:sz w:val="28"/>
-          <w:szCs w:val="28"/>
-        </w:rPr>
-      </w:pPr>
-    </w:p>
-    <w:p>
-      <w:pPr>
-        <w:spacing w:line="360" w:lineRule="auto"/>
-        <w:rPr>
-          <w:b/>
-          <w:sz w:val="28"/>
-          <w:szCs w:val="28"/>
-        </w:rPr>
-      </w:pPr>
-      <w:r>
-        <w:rPr>
-          <w:b/>
-          <w:sz w:val="28"/>
-          <w:szCs w:val="28"/>
-        </w:rPr>
-        <w:t>4.2 xyz</w:t>
-      </w:r>
-    </w:p>
-    <w:p>
-      <w:pPr>
-        <w:spacing w:line="360" w:lineRule="auto"/>
-        <w:rPr>
-          <w:b/>
-          <w:sz w:val="28"/>
-          <w:szCs w:val="28"/>
-        </w:rPr>
-      </w:pPr>
-    </w:p>
-    <w:p>
-      <w:pPr>
-        <w:spacing w:line="360" w:lineRule="auto"/>
-        <w:rPr>
-          <w:b/>
-          <w:sz w:val="28"/>
-          <w:szCs w:val="28"/>
-        </w:rPr>
-      </w:pPr>
-      <w:r>
-        <w:rPr>
-          <w:b/>
-          <w:sz w:val="28"/>
-          <w:szCs w:val="28"/>
-        </w:rPr>
-        <w:t>4.3 xyz</w:t>
-      </w:r>
-    </w:p>
-    <w:p>
-      <w:pPr>
-        <w:spacing w:line="360" w:lineRule="auto"/>
-        <w:rPr>
-          <w:b/>
-          <w:sz w:val="28"/>
-          <w:szCs w:val="28"/>
-        </w:rPr>
-      </w:pPr>
-    </w:p>
-    <w:p>
-      <w:pPr>
-        <w:spacing w:line="360" w:lineRule="auto"/>
-        <w:rPr>
-          <w:b/>
-          <w:sz w:val="28"/>
-          <w:szCs w:val="28"/>
-        </w:rPr>
-      </w:pPr>
-      <w:r>
-        <w:rPr>
-          <w:b/>
-          <w:sz w:val="28"/>
-          <w:szCs w:val="28"/>
-        </w:rPr>
-        <w:t>4.4 xyz</w:t>
+        <w:t xml:space="preserve">4.1 </w:t>
+      </w:r>
+      <w:r>
+        <w:rPr>
+          <w:b/>
+          <w:sz w:val="28"/>
+          <w:szCs w:val="28"/>
+        </w:rPr>
+        <w:t>Activity Diagram</w:t>
+      </w:r>
+    </w:p>
+    <w:p>
+      <w:pPr>
+        <w:spacing w:line="360" w:lineRule="auto"/>
+        <w:jc w:val="center"/>
+        <w:rPr>
+          <w:b/>
+          <w:sz w:val="28"/>
+          <w:szCs w:val="28"/>
+        </w:rPr>
+      </w:pPr>
+      <w:r>
+        <w:rPr>
+          <w:b/>
+          <w:noProof/>
+          <w:sz w:val="28"/>
+          <w:szCs w:val="28"/>
+          <w:lang w:eastAsia="en-US"/>
+        </w:rPr>
+        <w:drawing>
+          <wp:inline distT="0" distB="0" distL="0" distR="0">
+            <wp:extent cx="4884420" cy="6636823"/>
+            <wp:effectExtent l="0" t="0" r="0" b="0"/>
+            <wp:docPr id="3" name="Picture 3"/>
+            <wp:cNvGraphicFramePr>
+              <a:graphicFrameLocks xmlns:a="http://schemas.openxmlformats.org/drawingml/2006/main" noChangeAspect="1"/>
+            </wp:cNvGraphicFramePr>
+            <a:graphic xmlns:a="http://schemas.openxmlformats.org/drawingml/2006/main">
+              <a:graphicData uri="http://schemas.openxmlformats.org/drawingml/2006/picture">
+                <pic:pic xmlns:pic="http://schemas.openxmlformats.org/drawingml/2006/picture">
+                  <pic:nvPicPr>
+                    <pic:cNvPr id="3" name="updated_activity.jpg"/>
+                    <pic:cNvPicPr/>
+                  </pic:nvPicPr>
+                  <pic:blipFill>
+                    <a:blip r:embed="rId12">
+                      <a:extLst>
+                        <a:ext uri="{28A0092B-C50C-407E-A947-70E740481C1C}">
+                          <a14:useLocalDpi xmlns:a14="http://schemas.microsoft.com/office/drawing/2010/main" val="0"/>
+                        </a:ext>
+                      </a:extLst>
+                    </a:blip>
+                    <a:stretch>
+                      <a:fillRect/>
+                    </a:stretch>
+                  </pic:blipFill>
+                  <pic:spPr>
+                    <a:xfrm>
+                      <a:off x="0" y="0"/>
+                      <a:ext cx="4896605" cy="6653379"/>
+                    </a:xfrm>
+                    <a:prstGeom prst="rect">
+                      <a:avLst/>
+                    </a:prstGeom>
+                  </pic:spPr>
+                </pic:pic>
+              </a:graphicData>
+            </a:graphic>
+          </wp:inline>
+        </w:drawing>
+      </w:r>
+    </w:p>
+    <w:p>
+      <w:pPr>
+        <w:spacing w:line="360" w:lineRule="auto"/>
+        <w:rPr>
+          <w:b/>
+          <w:sz w:val="28"/>
+          <w:szCs w:val="28"/>
+        </w:rPr>
+      </w:pPr>
+    </w:p>
+    <w:p>
+      <w:pPr>
+        <w:spacing w:line="360" w:lineRule="auto"/>
+        <w:rPr>
+          <w:b/>
+          <w:sz w:val="28"/>
+          <w:szCs w:val="28"/>
+        </w:rPr>
+      </w:pPr>
+    </w:p>
+    <w:p>
+      <w:pPr>
+        <w:spacing w:line="360" w:lineRule="auto"/>
+        <w:rPr>
+          <w:b/>
+          <w:sz w:val="28"/>
+          <w:szCs w:val="28"/>
+        </w:rPr>
+      </w:pPr>
+    </w:p>
+    <w:p>
+      <w:pPr>
+        <w:spacing w:line="360" w:lineRule="auto"/>
+        <w:rPr>
+          <w:b/>
+          <w:sz w:val="28"/>
+          <w:szCs w:val="28"/>
+        </w:rPr>
+      </w:pPr>
+      <w:r>
+        <w:rPr>
+          <w:b/>
+          <w:sz w:val="28"/>
+          <w:szCs w:val="28"/>
+        </w:rPr>
+        <w:t>4.2 Function Modeling</w:t>
+      </w:r>
+    </w:p>
+    <w:p>
+      <w:pPr>
+        <w:jc w:val="center"/>
+      </w:pPr>
+      <w:r>
+        <w:rPr>
+          <w:noProof/>
+        </w:rPr>
+        <w:drawing>
+          <wp:inline distT="0" distB="0" distL="0" distR="0" wp14:anchorId="3EBAB548" wp14:editId="1BC952B7">
+            <wp:extent cx="2902510" cy="2042160"/>
+            <wp:effectExtent l="0" t="0" r="0" b="0"/>
+            <wp:docPr id="5" name="Picture 5"/>
+            <wp:cNvGraphicFramePr>
+              <a:graphicFrameLocks xmlns:a="http://schemas.openxmlformats.org/drawingml/2006/main" noChangeAspect="1"/>
+            </wp:cNvGraphicFramePr>
+            <a:graphic xmlns:a="http://schemas.openxmlformats.org/drawingml/2006/main">
+              <a:graphicData uri="http://schemas.openxmlformats.org/drawingml/2006/picture">
+                <pic:pic xmlns:pic="http://schemas.openxmlformats.org/drawingml/2006/picture">
+                  <pic:nvPicPr>
+                    <pic:cNvPr id="1" name=""/>
+                    <pic:cNvPicPr/>
+                  </pic:nvPicPr>
+                  <pic:blipFill>
+                    <a:blip r:embed="rId13"/>
+                    <a:stretch>
+                      <a:fillRect/>
+                    </a:stretch>
+                  </pic:blipFill>
+                  <pic:spPr>
+                    <a:xfrm>
+                      <a:off x="0" y="0"/>
+                      <a:ext cx="2946959" cy="2073433"/>
+                    </a:xfrm>
+                    <a:prstGeom prst="rect">
+                      <a:avLst/>
+                    </a:prstGeom>
+                  </pic:spPr>
+                </pic:pic>
+              </a:graphicData>
+            </a:graphic>
+          </wp:inline>
+        </w:drawing>
+      </w:r>
+    </w:p>
+    <w:p>
+      <w:pPr>
+        <w:jc w:val="center"/>
+      </w:pPr>
+    </w:p>
+    <w:p>
+      <w:pPr>
+        <w:jc w:val="center"/>
+      </w:pPr>
+      <w:r>
+        <w:rPr>
+          <w:noProof/>
+        </w:rPr>
+        <w:drawing>
+          <wp:inline distT="0" distB="0" distL="0" distR="0" wp14:anchorId="1576FBDE" wp14:editId="10A92EC5">
+            <wp:extent cx="2994660" cy="2210482"/>
+            <wp:effectExtent l="0" t="0" r="0" b="0"/>
+            <wp:docPr id="6" name="Picture 6"/>
+            <wp:cNvGraphicFramePr>
+              <a:graphicFrameLocks xmlns:a="http://schemas.openxmlformats.org/drawingml/2006/main" noChangeAspect="1"/>
+            </wp:cNvGraphicFramePr>
+            <a:graphic xmlns:a="http://schemas.openxmlformats.org/drawingml/2006/main">
+              <a:graphicData uri="http://schemas.openxmlformats.org/drawingml/2006/picture">
+                <pic:pic xmlns:pic="http://schemas.openxmlformats.org/drawingml/2006/picture">
+                  <pic:nvPicPr>
+                    <pic:cNvPr id="1" name=""/>
+                    <pic:cNvPicPr/>
+                  </pic:nvPicPr>
+                  <pic:blipFill>
+                    <a:blip r:embed="rId14"/>
+                    <a:stretch>
+                      <a:fillRect/>
+                    </a:stretch>
+                  </pic:blipFill>
+                  <pic:spPr>
+                    <a:xfrm>
+                      <a:off x="0" y="0"/>
+                      <a:ext cx="3025750" cy="2233430"/>
+                    </a:xfrm>
+                    <a:prstGeom prst="rect">
+                      <a:avLst/>
+                    </a:prstGeom>
+                  </pic:spPr>
+                </pic:pic>
+              </a:graphicData>
+            </a:graphic>
+          </wp:inline>
+        </w:drawing>
+      </w:r>
+    </w:p>
+    <w:p>
+      <w:pPr>
+        <w:jc w:val="center"/>
+      </w:pPr>
+      <w:r>
+        <w:rPr>
+          <w:noProof/>
+        </w:rPr>
+        <w:drawing>
+          <wp:inline distT="0" distB="0" distL="0" distR="0" wp14:anchorId="4573FB1B" wp14:editId="0D7515DA">
+            <wp:extent cx="4282440" cy="3218548"/>
+            <wp:effectExtent l="0" t="0" r="3810" b="1270"/>
+            <wp:docPr id="7" name="Picture 7" descr="STATE TRANSITION DIAGRAM                                                                                    Fees paid     ..."/>
+            <wp:cNvGraphicFramePr>
+              <a:graphicFrameLocks xmlns:a="http://schemas.openxmlformats.org/drawingml/2006/main" noChangeAspect="1"/>
+            </wp:cNvGraphicFramePr>
+            <a:graphic xmlns:a="http://schemas.openxmlformats.org/drawingml/2006/main">
+              <a:graphicData uri="http://schemas.openxmlformats.org/drawingml/2006/picture">
+                <pic:pic xmlns:pic="http://schemas.openxmlformats.org/drawingml/2006/picture">
+                  <pic:nvPicPr>
+                    <pic:cNvPr id="0" name="Picture 1" descr="STATE TRANSITION DIAGRAM                                                                                    Fees paid     ..."/>
+                    <pic:cNvPicPr>
+                      <a:picLocks noChangeAspect="1" noChangeArrowheads="1"/>
+                    </pic:cNvPicPr>
+                  </pic:nvPicPr>
+                  <pic:blipFill>
+                    <a:blip r:embed="rId15">
+                      <a:extLst>
+                        <a:ext uri="{28A0092B-C50C-407E-A947-70E740481C1C}">
+                          <a14:useLocalDpi xmlns:a14="http://schemas.microsoft.com/office/drawing/2010/main" val="0"/>
+                        </a:ext>
+                      </a:extLst>
+                    </a:blip>
+                    <a:srcRect/>
+                    <a:stretch>
+                      <a:fillRect/>
+                    </a:stretch>
+                  </pic:blipFill>
+                  <pic:spPr bwMode="auto">
+                    <a:xfrm>
+                      <a:off x="0" y="0"/>
+                      <a:ext cx="4347698" cy="3267594"/>
+                    </a:xfrm>
+                    <a:prstGeom prst="rect">
+                      <a:avLst/>
+                    </a:prstGeom>
+                    <a:noFill/>
+                    <a:ln>
+                      <a:noFill/>
+                    </a:ln>
+                  </pic:spPr>
+                </pic:pic>
+              </a:graphicData>
+            </a:graphic>
+          </wp:inline>
+        </w:drawing>
+      </w:r>
+    </w:p>
+    <w:p>
+      <w:pPr>
+        <w:spacing w:line="360" w:lineRule="auto"/>
+        <w:rPr>
+          <w:b/>
+          <w:sz w:val="28"/>
+          <w:szCs w:val="28"/>
+        </w:rPr>
+      </w:pPr>
+    </w:p>
+    <w:p>
+      <w:pPr>
+        <w:spacing w:line="360" w:lineRule="auto"/>
+        <w:rPr>
+          <w:b/>
+          <w:sz w:val="28"/>
+          <w:szCs w:val="28"/>
+        </w:rPr>
+      </w:pPr>
+      <w:r>
+        <w:rPr>
+          <w:b/>
+          <w:sz w:val="28"/>
+          <w:szCs w:val="28"/>
+        </w:rPr>
+        <w:lastRenderedPageBreak/>
+        <w:t>4.3 Timeline Chart</w:t>
+      </w:r>
+    </w:p>
+    <w:p>
+      <w:pPr>
+        <w:spacing w:line="360" w:lineRule="auto"/>
+        <w:rPr>
+          <w:b/>
+          <w:sz w:val="28"/>
+          <w:szCs w:val="28"/>
+        </w:rPr>
+      </w:pPr>
+    </w:p>
+    <w:p>
+      <w:pPr>
+        <w:spacing w:line="360" w:lineRule="auto"/>
+        <w:rPr>
+          <w:b/>
+          <w:sz w:val="28"/>
+          <w:szCs w:val="28"/>
+        </w:rPr>
+      </w:pPr>
+      <w:r>
+        <w:rPr>
+          <w:b/>
+          <w:noProof/>
+          <w:sz w:val="28"/>
+          <w:szCs w:val="28"/>
+          <w:lang w:eastAsia="en-US"/>
+        </w:rPr>
+        <w:drawing>
+          <wp:inline distT="0" distB="0" distL="0" distR="0">
+            <wp:extent cx="6012815" cy="2430780"/>
+            <wp:effectExtent l="0" t="0" r="6985" b="7620"/>
+            <wp:docPr id="4" name="Picture 4"/>
+            <wp:cNvGraphicFramePr>
+              <a:graphicFrameLocks xmlns:a="http://schemas.openxmlformats.org/drawingml/2006/main" noChangeAspect="1"/>
+            </wp:cNvGraphicFramePr>
+            <a:graphic xmlns:a="http://schemas.openxmlformats.org/drawingml/2006/main">
+              <a:graphicData uri="http://schemas.openxmlformats.org/drawingml/2006/picture">
+                <pic:pic xmlns:pic="http://schemas.openxmlformats.org/drawingml/2006/picture">
+                  <pic:nvPicPr>
+                    <pic:cNvPr id="4" name="Timeline.JPG"/>
+                    <pic:cNvPicPr/>
+                  </pic:nvPicPr>
+                  <pic:blipFill>
+                    <a:blip r:embed="rId16" cstate="print">
+                      <a:extLst>
+                        <a:ext uri="{28A0092B-C50C-407E-A947-70E740481C1C}">
+                          <a14:useLocalDpi xmlns:a14="http://schemas.microsoft.com/office/drawing/2010/main" val="0"/>
+                        </a:ext>
+                      </a:extLst>
+                    </a:blip>
+                    <a:stretch>
+                      <a:fillRect/>
+                    </a:stretch>
+                  </pic:blipFill>
+                  <pic:spPr>
+                    <a:xfrm>
+                      <a:off x="0" y="0"/>
+                      <a:ext cx="6014791" cy="2431579"/>
+                    </a:xfrm>
+                    <a:prstGeom prst="rect">
+                      <a:avLst/>
+                    </a:prstGeom>
+                  </pic:spPr>
+                </pic:pic>
+              </a:graphicData>
+            </a:graphic>
+          </wp:inline>
+        </w:drawing>
       </w:r>
     </w:p>
     <w:p>
@@ -9442,242 +9699,63 @@
     <w:p>
       <w:pPr>
         <w:spacing w:line="360" w:lineRule="auto"/>
-        <w:rPr>
-          <w:b/>
-          <w:sz w:val="28"/>
-          <w:szCs w:val="28"/>
-        </w:rPr>
-      </w:pPr>
-    </w:p>
-    <w:p>
-      <w:pPr>
-        <w:spacing w:line="360" w:lineRule="auto"/>
-        <w:rPr>
-          <w:b/>
-          <w:sz w:val="28"/>
-          <w:szCs w:val="28"/>
-        </w:rPr>
-      </w:pPr>
-    </w:p>
-    <w:p>
-      <w:pPr>
-        <w:spacing w:line="360" w:lineRule="auto"/>
-        <w:rPr>
-          <w:b/>
-          <w:sz w:val="28"/>
-          <w:szCs w:val="28"/>
-        </w:rPr>
-      </w:pPr>
-    </w:p>
-    <w:p>
-      <w:pPr>
-        <w:spacing w:line="360" w:lineRule="auto"/>
-        <w:rPr>
-          <w:b/>
-          <w:sz w:val="28"/>
-          <w:szCs w:val="28"/>
-        </w:rPr>
-      </w:pPr>
-    </w:p>
-    <w:p>
-      <w:pPr>
-        <w:spacing w:line="360" w:lineRule="auto"/>
-        <w:rPr>
-          <w:b/>
-          <w:sz w:val="28"/>
-          <w:szCs w:val="28"/>
-        </w:rPr>
-      </w:pPr>
-    </w:p>
-    <w:p>
-      <w:pPr>
-        <w:spacing w:line="360" w:lineRule="auto"/>
-        <w:rPr>
-          <w:b/>
-          <w:sz w:val="28"/>
-          <w:szCs w:val="28"/>
-        </w:rPr>
-      </w:pPr>
-    </w:p>
-    <w:p>
-      <w:pPr>
-        <w:spacing w:line="360" w:lineRule="auto"/>
-        <w:rPr>
-          <w:b/>
-          <w:sz w:val="28"/>
-          <w:szCs w:val="28"/>
-        </w:rPr>
-      </w:pPr>
-    </w:p>
-    <w:p>
-      <w:pPr>
-        <w:spacing w:line="360" w:lineRule="auto"/>
-        <w:rPr>
-          <w:b/>
-          <w:sz w:val="28"/>
-          <w:szCs w:val="28"/>
-        </w:rPr>
-      </w:pPr>
-    </w:p>
-    <w:p>
-      <w:pPr>
-        <w:spacing w:line="360" w:lineRule="auto"/>
-        <w:rPr>
-          <w:b/>
-          <w:sz w:val="28"/>
-          <w:szCs w:val="28"/>
-        </w:rPr>
-      </w:pPr>
-    </w:p>
-    <w:p>
-      <w:pPr>
-        <w:spacing w:line="360" w:lineRule="auto"/>
-        <w:rPr>
-          <w:b/>
-          <w:sz w:val="28"/>
-          <w:szCs w:val="28"/>
-        </w:rPr>
-      </w:pPr>
-    </w:p>
-    <w:p>
-      <w:pPr>
-        <w:spacing w:line="360" w:lineRule="auto"/>
-        <w:rPr>
-          <w:b/>
-          <w:sz w:val="28"/>
-          <w:szCs w:val="28"/>
-        </w:rPr>
-      </w:pPr>
-    </w:p>
-    <w:p>
-      <w:pPr>
-        <w:spacing w:line="360" w:lineRule="auto"/>
-        <w:rPr>
-          <w:b/>
-          <w:sz w:val="28"/>
-          <w:szCs w:val="28"/>
-        </w:rPr>
-      </w:pPr>
-    </w:p>
-    <w:p>
-      <w:pPr>
-        <w:spacing w:line="360" w:lineRule="auto"/>
-        <w:rPr>
-          <w:b/>
-          <w:sz w:val="28"/>
-          <w:szCs w:val="28"/>
-        </w:rPr>
-      </w:pPr>
-    </w:p>
-    <w:p>
-      <w:pPr>
-        <w:spacing w:line="360" w:lineRule="auto"/>
-        <w:rPr>
-          <w:b/>
-          <w:sz w:val="28"/>
-          <w:szCs w:val="28"/>
-        </w:rPr>
-      </w:pPr>
-    </w:p>
-    <w:p>
-      <w:pPr>
-        <w:spacing w:line="360" w:lineRule="auto"/>
-        <w:rPr>
-          <w:b/>
-          <w:sz w:val="28"/>
-          <w:szCs w:val="28"/>
-        </w:rPr>
-      </w:pPr>
-    </w:p>
-    <w:p>
-      <w:pPr>
-        <w:spacing w:line="360" w:lineRule="auto"/>
-        <w:rPr>
-          <w:b/>
-          <w:sz w:val="28"/>
-          <w:szCs w:val="28"/>
-        </w:rPr>
-      </w:pPr>
-    </w:p>
-    <w:p>
-      <w:pPr>
-        <w:spacing w:line="360" w:lineRule="auto"/>
-        <w:rPr>
-          <w:b/>
-          <w:sz w:val="28"/>
-          <w:szCs w:val="28"/>
-        </w:rPr>
-      </w:pPr>
-    </w:p>
-    <w:p>
-      <w:pPr>
-        <w:spacing w:line="360" w:lineRule="auto"/>
-        <w:rPr>
-          <w:b/>
-          <w:sz w:val="28"/>
-          <w:szCs w:val="28"/>
-        </w:rPr>
-      </w:pPr>
-    </w:p>
-    <w:p>
-      <w:pPr>
-        <w:spacing w:line="360" w:lineRule="auto"/>
-        <w:rPr>
-          <w:b/>
-          <w:sz w:val="28"/>
-          <w:szCs w:val="28"/>
-        </w:rPr>
-      </w:pPr>
-    </w:p>
-    <w:p>
-      <w:pPr>
-        <w:spacing w:line="360" w:lineRule="auto"/>
-        <w:rPr>
-          <w:b/>
-          <w:sz w:val="28"/>
-          <w:szCs w:val="28"/>
-        </w:rPr>
-      </w:pPr>
-    </w:p>
-    <w:p>
-      <w:pPr>
-        <w:spacing w:line="360" w:lineRule="auto"/>
-        <w:rPr>
-          <w:b/>
-          <w:sz w:val="28"/>
-          <w:szCs w:val="28"/>
-        </w:rPr>
-      </w:pPr>
-    </w:p>
-    <w:p>
-      <w:pPr>
-        <w:spacing w:line="360" w:lineRule="auto"/>
-        <w:rPr>
-          <w:b/>
-          <w:sz w:val="28"/>
-          <w:szCs w:val="28"/>
-        </w:rPr>
-      </w:pPr>
-    </w:p>
-    <w:p>
-      <w:pPr>
-        <w:spacing w:line="360" w:lineRule="auto"/>
-        <w:rPr>
-          <w:b/>
-          <w:sz w:val="28"/>
-          <w:szCs w:val="28"/>
-        </w:rPr>
-      </w:pPr>
-    </w:p>
-    <w:p>
-      <w:pPr>
-        <w:spacing w:line="360" w:lineRule="auto"/>
-        <w:rPr>
-          <w:b/>
-          <w:sz w:val="28"/>
-          <w:szCs w:val="28"/>
-        </w:rPr>
-      </w:pPr>
+        <w:jc w:val="center"/>
+        <w:rPr>
+          <w:b/>
+          <w:sz w:val="28"/>
+          <w:szCs w:val="28"/>
+        </w:rPr>
+      </w:pPr>
+      <w:r>
+        <w:rPr>
+          <w:b/>
+          <w:noProof/>
+          <w:sz w:val="28"/>
+          <w:szCs w:val="28"/>
+          <w:lang w:eastAsia="en-US"/>
+        </w:rPr>
+        <w:drawing>
+          <wp:inline distT="0" distB="0" distL="0" distR="0">
+            <wp:extent cx="4775009" cy="7010400"/>
+            <wp:effectExtent l="0" t="0" r="6985" b="0"/>
+            <wp:docPr id="2" name="Picture 2"/>
+            <wp:cNvGraphicFramePr>
+              <a:graphicFrameLocks xmlns:a="http://schemas.openxmlformats.org/drawingml/2006/main" noChangeAspect="1"/>
+            </wp:cNvGraphicFramePr>
+            <a:graphic xmlns:a="http://schemas.openxmlformats.org/drawingml/2006/main">
+              <a:graphicData uri="http://schemas.openxmlformats.org/drawingml/2006/picture">
+                <pic:pic xmlns:pic="http://schemas.openxmlformats.org/drawingml/2006/picture">
+                  <pic:nvPicPr>
+                    <pic:cNvPr id="2" name="updated_flowchart.jpg"/>
+                    <pic:cNvPicPr/>
+                  </pic:nvPicPr>
+                  <pic:blipFill>
+                    <a:blip r:embed="rId17">
+                      <a:extLst>
+                        <a:ext uri="{28A0092B-C50C-407E-A947-70E740481C1C}">
+                          <a14:useLocalDpi xmlns:a14="http://schemas.microsoft.com/office/drawing/2010/main" val="0"/>
+                        </a:ext>
+                      </a:extLst>
+                    </a:blip>
+                    <a:stretch>
+                      <a:fillRect/>
+                    </a:stretch>
+                  </pic:blipFill>
+                  <pic:spPr>
+                    <a:xfrm>
+                      <a:off x="0" y="0"/>
+                      <a:ext cx="4822478" cy="7080092"/>
+                    </a:xfrm>
+                    <a:prstGeom prst="rect">
+                      <a:avLst/>
+                    </a:prstGeom>
+                  </pic:spPr>
+                </pic:pic>
+              </a:graphicData>
+            </a:graphic>
+          </wp:inline>
+        </w:drawing>
+      </w:r>
     </w:p>
     <w:p>
       <w:pPr>
@@ -10021,7 +10099,7 @@
       </w:pPr>
     </w:p>
     <w:sectPr>
-      <w:headerReference w:type="default" r:id="rId12"/>
+      <w:headerReference w:type="default" r:id="rId18"/>
       <w:pgSz w:w="11906" w:h="16838" w:code="9"/>
       <w:pgMar w:top="1701" w:right="1138" w:bottom="1253" w:left="1701" w:header="720" w:footer="720" w:gutter="0"/>
       <w:cols w:space="720"/>
@@ -10166,7 +10244,7 @@
           <w:rPr>
             <w:noProof/>
           </w:rPr>
-          <w:t>10</w:t>
+          <w:t>1</w:t>
         </w:r>
         <w:r>
           <w:rPr>

</xml_diff>

<commit_message>
Adjusted formatting and filled up index/list of figures
</commit_message>
<xml_diff>
--- a/Final Report.docx
+++ b/Final Report.docx
@@ -1,6 +1,6 @@
 
 <file path=word/document.xml><?xml version="1.0" encoding="utf-8"?>
-<w:document xmlns:wpc="http://schemas.microsoft.com/office/word/2010/wordprocessingCanvas" xmlns:cx="http://schemas.microsoft.com/office/drawing/2014/chartex" xmlns:cx1="http://schemas.microsoft.com/office/drawing/2015/9/8/chartex" xmlns:cx2="http://schemas.microsoft.com/office/drawing/2015/10/21/chartex" xmlns:cx3="http://schemas.microsoft.com/office/drawing/2016/5/9/chartex" xmlns:cx4="http://schemas.microsoft.com/office/drawing/2016/5/10/chartex" xmlns:cx5="http://schemas.microsoft.com/office/drawing/2016/5/11/chartex" xmlns:cx6="http://schemas.microsoft.com/office/drawing/2016/5/12/chartex" xmlns:cx7="http://schemas.microsoft.com/office/drawing/2016/5/13/chartex" xmlns:cx8="http://schemas.microsoft.com/office/drawing/2016/5/14/chartex" xmlns:mc="http://schemas.openxmlformats.org/markup-compatibility/2006" xmlns:aink="http://schemas.microsoft.com/office/drawing/2016/ink" xmlns:am3d="http://schemas.microsoft.com/office/drawing/2017/model3d" xmlns:o="urn:schemas-microsoft-com:office:office" xmlns:r="http://schemas.openxmlformats.org/officeDocument/2006/relationships" xmlns:m="http://schemas.openxmlformats.org/officeDocument/2006/math" xmlns:v="urn:schemas-microsoft-com:vml" xmlns:wp14="http://schemas.microsoft.com/office/word/2010/wordprocessingDrawing" xmlns:wp="http://schemas.openxmlformats.org/drawingml/2006/wordprocessingDrawing" xmlns:w10="urn:schemas-microsoft-com:office:word" xmlns:w="http://schemas.openxmlformats.org/wordprocessingml/2006/main" xmlns:w14="http://schemas.microsoft.com/office/word/2010/wordml" xmlns:w15="http://schemas.microsoft.com/office/word/2012/wordml" xmlns:w16cid="http://schemas.microsoft.com/office/word/2016/wordml/cid" xmlns:w16se="http://schemas.microsoft.com/office/word/2015/wordml/symex" xmlns:wpg="http://schemas.microsoft.com/office/word/2010/wordprocessingGroup" xmlns:wpi="http://schemas.microsoft.com/office/word/2010/wordprocessingInk" xmlns:wne="http://schemas.microsoft.com/office/word/2006/wordml" xmlns:wps="http://schemas.microsoft.com/office/word/2010/wordprocessingShape" mc:Ignorable="w14 w15 w16se w16cid wp14">
+<w:document xmlns:wpc="http://schemas.microsoft.com/office/word/2010/wordprocessingCanvas" xmlns:cx="http://schemas.microsoft.com/office/drawing/2014/chartex" xmlns:cx1="http://schemas.microsoft.com/office/drawing/2015/9/8/chartex" xmlns:mc="http://schemas.openxmlformats.org/markup-compatibility/2006" xmlns:o="urn:schemas-microsoft-com:office:office" xmlns:r="http://schemas.openxmlformats.org/officeDocument/2006/relationships" xmlns:m="http://schemas.openxmlformats.org/officeDocument/2006/math" xmlns:v="urn:schemas-microsoft-com:vml" xmlns:wp14="http://schemas.microsoft.com/office/word/2010/wordprocessingDrawing" xmlns:wp="http://schemas.openxmlformats.org/drawingml/2006/wordprocessingDrawing" xmlns:w10="urn:schemas-microsoft-com:office:word" xmlns:w="http://schemas.openxmlformats.org/wordprocessingml/2006/main" xmlns:w14="http://schemas.microsoft.com/office/word/2010/wordml" xmlns:w15="http://schemas.microsoft.com/office/word/2012/wordml" xmlns:w16se="http://schemas.microsoft.com/office/word/2015/wordml/symex" xmlns:wpg="http://schemas.microsoft.com/office/word/2010/wordprocessingGroup" xmlns:wpi="http://schemas.microsoft.com/office/word/2010/wordprocessingInk" xmlns:wne="http://schemas.microsoft.com/office/word/2006/wordml" xmlns:wps="http://schemas.microsoft.com/office/word/2010/wordprocessingShape" mc:Ignorable="w14 w15 w16se wp14">
   <w:body>
     <w:p>
       <w:pPr>
@@ -137,6 +137,28 @@
       <w:pPr>
         <w:pStyle w:val="Default"/>
         <w:rPr>
+          <w:b/>
+          <w:bCs/>
+          <w:sz w:val="32"/>
+          <w:szCs w:val="32"/>
+        </w:rPr>
+      </w:pPr>
+    </w:p>
+    <w:p>
+      <w:pPr>
+        <w:pStyle w:val="Default"/>
+        <w:rPr>
+          <w:b/>
+          <w:bCs/>
+          <w:sz w:val="32"/>
+          <w:szCs w:val="32"/>
+        </w:rPr>
+      </w:pPr>
+    </w:p>
+    <w:p>
+      <w:pPr>
+        <w:pStyle w:val="Default"/>
+        <w:rPr>
           <w:sz w:val="32"/>
           <w:szCs w:val="32"/>
         </w:rPr>
@@ -481,6 +503,7 @@
           <w:szCs w:val="30"/>
         </w:rPr>
       </w:pPr>
+      <w:proofErr w:type="spellStart"/>
       <w:r>
         <w:rPr>
           <w:b/>
@@ -488,8 +511,9 @@
           <w:sz w:val="30"/>
           <w:szCs w:val="30"/>
         </w:rPr>
-        <w:t>Pranay Shah</w:t>
-      </w:r>
+        <w:t>Pranay</w:t>
+      </w:r>
+      <w:proofErr w:type="spellEnd"/>
       <w:r>
         <w:rPr>
           <w:b/>
@@ -497,7 +521,7 @@
           <w:sz w:val="30"/>
           <w:szCs w:val="30"/>
         </w:rPr>
-        <w:t xml:space="preserve"> </w:t>
+        <w:t xml:space="preserve"> Shah</w:t>
       </w:r>
       <w:r>
         <w:rPr>
@@ -506,7 +530,7 @@
           <w:sz w:val="30"/>
           <w:szCs w:val="30"/>
         </w:rPr>
-        <w:tab/>
+        <w:t xml:space="preserve"> </w:t>
       </w:r>
       <w:r>
         <w:rPr>
@@ -515,29 +539,30 @@
           <w:sz w:val="30"/>
           <w:szCs w:val="30"/>
         </w:rPr>
-        <w:t>60004140101</w:t>
-      </w:r>
-    </w:p>
-    <w:p>
-      <w:pPr>
-        <w:ind w:left="1985" w:right="1977"/>
-        <w:jc w:val="center"/>
+        <w:tab/>
+      </w:r>
+      <w:r>
         <w:rPr>
           <w:b/>
           <w:bCs/>
           <w:sz w:val="30"/>
           <w:szCs w:val="30"/>
         </w:rPr>
-      </w:pPr>
-      <w:r>
+        <w:t>60004140101</w:t>
+      </w:r>
+    </w:p>
+    <w:p>
+      <w:pPr>
+        <w:ind w:left="1985" w:right="1977"/>
+        <w:jc w:val="center"/>
         <w:rPr>
           <w:b/>
           <w:bCs/>
           <w:sz w:val="30"/>
           <w:szCs w:val="30"/>
         </w:rPr>
-        <w:t>Dipam Vasani</w:t>
-      </w:r>
+      </w:pPr>
+      <w:proofErr w:type="spellStart"/>
       <w:r>
         <w:rPr>
           <w:b/>
@@ -545,8 +570,9 @@
           <w:sz w:val="30"/>
           <w:szCs w:val="30"/>
         </w:rPr>
-        <w:t xml:space="preserve"> </w:t>
-      </w:r>
+        <w:t>Dipam</w:t>
+      </w:r>
+      <w:proofErr w:type="spellEnd"/>
       <w:r>
         <w:rPr>
           <w:b/>
@@ -554,8 +580,9 @@
           <w:sz w:val="30"/>
           <w:szCs w:val="30"/>
         </w:rPr>
-        <w:tab/>
-      </w:r>
+        <w:t xml:space="preserve"> </w:t>
+      </w:r>
+      <w:proofErr w:type="spellStart"/>
       <w:r>
         <w:rPr>
           <w:b/>
@@ -563,6 +590,34 @@
           <w:sz w:val="30"/>
           <w:szCs w:val="30"/>
         </w:rPr>
+        <w:t>Vasani</w:t>
+      </w:r>
+      <w:proofErr w:type="spellEnd"/>
+      <w:r>
+        <w:rPr>
+          <w:b/>
+          <w:bCs/>
+          <w:sz w:val="30"/>
+          <w:szCs w:val="30"/>
+        </w:rPr>
+        <w:t xml:space="preserve"> </w:t>
+      </w:r>
+      <w:r>
+        <w:rPr>
+          <w:b/>
+          <w:bCs/>
+          <w:sz w:val="30"/>
+          <w:szCs w:val="30"/>
+        </w:rPr>
+        <w:tab/>
+      </w:r>
+      <w:r>
+        <w:rPr>
+          <w:b/>
+          <w:bCs/>
+          <w:sz w:val="30"/>
+          <w:szCs w:val="30"/>
+        </w:rPr>
         <w:t>60004140116</w:t>
       </w:r>
     </w:p>
@@ -625,14 +680,25 @@
         </w:rPr>
         <w:t xml:space="preserve"> </w:t>
       </w:r>
-      <w:r>
-        <w:rPr>
-          <w:b/>
-          <w:bCs/>
-          <w:sz w:val="28"/>
-          <w:szCs w:val="28"/>
-        </w:rPr>
-        <w:t>Kriti Srivastava</w:t>
+      <w:proofErr w:type="spellStart"/>
+      <w:r>
+        <w:rPr>
+          <w:b/>
+          <w:bCs/>
+          <w:sz w:val="28"/>
+          <w:szCs w:val="28"/>
+        </w:rPr>
+        <w:t>Kriti</w:t>
+      </w:r>
+      <w:proofErr w:type="spellEnd"/>
+      <w:r>
+        <w:rPr>
+          <w:b/>
+          <w:bCs/>
+          <w:sz w:val="28"/>
+          <w:szCs w:val="28"/>
+        </w:rPr>
+        <w:t xml:space="preserve"> Srivastava</w:t>
       </w:r>
     </w:p>
     <w:p>
@@ -752,9 +818,9 @@
         <w:tblLook w:val="04A0" w:firstRow="1" w:lastRow="0" w:firstColumn="1" w:lastColumn="0" w:noHBand="0" w:noVBand="1"/>
       </w:tblPr>
       <w:tblGrid>
-        <w:gridCol w:w="1666"/>
-        <w:gridCol w:w="4999"/>
-        <w:gridCol w:w="1961"/>
+        <w:gridCol w:w="1655"/>
+        <w:gridCol w:w="4813"/>
+        <w:gridCol w:w="1958"/>
       </w:tblGrid>
       <w:tr>
         <w:trPr>
@@ -973,6 +1039,7 @@
               </w:rPr>
               <w:t xml:space="preserve">. </w:t>
             </w:r>
+            <w:proofErr w:type="spellStart"/>
             <w:r>
               <w:rPr>
                 <w:rFonts w:eastAsia="Times New Roman"/>
@@ -1014,7 +1081,16 @@
                 <w:sz w:val="28"/>
                 <w:lang w:eastAsia="en-US"/>
               </w:rPr>
-              <w:t xml:space="preserve">hvi </w:t>
+              <w:t>hvi</w:t>
+            </w:r>
+            <w:proofErr w:type="spellEnd"/>
+            <w:r>
+              <w:rPr>
+                <w:rFonts w:eastAsia="Times New Roman"/>
+                <w:sz w:val="28"/>
+                <w:lang w:eastAsia="en-US"/>
+              </w:rPr>
+              <w:t xml:space="preserve"> </w:t>
             </w:r>
             <w:r>
               <w:rPr>
@@ -1429,7 +1505,15 @@
         <w:t xml:space="preserve"> </w:t>
       </w:r>
       <w:r>
-        <w:t>is a bonafide work of</w:t>
+        <w:t xml:space="preserve">is a </w:t>
+      </w:r>
+      <w:proofErr w:type="spellStart"/>
+      <w:r>
+        <w:t>bonafide</w:t>
+      </w:r>
+      <w:proofErr w:type="spellEnd"/>
+      <w:r>
+        <w:t xml:space="preserve"> work of</w:t>
       </w:r>
       <w:r>
         <w:t xml:space="preserve"> </w:t>
@@ -1476,7 +1560,49 @@
         <w:rPr>
           <w:b/>
         </w:rPr>
-        <w:t>, “Pranay Shah” (60004140101), “Dipam Vasani” (60004140116)</w:t>
+        <w:t>, “</w:t>
+      </w:r>
+      <w:proofErr w:type="spellStart"/>
+      <w:r>
+        <w:rPr>
+          <w:b/>
+        </w:rPr>
+        <w:t>Pranay</w:t>
+      </w:r>
+      <w:proofErr w:type="spellEnd"/>
+      <w:r>
+        <w:rPr>
+          <w:b/>
+        </w:rPr>
+        <w:t xml:space="preserve"> Shah” (60004140101), “</w:t>
+      </w:r>
+      <w:proofErr w:type="spellStart"/>
+      <w:r>
+        <w:rPr>
+          <w:b/>
+        </w:rPr>
+        <w:t>Dipam</w:t>
+      </w:r>
+      <w:proofErr w:type="spellEnd"/>
+      <w:r>
+        <w:rPr>
+          <w:b/>
+        </w:rPr>
+        <w:t xml:space="preserve"> </w:t>
+      </w:r>
+      <w:proofErr w:type="spellStart"/>
+      <w:r>
+        <w:rPr>
+          <w:b/>
+        </w:rPr>
+        <w:t>Vasani</w:t>
+      </w:r>
+      <w:proofErr w:type="spellEnd"/>
+      <w:r>
+        <w:rPr>
+          <w:b/>
+        </w:rPr>
+        <w:t>” (60004140116)</w:t>
       </w:r>
       <w:r>
         <w:t xml:space="preserve"> submitted to the University of Mumbai in partial fulfillment of the requirement for the award of the degree of B.E. in Computer Engineering </w:t>
@@ -1543,7 +1669,23 @@
           <w:b/>
           <w:bCs/>
         </w:rPr>
-        <w:t xml:space="preserve">      Prof. Kriti Srivastava</w:t>
+        <w:t xml:space="preserve">      Prof. </w:t>
+      </w:r>
+      <w:proofErr w:type="spellStart"/>
+      <w:r>
+        <w:rPr>
+          <w:b/>
+          <w:bCs/>
+        </w:rPr>
+        <w:t>Kriti</w:t>
+      </w:r>
+      <w:proofErr w:type="spellEnd"/>
+      <w:r>
+        <w:rPr>
+          <w:b/>
+          <w:bCs/>
+        </w:rPr>
+        <w:t xml:space="preserve"> Srivastava</w:t>
       </w:r>
       <w:r>
         <w:rPr>
@@ -1809,8 +1951,17 @@
           <w:b/>
           <w:bCs/>
         </w:rPr>
-        <w:t xml:space="preserve">         Dr. N. M. Shekokar</w:t>
-      </w:r>
+        <w:t xml:space="preserve">         Dr. N. M. </w:t>
+      </w:r>
+      <w:proofErr w:type="spellStart"/>
+      <w:r>
+        <w:rPr>
+          <w:b/>
+          <w:bCs/>
+        </w:rPr>
+        <w:t>Shekokar</w:t>
+      </w:r>
+      <w:proofErr w:type="spellEnd"/>
       <w:r>
         <w:rPr>
           <w:b/>
@@ -1846,8 +1997,17 @@
           <w:bCs/>
         </w:rPr>
         <w:tab/>
-        <w:t xml:space="preserve">       Dr. Hari Vasudevan</w:t>
-      </w:r>
+        <w:t xml:space="preserve">       Dr. Hari </w:t>
+      </w:r>
+      <w:proofErr w:type="spellStart"/>
+      <w:r>
+        <w:rPr>
+          <w:b/>
+          <w:bCs/>
+        </w:rPr>
+        <w:t>Vasudevan</w:t>
+      </w:r>
+      <w:proofErr w:type="spellEnd"/>
       <w:r>
         <w:tab/>
       </w:r>
@@ -2001,17 +2161,6 @@
     <w:p>
       <w:pPr>
         <w:rPr>
-          <w:lang w:val="fi-FI"/>
-        </w:rPr>
-      </w:pPr>
-    </w:p>
-    <w:p>
-      <w:pPr>
-        <w:ind w:right="-521"/>
-        <w:jc w:val="center"/>
-        <w:rPr>
-          <w:sz w:val="32"/>
-          <w:szCs w:val="32"/>
           <w:lang w:val="fi-FI"/>
         </w:rPr>
       </w:pPr>
@@ -2135,9 +2284,11 @@
                             <w:pPr>
                               <w:jc w:val="center"/>
                             </w:pPr>
+                            <w:proofErr w:type="spellStart"/>
                             <w:r>
                               <w:t>i</w:t>
                             </w:r>
+                            <w:proofErr w:type="spellEnd"/>
                           </w:p>
                         </w:txbxContent>
                       </wps:txbx>
@@ -2165,16 +2316,19 @@
                 <v:stroke joinstyle="miter"/>
                 <v:path gradientshapeok="t" o:connecttype="rect"/>
               </v:shapetype>
-              <v:shape id="Text Box 22" o:spid="_x0000_s1026" type="#_x0000_t202" style="position:absolute;left:0;text-align:left;margin-left:0;margin-top:30.65pt;width:38.25pt;height:20.25pt;z-index:251669504;visibility:visible;mso-wrap-style:square;mso-width-percent:0;mso-height-percent:0;mso-wrap-distance-left:9pt;mso-wrap-distance-top:0;mso-wrap-distance-right:9pt;mso-wrap-distance-bottom:0;mso-position-horizontal:center;mso-position-horizontal-relative:margin;mso-position-vertical:absolute;mso-position-vertical-relative:text;mso-width-percent:0;mso-height-percent:0;mso-width-relative:margin;mso-height-relative:page;v-text-anchor:top" o:gfxdata="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" filled="f" stroked="f" strokeweight=".5pt">
+              <v:shape id="Text Box 22" o:spid="_x0000_s1026" type="#_x0000_t202" style="position:absolute;left:0;text-align:left;margin-left:0;margin-top:30.65pt;width:38.25pt;height:20.25pt;z-index:251669504;visibility:visible;mso-wrap-style:square;mso-width-percent:0;mso-height-percent:0;mso-wrap-distance-left:9pt;mso-wrap-distance-top:0;mso-wrap-distance-right:9pt;mso-wrap-distance-bottom:0;mso-position-horizontal:center;mso-position-horizontal-relative:margin;mso-position-vertical:absolute;mso-position-vertical-relative:text;mso-width-percent:0;mso-height-percent:0;mso-width-relative:margin;mso-height-relative:page;v-text-anchor:top" o:gfxdata="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" filled="f" stroked="f" strokeweight=".5pt">
+                <v:path arrowok="t"/>
                 <v:textbox>
                   <w:txbxContent>
                     <w:p>
                       <w:pPr>
                         <w:jc w:val="center"/>
                       </w:pPr>
+                      <w:proofErr w:type="spellStart"/>
                       <w:r>
                         <w:t>i</w:t>
                       </w:r>
+                      <w:proofErr w:type="spellEnd"/>
                     </w:p>
                   </w:txbxContent>
                 </v:textbox>
@@ -2190,20 +2344,9 @@
         <w:ind w:right="-521"/>
         <w:jc w:val="center"/>
         <w:rPr>
-          <w:sz w:val="32"/>
-          <w:szCs w:val="32"/>
-          <w:lang w:val="fi-FI"/>
-        </w:rPr>
-      </w:pPr>
-    </w:p>
-    <w:p>
-      <w:pPr>
-        <w:ind w:right="-521"/>
-        <w:jc w:val="center"/>
-        <w:rPr>
-          <w:sz w:val="32"/>
-          <w:szCs w:val="32"/>
-          <w:lang w:val="fi-FI"/>
+          <w:b/>
+          <w:sz w:val="32"/>
+          <w:szCs w:val="32"/>
         </w:rPr>
       </w:pPr>
       <w:r>
@@ -2213,6 +2356,7 @@
           <w:szCs w:val="32"/>
           <w:lang w:eastAsia="en-US"/>
         </w:rPr>
+        <w:lastRenderedPageBreak/>
         <mc:AlternateContent>
           <mc:Choice Requires="wps">
             <w:drawing>
@@ -2271,9 +2415,6 @@
                             <w:pPr>
                               <w:jc w:val="center"/>
                             </w:pPr>
-                            <w:r>
-                              <w:t>i</w:t>
-                            </w:r>
                           </w:p>
                         </w:txbxContent>
                       </wps:txbx>
@@ -2297,16 +2438,14 @@
           </mc:Choice>
           <mc:Fallback>
             <w:pict>
-              <v:shape w14:anchorId="3885051D" id="Text Box 1" o:spid="_x0000_s1027" type="#_x0000_t202" style="position:absolute;left:0;text-align:left;margin-left:216.75pt;margin-top:21.3pt;width:24.75pt;height:21pt;z-index:251659264;visibility:visible;mso-wrap-style:square;mso-width-percent:0;mso-height-percent:0;mso-wrap-distance-left:9pt;mso-wrap-distance-top:0;mso-wrap-distance-right:9pt;mso-wrap-distance-bottom:0;mso-position-horizontal:absolute;mso-position-horizontal-relative:text;mso-position-vertical:absolute;mso-position-vertical-relative:text;mso-width-percent:0;mso-height-percent:0;mso-width-relative:margin;mso-height-relative:page;v-text-anchor:top" o:gfxdata="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" filled="f" stroked="f" strokeweight=".5pt">
+              <v:shape w14:anchorId="3885051D" id="Text Box 1" o:spid="_x0000_s1027" type="#_x0000_t202" style="position:absolute;left:0;text-align:left;margin-left:216.75pt;margin-top:21.3pt;width:24.75pt;height:21pt;z-index:251659264;visibility:visible;mso-wrap-style:square;mso-width-percent:0;mso-height-percent:0;mso-wrap-distance-left:9pt;mso-wrap-distance-top:0;mso-wrap-distance-right:9pt;mso-wrap-distance-bottom:0;mso-position-horizontal:absolute;mso-position-horizontal-relative:text;mso-position-vertical:absolute;mso-position-vertical-relative:text;mso-width-percent:0;mso-height-percent:0;mso-width-relative:margin;mso-height-relative:page;v-text-anchor:top" o:gfxdata="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" filled="f" stroked="f" strokeweight=".5pt">
+                <v:path arrowok="t"/>
                 <v:textbox>
                   <w:txbxContent>
                     <w:p>
                       <w:pPr>
                         <w:jc w:val="center"/>
                       </w:pPr>
-                      <w:r>
-                        <w:t>i</w:t>
-                      </w:r>
                     </w:p>
                   </w:txbxContent>
                 </v:textbox>
@@ -2315,16 +2454,6 @@
           </mc:Fallback>
         </mc:AlternateContent>
       </w:r>
-    </w:p>
-    <w:p>
-      <w:pPr>
-        <w:jc w:val="center"/>
-        <w:rPr>
-          <w:b/>
-          <w:sz w:val="32"/>
-          <w:szCs w:val="32"/>
-        </w:rPr>
-      </w:pPr>
       <w:r>
         <w:rPr>
           <w:b/>
@@ -2387,8 +2516,69 @@
           <w:sz w:val="28"/>
           <w:szCs w:val="28"/>
         </w:rPr>
-        <w:t>Aayush Shah, Pranay Shah, Dipam Vasani</w:t>
-      </w:r>
+        <w:t xml:space="preserve">Aayush Shah, </w:t>
+      </w:r>
+      <w:proofErr w:type="spellStart"/>
+      <w:r>
+        <w:rPr>
+          <w:b/>
+          <w:bCs/>
+          <w:i/>
+          <w:iCs/>
+          <w:sz w:val="28"/>
+          <w:szCs w:val="28"/>
+        </w:rPr>
+        <w:t>Pranay</w:t>
+      </w:r>
+      <w:proofErr w:type="spellEnd"/>
+      <w:r>
+        <w:rPr>
+          <w:b/>
+          <w:bCs/>
+          <w:i/>
+          <w:iCs/>
+          <w:sz w:val="28"/>
+          <w:szCs w:val="28"/>
+        </w:rPr>
+        <w:t xml:space="preserve"> Shah, </w:t>
+      </w:r>
+      <w:proofErr w:type="spellStart"/>
+      <w:r>
+        <w:rPr>
+          <w:b/>
+          <w:bCs/>
+          <w:i/>
+          <w:iCs/>
+          <w:sz w:val="28"/>
+          <w:szCs w:val="28"/>
+        </w:rPr>
+        <w:t>Dipam</w:t>
+      </w:r>
+      <w:proofErr w:type="spellEnd"/>
+      <w:r>
+        <w:rPr>
+          <w:b/>
+          <w:bCs/>
+          <w:i/>
+          <w:iCs/>
+          <w:sz w:val="28"/>
+          <w:szCs w:val="28"/>
+        </w:rPr>
+        <w:t xml:space="preserve"> </w:t>
+      </w:r>
+      <w:proofErr w:type="spellStart"/>
+      <w:r>
+        <w:rPr>
+          <w:b/>
+          <w:bCs/>
+          <w:i/>
+          <w:iCs/>
+          <w:sz w:val="28"/>
+          <w:szCs w:val="28"/>
+        </w:rPr>
+        <w:t>Vasani</w:t>
+      </w:r>
+      <w:proofErr w:type="spellEnd"/>
       <w:r>
         <w:rPr>
           <w:sz w:val="28"/>
@@ -2597,6 +2787,28 @@
     <w:p>
       <w:pPr>
         <w:jc w:val="both"/>
+        <w:rPr>
+          <w:sz w:val="32"/>
+          <w:szCs w:val="32"/>
+        </w:rPr>
+      </w:pPr>
+    </w:p>
+    <w:p>
+      <w:pPr>
+        <w:pStyle w:val="Default"/>
+        <w:spacing w:line="360" w:lineRule="auto"/>
+        <w:jc w:val="center"/>
+        <w:rPr>
+          <w:sz w:val="32"/>
+          <w:szCs w:val="32"/>
+        </w:rPr>
+      </w:pPr>
+    </w:p>
+    <w:p>
+      <w:pPr>
+        <w:pStyle w:val="Default"/>
+        <w:spacing w:line="360" w:lineRule="auto"/>
+        <w:jc w:val="center"/>
         <w:rPr>
           <w:sz w:val="32"/>
           <w:szCs w:val="32"/>
@@ -2747,7 +2959,8 @@
           </mc:Choice>
           <mc:Fallback>
             <w:pict>
-              <v:shape w14:anchorId="49AF69B0" id="Text Box 18" o:spid="_x0000_s1028" type="#_x0000_t202" style="position:absolute;left:0;text-align:left;margin-left:0;margin-top:18pt;width:38.25pt;height:20.25pt;z-index:251667456;visibility:visible;mso-wrap-style:square;mso-width-percent:0;mso-height-percent:0;mso-wrap-distance-left:9pt;mso-wrap-distance-top:0;mso-wrap-distance-right:9pt;mso-wrap-distance-bottom:0;mso-position-horizontal:center;mso-position-horizontal-relative:margin;mso-position-vertical:absolute;mso-position-vertical-relative:text;mso-width-percent:0;mso-height-percent:0;mso-width-relative:margin;mso-height-relative:page;v-text-anchor:top" o:gfxdata="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" filled="f" stroked="f" strokeweight=".5pt">
+              <v:shape w14:anchorId="49AF69B0" id="Text Box 18" o:spid="_x0000_s1028" type="#_x0000_t202" style="position:absolute;left:0;text-align:left;margin-left:0;margin-top:18pt;width:38.25pt;height:20.25pt;z-index:251667456;visibility:visible;mso-wrap-style:square;mso-width-percent:0;mso-height-percent:0;mso-wrap-distance-left:9pt;mso-wrap-distance-top:0;mso-wrap-distance-right:9pt;mso-wrap-distance-bottom:0;mso-position-horizontal:center;mso-position-horizontal-relative:margin;mso-position-vertical:absolute;mso-position-vertical-relative:text;mso-width-percent:0;mso-height-percent:0;mso-width-relative:margin;mso-height-relative:page;v-text-anchor:top" o:gfxdata="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" filled="f" stroked="f" strokeweight=".5pt">
+                <v:path arrowok="t"/>
                 <v:textbox>
                   <w:txbxContent>
                     <w:p>
@@ -2773,17 +2986,6 @@
         <w:spacing w:line="360" w:lineRule="auto"/>
         <w:jc w:val="center"/>
         <w:rPr>
-          <w:sz w:val="32"/>
-          <w:szCs w:val="32"/>
-        </w:rPr>
-      </w:pPr>
-    </w:p>
-    <w:p>
-      <w:pPr>
-        <w:pStyle w:val="Default"/>
-        <w:spacing w:line="360" w:lineRule="auto"/>
-        <w:jc w:val="center"/>
-        <w:rPr>
           <w:sz w:val="44"/>
           <w:szCs w:val="44"/>
         </w:rPr>
@@ -2793,6 +2995,7 @@
           <w:sz w:val="44"/>
           <w:szCs w:val="44"/>
         </w:rPr>
+        <w:lastRenderedPageBreak/>
         <w:t>Declaration</w:t>
       </w:r>
     </w:p>
@@ -3037,12 +3240,50 @@
       <w:pPr>
         <w:jc w:val="center"/>
       </w:pPr>
+    </w:p>
+    <w:p>
+      <w:pPr>
+        <w:pStyle w:val="Default"/>
+        <w:spacing w:line="360" w:lineRule="auto"/>
+        <w:jc w:val="center"/>
+        <w:rPr>
+          <w:b/>
+          <w:bCs/>
+          <w:sz w:val="32"/>
+          <w:szCs w:val="32"/>
+        </w:rPr>
+      </w:pPr>
+    </w:p>
+    <w:p>
+      <w:pPr>
+        <w:pStyle w:val="Default"/>
+        <w:spacing w:line="360" w:lineRule="auto"/>
+        <w:jc w:val="center"/>
+        <w:rPr>
+          <w:b/>
+          <w:bCs/>
+          <w:sz w:val="32"/>
+          <w:szCs w:val="32"/>
+        </w:rPr>
+      </w:pPr>
+    </w:p>
+    <w:p>
+      <w:pPr>
+        <w:pStyle w:val="Default"/>
+        <w:spacing w:line="360" w:lineRule="auto"/>
+        <w:jc w:val="center"/>
+        <w:rPr>
+          <w:b/>
+          <w:bCs/>
+          <w:sz w:val="32"/>
+          <w:szCs w:val="32"/>
+        </w:rPr>
+      </w:pPr>
       <w:r>
         <w:rPr>
           <w:noProof/>
           <w:sz w:val="32"/>
           <w:szCs w:val="32"/>
-          <w:lang w:eastAsia="en-US"/>
         </w:rPr>
         <mc:AlternateContent>
           <mc:Choice Requires="wps">
@@ -3050,10 +3291,10 @@
               <wp:anchor distT="0" distB="0" distL="114300" distR="114300" simplePos="0" relativeHeight="251661312" behindDoc="0" locked="0" layoutInCell="1" allowOverlap="1" wp14:anchorId="19B9A4C1" wp14:editId="01F241FB">
                 <wp:simplePos x="0" y="0"/>
                 <wp:positionH relativeFrom="column">
-                  <wp:posOffset>2762250</wp:posOffset>
+                  <wp:posOffset>2708910</wp:posOffset>
                 </wp:positionH>
                 <wp:positionV relativeFrom="paragraph">
-                  <wp:posOffset>565149</wp:posOffset>
+                  <wp:posOffset>419735</wp:posOffset>
                 </wp:positionV>
                 <wp:extent cx="485775" cy="257175"/>
                 <wp:effectExtent l="0" t="0" r="0" b="0"/>
@@ -3128,7 +3369,8 @@
           </mc:Choice>
           <mc:Fallback>
             <w:pict>
-              <v:shape w14:anchorId="19B9A4C1" id="Text Box 10" o:spid="_x0000_s1029" type="#_x0000_t202" style="position:absolute;left:0;text-align:left;margin-left:217.5pt;margin-top:44.5pt;width:38.25pt;height:20.25pt;z-index:251661312;visibility:visible;mso-wrap-style:square;mso-width-percent:0;mso-height-percent:0;mso-wrap-distance-left:9pt;mso-wrap-distance-top:0;mso-wrap-distance-right:9pt;mso-wrap-distance-bottom:0;mso-position-horizontal:absolute;mso-position-horizontal-relative:text;mso-position-vertical:absolute;mso-position-vertical-relative:text;mso-width-percent:0;mso-height-percent:0;mso-width-relative:margin;mso-height-relative:page;v-text-anchor:top" o:gfxdata="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" filled="f" stroked="f" strokeweight=".5pt">
+              <v:shape w14:anchorId="19B9A4C1" id="Text Box 10" o:spid="_x0000_s1029" type="#_x0000_t202" style="position:absolute;left:0;text-align:left;margin-left:213.3pt;margin-top:33.05pt;width:38.25pt;height:20.25pt;z-index:251661312;visibility:visible;mso-wrap-style:square;mso-width-percent:0;mso-height-percent:0;mso-wrap-distance-left:9pt;mso-wrap-distance-top:0;mso-wrap-distance-right:9pt;mso-wrap-distance-bottom:0;mso-position-horizontal:absolute;mso-position-horizontal-relative:text;mso-position-vertical:absolute;mso-position-vertical-relative:text;mso-width-percent:0;mso-height-percent:0;mso-width-relative:margin;mso-height-relative:page;v-text-anchor:top" o:gfxdata="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" filled="f" stroked="f" strokeweight=".5pt">
+                <v:path arrowok="t"/>
                 <v:textbox>
                   <w:txbxContent>
                     <w:p>
@@ -3159,6 +3401,16 @@
           <w:szCs w:val="32"/>
         </w:rPr>
       </w:pPr>
+      <w:r>
+        <w:rPr>
+          <w:b/>
+          <w:bCs/>
+          <w:sz w:val="32"/>
+          <w:szCs w:val="32"/>
+        </w:rPr>
+        <w:lastRenderedPageBreak/>
+        <w:t>ABSTRACT</w:t>
+      </w:r>
     </w:p>
     <w:p>
       <w:pPr>
@@ -3177,118 +3429,107 @@
       <w:pPr>
         <w:pStyle w:val="Default"/>
         <w:spacing w:line="360" w:lineRule="auto"/>
-        <w:jc w:val="center"/>
-        <w:rPr>
-          <w:b/>
-          <w:bCs/>
-          <w:sz w:val="32"/>
-          <w:szCs w:val="32"/>
-        </w:rPr>
-      </w:pPr>
-      <w:r>
-        <w:rPr>
-          <w:b/>
-          <w:bCs/>
-          <w:sz w:val="32"/>
-          <w:szCs w:val="32"/>
-        </w:rPr>
-        <w:t>Abstract</w:t>
+        <w:jc w:val="both"/>
+        <w:rPr>
+          <w:sz w:val="36"/>
+          <w:szCs w:val="32"/>
+        </w:rPr>
+      </w:pPr>
+      <w:r>
+        <w:rPr>
+          <w:szCs w:val="23"/>
+        </w:rPr>
+        <w:t xml:space="preserve">In the age, where any data is easily available, it is of utmost importance that the data accessed by a person, isn’t used for malicious purposes, or more importantly the data isn’t in the wrong hands. This is even more important when the data is about an individual’s health and medical history. Often, we hear about cases wherein a medical professional misused a person’s past medical history. So, we thought of determining a medical professional’s genuineness, and then </w:t>
+      </w:r>
+      <w:r>
+        <w:rPr>
+          <w:szCs w:val="23"/>
+        </w:rPr>
+        <w:t>designing a system that</w:t>
+      </w:r>
+      <w:r>
+        <w:rPr>
+          <w:szCs w:val="23"/>
+        </w:rPr>
+        <w:t xml:space="preserve"> may then decide to deny access to a malicious doctor. These results would solely be based upon the </w:t>
+      </w:r>
+      <w:r>
+        <w:rPr>
+          <w:szCs w:val="23"/>
+        </w:rPr>
+        <w:t>credulity</w:t>
+      </w:r>
+      <w:r>
+        <w:rPr>
+          <w:szCs w:val="23"/>
+        </w:rPr>
+        <w:t xml:space="preserve"> of a medical professional. In this work, we discuss the design and implementation of the proposed project, using </w:t>
+      </w:r>
+      <w:r>
+        <w:rPr>
+          <w:szCs w:val="23"/>
+        </w:rPr>
+        <w:t xml:space="preserve">supervised </w:t>
+      </w:r>
+      <w:r>
+        <w:rPr>
+          <w:szCs w:val="23"/>
+        </w:rPr>
+        <w:t xml:space="preserve">Neural Networks. </w:t>
+      </w:r>
+      <w:r>
+        <w:rPr>
+          <w:szCs w:val="23"/>
+        </w:rPr>
+        <w:t>A knowledge</w:t>
+      </w:r>
+      <w:r>
+        <w:rPr>
+          <w:szCs w:val="23"/>
+        </w:rPr>
+        <w:t xml:space="preserve"> base would be developed for this purpose</w:t>
+      </w:r>
+      <w:r>
+        <w:rPr>
+          <w:szCs w:val="23"/>
+        </w:rPr>
+        <w:t xml:space="preserve"> to help determine whether a doctor is genuine or malicious</w:t>
+      </w:r>
+      <w:r>
+        <w:rPr>
+          <w:szCs w:val="23"/>
+        </w:rPr>
+        <w:t>. Factors like the location from which a medical professional accesses data, relevance of the data being accessed to the ailment/treatment, etc. would serve as inputs to the Neural Network, and using Error Back Propagation Technique, the Network would be tra</w:t>
+      </w:r>
+      <w:r>
+        <w:rPr>
+          <w:szCs w:val="23"/>
+        </w:rPr>
+        <w:t>ined for a variety of inputs F</w:t>
+      </w:r>
+      <w:r>
+        <w:rPr>
+          <w:szCs w:val="23"/>
+        </w:rPr>
+        <w:t>inally, the genuineness of a medical professional as a numerical value between zero and one</w:t>
+      </w:r>
+      <w:r>
+        <w:rPr>
+          <w:szCs w:val="23"/>
+        </w:rPr>
+        <w:t>, and access would be granted or denied based on a predetermined threshold.</w:t>
       </w:r>
     </w:p>
     <w:p>
       <w:pPr>
         <w:pStyle w:val="Default"/>
         <w:spacing w:line="360" w:lineRule="auto"/>
-        <w:jc w:val="both"/>
-        <w:rPr>
-          <w:sz w:val="36"/>
-          <w:szCs w:val="32"/>
-        </w:rPr>
-      </w:pPr>
-      <w:r>
-        <w:rPr>
-          <w:szCs w:val="23"/>
-        </w:rPr>
-        <w:t xml:space="preserve">In the age, where any data is easily available, it is of utmost importance that the data accessed by a person, isn’t used for malicious purposes, or more importantly the data isn’t in the wrong hands. This is even more important when the data is about an individual’s health and medical history. Often, we hear about cases wherein a medical professional misused a person’s past medical history. So, we thought of determining a medical professional’s genuineness, and then </w:t>
-      </w:r>
-      <w:r>
-        <w:rPr>
-          <w:szCs w:val="23"/>
-        </w:rPr>
-        <w:t>designing a system that</w:t>
-      </w:r>
-      <w:r>
-        <w:rPr>
-          <w:szCs w:val="23"/>
-        </w:rPr>
-        <w:t xml:space="preserve"> may then decide to deny access to a malicious doctor. These results would solely be based upon the </w:t>
-      </w:r>
-      <w:r>
-        <w:rPr>
-          <w:szCs w:val="23"/>
-        </w:rPr>
-        <w:t>credulity</w:t>
-      </w:r>
-      <w:r>
-        <w:rPr>
-          <w:szCs w:val="23"/>
-        </w:rPr>
-        <w:t xml:space="preserve"> of a medical professional. In this work, we discuss the design and implementation of the proposed project, using </w:t>
-      </w:r>
-      <w:r>
-        <w:rPr>
-          <w:szCs w:val="23"/>
-        </w:rPr>
-        <w:t xml:space="preserve">supervised </w:t>
-      </w:r>
-      <w:r>
-        <w:rPr>
-          <w:szCs w:val="23"/>
-        </w:rPr>
-        <w:t xml:space="preserve">Neural Networks. </w:t>
-      </w:r>
-      <w:r>
-        <w:rPr>
-          <w:szCs w:val="23"/>
-        </w:rPr>
-        <w:t>A knowledge</w:t>
-      </w:r>
-      <w:r>
-        <w:rPr>
-          <w:szCs w:val="23"/>
-        </w:rPr>
-        <w:t xml:space="preserve"> base would be developed for this purpose</w:t>
-      </w:r>
-      <w:r>
-        <w:rPr>
-          <w:szCs w:val="23"/>
-        </w:rPr>
-        <w:t xml:space="preserve"> to help determine whether a doctor is genuine or malicious</w:t>
-      </w:r>
-      <w:r>
-        <w:rPr>
-          <w:szCs w:val="23"/>
-        </w:rPr>
-        <w:t>. Factors like the location from which a medical professional accesses data, relevance of the data being accessed to the ailment/treatment, etc. would serve as inputs to the Neural Network, and using Error Back Propagation Technique, the Network would be tra</w:t>
-      </w:r>
-      <w:r>
-        <w:rPr>
-          <w:szCs w:val="23"/>
-        </w:rPr>
-        <w:t>ined for a variety of inputs F</w:t>
-      </w:r>
-      <w:r>
-        <w:rPr>
-          <w:szCs w:val="23"/>
-        </w:rPr>
-        <w:t>inally, the genuineness of a medical professional as a numerical value between zero and one</w:t>
-      </w:r>
-      <w:r>
-        <w:rPr>
-          <w:szCs w:val="23"/>
-        </w:rPr>
-        <w:t>, and access would be granted or denied based on a predetermined threshold.</w:t>
-      </w:r>
+        <w:jc w:val="center"/>
+        <w:rPr>
+          <w:sz w:val="32"/>
+          <w:szCs w:val="32"/>
+        </w:rPr>
+      </w:pPr>
     </w:p>
     <w:p>
       <w:pPr>
@@ -3425,7 +3666,7 @@
                   <wp:align>center</wp:align>
                 </wp:positionH>
                 <wp:positionV relativeFrom="paragraph">
-                  <wp:posOffset>564515</wp:posOffset>
+                  <wp:posOffset>302260</wp:posOffset>
                 </wp:positionV>
                 <wp:extent cx="485775" cy="257175"/>
                 <wp:effectExtent l="0" t="0" r="0" b="0"/>
@@ -3500,7 +3741,8 @@
           </mc:Choice>
           <mc:Fallback>
             <w:pict>
-              <v:shape w14:anchorId="49AF69B0" id="Text Box 23" o:spid="_x0000_s1030" type="#_x0000_t202" style="position:absolute;left:0;text-align:left;margin-left:0;margin-top:44.45pt;width:38.25pt;height:20.25pt;z-index:251671552;visibility:visible;mso-wrap-style:square;mso-width-percent:0;mso-height-percent:0;mso-wrap-distance-left:9pt;mso-wrap-distance-top:0;mso-wrap-distance-right:9pt;mso-wrap-distance-bottom:0;mso-position-horizontal:center;mso-position-horizontal-relative:margin;mso-position-vertical:absolute;mso-position-vertical-relative:text;mso-width-percent:0;mso-height-percent:0;mso-width-relative:margin;mso-height-relative:page;v-text-anchor:top" o:gfxdata="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" filled="f" stroked="f" strokeweight=".5pt">
+              <v:shape w14:anchorId="49AF69B0" id="Text Box 23" o:spid="_x0000_s1030" type="#_x0000_t202" style="position:absolute;left:0;text-align:left;margin-left:0;margin-top:23.8pt;width:38.25pt;height:20.25pt;z-index:251671552;visibility:visible;mso-wrap-style:square;mso-width-percent:0;mso-height-percent:0;mso-wrap-distance-left:9pt;mso-wrap-distance-top:0;mso-wrap-distance-right:9pt;mso-wrap-distance-bottom:0;mso-position-horizontal:center;mso-position-horizontal-relative:margin;mso-position-vertical:absolute;mso-position-vertical-relative:text;mso-width-percent:0;mso-height-percent:0;mso-width-relative:margin;mso-height-relative:page;v-text-anchor:top" o:gfxdata="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" filled="f" stroked="f" strokeweight=".5pt">
+                <v:path arrowok="t"/>
                 <v:textbox>
                   <w:txbxContent>
                     <w:p>
@@ -3526,20 +3768,30 @@
         <w:spacing w:line="360" w:lineRule="auto"/>
         <w:jc w:val="center"/>
         <w:rPr>
-          <w:b/>
-          <w:bCs/>
-          <w:sz w:val="32"/>
-          <w:szCs w:val="32"/>
-        </w:rPr>
-      </w:pPr>
-      <w:r>
-        <w:rPr>
-          <w:b/>
-          <w:bCs/>
-          <w:sz w:val="32"/>
-          <w:szCs w:val="32"/>
-        </w:rPr>
-        <w:lastRenderedPageBreak/>
+          <w:sz w:val="32"/>
+          <w:szCs w:val="32"/>
+        </w:rPr>
+      </w:pPr>
+    </w:p>
+    <w:p>
+      <w:pPr>
+        <w:pStyle w:val="Default"/>
+        <w:spacing w:line="360" w:lineRule="auto"/>
+        <w:jc w:val="center"/>
+        <w:rPr>
+          <w:b/>
+          <w:bCs/>
+          <w:sz w:val="32"/>
+          <w:szCs w:val="32"/>
+        </w:rPr>
+      </w:pPr>
+      <w:r>
+        <w:rPr>
+          <w:b/>
+          <w:bCs/>
+          <w:sz w:val="32"/>
+          <w:szCs w:val="32"/>
+        </w:rPr>
         <w:t>Contents</w:t>
       </w:r>
     </w:p>
@@ -3604,6 +3856,7 @@
           </w:tcPr>
           <w:p>
             <w:pPr>
+              <w:jc w:val="center"/>
               <w:rPr>
                 <w:b/>
               </w:rPr>
@@ -3660,10 +3913,17 @@
           </w:tcPr>
           <w:p>
             <w:pPr>
+              <w:jc w:val="center"/>
               <w:rPr>
                 <w:b/>
               </w:rPr>
             </w:pPr>
+            <w:r>
+              <w:rPr>
+                <w:b/>
+              </w:rPr>
+              <w:t>1</w:t>
+            </w:r>
           </w:p>
         </w:tc>
       </w:tr>
@@ -3699,10 +3959,17 @@
           </w:tcPr>
           <w:p>
             <w:pPr>
+              <w:jc w:val="center"/>
               <w:rPr>
                 <w:b/>
               </w:rPr>
             </w:pPr>
+            <w:r>
+              <w:rPr>
+                <w:b/>
+              </w:rPr>
+              <w:t>2</w:t>
+            </w:r>
           </w:p>
         </w:tc>
       </w:tr>
@@ -3755,10 +4022,17 @@
           </w:tcPr>
           <w:p>
             <w:pPr>
+              <w:jc w:val="center"/>
               <w:rPr>
                 <w:b/>
               </w:rPr>
             </w:pPr>
+            <w:r>
+              <w:rPr>
+                <w:b/>
+              </w:rPr>
+              <w:t>2</w:t>
+            </w:r>
           </w:p>
         </w:tc>
       </w:tr>
@@ -3806,10 +4080,17 @@
           </w:tcPr>
           <w:p>
             <w:pPr>
+              <w:jc w:val="center"/>
               <w:rPr>
                 <w:b/>
               </w:rPr>
             </w:pPr>
+            <w:r>
+              <w:rPr>
+                <w:b/>
+              </w:rPr>
+              <w:t>3</w:t>
+            </w:r>
           </w:p>
         </w:tc>
       </w:tr>
@@ -3851,10 +4132,17 @@
           </w:tcPr>
           <w:p>
             <w:pPr>
+              <w:jc w:val="center"/>
               <w:rPr>
                 <w:b/>
               </w:rPr>
             </w:pPr>
+            <w:r>
+              <w:rPr>
+                <w:b/>
+              </w:rPr>
+              <w:t>4</w:t>
+            </w:r>
           </w:p>
         </w:tc>
       </w:tr>
@@ -3914,10 +4202,17 @@
           </w:tcPr>
           <w:p>
             <w:pPr>
+              <w:jc w:val="center"/>
               <w:rPr>
                 <w:b/>
               </w:rPr>
             </w:pPr>
+            <w:r>
+              <w:rPr>
+                <w:b/>
+              </w:rPr>
+              <w:t>6</w:t>
+            </w:r>
           </w:p>
         </w:tc>
       </w:tr>
@@ -3971,10 +4266,17 @@
           </w:tcPr>
           <w:p>
             <w:pPr>
+              <w:jc w:val="center"/>
               <w:rPr>
                 <w:b/>
               </w:rPr>
             </w:pPr>
+            <w:r>
+              <w:rPr>
+                <w:b/>
+              </w:rPr>
+              <w:t>7</w:t>
+            </w:r>
           </w:p>
         </w:tc>
       </w:tr>
@@ -4033,10 +4335,17 @@
           </w:tcPr>
           <w:p>
             <w:pPr>
+              <w:jc w:val="center"/>
               <w:rPr>
                 <w:b/>
               </w:rPr>
             </w:pPr>
+            <w:r>
+              <w:rPr>
+                <w:b/>
+              </w:rPr>
+              <w:t>9</w:t>
+            </w:r>
           </w:p>
         </w:tc>
       </w:tr>
@@ -4095,71 +4404,17 @@
           </w:tcPr>
           <w:p>
             <w:pPr>
+              <w:jc w:val="center"/>
               <w:rPr>
                 <w:b/>
               </w:rPr>
             </w:pPr>
-          </w:p>
-        </w:tc>
-      </w:tr>
-      <w:tr>
-        <w:trPr>
-          <w:trHeight w:val="350"/>
-        </w:trPr>
-        <w:tc>
-          <w:tcPr>
-            <w:tcW w:w="1094" w:type="dxa"/>
-          </w:tcPr>
-          <w:p>
-            <w:pPr>
-              <w:rPr>
-                <w:b/>
-              </w:rPr>
-            </w:pPr>
-          </w:p>
-        </w:tc>
-        <w:tc>
-          <w:tcPr>
-            <w:tcW w:w="7028" w:type="dxa"/>
-          </w:tcPr>
-          <w:p>
-            <w:pPr>
-              <w:rPr>
-                <w:b/>
-              </w:rPr>
-            </w:pPr>
-            <w:r>
-              <w:rPr>
-                <w:b/>
-              </w:rPr>
-              <w:t xml:space="preserve">3.2 </w:t>
-            </w:r>
-            <w:proofErr w:type="gramStart"/>
-            <w:r>
-              <w:rPr>
-                <w:b/>
-              </w:rPr>
-              <w:t>Non Functional</w:t>
-            </w:r>
-            <w:proofErr w:type="gramEnd"/>
-            <w:r>
-              <w:rPr>
-                <w:b/>
-              </w:rPr>
-              <w:t xml:space="preserve"> Requirements</w:t>
-            </w:r>
-          </w:p>
-        </w:tc>
-        <w:tc>
-          <w:tcPr>
-            <w:tcW w:w="734" w:type="dxa"/>
-          </w:tcPr>
-          <w:p>
-            <w:pPr>
-              <w:rPr>
-                <w:b/>
-              </w:rPr>
-            </w:pPr>
+            <w:r>
+              <w:rPr>
+                <w:b/>
+              </w:rPr>
+              <w:t>9</w:t>
+            </w:r>
           </w:p>
         </w:tc>
       </w:tr>
@@ -4193,7 +4448,19 @@
               <w:rPr>
                 <w:b/>
               </w:rPr>
-              <w:t>3.3 Specific Requirements</w:t>
+              <w:t>3.</w:t>
+            </w:r>
+            <w:r>
+              <w:rPr>
+                <w:b/>
+              </w:rPr>
+              <w:t>2</w:t>
+            </w:r>
+            <w:r>
+              <w:rPr>
+                <w:b/>
+              </w:rPr>
+              <w:t xml:space="preserve"> Specific Requirements</w:t>
             </w:r>
           </w:p>
         </w:tc>
@@ -4203,16 +4470,23 @@
           </w:tcPr>
           <w:p>
             <w:pPr>
+              <w:jc w:val="center"/>
               <w:rPr>
                 <w:b/>
               </w:rPr>
             </w:pPr>
+            <w:r>
+              <w:rPr>
+                <w:b/>
+              </w:rPr>
+              <w:t>10</w:t>
+            </w:r>
           </w:p>
         </w:tc>
       </w:tr>
       <w:tr>
         <w:trPr>
-          <w:trHeight w:val="323"/>
+          <w:trHeight w:val="386"/>
         </w:trPr>
         <w:tc>
           <w:tcPr>
@@ -4240,7 +4514,7 @@
               <w:rPr>
                 <w:b/>
               </w:rPr>
-              <w:t>3.4</w:t>
+              <w:t>3.3</w:t>
             </w:r>
             <w:r>
               <w:rPr>
@@ -4263,10 +4537,17 @@
           </w:tcPr>
           <w:p>
             <w:pPr>
+              <w:jc w:val="center"/>
               <w:rPr>
                 <w:b/>
               </w:rPr>
             </w:pPr>
+            <w:r>
+              <w:rPr>
+                <w:b/>
+              </w:rPr>
+              <w:t>11</w:t>
+            </w:r>
           </w:p>
         </w:tc>
       </w:tr>
@@ -4313,10 +4594,17 @@
           </w:tcPr>
           <w:p>
             <w:pPr>
+              <w:jc w:val="center"/>
               <w:rPr>
                 <w:b/>
               </w:rPr>
             </w:pPr>
+            <w:r>
+              <w:rPr>
+                <w:b/>
+              </w:rPr>
+              <w:t>13</w:t>
+            </w:r>
           </w:p>
         </w:tc>
       </w:tr>
@@ -4395,10 +4683,17 @@
           </w:tcPr>
           <w:p>
             <w:pPr>
+              <w:jc w:val="center"/>
               <w:rPr>
                 <w:b/>
               </w:rPr>
             </w:pPr>
+            <w:r>
+              <w:rPr>
+                <w:b/>
+              </w:rPr>
+              <w:t>13</w:t>
+            </w:r>
           </w:p>
         </w:tc>
       </w:tr>
@@ -4451,10 +4746,17 @@
           </w:tcPr>
           <w:p>
             <w:pPr>
+              <w:jc w:val="center"/>
               <w:rPr>
                 <w:b/>
               </w:rPr>
             </w:pPr>
+            <w:r>
+              <w:rPr>
+                <w:b/>
+              </w:rPr>
+              <w:t>14</w:t>
+            </w:r>
           </w:p>
         </w:tc>
       </w:tr>
@@ -4521,10 +4823,17 @@
           </w:tcPr>
           <w:p>
             <w:pPr>
+              <w:jc w:val="center"/>
               <w:rPr>
                 <w:b/>
               </w:rPr>
             </w:pPr>
+            <w:r>
+              <w:rPr>
+                <w:b/>
+              </w:rPr>
+              <w:t>15</w:t>
+            </w:r>
           </w:p>
         </w:tc>
       </w:tr>
@@ -4571,10 +4880,17 @@
           </w:tcPr>
           <w:p>
             <w:pPr>
+              <w:jc w:val="center"/>
               <w:rPr>
                 <w:b/>
               </w:rPr>
             </w:pPr>
+            <w:r>
+              <w:rPr>
+                <w:b/>
+              </w:rPr>
+              <w:t>16</w:t>
+            </w:r>
           </w:p>
         </w:tc>
       </w:tr>
@@ -4615,10 +4931,17 @@
           </w:tcPr>
           <w:p>
             <w:pPr>
+              <w:jc w:val="center"/>
               <w:rPr>
                 <w:b/>
               </w:rPr>
             </w:pPr>
+            <w:r>
+              <w:rPr>
+                <w:b/>
+              </w:rPr>
+              <w:t>16</w:t>
+            </w:r>
           </w:p>
         </w:tc>
       </w:tr>
@@ -4633,6 +4956,12 @@
                 <w:b/>
               </w:rPr>
             </w:pPr>
+            <w:r>
+              <w:rPr>
+                <w:b/>
+              </w:rPr>
+              <w:t>6</w:t>
+            </w:r>
           </w:p>
         </w:tc>
         <w:tc>
@@ -4649,15 +4978,14 @@
               <w:rPr>
                 <w:b/>
               </w:rPr>
-              <w:t>5.2 User Interface Design</w:t>
-            </w:r>
-          </w:p>
-          <w:p>
-            <w:pPr>
-              <w:rPr>
-                <w:b/>
-              </w:rPr>
-            </w:pPr>
+              <w:t>CONCLUSION</w:t>
+            </w:r>
+            <w:r>
+              <w:rPr>
+                <w:b/>
+              </w:rPr>
+              <w:t xml:space="preserve"> AND FUTURE SCOPE</w:t>
+            </w:r>
           </w:p>
         </w:tc>
         <w:tc>
@@ -4666,10 +4994,17 @@
           </w:tcPr>
           <w:p>
             <w:pPr>
+              <w:jc w:val="center"/>
               <w:rPr>
                 <w:b/>
               </w:rPr>
             </w:pPr>
+            <w:r>
+              <w:rPr>
+                <w:b/>
+              </w:rPr>
+              <w:t>17</w:t>
+            </w:r>
           </w:p>
         </w:tc>
       </w:tr>
@@ -4688,7 +5023,7 @@
               <w:rPr>
                 <w:b/>
               </w:rPr>
-              <w:t>6</w:t>
+              <w:t>7</w:t>
             </w:r>
           </w:p>
         </w:tc>
@@ -4706,7 +5041,7 @@
               <w:rPr>
                 <w:b/>
               </w:rPr>
-              <w:t>CONCLUSION</w:t>
+              <w:t>ACKNOWLEDGEMENT</w:t>
             </w:r>
           </w:p>
         </w:tc>
@@ -4716,60 +5051,17 @@
           </w:tcPr>
           <w:p>
             <w:pPr>
+              <w:jc w:val="center"/>
               <w:rPr>
                 <w:b/>
               </w:rPr>
             </w:pPr>
-          </w:p>
-        </w:tc>
-      </w:tr>
-      <w:tr>
-        <w:tc>
-          <w:tcPr>
-            <w:tcW w:w="1094" w:type="dxa"/>
-          </w:tcPr>
-          <w:p>
-            <w:pPr>
-              <w:rPr>
-                <w:b/>
-              </w:rPr>
-            </w:pPr>
-            <w:r>
-              <w:rPr>
-                <w:b/>
-              </w:rPr>
-              <w:t>7</w:t>
-            </w:r>
-          </w:p>
-        </w:tc>
-        <w:tc>
-          <w:tcPr>
-            <w:tcW w:w="7028" w:type="dxa"/>
-          </w:tcPr>
-          <w:p>
-            <w:pPr>
-              <w:rPr>
-                <w:b/>
-              </w:rPr>
-            </w:pPr>
-            <w:r>
-              <w:rPr>
-                <w:b/>
-              </w:rPr>
-              <w:t>ACKNOWLEDGEMENT</w:t>
-            </w:r>
-          </w:p>
-        </w:tc>
-        <w:tc>
-          <w:tcPr>
-            <w:tcW w:w="734" w:type="dxa"/>
-          </w:tcPr>
-          <w:p>
-            <w:pPr>
-              <w:rPr>
-                <w:b/>
-              </w:rPr>
-            </w:pPr>
+            <w:r>
+              <w:rPr>
+                <w:b/>
+              </w:rPr>
+              <w:t>18</w:t>
+            </w:r>
           </w:p>
         </w:tc>
       </w:tr>
@@ -4859,6 +5151,42 @@
         <w:rPr>
           <w:sz w:val="32"/>
           <w:szCs w:val="32"/>
+        </w:rPr>
+      </w:pPr>
+    </w:p>
+    <w:p>
+      <w:pPr>
+        <w:ind w:right="-521"/>
+        <w:jc w:val="center"/>
+        <w:rPr>
+          <w:b/>
+          <w:sz w:val="32"/>
+          <w:szCs w:val="32"/>
+          <w:u w:val="single"/>
+        </w:rPr>
+      </w:pPr>
+    </w:p>
+    <w:p>
+      <w:pPr>
+        <w:ind w:right="-521"/>
+        <w:jc w:val="center"/>
+        <w:rPr>
+          <w:b/>
+          <w:sz w:val="32"/>
+          <w:szCs w:val="32"/>
+          <w:u w:val="single"/>
+        </w:rPr>
+      </w:pPr>
+    </w:p>
+    <w:p>
+      <w:pPr>
+        <w:ind w:right="-521"/>
+        <w:jc w:val="center"/>
+        <w:rPr>
+          <w:b/>
+          <w:sz w:val="32"/>
+          <w:szCs w:val="32"/>
+          <w:u w:val="single"/>
         </w:rPr>
       </w:pPr>
       <w:r>
@@ -4876,9 +5204,9 @@
                   <wp:align>center</wp:align>
                 </wp:positionH>
                 <wp:positionV relativeFrom="paragraph">
-                  <wp:posOffset>432435</wp:posOffset>
+                  <wp:posOffset>252095</wp:posOffset>
                 </wp:positionV>
-                <wp:extent cx="314325" cy="266700"/>
+                <wp:extent cx="306705" cy="266700"/>
                 <wp:effectExtent l="0" t="0" r="0" b="0"/>
                 <wp:wrapNone/>
                 <wp:docPr id="12" name="Text Box 12"/>
@@ -4894,7 +5222,7 @@
                       <wps:spPr>
                         <a:xfrm>
                           <a:off x="0" y="0"/>
-                          <a:ext cx="314325" cy="266700"/>
+                          <a:ext cx="306705" cy="266700"/>
                         </a:xfrm>
                         <a:prstGeom prst="rect">
                           <a:avLst/>
@@ -4951,7 +5279,8 @@
           </mc:Choice>
           <mc:Fallback>
             <w:pict>
-              <v:shape w14:anchorId="45D9E0B2" id="Text Box 12" o:spid="_x0000_s1031" type="#_x0000_t202" style="position:absolute;left:0;text-align:left;margin-left:0;margin-top:34.05pt;width:24.75pt;height:21pt;z-index:251662336;visibility:visible;mso-wrap-style:square;mso-width-percent:0;mso-height-percent:0;mso-wrap-distance-left:9pt;mso-wrap-distance-top:0;mso-wrap-distance-right:9pt;mso-wrap-distance-bottom:0;mso-position-horizontal:center;mso-position-horizontal-relative:margin;mso-position-vertical:absolute;mso-position-vertical-relative:text;mso-width-percent:0;mso-height-percent:0;mso-width-relative:margin;mso-height-relative:page;v-text-anchor:top" o:gfxdata="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" filled="f" stroked="f" strokeweight=".5pt">
+              <v:shape w14:anchorId="45D9E0B2" id="Text Box 12" o:spid="_x0000_s1031" type="#_x0000_t202" style="position:absolute;left:0;text-align:left;margin-left:0;margin-top:19.85pt;width:24.15pt;height:21pt;z-index:251662336;visibility:visible;mso-wrap-style:square;mso-width-percent:0;mso-height-percent:0;mso-wrap-distance-left:9pt;mso-wrap-distance-top:0;mso-wrap-distance-right:9pt;mso-wrap-distance-bottom:0;mso-position-horizontal:center;mso-position-horizontal-relative:margin;mso-position-vertical:absolute;mso-position-vertical-relative:text;mso-width-percent:0;mso-height-percent:0;mso-width-relative:margin;mso-height-relative:page;v-text-anchor:top" o:gfxdata="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" filled="f" stroked="f" strokeweight=".5pt">
+                <v:path arrowok="t"/>
                 <v:textbox>
                   <w:txbxContent>
                     <w:p>
@@ -5031,9 +5360,9 @@
         <w:tblLook w:val="01E0" w:firstRow="1" w:lastRow="1" w:firstColumn="1" w:lastColumn="1" w:noHBand="0" w:noVBand="0"/>
       </w:tblPr>
       <w:tblGrid>
-        <w:gridCol w:w="1949"/>
-        <w:gridCol w:w="3396"/>
-        <w:gridCol w:w="2139"/>
+        <w:gridCol w:w="1480"/>
+        <w:gridCol w:w="4380"/>
+        <w:gridCol w:w="1624"/>
       </w:tblGrid>
       <w:tr>
         <w:trPr>
@@ -5138,6 +5467,9 @@
               <w:spacing w:line="360" w:lineRule="auto"/>
               <w:jc w:val="center"/>
             </w:pPr>
+            <w:r>
+              <w:t>3.3.1</w:t>
+            </w:r>
           </w:p>
         </w:tc>
         <w:tc>
@@ -5148,6 +5480,9 @@
             <w:pPr>
               <w:spacing w:line="360" w:lineRule="auto"/>
             </w:pPr>
+            <w:r>
+              <w:t>Use case diagram</w:t>
+            </w:r>
           </w:p>
           <w:p>
             <w:pPr>
@@ -5167,6 +5502,9 @@
               <w:spacing w:line="360" w:lineRule="auto"/>
               <w:jc w:val="center"/>
             </w:pPr>
+            <w:r>
+              <w:t>11</w:t>
+            </w:r>
           </w:p>
         </w:tc>
       </w:tr>
@@ -5183,6 +5521,9 @@
               <w:spacing w:line="360" w:lineRule="auto"/>
               <w:jc w:val="center"/>
             </w:pPr>
+            <w:r>
+              <w:t>4.1.1</w:t>
+            </w:r>
           </w:p>
         </w:tc>
         <w:tc>
@@ -5193,6 +5534,9 @@
             <w:pPr>
               <w:spacing w:line="360" w:lineRule="auto"/>
             </w:pPr>
+            <w:r>
+              <w:t>Activity diagram</w:t>
+            </w:r>
           </w:p>
           <w:p>
             <w:pPr>
@@ -5212,6 +5556,9 @@
               <w:spacing w:line="360" w:lineRule="auto"/>
               <w:jc w:val="center"/>
             </w:pPr>
+            <w:r>
+              <w:t>13</w:t>
+            </w:r>
           </w:p>
         </w:tc>
       </w:tr>
@@ -5228,6 +5575,9 @@
               <w:spacing w:line="360" w:lineRule="auto"/>
               <w:jc w:val="center"/>
             </w:pPr>
+            <w:r>
+              <w:t>4.2.1</w:t>
+            </w:r>
           </w:p>
         </w:tc>
         <w:tc>
@@ -5238,6 +5588,9 @@
             <w:pPr>
               <w:spacing w:line="360" w:lineRule="auto"/>
             </w:pPr>
+            <w:r>
+              <w:t>Data flow diagram</w:t>
+            </w:r>
           </w:p>
           <w:p>
             <w:pPr>
@@ -5257,6 +5610,9 @@
               <w:spacing w:line="360" w:lineRule="auto"/>
               <w:jc w:val="center"/>
             </w:pPr>
+            <w:r>
+              <w:t>14</w:t>
+            </w:r>
           </w:p>
         </w:tc>
       </w:tr>
@@ -5274,6 +5630,9 @@
               <w:spacing w:line="360" w:lineRule="auto"/>
               <w:jc w:val="center"/>
             </w:pPr>
+            <w:r>
+              <w:t>4.3.1</w:t>
+            </w:r>
           </w:p>
         </w:tc>
         <w:tc>
@@ -5283,8 +5642,10 @@
           <w:p>
             <w:pPr>
               <w:spacing w:line="360" w:lineRule="auto"/>
-              <w:ind w:left="360"/>
             </w:pPr>
+            <w:r>
+              <w:t>Timeline diagram</w:t>
+            </w:r>
           </w:p>
           <w:p>
             <w:pPr>
@@ -5305,6 +5666,9 @@
               <w:spacing w:line="360" w:lineRule="auto"/>
               <w:jc w:val="center"/>
             </w:pPr>
+            <w:r>
+              <w:t>15</w:t>
+            </w:r>
           </w:p>
         </w:tc>
       </w:tr>
@@ -5322,6 +5686,9 @@
               <w:spacing w:line="360" w:lineRule="auto"/>
               <w:jc w:val="center"/>
             </w:pPr>
+            <w:r>
+              <w:t>5.1.1</w:t>
+            </w:r>
           </w:p>
         </w:tc>
         <w:tc>
@@ -5332,6 +5699,9 @@
             <w:pPr>
               <w:spacing w:line="360" w:lineRule="auto"/>
             </w:pPr>
+            <w:r>
+              <w:t>System Architecture diagram</w:t>
+            </w:r>
           </w:p>
           <w:p>
             <w:pPr>
@@ -5351,94 +5721,9 @@
               <w:spacing w:line="360" w:lineRule="auto"/>
               <w:jc w:val="center"/>
             </w:pPr>
-          </w:p>
-        </w:tc>
-      </w:tr>
-      <w:tr>
-        <w:trPr>
-          <w:jc w:val="center"/>
-        </w:trPr>
-        <w:tc>
-          <w:tcPr>
-            <w:tcW w:w="0" w:type="auto"/>
-          </w:tcPr>
-          <w:p>
-            <w:pPr>
-              <w:spacing w:line="360" w:lineRule="auto"/>
-              <w:jc w:val="center"/>
-            </w:pPr>
-          </w:p>
-        </w:tc>
-        <w:tc>
-          <w:tcPr>
-            <w:tcW w:w="0" w:type="auto"/>
-          </w:tcPr>
-          <w:p>
-            <w:pPr>
-              <w:spacing w:line="360" w:lineRule="auto"/>
-            </w:pPr>
-          </w:p>
-          <w:p>
-            <w:pPr>
-              <w:spacing w:line="360" w:lineRule="auto"/>
-            </w:pPr>
-          </w:p>
-        </w:tc>
-        <w:tc>
-          <w:tcPr>
-            <w:tcW w:w="0" w:type="auto"/>
-            <w:tcBorders>
-              <w:right w:val="single" w:sz="4" w:space="0" w:color="auto"/>
-            </w:tcBorders>
-          </w:tcPr>
-          <w:p>
-            <w:pPr>
-              <w:spacing w:line="360" w:lineRule="auto"/>
-              <w:ind w:left="360"/>
-              <w:jc w:val="center"/>
-            </w:pPr>
-          </w:p>
-        </w:tc>
-      </w:tr>
-      <w:tr>
-        <w:trPr>
-          <w:trHeight w:val="728"/>
-          <w:jc w:val="center"/>
-        </w:trPr>
-        <w:tc>
-          <w:tcPr>
-            <w:tcW w:w="0" w:type="auto"/>
-          </w:tcPr>
-          <w:p>
-            <w:pPr>
-              <w:spacing w:line="360" w:lineRule="auto"/>
-              <w:jc w:val="center"/>
-            </w:pPr>
-          </w:p>
-        </w:tc>
-        <w:tc>
-          <w:tcPr>
-            <w:tcW w:w="0" w:type="auto"/>
-          </w:tcPr>
-          <w:p>
-            <w:pPr>
-              <w:spacing w:line="360" w:lineRule="auto"/>
-              <w:ind w:left="360"/>
-            </w:pPr>
-          </w:p>
-        </w:tc>
-        <w:tc>
-          <w:tcPr>
-            <w:tcW w:w="0" w:type="auto"/>
-            <w:tcBorders>
-              <w:right w:val="single" w:sz="4" w:space="0" w:color="auto"/>
-            </w:tcBorders>
-          </w:tcPr>
-          <w:p>
-            <w:pPr>
-              <w:spacing w:line="360" w:lineRule="auto"/>
-              <w:jc w:val="center"/>
-            </w:pPr>
+            <w:r>
+              <w:t>16</w:t>
+            </w:r>
           </w:p>
         </w:tc>
       </w:tr>
@@ -5472,97 +5757,97 @@
     </w:p>
     <w:p>
       <w:pPr>
-        <w:rPr>
-          <w:b/>
-          <w:sz w:val="28"/>
+        <w:ind w:right="-521"/>
+        <w:jc w:val="center"/>
+        <w:rPr>
+          <w:b/>
+          <w:sz w:val="32"/>
+          <w:szCs w:val="32"/>
+          <w:u w:val="single"/>
+        </w:rPr>
+      </w:pPr>
+    </w:p>
+    <w:p>
+      <w:pPr>
+        <w:ind w:right="-521"/>
+        <w:jc w:val="center"/>
+        <w:rPr>
+          <w:b/>
+          <w:sz w:val="32"/>
+          <w:szCs w:val="32"/>
+          <w:u w:val="single"/>
+        </w:rPr>
+      </w:pPr>
+    </w:p>
+    <w:p>
+      <w:pPr>
+        <w:ind w:right="-521"/>
+        <w:jc w:val="center"/>
+        <w:rPr>
+          <w:b/>
+          <w:sz w:val="32"/>
+          <w:szCs w:val="32"/>
+          <w:u w:val="single"/>
+        </w:rPr>
+      </w:pPr>
+    </w:p>
+    <w:p>
+      <w:pPr>
+        <w:jc w:val="center"/>
+        <w:rPr>
+          <w:b/>
+          <w:sz w:val="36"/>
           <w:szCs w:val="36"/>
         </w:rPr>
       </w:pPr>
     </w:p>
     <w:p>
       <w:pPr>
-        <w:rPr>
-          <w:b/>
-          <w:sz w:val="28"/>
+        <w:jc w:val="center"/>
+        <w:rPr>
+          <w:b/>
+          <w:sz w:val="36"/>
           <w:szCs w:val="36"/>
         </w:rPr>
       </w:pPr>
     </w:p>
     <w:p>
       <w:pPr>
-        <w:rPr>
-          <w:b/>
-          <w:sz w:val="28"/>
-          <w:szCs w:val="36"/>
-        </w:rPr>
-      </w:pPr>
-    </w:p>
-    <w:p>
-      <w:pPr>
-        <w:rPr>
-          <w:b/>
-          <w:sz w:val="28"/>
-          <w:szCs w:val="36"/>
-        </w:rPr>
-      </w:pPr>
-    </w:p>
-    <w:p>
-      <w:pPr>
-        <w:rPr>
-          <w:b/>
-          <w:sz w:val="28"/>
-          <w:szCs w:val="36"/>
-        </w:rPr>
-      </w:pPr>
-    </w:p>
-    <w:p>
-      <w:pPr>
-        <w:rPr>
-          <w:b/>
-          <w:sz w:val="28"/>
-          <w:szCs w:val="36"/>
-        </w:rPr>
-      </w:pPr>
-    </w:p>
-    <w:p>
-      <w:pPr>
-        <w:rPr>
-          <w:b/>
-          <w:sz w:val="28"/>
-          <w:szCs w:val="36"/>
-        </w:rPr>
-      </w:pPr>
-    </w:p>
-    <w:p>
-      <w:pPr>
-        <w:rPr>
-          <w:b/>
-          <w:sz w:val="28"/>
-          <w:szCs w:val="36"/>
-        </w:rPr>
-      </w:pPr>
-    </w:p>
-    <w:p>
-      <w:pPr>
-        <w:rPr>
-          <w:b/>
-          <w:sz w:val="28"/>
-          <w:szCs w:val="36"/>
-        </w:rPr>
-      </w:pPr>
-    </w:p>
-    <w:p>
-      <w:pPr>
-        <w:rPr>
-          <w:b/>
-          <w:sz w:val="28"/>
-          <w:szCs w:val="36"/>
-        </w:rPr>
-      </w:pPr>
-    </w:p>
-    <w:p>
-      <w:pPr>
-        <w:ind w:right="-521"/>
+        <w:pStyle w:val="Default"/>
+        <w:spacing w:line="360" w:lineRule="auto"/>
+        <w:jc w:val="center"/>
+        <w:rPr>
+          <w:sz w:val="44"/>
+          <w:szCs w:val="44"/>
+        </w:rPr>
+      </w:pPr>
+    </w:p>
+    <w:p>
+      <w:pPr>
+        <w:pStyle w:val="Default"/>
+        <w:spacing w:line="360" w:lineRule="auto"/>
+        <w:jc w:val="center"/>
+        <w:rPr>
+          <w:sz w:val="44"/>
+          <w:szCs w:val="44"/>
+        </w:rPr>
+      </w:pPr>
+    </w:p>
+    <w:p>
+      <w:pPr>
+        <w:pStyle w:val="Default"/>
+        <w:spacing w:line="360" w:lineRule="auto"/>
+        <w:jc w:val="center"/>
+        <w:rPr>
+          <w:sz w:val="44"/>
+          <w:szCs w:val="44"/>
+        </w:rPr>
+      </w:pPr>
+    </w:p>
+    <w:p>
+      <w:pPr>
+        <w:pStyle w:val="Default"/>
+        <w:spacing w:line="360" w:lineRule="auto"/>
         <w:jc w:val="center"/>
         <w:rPr>
           <w:b/>
@@ -5574,37 +5859,11 @@
     </w:p>
     <w:p>
       <w:pPr>
-        <w:ind w:right="-521"/>
-        <w:jc w:val="center"/>
-        <w:rPr>
-          <w:b/>
-          <w:sz w:val="32"/>
-          <w:szCs w:val="32"/>
-          <w:u w:val="single"/>
-        </w:rPr>
-      </w:pPr>
-    </w:p>
-    <w:p>
-      <w:pPr>
-        <w:ind w:right="-521"/>
-        <w:jc w:val="center"/>
-        <w:rPr>
-          <w:b/>
-          <w:sz w:val="32"/>
-          <w:szCs w:val="32"/>
-          <w:u w:val="single"/>
-        </w:rPr>
-      </w:pPr>
-    </w:p>
-    <w:p>
-      <w:pPr>
-        <w:ind w:right="-521"/>
-        <w:jc w:val="center"/>
-        <w:rPr>
-          <w:b/>
-          <w:sz w:val="32"/>
-          <w:szCs w:val="32"/>
-          <w:u w:val="single"/>
+        <w:pStyle w:val="Default"/>
+        <w:spacing w:line="360" w:lineRule="auto"/>
+        <w:rPr>
+          <w:sz w:val="44"/>
+          <w:szCs w:val="44"/>
         </w:rPr>
       </w:pPr>
       <w:r>
@@ -5612,7 +5871,6 @@
           <w:noProof/>
           <w:sz w:val="32"/>
           <w:szCs w:val="32"/>
-          <w:lang w:eastAsia="en-US"/>
         </w:rPr>
         <mc:AlternateContent>
           <mc:Choice Requires="wps">
@@ -5623,7 +5881,7 @@
                   <wp:align>center</wp:align>
                 </wp:positionH>
                 <wp:positionV relativeFrom="paragraph">
-                  <wp:posOffset>252730</wp:posOffset>
+                  <wp:posOffset>1332865</wp:posOffset>
                 </wp:positionV>
                 <wp:extent cx="314325" cy="266700"/>
                 <wp:effectExtent l="0" t="0" r="0" b="0"/>
@@ -5672,9 +5930,11 @@
                             <w:pPr>
                               <w:jc w:val="center"/>
                             </w:pPr>
+                            <w:proofErr w:type="gramStart"/>
                             <w:r>
                               <w:t>vi</w:t>
                             </w:r>
+                            <w:proofErr w:type="gramEnd"/>
                           </w:p>
                         </w:txbxContent>
                       </wps:txbx>
@@ -5698,16 +5958,19 @@
           </mc:Choice>
           <mc:Fallback>
             <w:pict>
-              <v:shape w14:anchorId="2AE7737C" id="Text Box 13" o:spid="_x0000_s1032" type="#_x0000_t202" style="position:absolute;left:0;text-align:left;margin-left:0;margin-top:19.9pt;width:24.75pt;height:21pt;z-index:251663360;visibility:visible;mso-wrap-style:square;mso-width-percent:0;mso-height-percent:0;mso-wrap-distance-left:9pt;mso-wrap-distance-top:0;mso-wrap-distance-right:9pt;mso-wrap-distance-bottom:0;mso-position-horizontal:center;mso-position-horizontal-relative:margin;mso-position-vertical:absolute;mso-position-vertical-relative:text;mso-width-percent:0;mso-height-percent:0;mso-width-relative:margin;mso-height-relative:page;v-text-anchor:top" o:gfxdata="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" filled="f" stroked="f" strokeweight=".5pt">
+              <v:shape w14:anchorId="2AE7737C" id="Text Box 13" o:spid="_x0000_s1032" type="#_x0000_t202" style="position:absolute;margin-left:0;margin-top:104.95pt;width:24.75pt;height:21pt;z-index:251663360;visibility:visible;mso-wrap-style:square;mso-width-percent:0;mso-height-percent:0;mso-wrap-distance-left:9pt;mso-wrap-distance-top:0;mso-wrap-distance-right:9pt;mso-wrap-distance-bottom:0;mso-position-horizontal:center;mso-position-horizontal-relative:margin;mso-position-vertical:absolute;mso-position-vertical-relative:text;mso-width-percent:0;mso-height-percent:0;mso-width-relative:margin;mso-height-relative:page;v-text-anchor:top" o:gfxdata="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" filled="f" stroked="f" strokeweight=".5pt">
+                <v:path arrowok="t"/>
                 <v:textbox>
                   <w:txbxContent>
                     <w:p>
                       <w:pPr>
                         <w:jc w:val="center"/>
                       </w:pPr>
+                      <w:proofErr w:type="gramStart"/>
                       <w:r>
                         <w:t>vi</w:t>
                       </w:r>
+                      <w:proofErr w:type="gramEnd"/>
                     </w:p>
                   </w:txbxContent>
                 </v:textbox>
@@ -5720,1386 +5983,10 @@
     </w:p>
     <w:p>
       <w:pPr>
-        <w:ind w:right="-521"/>
-        <w:jc w:val="center"/>
-        <w:rPr>
-          <w:b/>
-          <w:sz w:val="32"/>
-          <w:szCs w:val="32"/>
-          <w:u w:val="single"/>
-        </w:rPr>
-      </w:pPr>
-      <w:r>
-        <w:rPr>
-          <w:b/>
-          <w:sz w:val="32"/>
-          <w:szCs w:val="32"/>
-          <w:u w:val="single"/>
-        </w:rPr>
-        <w:lastRenderedPageBreak/>
-        <w:t>List of Tables</w:t>
-      </w:r>
-    </w:p>
-    <w:p>
-      <w:pPr>
-        <w:ind w:right="-521"/>
-        <w:jc w:val="center"/>
-        <w:rPr>
-          <w:b/>
-          <w:sz w:val="32"/>
-          <w:szCs w:val="32"/>
-          <w:u w:val="single"/>
-        </w:rPr>
-      </w:pPr>
-    </w:p>
-    <w:tbl>
-      <w:tblPr>
-        <w:tblW w:w="7484" w:type="dxa"/>
-        <w:jc w:val="center"/>
-        <w:tblBorders>
-          <w:top w:val="single" w:sz="4" w:space="0" w:color="auto"/>
-          <w:left w:val="single" w:sz="4" w:space="0" w:color="auto"/>
-          <w:bottom w:val="single" w:sz="4" w:space="0" w:color="auto"/>
-          <w:right w:val="single" w:sz="4" w:space="0" w:color="auto"/>
-          <w:insideH w:val="single" w:sz="4" w:space="0" w:color="auto"/>
-          <w:insideV w:val="single" w:sz="4" w:space="0" w:color="auto"/>
-        </w:tblBorders>
-        <w:tblLook w:val="01E0" w:firstRow="1" w:lastRow="1" w:firstColumn="1" w:lastColumn="1" w:noHBand="0" w:noVBand="0"/>
-      </w:tblPr>
-      <w:tblGrid>
-        <w:gridCol w:w="1942"/>
-        <w:gridCol w:w="3510"/>
-        <w:gridCol w:w="2032"/>
-      </w:tblGrid>
-      <w:tr>
-        <w:trPr>
-          <w:trHeight w:val="728"/>
-          <w:jc w:val="center"/>
-        </w:trPr>
-        <w:tc>
-          <w:tcPr>
-            <w:tcW w:w="1942" w:type="dxa"/>
-            <w:vAlign w:val="center"/>
-          </w:tcPr>
-          <w:p>
-            <w:pPr>
-              <w:spacing w:line="360" w:lineRule="auto"/>
-              <w:jc w:val="center"/>
-              <w:rPr>
-                <w:b/>
-              </w:rPr>
-            </w:pPr>
-            <w:proofErr w:type="gramStart"/>
-            <w:r>
-              <w:rPr>
-                <w:b/>
-              </w:rPr>
-              <w:t xml:space="preserve">Table </w:t>
-            </w:r>
-            <w:r>
-              <w:rPr>
-                <w:b/>
-              </w:rPr>
-              <w:t xml:space="preserve"> No</w:t>
-            </w:r>
-            <w:r>
-              <w:rPr>
-                <w:b/>
-              </w:rPr>
-              <w:t>.</w:t>
-            </w:r>
-            <w:proofErr w:type="gramEnd"/>
-          </w:p>
-        </w:tc>
-        <w:tc>
-          <w:tcPr>
-            <w:tcW w:w="3510" w:type="dxa"/>
-            <w:vAlign w:val="center"/>
-          </w:tcPr>
-          <w:p>
-            <w:pPr>
-              <w:spacing w:line="360" w:lineRule="auto"/>
-              <w:jc w:val="center"/>
-              <w:rPr>
-                <w:b/>
-              </w:rPr>
-            </w:pPr>
-            <w:r>
-              <w:rPr>
-                <w:b/>
-              </w:rPr>
-              <w:t>Table Title</w:t>
-            </w:r>
-          </w:p>
-        </w:tc>
-        <w:tc>
-          <w:tcPr>
-            <w:tcW w:w="2032" w:type="dxa"/>
-            <w:tcBorders>
-              <w:right w:val="single" w:sz="4" w:space="0" w:color="auto"/>
-            </w:tcBorders>
-            <w:vAlign w:val="center"/>
-          </w:tcPr>
-          <w:p>
-            <w:pPr>
-              <w:spacing w:line="360" w:lineRule="auto"/>
-              <w:jc w:val="center"/>
-              <w:rPr>
-                <w:b/>
-              </w:rPr>
-            </w:pPr>
-            <w:r>
-              <w:rPr>
-                <w:b/>
-              </w:rPr>
-              <w:t>Page No</w:t>
-            </w:r>
-            <w:r>
-              <w:rPr>
-                <w:b/>
-              </w:rPr>
-              <w:t>.</w:t>
-            </w:r>
-          </w:p>
-        </w:tc>
-      </w:tr>
-      <w:tr>
-        <w:trPr>
-          <w:jc w:val="center"/>
-        </w:trPr>
-        <w:tc>
-          <w:tcPr>
-            <w:tcW w:w="1942" w:type="dxa"/>
-          </w:tcPr>
-          <w:p>
-            <w:pPr>
-              <w:spacing w:line="360" w:lineRule="auto"/>
-              <w:jc w:val="center"/>
-            </w:pPr>
-          </w:p>
-        </w:tc>
-        <w:tc>
-          <w:tcPr>
-            <w:tcW w:w="3510" w:type="dxa"/>
-          </w:tcPr>
-          <w:p>
-            <w:pPr>
-              <w:spacing w:line="360" w:lineRule="auto"/>
-            </w:pPr>
-          </w:p>
-          <w:p>
-            <w:pPr>
-              <w:spacing w:line="360" w:lineRule="auto"/>
-            </w:pPr>
-          </w:p>
-        </w:tc>
-        <w:tc>
-          <w:tcPr>
-            <w:tcW w:w="2032" w:type="dxa"/>
-            <w:tcBorders>
-              <w:right w:val="single" w:sz="4" w:space="0" w:color="auto"/>
-            </w:tcBorders>
-          </w:tcPr>
-          <w:p>
-            <w:pPr>
-              <w:spacing w:line="360" w:lineRule="auto"/>
-              <w:jc w:val="center"/>
-            </w:pPr>
-          </w:p>
-        </w:tc>
-      </w:tr>
-      <w:tr>
-        <w:trPr>
-          <w:jc w:val="center"/>
-        </w:trPr>
-        <w:tc>
-          <w:tcPr>
-            <w:tcW w:w="1942" w:type="dxa"/>
-          </w:tcPr>
-          <w:p>
-            <w:pPr>
-              <w:spacing w:line="360" w:lineRule="auto"/>
-              <w:jc w:val="center"/>
-            </w:pPr>
-          </w:p>
-        </w:tc>
-        <w:tc>
-          <w:tcPr>
-            <w:tcW w:w="3510" w:type="dxa"/>
-          </w:tcPr>
-          <w:p>
-            <w:pPr>
-              <w:spacing w:line="360" w:lineRule="auto"/>
-            </w:pPr>
-          </w:p>
-          <w:p>
-            <w:pPr>
-              <w:spacing w:line="360" w:lineRule="auto"/>
-            </w:pPr>
-          </w:p>
-        </w:tc>
-        <w:tc>
-          <w:tcPr>
-            <w:tcW w:w="2032" w:type="dxa"/>
-            <w:tcBorders>
-              <w:right w:val="single" w:sz="4" w:space="0" w:color="auto"/>
-            </w:tcBorders>
-          </w:tcPr>
-          <w:p>
-            <w:pPr>
-              <w:spacing w:line="360" w:lineRule="auto"/>
-              <w:jc w:val="center"/>
-            </w:pPr>
-          </w:p>
-        </w:tc>
-      </w:tr>
-      <w:tr>
-        <w:trPr>
-          <w:jc w:val="center"/>
-        </w:trPr>
-        <w:tc>
-          <w:tcPr>
-            <w:tcW w:w="1942" w:type="dxa"/>
-          </w:tcPr>
-          <w:p>
-            <w:pPr>
-              <w:spacing w:line="360" w:lineRule="auto"/>
-              <w:jc w:val="center"/>
-            </w:pPr>
-          </w:p>
-        </w:tc>
-        <w:tc>
-          <w:tcPr>
-            <w:tcW w:w="3510" w:type="dxa"/>
-          </w:tcPr>
-          <w:p>
-            <w:pPr>
-              <w:spacing w:line="360" w:lineRule="auto"/>
-            </w:pPr>
-          </w:p>
-          <w:p>
-            <w:pPr>
-              <w:spacing w:line="360" w:lineRule="auto"/>
-            </w:pPr>
-          </w:p>
-        </w:tc>
-        <w:tc>
-          <w:tcPr>
-            <w:tcW w:w="2032" w:type="dxa"/>
-            <w:tcBorders>
-              <w:right w:val="single" w:sz="4" w:space="0" w:color="auto"/>
-            </w:tcBorders>
-          </w:tcPr>
-          <w:p>
-            <w:pPr>
-              <w:spacing w:line="360" w:lineRule="auto"/>
-              <w:jc w:val="center"/>
-            </w:pPr>
-          </w:p>
-        </w:tc>
-      </w:tr>
-      <w:tr>
-        <w:trPr>
-          <w:trHeight w:val="314"/>
-          <w:jc w:val="center"/>
-        </w:trPr>
-        <w:tc>
-          <w:tcPr>
-            <w:tcW w:w="1942" w:type="dxa"/>
-          </w:tcPr>
-          <w:p>
-            <w:pPr>
-              <w:spacing w:line="360" w:lineRule="auto"/>
-              <w:jc w:val="center"/>
-            </w:pPr>
-          </w:p>
-        </w:tc>
-        <w:tc>
-          <w:tcPr>
-            <w:tcW w:w="3510" w:type="dxa"/>
-          </w:tcPr>
-          <w:p>
-            <w:pPr>
-              <w:spacing w:line="360" w:lineRule="auto"/>
-              <w:ind w:left="360"/>
-            </w:pPr>
-          </w:p>
-          <w:p>
-            <w:pPr>
-              <w:spacing w:line="360" w:lineRule="auto"/>
-              <w:ind w:left="360"/>
-            </w:pPr>
-          </w:p>
-        </w:tc>
-        <w:tc>
-          <w:tcPr>
-            <w:tcW w:w="2032" w:type="dxa"/>
-            <w:tcBorders>
-              <w:right w:val="single" w:sz="4" w:space="0" w:color="auto"/>
-            </w:tcBorders>
-          </w:tcPr>
-          <w:p>
-            <w:pPr>
-              <w:spacing w:line="360" w:lineRule="auto"/>
-              <w:jc w:val="center"/>
-            </w:pPr>
-          </w:p>
-        </w:tc>
-      </w:tr>
-      <w:tr>
-        <w:trPr>
-          <w:trHeight w:val="548"/>
-          <w:jc w:val="center"/>
-        </w:trPr>
-        <w:tc>
-          <w:tcPr>
-            <w:tcW w:w="1942" w:type="dxa"/>
-          </w:tcPr>
-          <w:p>
-            <w:pPr>
-              <w:spacing w:line="360" w:lineRule="auto"/>
-              <w:jc w:val="center"/>
-            </w:pPr>
-          </w:p>
-        </w:tc>
-        <w:tc>
-          <w:tcPr>
-            <w:tcW w:w="3510" w:type="dxa"/>
-          </w:tcPr>
-          <w:p>
-            <w:pPr>
-              <w:spacing w:line="360" w:lineRule="auto"/>
-            </w:pPr>
-          </w:p>
-          <w:p>
-            <w:pPr>
-              <w:spacing w:line="360" w:lineRule="auto"/>
-            </w:pPr>
-          </w:p>
-        </w:tc>
-        <w:tc>
-          <w:tcPr>
-            <w:tcW w:w="2032" w:type="dxa"/>
-            <w:tcBorders>
-              <w:right w:val="single" w:sz="4" w:space="0" w:color="auto"/>
-            </w:tcBorders>
-          </w:tcPr>
-          <w:p>
-            <w:pPr>
-              <w:spacing w:line="360" w:lineRule="auto"/>
-              <w:jc w:val="center"/>
-            </w:pPr>
-          </w:p>
-        </w:tc>
-      </w:tr>
-      <w:tr>
-        <w:trPr>
-          <w:jc w:val="center"/>
-        </w:trPr>
-        <w:tc>
-          <w:tcPr>
-            <w:tcW w:w="1942" w:type="dxa"/>
-          </w:tcPr>
-          <w:p>
-            <w:pPr>
-              <w:spacing w:line="360" w:lineRule="auto"/>
-              <w:jc w:val="center"/>
-            </w:pPr>
-          </w:p>
-        </w:tc>
-        <w:tc>
-          <w:tcPr>
-            <w:tcW w:w="3510" w:type="dxa"/>
-          </w:tcPr>
-          <w:p>
-            <w:pPr>
-              <w:spacing w:line="360" w:lineRule="auto"/>
-            </w:pPr>
-          </w:p>
-          <w:p>
-            <w:pPr>
-              <w:spacing w:line="360" w:lineRule="auto"/>
-            </w:pPr>
-          </w:p>
-        </w:tc>
-        <w:tc>
-          <w:tcPr>
-            <w:tcW w:w="2032" w:type="dxa"/>
-            <w:tcBorders>
-              <w:right w:val="single" w:sz="4" w:space="0" w:color="auto"/>
-            </w:tcBorders>
-          </w:tcPr>
-          <w:p>
-            <w:pPr>
-              <w:spacing w:line="360" w:lineRule="auto"/>
-              <w:ind w:left="360"/>
-              <w:jc w:val="center"/>
-            </w:pPr>
-          </w:p>
-        </w:tc>
-      </w:tr>
-      <w:tr>
-        <w:trPr>
-          <w:trHeight w:val="728"/>
-          <w:jc w:val="center"/>
-        </w:trPr>
-        <w:tc>
-          <w:tcPr>
-            <w:tcW w:w="1942" w:type="dxa"/>
-          </w:tcPr>
-          <w:p>
-            <w:pPr>
-              <w:spacing w:line="360" w:lineRule="auto"/>
-              <w:jc w:val="center"/>
-            </w:pPr>
-          </w:p>
-        </w:tc>
-        <w:tc>
-          <w:tcPr>
-            <w:tcW w:w="3510" w:type="dxa"/>
-          </w:tcPr>
-          <w:p>
-            <w:pPr>
-              <w:spacing w:line="360" w:lineRule="auto"/>
-              <w:ind w:left="360"/>
-            </w:pPr>
-          </w:p>
-        </w:tc>
-        <w:tc>
-          <w:tcPr>
-            <w:tcW w:w="2032" w:type="dxa"/>
-            <w:tcBorders>
-              <w:right w:val="single" w:sz="4" w:space="0" w:color="auto"/>
-            </w:tcBorders>
-          </w:tcPr>
-          <w:p>
-            <w:pPr>
-              <w:spacing w:line="360" w:lineRule="auto"/>
-              <w:jc w:val="center"/>
-            </w:pPr>
-          </w:p>
-        </w:tc>
-      </w:tr>
-    </w:tbl>
-    <w:p>
-      <w:pPr>
-        <w:rPr>
-          <w:b/>
-          <w:sz w:val="28"/>
-          <w:szCs w:val="36"/>
-        </w:rPr>
-      </w:pPr>
-    </w:p>
-    <w:p>
-      <w:pPr>
-        <w:jc w:val="center"/>
-        <w:rPr>
-          <w:b/>
-          <w:sz w:val="36"/>
-          <w:szCs w:val="36"/>
-        </w:rPr>
-      </w:pPr>
-    </w:p>
-    <w:p>
-      <w:pPr>
-        <w:jc w:val="center"/>
-        <w:rPr>
-          <w:b/>
-          <w:sz w:val="36"/>
-          <w:szCs w:val="36"/>
-        </w:rPr>
-      </w:pPr>
-    </w:p>
-    <w:p>
-      <w:pPr>
-        <w:pStyle w:val="Default"/>
-        <w:spacing w:line="360" w:lineRule="auto"/>
-        <w:jc w:val="center"/>
-        <w:rPr>
-          <w:sz w:val="44"/>
-          <w:szCs w:val="44"/>
-        </w:rPr>
-      </w:pPr>
-    </w:p>
-    <w:p>
-      <w:pPr>
-        <w:pStyle w:val="Default"/>
-        <w:spacing w:line="360" w:lineRule="auto"/>
-        <w:jc w:val="center"/>
-        <w:rPr>
-          <w:sz w:val="44"/>
-          <w:szCs w:val="44"/>
-        </w:rPr>
-      </w:pPr>
-    </w:p>
-    <w:p>
-      <w:pPr>
-        <w:pStyle w:val="Default"/>
-        <w:spacing w:line="360" w:lineRule="auto"/>
-        <w:jc w:val="center"/>
-        <w:rPr>
-          <w:sz w:val="44"/>
-          <w:szCs w:val="44"/>
-        </w:rPr>
-      </w:pPr>
-    </w:p>
-    <w:p>
-      <w:pPr>
-        <w:pStyle w:val="Default"/>
-        <w:spacing w:line="360" w:lineRule="auto"/>
-        <w:jc w:val="center"/>
-        <w:rPr>
-          <w:b/>
-          <w:sz w:val="32"/>
-          <w:szCs w:val="32"/>
-          <w:u w:val="single"/>
-        </w:rPr>
-      </w:pPr>
-    </w:p>
-    <w:p>
-      <w:pPr>
-        <w:pStyle w:val="Default"/>
-        <w:spacing w:line="360" w:lineRule="auto"/>
-        <w:jc w:val="center"/>
-        <w:rPr>
-          <w:b/>
-          <w:sz w:val="32"/>
-          <w:szCs w:val="32"/>
-          <w:u w:val="single"/>
-        </w:rPr>
-      </w:pPr>
-    </w:p>
-    <w:p>
-      <w:pPr>
-        <w:pStyle w:val="Default"/>
-        <w:spacing w:line="360" w:lineRule="auto"/>
-        <w:jc w:val="center"/>
-        <w:rPr>
-          <w:b/>
-          <w:sz w:val="32"/>
-          <w:szCs w:val="32"/>
-          <w:u w:val="single"/>
-        </w:rPr>
-      </w:pPr>
-    </w:p>
-    <w:p>
-      <w:pPr>
-        <w:ind w:right="-521"/>
-        <w:jc w:val="center"/>
-        <w:rPr>
-          <w:b/>
-          <w:sz w:val="32"/>
-          <w:szCs w:val="32"/>
-          <w:u w:val="single"/>
-        </w:rPr>
-      </w:pPr>
-    </w:p>
-    <w:p>
-      <w:pPr>
-        <w:ind w:right="-521"/>
-        <w:jc w:val="center"/>
-        <w:rPr>
-          <w:b/>
-          <w:sz w:val="32"/>
-          <w:szCs w:val="32"/>
-          <w:u w:val="single"/>
-        </w:rPr>
-      </w:pPr>
-      <w:r>
-        <w:rPr>
-          <w:noProof/>
-          <w:sz w:val="32"/>
-          <w:szCs w:val="32"/>
-          <w:lang w:eastAsia="en-US"/>
-        </w:rPr>
-        <mc:AlternateContent>
-          <mc:Choice Requires="wps">
-            <w:drawing>
-              <wp:anchor distT="0" distB="0" distL="114300" distR="114300" simplePos="0" relativeHeight="251664384" behindDoc="0" locked="0" layoutInCell="1" allowOverlap="1" wp14:anchorId="7B3DC644" wp14:editId="0BEC0DE6">
-                <wp:simplePos x="0" y="0"/>
-                <wp:positionH relativeFrom="margin">
-                  <wp:align>center</wp:align>
-                </wp:positionH>
-                <wp:positionV relativeFrom="paragraph">
-                  <wp:posOffset>681990</wp:posOffset>
-                </wp:positionV>
-                <wp:extent cx="409575" cy="276225"/>
-                <wp:effectExtent l="0" t="0" r="0" b="0"/>
-                <wp:wrapNone/>
-                <wp:docPr id="14" name="Text Box 14"/>
-                <wp:cNvGraphicFramePr>
-                  <a:graphicFrameLocks xmlns:a="http://schemas.openxmlformats.org/drawingml/2006/main"/>
-                </wp:cNvGraphicFramePr>
-                <a:graphic xmlns:a="http://schemas.openxmlformats.org/drawingml/2006/main">
-                  <a:graphicData uri="http://schemas.microsoft.com/office/word/2010/wordprocessingShape">
-                    <wps:wsp>
-                      <wps:cNvSpPr txBox="1">
-                        <a:spLocks/>
-                      </wps:cNvSpPr>
-                      <wps:spPr>
-                        <a:xfrm>
-                          <a:off x="0" y="0"/>
-                          <a:ext cx="409575" cy="276225"/>
-                        </a:xfrm>
-                        <a:prstGeom prst="rect">
-                          <a:avLst/>
-                        </a:prstGeom>
-                        <a:noFill/>
-                        <a:ln w="6350">
-                          <a:noFill/>
-                        </a:ln>
-                        <a:effectLst/>
-                      </wps:spPr>
-                      <wps:style>
-                        <a:lnRef idx="0">
-                          <a:schemeClr val="accent1"/>
-                        </a:lnRef>
-                        <a:fillRef idx="0">
-                          <a:schemeClr val="accent1"/>
-                        </a:fillRef>
-                        <a:effectRef idx="0">
-                          <a:schemeClr val="accent1"/>
-                        </a:effectRef>
-                        <a:fontRef idx="minor">
-                          <a:schemeClr val="dk1"/>
-                        </a:fontRef>
-                      </wps:style>
-                      <wps:txbx>
-                        <w:txbxContent>
-                          <w:p>
-                            <w:pPr>
-                              <w:jc w:val="center"/>
-                            </w:pPr>
-                            <w:r>
-                              <w:t>vii</w:t>
-                            </w:r>
-                          </w:p>
-                        </w:txbxContent>
-                      </wps:txbx>
-                      <wps:bodyPr rot="0" spcFirstLastPara="0" vertOverflow="overflow" horzOverflow="overflow" vert="horz" wrap="square" lIns="91440" tIns="45720" rIns="91440" bIns="45720" numCol="1" spcCol="0" rtlCol="0" fromWordArt="0" anchor="t" anchorCtr="0" forceAA="0" compatLnSpc="1">
-                        <a:prstTxWarp prst="textNoShape">
-                          <a:avLst/>
-                        </a:prstTxWarp>
-                        <a:noAutofit/>
-                      </wps:bodyPr>
-                    </wps:wsp>
-                  </a:graphicData>
-                </a:graphic>
-                <wp14:sizeRelH relativeFrom="margin">
-                  <wp14:pctWidth>0</wp14:pctWidth>
-                </wp14:sizeRelH>
-                <wp14:sizeRelV relativeFrom="page">
-                  <wp14:pctHeight>0</wp14:pctHeight>
-                </wp14:sizeRelV>
-              </wp:anchor>
-            </w:drawing>
-          </mc:Choice>
-          <mc:Fallback>
-            <w:pict>
-              <v:shape w14:anchorId="7B3DC644" id="Text Box 14" o:spid="_x0000_s1033" type="#_x0000_t202" style="position:absolute;left:0;text-align:left;margin-left:0;margin-top:53.7pt;width:32.25pt;height:21.75pt;z-index:251664384;visibility:visible;mso-wrap-style:square;mso-width-percent:0;mso-height-percent:0;mso-wrap-distance-left:9pt;mso-wrap-distance-top:0;mso-wrap-distance-right:9pt;mso-wrap-distance-bottom:0;mso-position-horizontal:center;mso-position-horizontal-relative:margin;mso-position-vertical:absolute;mso-position-vertical-relative:text;mso-width-percent:0;mso-height-percent:0;mso-width-relative:margin;mso-height-relative:page;v-text-anchor:top" o:gfxdata="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" filled="f" stroked="f" strokeweight=".5pt">
-                <v:textbox>
-                  <w:txbxContent>
-                    <w:p>
-                      <w:pPr>
-                        <w:jc w:val="center"/>
-                      </w:pPr>
-                      <w:r>
-                        <w:t>vii</w:t>
-                      </w:r>
-                    </w:p>
-                  </w:txbxContent>
-                </v:textbox>
-                <w10:wrap anchorx="margin"/>
-              </v:shape>
-            </w:pict>
-          </mc:Fallback>
-        </mc:AlternateContent>
-      </w:r>
-    </w:p>
-    <w:p>
-      <w:pPr>
-        <w:ind w:right="-521"/>
-        <w:jc w:val="center"/>
-        <w:rPr>
-          <w:b/>
-          <w:sz w:val="32"/>
-          <w:szCs w:val="32"/>
-          <w:u w:val="single"/>
-        </w:rPr>
-      </w:pPr>
-      <w:r>
-        <w:rPr>
-          <w:b/>
-          <w:sz w:val="32"/>
-          <w:szCs w:val="32"/>
-          <w:u w:val="single"/>
-        </w:rPr>
-        <w:lastRenderedPageBreak/>
-        <w:t>List of Abbreviations</w:t>
-      </w:r>
-    </w:p>
-    <w:p>
-      <w:pPr>
-        <w:ind w:right="-521"/>
-        <w:jc w:val="center"/>
-        <w:rPr>
-          <w:b/>
-          <w:sz w:val="32"/>
-          <w:szCs w:val="32"/>
-          <w:u w:val="single"/>
-        </w:rPr>
-      </w:pPr>
-    </w:p>
-    <w:p>
-      <w:pPr>
-        <w:ind w:right="-521"/>
-        <w:rPr>
-          <w:b/>
-          <w:sz w:val="32"/>
-          <w:szCs w:val="32"/>
-          <w:u w:val="single"/>
-        </w:rPr>
-      </w:pPr>
-    </w:p>
-    <w:tbl>
-      <w:tblPr>
-        <w:tblW w:w="7484" w:type="dxa"/>
-        <w:jc w:val="center"/>
-        <w:tblBorders>
-          <w:top w:val="single" w:sz="4" w:space="0" w:color="auto"/>
-          <w:left w:val="single" w:sz="4" w:space="0" w:color="auto"/>
-          <w:bottom w:val="single" w:sz="4" w:space="0" w:color="auto"/>
-          <w:right w:val="single" w:sz="4" w:space="0" w:color="auto"/>
-          <w:insideH w:val="single" w:sz="4" w:space="0" w:color="auto"/>
-          <w:insideV w:val="single" w:sz="4" w:space="0" w:color="auto"/>
-        </w:tblBorders>
-        <w:tblLook w:val="01E0" w:firstRow="1" w:lastRow="1" w:firstColumn="1" w:lastColumn="1" w:noHBand="0" w:noVBand="0"/>
-      </w:tblPr>
-      <w:tblGrid>
-        <w:gridCol w:w="1222"/>
-        <w:gridCol w:w="1890"/>
-        <w:gridCol w:w="4372"/>
-      </w:tblGrid>
-      <w:tr>
-        <w:trPr>
-          <w:trHeight w:val="728"/>
-          <w:jc w:val="center"/>
-        </w:trPr>
-        <w:tc>
-          <w:tcPr>
-            <w:tcW w:w="1222" w:type="dxa"/>
-            <w:vAlign w:val="center"/>
-          </w:tcPr>
-          <w:p>
-            <w:pPr>
-              <w:spacing w:line="360" w:lineRule="auto"/>
-              <w:jc w:val="center"/>
-              <w:rPr>
-                <w:b/>
-              </w:rPr>
-            </w:pPr>
-            <w:r>
-              <w:rPr>
-                <w:b/>
-              </w:rPr>
-              <w:t xml:space="preserve">Sr. </w:t>
-            </w:r>
-            <w:r>
-              <w:rPr>
-                <w:b/>
-              </w:rPr>
-              <w:t>No</w:t>
-            </w:r>
-            <w:r>
-              <w:rPr>
-                <w:b/>
-              </w:rPr>
-              <w:t>.</w:t>
-            </w:r>
-          </w:p>
-        </w:tc>
-        <w:tc>
-          <w:tcPr>
-            <w:tcW w:w="1890" w:type="dxa"/>
-            <w:vAlign w:val="center"/>
-          </w:tcPr>
-          <w:p>
-            <w:pPr>
-              <w:spacing w:line="360" w:lineRule="auto"/>
-              <w:jc w:val="center"/>
-              <w:rPr>
-                <w:b/>
-              </w:rPr>
-            </w:pPr>
-            <w:r>
-              <w:rPr>
-                <w:b/>
-              </w:rPr>
-              <w:t>Abbreviation</w:t>
-            </w:r>
-          </w:p>
-        </w:tc>
-        <w:tc>
-          <w:tcPr>
-            <w:tcW w:w="4372" w:type="dxa"/>
-            <w:tcBorders>
-              <w:right w:val="single" w:sz="4" w:space="0" w:color="auto"/>
-            </w:tcBorders>
-            <w:vAlign w:val="center"/>
-          </w:tcPr>
-          <w:p>
-            <w:pPr>
-              <w:spacing w:line="360" w:lineRule="auto"/>
-              <w:jc w:val="center"/>
-              <w:rPr>
-                <w:b/>
-              </w:rPr>
-            </w:pPr>
-            <w:r>
-              <w:rPr>
-                <w:b/>
-              </w:rPr>
-              <w:t>Expanded form</w:t>
-            </w:r>
-          </w:p>
-        </w:tc>
-      </w:tr>
-      <w:tr>
-        <w:trPr>
-          <w:jc w:val="center"/>
-        </w:trPr>
-        <w:tc>
-          <w:tcPr>
-            <w:tcW w:w="1222" w:type="dxa"/>
-            <w:vAlign w:val="center"/>
-          </w:tcPr>
-          <w:p>
-            <w:pPr>
-              <w:spacing w:line="360" w:lineRule="auto"/>
-              <w:jc w:val="center"/>
-            </w:pPr>
-            <w:r>
-              <w:t>i</w:t>
-            </w:r>
-          </w:p>
-        </w:tc>
-        <w:tc>
-          <w:tcPr>
-            <w:tcW w:w="1890" w:type="dxa"/>
-            <w:vAlign w:val="center"/>
-          </w:tcPr>
-          <w:p>
-            <w:pPr>
-              <w:spacing w:line="360" w:lineRule="auto"/>
-              <w:jc w:val="center"/>
-            </w:pPr>
-            <w:r>
-              <w:t>DSS</w:t>
-            </w:r>
-          </w:p>
-        </w:tc>
-        <w:tc>
-          <w:tcPr>
-            <w:tcW w:w="4372" w:type="dxa"/>
-            <w:tcBorders>
-              <w:right w:val="single" w:sz="4" w:space="0" w:color="auto"/>
-            </w:tcBorders>
-            <w:vAlign w:val="center"/>
-          </w:tcPr>
-          <w:p>
-            <w:pPr>
-              <w:spacing w:line="360" w:lineRule="auto"/>
-              <w:jc w:val="center"/>
-            </w:pPr>
-            <w:r>
-              <w:t>Decision Support System</w:t>
-            </w:r>
-          </w:p>
-        </w:tc>
-      </w:tr>
-      <w:tr>
-        <w:trPr>
-          <w:trHeight w:val="422"/>
-          <w:jc w:val="center"/>
-        </w:trPr>
-        <w:tc>
-          <w:tcPr>
-            <w:tcW w:w="1222" w:type="dxa"/>
-          </w:tcPr>
-          <w:p>
-            <w:pPr>
-              <w:spacing w:line="360" w:lineRule="auto"/>
-              <w:jc w:val="center"/>
-            </w:pPr>
-          </w:p>
-        </w:tc>
-        <w:tc>
-          <w:tcPr>
-            <w:tcW w:w="1890" w:type="dxa"/>
-          </w:tcPr>
-          <w:p>
-            <w:pPr>
-              <w:spacing w:line="360" w:lineRule="auto"/>
-            </w:pPr>
-          </w:p>
-          <w:p>
-            <w:pPr>
-              <w:spacing w:line="360" w:lineRule="auto"/>
-            </w:pPr>
-          </w:p>
-        </w:tc>
-        <w:tc>
-          <w:tcPr>
-            <w:tcW w:w="4372" w:type="dxa"/>
-            <w:tcBorders>
-              <w:right w:val="single" w:sz="4" w:space="0" w:color="auto"/>
-            </w:tcBorders>
-          </w:tcPr>
-          <w:p>
-            <w:pPr>
-              <w:spacing w:line="360" w:lineRule="auto"/>
-              <w:jc w:val="center"/>
-            </w:pPr>
-          </w:p>
-        </w:tc>
-      </w:tr>
-      <w:tr>
-        <w:trPr>
-          <w:jc w:val="center"/>
-        </w:trPr>
-        <w:tc>
-          <w:tcPr>
-            <w:tcW w:w="1222" w:type="dxa"/>
-          </w:tcPr>
-          <w:p>
-            <w:pPr>
-              <w:spacing w:line="360" w:lineRule="auto"/>
-              <w:jc w:val="center"/>
-            </w:pPr>
-          </w:p>
-        </w:tc>
-        <w:tc>
-          <w:tcPr>
-            <w:tcW w:w="1890" w:type="dxa"/>
-          </w:tcPr>
-          <w:p>
-            <w:pPr>
-              <w:spacing w:line="360" w:lineRule="auto"/>
-            </w:pPr>
-          </w:p>
-          <w:p>
-            <w:pPr>
-              <w:spacing w:line="360" w:lineRule="auto"/>
-            </w:pPr>
-          </w:p>
-        </w:tc>
-        <w:tc>
-          <w:tcPr>
-            <w:tcW w:w="4372" w:type="dxa"/>
-            <w:tcBorders>
-              <w:right w:val="single" w:sz="4" w:space="0" w:color="auto"/>
-            </w:tcBorders>
-          </w:tcPr>
-          <w:p>
-            <w:pPr>
-              <w:spacing w:line="360" w:lineRule="auto"/>
-              <w:jc w:val="center"/>
-            </w:pPr>
-          </w:p>
-        </w:tc>
-      </w:tr>
-      <w:tr>
-        <w:trPr>
-          <w:trHeight w:val="314"/>
-          <w:jc w:val="center"/>
-        </w:trPr>
-        <w:tc>
-          <w:tcPr>
-            <w:tcW w:w="1222" w:type="dxa"/>
-          </w:tcPr>
-          <w:p>
-            <w:pPr>
-              <w:spacing w:line="360" w:lineRule="auto"/>
-              <w:jc w:val="center"/>
-            </w:pPr>
-          </w:p>
-        </w:tc>
-        <w:tc>
-          <w:tcPr>
-            <w:tcW w:w="1890" w:type="dxa"/>
-          </w:tcPr>
-          <w:p>
-            <w:pPr>
-              <w:spacing w:line="360" w:lineRule="auto"/>
-              <w:ind w:left="360"/>
-            </w:pPr>
-          </w:p>
-          <w:p>
-            <w:pPr>
-              <w:spacing w:line="360" w:lineRule="auto"/>
-              <w:ind w:left="360"/>
-            </w:pPr>
-          </w:p>
-        </w:tc>
-        <w:tc>
-          <w:tcPr>
-            <w:tcW w:w="4372" w:type="dxa"/>
-            <w:tcBorders>
-              <w:right w:val="single" w:sz="4" w:space="0" w:color="auto"/>
-            </w:tcBorders>
-          </w:tcPr>
-          <w:p>
-            <w:pPr>
-              <w:spacing w:line="360" w:lineRule="auto"/>
-              <w:jc w:val="center"/>
-            </w:pPr>
-          </w:p>
-        </w:tc>
-      </w:tr>
-      <w:tr>
-        <w:trPr>
-          <w:trHeight w:val="548"/>
-          <w:jc w:val="center"/>
-        </w:trPr>
-        <w:tc>
-          <w:tcPr>
-            <w:tcW w:w="1222" w:type="dxa"/>
-          </w:tcPr>
-          <w:p>
-            <w:pPr>
-              <w:spacing w:line="360" w:lineRule="auto"/>
-              <w:jc w:val="center"/>
-            </w:pPr>
-          </w:p>
-        </w:tc>
-        <w:tc>
-          <w:tcPr>
-            <w:tcW w:w="1890" w:type="dxa"/>
-          </w:tcPr>
-          <w:p>
-            <w:pPr>
-              <w:spacing w:line="360" w:lineRule="auto"/>
-            </w:pPr>
-          </w:p>
-          <w:p>
-            <w:pPr>
-              <w:spacing w:line="360" w:lineRule="auto"/>
-            </w:pPr>
-          </w:p>
-        </w:tc>
-        <w:tc>
-          <w:tcPr>
-            <w:tcW w:w="4372" w:type="dxa"/>
-            <w:tcBorders>
-              <w:right w:val="single" w:sz="4" w:space="0" w:color="auto"/>
-            </w:tcBorders>
-          </w:tcPr>
-          <w:p>
-            <w:pPr>
-              <w:spacing w:line="360" w:lineRule="auto"/>
-              <w:jc w:val="center"/>
-            </w:pPr>
-          </w:p>
-        </w:tc>
-      </w:tr>
-      <w:tr>
-        <w:trPr>
-          <w:jc w:val="center"/>
-        </w:trPr>
-        <w:tc>
-          <w:tcPr>
-            <w:tcW w:w="1222" w:type="dxa"/>
-          </w:tcPr>
-          <w:p>
-            <w:pPr>
-              <w:spacing w:line="360" w:lineRule="auto"/>
-              <w:jc w:val="center"/>
-            </w:pPr>
-          </w:p>
-        </w:tc>
-        <w:tc>
-          <w:tcPr>
-            <w:tcW w:w="1890" w:type="dxa"/>
-          </w:tcPr>
-          <w:p>
-            <w:pPr>
-              <w:spacing w:line="360" w:lineRule="auto"/>
-            </w:pPr>
-          </w:p>
-          <w:p>
-            <w:pPr>
-              <w:spacing w:line="360" w:lineRule="auto"/>
-            </w:pPr>
-          </w:p>
-        </w:tc>
-        <w:tc>
-          <w:tcPr>
-            <w:tcW w:w="4372" w:type="dxa"/>
-            <w:tcBorders>
-              <w:right w:val="single" w:sz="4" w:space="0" w:color="auto"/>
-            </w:tcBorders>
-          </w:tcPr>
-          <w:p>
-            <w:pPr>
-              <w:spacing w:line="360" w:lineRule="auto"/>
-              <w:ind w:left="360"/>
-              <w:jc w:val="center"/>
-            </w:pPr>
-          </w:p>
-        </w:tc>
-      </w:tr>
-      <w:tr>
-        <w:trPr>
-          <w:trHeight w:val="728"/>
-          <w:jc w:val="center"/>
-        </w:trPr>
-        <w:tc>
-          <w:tcPr>
-            <w:tcW w:w="1222" w:type="dxa"/>
-          </w:tcPr>
-          <w:p>
-            <w:pPr>
-              <w:spacing w:line="360" w:lineRule="auto"/>
-              <w:jc w:val="center"/>
-            </w:pPr>
-          </w:p>
-        </w:tc>
-        <w:tc>
-          <w:tcPr>
-            <w:tcW w:w="1890" w:type="dxa"/>
-          </w:tcPr>
-          <w:p>
-            <w:pPr>
-              <w:spacing w:line="360" w:lineRule="auto"/>
-              <w:ind w:left="360"/>
-            </w:pPr>
-          </w:p>
-        </w:tc>
-        <w:tc>
-          <w:tcPr>
-            <w:tcW w:w="4372" w:type="dxa"/>
-            <w:tcBorders>
-              <w:right w:val="single" w:sz="4" w:space="0" w:color="auto"/>
-            </w:tcBorders>
-          </w:tcPr>
-          <w:p>
-            <w:pPr>
-              <w:spacing w:line="360" w:lineRule="auto"/>
-              <w:jc w:val="center"/>
-            </w:pPr>
-          </w:p>
-        </w:tc>
-      </w:tr>
-    </w:tbl>
-    <w:p>
-      <w:pPr>
-        <w:pStyle w:val="Default"/>
-        <w:spacing w:line="360" w:lineRule="auto"/>
-        <w:jc w:val="center"/>
-        <w:rPr>
-          <w:sz w:val="44"/>
-          <w:szCs w:val="44"/>
-        </w:rPr>
-      </w:pPr>
-    </w:p>
-    <w:p>
-      <w:pPr>
-        <w:pStyle w:val="Default"/>
-        <w:spacing w:line="360" w:lineRule="auto"/>
-        <w:jc w:val="center"/>
-        <w:rPr>
-          <w:sz w:val="44"/>
-          <w:szCs w:val="44"/>
-        </w:rPr>
-      </w:pPr>
-    </w:p>
-    <w:p>
-      <w:pPr>
-        <w:pStyle w:val="Default"/>
-        <w:spacing w:line="360" w:lineRule="auto"/>
-        <w:jc w:val="center"/>
-        <w:rPr>
-          <w:sz w:val="44"/>
-          <w:szCs w:val="44"/>
-        </w:rPr>
-      </w:pPr>
-    </w:p>
-    <w:p>
-      <w:pPr>
-        <w:pStyle w:val="Default"/>
-        <w:spacing w:line="360" w:lineRule="auto"/>
-        <w:jc w:val="center"/>
-        <w:rPr>
-          <w:sz w:val="44"/>
-          <w:szCs w:val="44"/>
-        </w:rPr>
-      </w:pPr>
-    </w:p>
-    <w:p>
-      <w:pPr>
-        <w:pStyle w:val="Default"/>
-        <w:spacing w:line="360" w:lineRule="auto"/>
-        <w:jc w:val="center"/>
-        <w:rPr>
-          <w:sz w:val="44"/>
-          <w:szCs w:val="44"/>
-        </w:rPr>
-      </w:pPr>
-    </w:p>
-    <w:p>
-      <w:pPr>
-        <w:pStyle w:val="Default"/>
-        <w:spacing w:line="360" w:lineRule="auto"/>
-        <w:jc w:val="center"/>
-        <w:rPr>
-          <w:sz w:val="44"/>
-          <w:szCs w:val="44"/>
-        </w:rPr>
-      </w:pPr>
-    </w:p>
-    <w:p>
-      <w:pPr>
-        <w:widowControl w:val="0"/>
-        <w:autoSpaceDE w:val="0"/>
-        <w:autoSpaceDN w:val="0"/>
-        <w:adjustRightInd w:val="0"/>
-        <w:spacing w:before="29" w:line="271" w:lineRule="exact"/>
-        <w:ind w:left="536"/>
-        <w:rPr>
-          <w:rFonts w:eastAsia="Times New Roman"/>
-          <w:b/>
-          <w:bCs/>
-          <w:position w:val="-1"/>
-          <w:u w:val="thick"/>
-          <w:lang w:eastAsia="en-US"/>
-        </w:rPr>
-      </w:pPr>
-    </w:p>
-    <w:p>
-      <w:pPr>
-        <w:pStyle w:val="Default"/>
-        <w:spacing w:line="360" w:lineRule="auto"/>
-        <w:rPr>
-          <w:sz w:val="44"/>
-          <w:szCs w:val="44"/>
-        </w:rPr>
-      </w:pPr>
-      <w:r>
-        <w:rPr>
-          <w:noProof/>
-          <w:sz w:val="32"/>
-          <w:szCs w:val="32"/>
-        </w:rPr>
-        <mc:AlternateContent>
-          <mc:Choice Requires="wps">
-            <w:drawing>
-              <wp:anchor distT="0" distB="0" distL="114300" distR="114300" simplePos="0" relativeHeight="251665408" behindDoc="0" locked="0" layoutInCell="1" allowOverlap="1" wp14:anchorId="79DDF94F" wp14:editId="53B233D9">
-                <wp:simplePos x="0" y="0"/>
-                <wp:positionH relativeFrom="margin">
-                  <wp:align>center</wp:align>
-                </wp:positionH>
-                <wp:positionV relativeFrom="paragraph">
-                  <wp:posOffset>556260</wp:posOffset>
-                </wp:positionV>
-                <wp:extent cx="409575" cy="314325"/>
-                <wp:effectExtent l="0" t="0" r="0" b="0"/>
-                <wp:wrapNone/>
-                <wp:docPr id="15" name="Text Box 15"/>
-                <wp:cNvGraphicFramePr>
-                  <a:graphicFrameLocks xmlns:a="http://schemas.openxmlformats.org/drawingml/2006/main"/>
-                </wp:cNvGraphicFramePr>
-                <a:graphic xmlns:a="http://schemas.openxmlformats.org/drawingml/2006/main">
-                  <a:graphicData uri="http://schemas.microsoft.com/office/word/2010/wordprocessingShape">
-                    <wps:wsp>
-                      <wps:cNvSpPr txBox="1">
-                        <a:spLocks/>
-                      </wps:cNvSpPr>
-                      <wps:spPr>
-                        <a:xfrm>
-                          <a:off x="0" y="0"/>
-                          <a:ext cx="409575" cy="314325"/>
-                        </a:xfrm>
-                        <a:prstGeom prst="rect">
-                          <a:avLst/>
-                        </a:prstGeom>
-                        <a:noFill/>
-                        <a:ln w="6350">
-                          <a:noFill/>
-                        </a:ln>
-                        <a:effectLst/>
-                      </wps:spPr>
-                      <wps:style>
-                        <a:lnRef idx="0">
-                          <a:schemeClr val="accent1"/>
-                        </a:lnRef>
-                        <a:fillRef idx="0">
-                          <a:schemeClr val="accent1"/>
-                        </a:fillRef>
-                        <a:effectRef idx="0">
-                          <a:schemeClr val="accent1"/>
-                        </a:effectRef>
-                        <a:fontRef idx="minor">
-                          <a:schemeClr val="dk1"/>
-                        </a:fontRef>
-                      </wps:style>
-                      <wps:txbx>
-                        <w:txbxContent>
-                          <w:p>
-                            <w:pPr>
-                              <w:jc w:val="center"/>
-                            </w:pPr>
-                            <w:r>
-                              <w:t>viii</w:t>
-                            </w:r>
-                          </w:p>
-                        </w:txbxContent>
-                      </wps:txbx>
-                      <wps:bodyPr rot="0" spcFirstLastPara="0" vertOverflow="overflow" horzOverflow="overflow" vert="horz" wrap="square" lIns="91440" tIns="45720" rIns="91440" bIns="45720" numCol="1" spcCol="0" rtlCol="0" fromWordArt="0" anchor="t" anchorCtr="0" forceAA="0" compatLnSpc="1">
-                        <a:prstTxWarp prst="textNoShape">
-                          <a:avLst/>
-                        </a:prstTxWarp>
-                        <a:noAutofit/>
-                      </wps:bodyPr>
-                    </wps:wsp>
-                  </a:graphicData>
-                </a:graphic>
-                <wp14:sizeRelH relativeFrom="margin">
-                  <wp14:pctWidth>0</wp14:pctWidth>
-                </wp14:sizeRelH>
-                <wp14:sizeRelV relativeFrom="margin">
-                  <wp14:pctHeight>0</wp14:pctHeight>
-                </wp14:sizeRelV>
-              </wp:anchor>
-            </w:drawing>
-          </mc:Choice>
-          <mc:Fallback>
-            <w:pict>
-              <v:shape w14:anchorId="79DDF94F" id="Text Box 15" o:spid="_x0000_s1034" type="#_x0000_t202" style="position:absolute;margin-left:0;margin-top:43.8pt;width:32.25pt;height:24.75pt;z-index:251665408;visibility:visible;mso-wrap-style:square;mso-width-percent:0;mso-height-percent:0;mso-wrap-distance-left:9pt;mso-wrap-distance-top:0;mso-wrap-distance-right:9pt;mso-wrap-distance-bottom:0;mso-position-horizontal:center;mso-position-horizontal-relative:margin;mso-position-vertical:absolute;mso-position-vertical-relative:text;mso-width-percent:0;mso-height-percent:0;mso-width-relative:margin;mso-height-relative:margin;v-text-anchor:top" o:gfxdata="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" filled="f" stroked="f" strokeweight=".5pt">
-                <v:textbox>
-                  <w:txbxContent>
-                    <w:p>
-                      <w:pPr>
-                        <w:jc w:val="center"/>
-                      </w:pPr>
-                      <w:r>
-                        <w:t>viii</w:t>
-                      </w:r>
-                    </w:p>
-                  </w:txbxContent>
-                </v:textbox>
-                <w10:wrap anchorx="margin"/>
-              </v:shape>
-            </w:pict>
-          </mc:Fallback>
-        </mc:AlternateContent>
-      </w:r>
-    </w:p>
-    <w:p>
-      <w:pPr>
         <w:sectPr>
           <w:headerReference w:type="default" r:id="rId10"/>
-          <w:pgSz w:w="12240" w:h="15840"/>
-          <w:pgMar w:top="1080" w:right="1440" w:bottom="1440" w:left="1440" w:header="720" w:footer="720" w:gutter="0"/>
+          <w:pgSz w:w="11909" w:h="16834" w:code="9"/>
+          <w:pgMar w:top="1701" w:right="1134" w:bottom="1247" w:left="1701" w:header="720" w:footer="720" w:gutter="0"/>
           <w:pgNumType w:fmt="lowerRoman" w:start="1"/>
           <w:cols w:space="720"/>
           <w:docGrid w:linePitch="360"/>
@@ -7200,15 +6087,7 @@
         <w:t xml:space="preserve">is confidential and should not be released without the consent of the patient except in some specific situations. </w:t>
       </w:r>
       <w:r>
-        <w:t xml:space="preserve">Impersonal document </w:t>
-      </w:r>
-      <w:proofErr w:type="gramStart"/>
-      <w:r>
-        <w:t>are</w:t>
-      </w:r>
-      <w:proofErr w:type="gramEnd"/>
-      <w:r>
-        <w:t xml:space="preserve"> those</w:t>
+        <w:t>Impersonal document are those</w:t>
       </w:r>
       <w:r>
         <w:t xml:space="preserve"> record</w:t>
@@ -7262,15 +6141,15 @@
         <w:t> sensitive patient information such as HIV status, ment</w:t>
       </w:r>
       <w:r>
-        <w:t xml:space="preserve">al health history and abortions to unauthorized personnel. There have also been incidents where mediclaim information is leaked by doctors to insurance companies for a commission, and later the insurance agencies use this information for unlawful purposes. In order to prevent such </w:t>
-      </w:r>
-      <w:proofErr w:type="gramStart"/>
-      <w:r>
-        <w:t>scenarios</w:t>
-      </w:r>
-      <w:proofErr w:type="gramEnd"/>
-      <w:r>
-        <w:t xml:space="preserve"> we have come up with a system to find out the genuineness of a medical professional. Data access can be denied by the system to a doctor who is found to be malicious.</w:t>
+        <w:t xml:space="preserve">al health history and abortions to unauthorized personnel. There have also been incidents where </w:t>
+      </w:r>
+      <w:proofErr w:type="spellStart"/>
+      <w:r>
+        <w:t>mediclaim</w:t>
+      </w:r>
+      <w:proofErr w:type="spellEnd"/>
+      <w:r>
+        <w:t xml:space="preserve"> information is leaked by doctors to insurance companies for a commission, and later the insurance agencies use this information for unlawful purposes. In order to prevent such scenarios we have come up with a system to find out the genuineness of a medical professional. Data access can be denied by the system to a doctor who is found to be malicious.</w:t>
       </w:r>
     </w:p>
     <w:p>
@@ -7322,15 +6201,7 @@
         <w:jc w:val="both"/>
       </w:pPr>
       <w:r>
-        <w:t xml:space="preserve">This main purpose of this project to find the credulity of a medical professional for a hospital management system. When a doctor accesses a patient’s data, we determine </w:t>
-      </w:r>
-      <w:proofErr w:type="gramStart"/>
-      <w:r>
-        <w:t>whether or not</w:t>
-      </w:r>
-      <w:proofErr w:type="gramEnd"/>
-      <w:r>
-        <w:t xml:space="preserve"> the doctor may misuse this information for any malicious purpose. We can do this by looking at various cases such as the time and location of the data access. The access is likely to be genuine if the patient’s data is accessed within hospital hours and inside the hospital. Now, we can also refer to the type of data access and then map it to his profession. Ideally, a doctor will not access information that is not relevant to the area of his specialization.  If he does so then there is a chance that he is malicious. We have used all these factors to determine whether the doctor is malicious or genuine. Data access can now be denied to a doctor who is found to be malicious.</w:t>
+        <w:t>This main purpose of this project to find the credulity of a medical professional for a hospital management system. When a doctor accesses a patient’s data, we determine whether or not the doctor may misuse this information for any malicious purpose. We can do this by looking at various cases such as the time and location of the data access. The access is likely to be genuine if the patient’s data is accessed within hospital hours and inside the hospital. Now, we can also refer to the type of data access and then map it to his profession. Ideally, a doctor will not access information that is not relevant to the area of his specialization.  If he does so then there is a chance that he is malicious. We have used all these factors to determine whether the doctor is malicious or genuine. Data access can now be denied to a doctor who is found to be malicious.</w:t>
       </w:r>
     </w:p>
     <w:p>
@@ -7483,15 +6354,7 @@
         <w:t xml:space="preserve"> access a certain re</w:t>
       </w:r>
       <w:r>
-        <w:t>source. However</w:t>
-      </w:r>
-      <w:proofErr w:type="gramStart"/>
-      <w:r>
-        <w:t>, in reality, it</w:t>
-      </w:r>
-      <w:proofErr w:type="gramEnd"/>
-      <w:r>
-        <w:t xml:space="preserve"> is very difficult for policy makers</w:t>
+        <w:t>source. However, in reality, it is very difficult for policy makers</w:t>
       </w:r>
       <w:r>
         <w:t xml:space="preserve"> </w:t>
@@ -7584,38 +6447,22 @@
         <w:jc w:val="both"/>
       </w:pPr>
       <w:r>
-        <w:t xml:space="preserve">A quick method to overcome our problem would be to apply a clustering algorithm based on the data accessed and then apply outlier detection algorithms to find malicious doctors. However, the principal assumption with this method is that the number of doctors who are genuine should be far greater than those who are malicious. If the opposite was to be true, then a cluster of malicious doctors would be </w:t>
-      </w:r>
-      <w:proofErr w:type="gramStart"/>
-      <w:r>
-        <w:t>formed</w:t>
-      </w:r>
-      <w:proofErr w:type="gramEnd"/>
-      <w:r>
-        <w:t xml:space="preserve"> and a genuine doctor would be found to be an anomaly. This should not be the case.</w:t>
-      </w:r>
-    </w:p>
-    <w:p>
-      <w:pPr>
-        <w:spacing w:line="360" w:lineRule="auto"/>
-        <w:jc w:val="both"/>
-      </w:pPr>
-    </w:p>
-    <w:p>
-      <w:pPr>
-        <w:spacing w:line="360" w:lineRule="auto"/>
-        <w:jc w:val="both"/>
-      </w:pPr>
-      <w:r>
-        <w:t xml:space="preserve">To overcome these drawbacks, we have come up with an innovative solution that involves using a neural network to find out if a doctor is malicious or not. We have used a rule base to map a doctor’s profession to the type of data he </w:t>
-      </w:r>
-      <w:proofErr w:type="gramStart"/>
-      <w:r>
-        <w:t>requires</w:t>
-      </w:r>
-      <w:proofErr w:type="gramEnd"/>
-      <w:r>
-        <w:t xml:space="preserve"> and we have used this as a basis to determine whether the data he has accessed is used for genuine or malicious purposes.</w:t>
+        <w:t>A quick method to overcome our problem would be to apply a clustering algorithm based on the data accessed and then apply outlier detection algorithms to find malicious doctors. However, the principal assumption with this method is that the number of doctors who are genuine should be far greater than those who are malicious. If the opposite was to be true, then a cluster of malicious doctors would be formed and a genuine doctor would be found to be an anomaly. This should not be the case.</w:t>
+      </w:r>
+    </w:p>
+    <w:p>
+      <w:pPr>
+        <w:spacing w:line="360" w:lineRule="auto"/>
+        <w:jc w:val="both"/>
+      </w:pPr>
+    </w:p>
+    <w:p>
+      <w:pPr>
+        <w:spacing w:line="360" w:lineRule="auto"/>
+        <w:jc w:val="both"/>
+      </w:pPr>
+      <w:r>
+        <w:t>To overcome these drawbacks, we have come up with an innovative solution that involves using a neural network to find out if a doctor is malicious or not. We have used a rule base to map a doctor’s profession to the type of data he requires and we have used this as a basis to determine whether the data he has accessed is used for genuine or malicious purposes.</w:t>
       </w:r>
     </w:p>
     <w:p>
@@ -7739,23 +6586,15 @@
         <w:jc w:val="both"/>
       </w:pPr>
       <w:r>
-        <w:t xml:space="preserve">We are looking to train our neural network with several examples of genuine and malicious doctors based on the rule base that we have created. We also plan to use this rue base to define the initial weights of </w:t>
-      </w:r>
-      <w:proofErr w:type="gramStart"/>
-      <w:r>
-        <w:t>each and every</w:t>
-      </w:r>
-      <w:proofErr w:type="gramEnd"/>
-      <w:r>
-        <w:t xml:space="preserve"> neuron in our model and use appropriate activation functions to calculate the final output of our network. We are planning to use backpropogation technique to correct the errors in initial weights and help the machine learn. Finally, we will have a neural network that will be able to efficiently predict whether a doctor requesting data is genuine or malicious. </w:t>
-      </w:r>
-      <w:proofErr w:type="gramStart"/>
-      <w:r>
-        <w:t>Thus</w:t>
-      </w:r>
-      <w:proofErr w:type="gramEnd"/>
-      <w:r>
-        <w:t xml:space="preserve"> by obtaining this information, the system can appropriately decide whether it should grant patient information to a particular doctor, or if we should deny this information to a doctor.</w:t>
+        <w:t xml:space="preserve">We are looking to train our neural network with several examples of genuine and malicious doctors based on the rule base that we have created. We also plan to use this rue base to define the initial weights of each and every neuron in our model and use appropriate activation functions to calculate the final output of our network. We are planning to use </w:t>
+      </w:r>
+      <w:proofErr w:type="spellStart"/>
+      <w:r>
+        <w:t>backpropogation</w:t>
+      </w:r>
+      <w:proofErr w:type="spellEnd"/>
+      <w:r>
+        <w:t xml:space="preserve"> technique to correct the errors in initial weights and help the machine learn. Finally, we will have a neural network that will be able to efficiently predict whether a doctor requesting data is genuine or malicious. Thus by obtaining this information, the system can appropriately decide whether it should grant patient information to a particular doctor, or if we should deny this information to a doctor.</w:t>
       </w:r>
     </w:p>
     <w:p>
@@ -7833,38 +6672,22 @@
         <w:jc w:val="both"/>
       </w:pPr>
       <w:r>
-        <w:t xml:space="preserve">Our system will not produce any erroneous output that may have been the case for a system that used a clustering approach followed by an outlier detection algorithm for anomaly detection. Since the neural network will be trained with </w:t>
-      </w:r>
-      <w:proofErr w:type="gramStart"/>
-      <w:r>
-        <w:t>a large number of</w:t>
-      </w:r>
-      <w:proofErr w:type="gramEnd"/>
-      <w:r>
-        <w:t xml:space="preserve"> examples that use a well detailed rule base as a basis for the learning processes, we will have a neural network that will be very accurate. After several iterations of learning by weight adjustment, it will be able to produce an accurate result that is free from errors.</w:t>
-      </w:r>
-    </w:p>
-    <w:p>
-      <w:pPr>
-        <w:spacing w:line="360" w:lineRule="auto"/>
-        <w:jc w:val="both"/>
-      </w:pPr>
-    </w:p>
-    <w:p>
-      <w:pPr>
-        <w:spacing w:line="360" w:lineRule="auto"/>
-        <w:jc w:val="both"/>
-      </w:pPr>
-      <w:r>
-        <w:t xml:space="preserve">To summarize, our solution efficiently enforces learning techniques that are based on relevance of information to a doctor’s profession and </w:t>
-      </w:r>
-      <w:proofErr w:type="gramStart"/>
-      <w:r>
-        <w:t>take into account</w:t>
-      </w:r>
-      <w:proofErr w:type="gramEnd"/>
-      <w:r>
-        <w:t xml:space="preserve"> the time and location of data access. By taking an emergency case into consideration too we have a precise system that can correctly predict if a doctor is genuine or malicious. Based on the access can be denied to a malicious doctor.</w:t>
+        <w:t>Our system will not produce any erroneous output that may have been the case for a system that used a clustering approach followed by an outlier detection algorithm for anomaly detection. Since the neural network will be trained with a large number of examples that use a well detailed rule base as a basis for the learning processes, we will have a neural network that will be very accurate. After several iterations of learning by weight adjustment, it will be able to produce an accurate result that is free from errors.</w:t>
+      </w:r>
+    </w:p>
+    <w:p>
+      <w:pPr>
+        <w:spacing w:line="360" w:lineRule="auto"/>
+        <w:jc w:val="both"/>
+      </w:pPr>
+    </w:p>
+    <w:p>
+      <w:pPr>
+        <w:spacing w:line="360" w:lineRule="auto"/>
+        <w:jc w:val="both"/>
+      </w:pPr>
+      <w:r>
+        <w:t>To summarize, our solution efficiently enforces learning techniques that are based on relevance of information to a doctor’s profession and take into account the time and location of data access. By taking an emergency case into consideration too we have a precise system that can correctly predict if a doctor is genuine or malicious. Based on the access can be denied to a malicious doctor.</w:t>
       </w:r>
     </w:p>
     <w:p>
@@ -8046,61 +6869,61 @@
         <w:jc w:val="both"/>
       </w:pPr>
       <w:r>
-        <w:t>After extensive research that involved meeting professional medical practitioners and looking at medical research publications we have designed our rule base taking into consideration five major specializations. These include ___________________</w:t>
-      </w:r>
-      <w:proofErr w:type="gramStart"/>
-      <w:r>
-        <w:t>_ .</w:t>
-      </w:r>
-      <w:proofErr w:type="gramEnd"/>
-      <w:r>
-        <w:t xml:space="preserve"> Our system is designed to categorize malicious or genuine doctors that fall under these specializations.</w:t>
-      </w:r>
-    </w:p>
-    <w:p>
-      <w:pPr>
-        <w:spacing w:line="360" w:lineRule="auto"/>
-        <w:jc w:val="both"/>
-      </w:pPr>
-    </w:p>
-    <w:p>
-      <w:pPr>
-        <w:spacing w:line="360" w:lineRule="auto"/>
-        <w:jc w:val="both"/>
-      </w:pPr>
-      <w:r>
-        <w:t xml:space="preserve">Due to a patient’s medical records not being readily available online, we are designing our own data set for this project. This will be done by referring a few sample data sets online and then forming our own data set. Thus, the neural network will be trained as per the examples from the data set develop by us. We </w:t>
-      </w:r>
-      <w:proofErr w:type="gramStart"/>
-      <w:r>
-        <w:t>have to</w:t>
-      </w:r>
-      <w:proofErr w:type="gramEnd"/>
-      <w:r>
-        <w:t xml:space="preserve"> go for this approach since data is not available freely in our desired form as no hospitals keep their data open source. If we get access to a data set in the form needed by us, we can use that to train our system. </w:t>
-      </w:r>
-    </w:p>
-    <w:p>
-      <w:pPr>
-        <w:spacing w:line="360" w:lineRule="auto"/>
-        <w:jc w:val="both"/>
-      </w:pPr>
-    </w:p>
-    <w:p>
-      <w:pPr>
-        <w:spacing w:line="360" w:lineRule="auto"/>
-        <w:jc w:val="both"/>
-      </w:pPr>
-      <w:r>
-        <w:t xml:space="preserve">A future scope of this project could be to increase the areas of specializations and perform additional research to accordingly update our rule base. The neural networks will have </w:t>
-      </w:r>
-      <w:proofErr w:type="gramStart"/>
-      <w:r>
-        <w:t>be</w:t>
-      </w:r>
-      <w:proofErr w:type="gramEnd"/>
-      <w:r>
-        <w:t xml:space="preserve"> trained again with examples from these additional specializations for it to find out the credulity of a doctor belonging to that profession.</w:t>
+        <w:t xml:space="preserve">After extensive research that involved meeting professional medical practitioners and looking at medical research publications we have designed our rule base taking into consideration five major specializations. These include </w:t>
+      </w:r>
+      <w:r>
+        <w:t xml:space="preserve">gynecologists, </w:t>
+      </w:r>
+      <w:r>
+        <w:t xml:space="preserve">dentists, </w:t>
+      </w:r>
+      <w:r>
+        <w:t>psychiatrists</w:t>
+      </w:r>
+      <w:r>
+        <w:t xml:space="preserve">, </w:t>
+      </w:r>
+      <w:r>
+        <w:t>dermatologists</w:t>
+      </w:r>
+      <w:r>
+        <w:t xml:space="preserve"> and </w:t>
+      </w:r>
+      <w:r>
+        <w:t>ophthalmologists</w:t>
+      </w:r>
+      <w:r>
+        <w:t>. Our system is designed to categorize malicious or genuine doctors that fall under these specializations.</w:t>
+      </w:r>
+    </w:p>
+    <w:p>
+      <w:pPr>
+        <w:spacing w:line="360" w:lineRule="auto"/>
+        <w:jc w:val="both"/>
+      </w:pPr>
+    </w:p>
+    <w:p>
+      <w:pPr>
+        <w:spacing w:line="360" w:lineRule="auto"/>
+        <w:jc w:val="both"/>
+      </w:pPr>
+      <w:r>
+        <w:t xml:space="preserve">Due to a patient’s medical records not being readily available online, we are designing our own data set for this project. This will be done by referring a few sample data sets online and then forming our own data set. Thus, the neural network will be trained as per the examples from the data set develop by us. We have to go for this approach since data is not available freely in our desired form as no hospitals keep their data open source. If we get access to a data set in the form needed by us, we can use that to train our system. </w:t>
+      </w:r>
+    </w:p>
+    <w:p>
+      <w:pPr>
+        <w:spacing w:line="360" w:lineRule="auto"/>
+        <w:jc w:val="both"/>
+      </w:pPr>
+    </w:p>
+    <w:p>
+      <w:pPr>
+        <w:spacing w:line="360" w:lineRule="auto"/>
+        <w:jc w:val="both"/>
+      </w:pPr>
+      <w:r>
+        <w:t>A future scope of this project could be to increase the areas of specializations and perform additional research to accordingly update our rule base. The neural networks will have be trained again with examples from these additional specializations for it to find out the credulity of a doctor belonging to that profession.</w:t>
       </w:r>
     </w:p>
     <w:p/>
@@ -8199,81 +7022,57 @@
         <w:jc w:val="both"/>
       </w:pPr>
       <w:r>
-        <w:t xml:space="preserve">There was a proposed system [1] which used a quantified-risk adaptive approach </w:t>
-      </w:r>
-      <w:proofErr w:type="gramStart"/>
-      <w:r>
-        <w:t>in order to</w:t>
-      </w:r>
-      <w:proofErr w:type="gramEnd"/>
-      <w:r>
-        <w:t xml:space="preserve"> keep a check on the access of a patient’s privacy. The paper claims that even though doctors are authorized to access their patient’s data</w:t>
-      </w:r>
-      <w:proofErr w:type="gramStart"/>
-      <w:r>
-        <w:t>, in reality, there</w:t>
-      </w:r>
-      <w:proofErr w:type="gramEnd"/>
-      <w:r>
-        <w:t xml:space="preserve"> is also an inherent risk in each access. Their proposed solution therefore, allows information consumers to have the freedom to choose what they want to access. A user’s data-accessing activities are associated with quantified risk scores, which will be added up over time. Request to access a resource is granted if doing so will not make the user’s aggregated risk exceed his/her tolerance threshold set by the system; otherwise, the request is denied. They do this by calculating a relevance-relation function. They determine what activity a certain honest doctor will perform with respect to a disease, hence calculating the probability that a certain record m will be accessed to serve purpose p. They also take special cases into consideration. Once the model is trained they expect that a malicious doctor would over access a patient’s data hence increasing the risk considerably.</w:t>
-      </w:r>
-    </w:p>
-    <w:p>
-      <w:pPr>
-        <w:spacing w:line="360" w:lineRule="auto"/>
-        <w:jc w:val="both"/>
-      </w:pPr>
-    </w:p>
-    <w:p>
-      <w:pPr>
-        <w:spacing w:line="360" w:lineRule="auto"/>
-        <w:jc w:val="both"/>
-      </w:pPr>
-      <w:r>
-        <w:t>The problem with this method is that it is not as accurate as one expects it to be. Another glaring flaw is that they have only considered one parameter to determine if a doctor is malicious, i.e. relevance of the data accessed. The solution thus ends up ignoring myraid of other factors that can contribute towards determining spiteful activities, thus proving to be inefficient.</w:t>
-      </w:r>
-    </w:p>
-    <w:p>
-      <w:pPr>
-        <w:spacing w:line="360" w:lineRule="auto"/>
-        <w:jc w:val="both"/>
-      </w:pPr>
-    </w:p>
-    <w:p>
-      <w:pPr>
-        <w:spacing w:line="360" w:lineRule="auto"/>
-        <w:jc w:val="both"/>
-      </w:pPr>
-      <w:r>
-        <w:t xml:space="preserve">In another paper [2], clustering algorithms were used to analyse and hence group hospital data for better management. The paper mainly focuses on order history. It processes these order </w:t>
+        <w:t>There was a proposed system [1] which used a quantified-risk adaptive approach in order to keep a check on the access of a patient’s privacy. The paper claims that even though doctors are authorized to access their patient’s data, in reality, there is also an inherent risk in each access. Their proposed solution therefore, allows information consumers to have the freedom to choose what they want to access. A user’s data-accessing activities are associated with quantified risk scores, which will be added up over time. Request to access a resource is granted if doing so will not make the user’s aggregated risk exceed his/her tolerance threshold set by the system; otherwise, the request is denied. They do this by calculating a relevance-relation function. They determine what activity a certain honest doctor will perform with respect to a disease, hence calculating the probability that a certain record m will be accessed to serve purpose p. They also take special cases into consideration. Once the model is trained they expect that a malicious doctor would over access a patient’s data hence increasing the risk considerably.</w:t>
+      </w:r>
+    </w:p>
+    <w:p>
+      <w:pPr>
+        <w:spacing w:line="360" w:lineRule="auto"/>
+        <w:jc w:val="both"/>
+      </w:pPr>
+    </w:p>
+    <w:p>
+      <w:pPr>
+        <w:spacing w:line="360" w:lineRule="auto"/>
+        <w:jc w:val="both"/>
+      </w:pPr>
+      <w:r>
+        <w:t xml:space="preserve">The problem with this method is that it is not as accurate as one expects it to be. Another glaring flaw is that they have only considered one parameter to determine if a doctor is malicious, i.e. relevance of the data accessed. The solution thus ends up ignoring </w:t>
+      </w:r>
+      <w:proofErr w:type="spellStart"/>
+      <w:r>
+        <w:t>myraid</w:t>
+      </w:r>
+      <w:proofErr w:type="spellEnd"/>
+      <w:r>
+        <w:t xml:space="preserve"> of other factors that can contribute towards determining spiteful activities, thus proving to be inefficient.</w:t>
+      </w:r>
+    </w:p>
+    <w:p>
+      <w:pPr>
+        <w:spacing w:line="360" w:lineRule="auto"/>
+        <w:jc w:val="both"/>
+      </w:pPr>
+    </w:p>
+    <w:p>
+      <w:pPr>
+        <w:spacing w:line="360" w:lineRule="auto"/>
+        <w:jc w:val="both"/>
+      </w:pPr>
+      <w:r>
+        <w:t xml:space="preserve">In another paper [2], clustering algorithms were used to </w:t>
+      </w:r>
+      <w:proofErr w:type="spellStart"/>
+      <w:r>
+        <w:t>analyse</w:t>
+      </w:r>
+      <w:proofErr w:type="spellEnd"/>
+      <w:r>
+        <w:t xml:space="preserve"> and hence group hospital data for better management. The paper mainly focuses on order history. It processes these order </w:t>
       </w:r>
       <w:r>
         <w:lastRenderedPageBreak/>
-        <w:t xml:space="preserve">histories </w:t>
-      </w:r>
-      <w:proofErr w:type="gramStart"/>
-      <w:r>
-        <w:t>in order to</w:t>
-      </w:r>
-      <w:proofErr w:type="gramEnd"/>
-      <w:r>
-        <w:t xml:space="preserve"> find out the temporal global characteristics of clinical activities. Once it has done so, it keeps applying clustering techniques to the results until they converge. The final output is then expected to be the optimum output. For </w:t>
-      </w:r>
-      <w:proofErr w:type="gramStart"/>
-      <w:r>
-        <w:t>example</w:t>
-      </w:r>
-      <w:proofErr w:type="gramEnd"/>
-      <w:r>
-        <w:t xml:space="preserve"> the output may be a particular day when there is highest activity for a particular test or the time of the day when there is least activity. The major drawback of a clustering based approach is that, since it is unsupervised, the clusters formed may be the opposite of ones we expect. For </w:t>
-      </w:r>
-      <w:proofErr w:type="gramStart"/>
-      <w:r>
-        <w:t>example</w:t>
-      </w:r>
-      <w:proofErr w:type="gramEnd"/>
-      <w:r>
-        <w:t xml:space="preserve"> if there were a lot of malicious overprescribed orders in the history database, those will form a cluster and hence end up as a category.</w:t>
+        <w:t>histories in order to find out the temporal global characteristics of clinical activities. Once it has done so, it keeps applying clustering techniques to the results until they converge. The final output is then expected to be the optimum output. For example the output may be a particular day when there is highest activity for a particular test or the time of the day when there is least activity. The major drawback of a clustering based approach is that, since it is unsupervised, the clusters formed may be the opposite of ones we expect. For example if there were a lot of malicious overprescribed orders in the history database, those will form a cluster and hence end up as a category.</w:t>
       </w:r>
     </w:p>
     <w:p>
@@ -8887,16 +7686,6 @@
     </w:p>
     <w:p>
       <w:pPr>
-        <w:spacing w:line="360" w:lineRule="auto"/>
-        <w:rPr>
-          <w:b/>
-          <w:sz w:val="28"/>
-          <w:szCs w:val="28"/>
-        </w:rPr>
-      </w:pPr>
-    </w:p>
-    <w:p>
-      <w:pPr>
         <w:pStyle w:val="ListParagraph"/>
         <w:numPr>
           <w:ilvl w:val="1"/>
@@ -9209,6 +7998,16 @@
           <w:szCs w:val="28"/>
         </w:rPr>
       </w:pPr>
+    </w:p>
+    <w:p>
+      <w:pPr>
+        <w:spacing w:line="360" w:lineRule="auto"/>
+        <w:rPr>
+          <w:b/>
+          <w:sz w:val="28"/>
+          <w:szCs w:val="28"/>
+        </w:rPr>
+      </w:pPr>
       <w:r>
         <w:rPr>
           <w:b/>
@@ -9252,6 +8051,7 @@
       <w:r>
         <w:rPr>
           <w:noProof/>
+          <w:lang w:eastAsia="en-US"/>
         </w:rPr>
         <w:drawing>
           <wp:inline distT="0" distB="0" distL="0" distR="0">
@@ -9688,14 +8488,42 @@
           <w:sz w:val="32"/>
           <w:szCs w:val="32"/>
         </w:rPr>
-      </w:pPr>
-      <w:r>
-        <w:rPr>
-          <w:b/>
-          <w:sz w:val="32"/>
-          <w:szCs w:val="32"/>
-        </w:rPr>
-        <w:lastRenderedPageBreak/>
+        <w:sectPr>
+          <w:headerReference w:type="default" r:id="rId15"/>
+          <w:pgSz w:w="11906" w:h="16838" w:code="9"/>
+          <w:pgMar w:top="1701" w:right="1138" w:bottom="1253" w:left="1701" w:header="720" w:footer="720" w:gutter="0"/>
+          <w:cols w:space="720"/>
+          <w:docGrid w:linePitch="360"/>
+        </w:sectPr>
+      </w:pPr>
+    </w:p>
+    <w:p>
+      <w:pPr>
+        <w:spacing w:line="360" w:lineRule="auto"/>
+        <w:jc w:val="center"/>
+        <w:rPr>
+          <w:b/>
+          <w:sz w:val="32"/>
+          <w:szCs w:val="32"/>
+        </w:rPr>
+      </w:pPr>
+    </w:p>
+    <w:p>
+      <w:pPr>
+        <w:spacing w:line="360" w:lineRule="auto"/>
+        <w:jc w:val="center"/>
+        <w:rPr>
+          <w:b/>
+          <w:sz w:val="32"/>
+          <w:szCs w:val="32"/>
+        </w:rPr>
+      </w:pPr>
+      <w:r>
+        <w:rPr>
+          <w:b/>
+          <w:sz w:val="32"/>
+          <w:szCs w:val="32"/>
+        </w:rPr>
         <w:t>Chapter 4</w:t>
       </w:r>
     </w:p>
@@ -9805,7 +8633,7 @@
                     <pic:cNvPicPr/>
                   </pic:nvPicPr>
                   <pic:blipFill>
-                    <a:blip r:embed="rId15">
+                    <a:blip r:embed="rId16">
                       <a:extLst>
                         <a:ext uri="{28A0092B-C50C-407E-A947-70E740481C1C}">
                           <a14:useLocalDpi xmlns:a14="http://schemas.microsoft.com/office/drawing/2010/main" val="0"/>
@@ -9870,91 +8698,29 @@
           <w:szCs w:val="28"/>
         </w:rPr>
       </w:pPr>
-      <w:bookmarkStart w:id="0" w:name="_GoBack"/>
-      <w:bookmarkEnd w:id="0"/>
-      <w:r>
-        <w:rPr>
-          <w:b/>
-          <w:sz w:val="28"/>
-          <w:szCs w:val="28"/>
-        </w:rPr>
-        <w:lastRenderedPageBreak/>
+      <w:r>
+        <w:rPr>
+          <w:b/>
+          <w:sz w:val="28"/>
+          <w:szCs w:val="28"/>
+        </w:rPr>
         <w:t>4.2 Function Modeling</w:t>
       </w:r>
     </w:p>
     <w:p>
       <w:pPr>
-        <w:spacing w:line="360" w:lineRule="auto"/>
-        <w:rPr>
-          <w:b/>
-          <w:sz w:val="28"/>
-          <w:szCs w:val="28"/>
-        </w:rPr>
-      </w:pPr>
-    </w:p>
-    <w:p>
-      <w:pPr>
         <w:jc w:val="center"/>
       </w:pPr>
       <w:r>
         <w:rPr>
           <w:noProof/>
+          <w:lang w:eastAsia="en-US"/>
         </w:rPr>
         <w:drawing>
           <wp:inline distT="0" distB="0" distL="0" distR="0" wp14:anchorId="3EBAB548" wp14:editId="1BC952B7">
             <wp:extent cx="2902510" cy="2042160"/>
             <wp:effectExtent l="0" t="0" r="0" b="0"/>
             <wp:docPr id="5" name="Picture 5"/>
-            <wp:cNvGraphicFramePr>
-              <a:graphicFrameLocks xmlns:a="http://schemas.openxmlformats.org/drawingml/2006/main" noChangeAspect="1"/>
-            </wp:cNvGraphicFramePr>
-            <a:graphic xmlns:a="http://schemas.openxmlformats.org/drawingml/2006/main">
-              <a:graphicData uri="http://schemas.openxmlformats.org/drawingml/2006/picture">
-                <pic:pic xmlns:pic="http://schemas.openxmlformats.org/drawingml/2006/picture">
-                  <pic:nvPicPr>
-                    <pic:cNvPr id="1" name=""/>
-                    <pic:cNvPicPr/>
-                  </pic:nvPicPr>
-                  <pic:blipFill>
-                    <a:blip r:embed="rId16"/>
-                    <a:stretch>
-                      <a:fillRect/>
-                    </a:stretch>
-                  </pic:blipFill>
-                  <pic:spPr>
-                    <a:xfrm>
-                      <a:off x="0" y="0"/>
-                      <a:ext cx="2946959" cy="2073433"/>
-                    </a:xfrm>
-                    <a:prstGeom prst="rect">
-                      <a:avLst/>
-                    </a:prstGeom>
-                  </pic:spPr>
-                </pic:pic>
-              </a:graphicData>
-            </a:graphic>
-          </wp:inline>
-        </w:drawing>
-      </w:r>
-    </w:p>
-    <w:p>
-      <w:pPr>
-        <w:jc w:val="center"/>
-      </w:pPr>
-    </w:p>
-    <w:p>
-      <w:pPr>
-        <w:jc w:val="center"/>
-      </w:pPr>
-      <w:r>
-        <w:rPr>
-          <w:noProof/>
-        </w:rPr>
-        <w:drawing>
-          <wp:inline distT="0" distB="0" distL="0" distR="0" wp14:anchorId="1576FBDE" wp14:editId="10A92EC5">
-            <wp:extent cx="2994660" cy="2210482"/>
-            <wp:effectExtent l="0" t="0" r="0" b="0"/>
-            <wp:docPr id="6" name="Picture 6"/>
             <wp:cNvGraphicFramePr>
               <a:graphicFrameLocks xmlns:a="http://schemas.openxmlformats.org/drawingml/2006/main" noChangeAspect="1"/>
             </wp:cNvGraphicFramePr>
@@ -9974,6 +8740,57 @@
                   <pic:spPr>
                     <a:xfrm>
                       <a:off x="0" y="0"/>
+                      <a:ext cx="2946959" cy="2073433"/>
+                    </a:xfrm>
+                    <a:prstGeom prst="rect">
+                      <a:avLst/>
+                    </a:prstGeom>
+                  </pic:spPr>
+                </pic:pic>
+              </a:graphicData>
+            </a:graphic>
+          </wp:inline>
+        </w:drawing>
+      </w:r>
+    </w:p>
+    <w:p>
+      <w:pPr>
+        <w:jc w:val="center"/>
+      </w:pPr>
+    </w:p>
+    <w:p>
+      <w:pPr>
+        <w:jc w:val="center"/>
+      </w:pPr>
+      <w:r>
+        <w:rPr>
+          <w:noProof/>
+          <w:lang w:eastAsia="en-US"/>
+        </w:rPr>
+        <w:drawing>
+          <wp:inline distT="0" distB="0" distL="0" distR="0" wp14:anchorId="1576FBDE" wp14:editId="10A92EC5">
+            <wp:extent cx="2994660" cy="2210482"/>
+            <wp:effectExtent l="0" t="0" r="0" b="0"/>
+            <wp:docPr id="6" name="Picture 6"/>
+            <wp:cNvGraphicFramePr>
+              <a:graphicFrameLocks xmlns:a="http://schemas.openxmlformats.org/drawingml/2006/main" noChangeAspect="1"/>
+            </wp:cNvGraphicFramePr>
+            <a:graphic xmlns:a="http://schemas.openxmlformats.org/drawingml/2006/main">
+              <a:graphicData uri="http://schemas.openxmlformats.org/drawingml/2006/picture">
+                <pic:pic xmlns:pic="http://schemas.openxmlformats.org/drawingml/2006/picture">
+                  <pic:nvPicPr>
+                    <pic:cNvPr id="1" name=""/>
+                    <pic:cNvPicPr/>
+                  </pic:nvPicPr>
+                  <pic:blipFill>
+                    <a:blip r:embed="rId18"/>
+                    <a:stretch>
+                      <a:fillRect/>
+                    </a:stretch>
+                  </pic:blipFill>
+                  <pic:spPr>
+                    <a:xfrm>
+                      <a:off x="0" y="0"/>
                       <a:ext cx="3025750" cy="2233430"/>
                     </a:xfrm>
                     <a:prstGeom prst="rect">
@@ -9994,6 +8811,7 @@
       <w:r>
         <w:rPr>
           <w:noProof/>
+          <w:lang w:eastAsia="en-US"/>
         </w:rPr>
         <w:drawing>
           <wp:inline distT="0" distB="0" distL="0" distR="0" wp14:anchorId="4573FB1B" wp14:editId="0D7515DA">
@@ -10013,7 +8831,7 @@
                     </pic:cNvPicPr>
                   </pic:nvPicPr>
                   <pic:blipFill>
-                    <a:blip r:embed="rId18">
+                    <a:blip r:embed="rId19">
                       <a:extLst>
                         <a:ext uri="{28A0092B-C50C-407E-A947-70E740481C1C}">
                           <a14:useLocalDpi xmlns:a14="http://schemas.microsoft.com/office/drawing/2010/main" val="0"/>
@@ -10135,7 +8953,7 @@
                     <pic:cNvPicPr/>
                   </pic:nvPicPr>
                   <pic:blipFill>
-                    <a:blip r:embed="rId19" cstate="print">
+                    <a:blip r:embed="rId20" cstate="print">
                       <a:extLst>
                         <a:ext uri="{28A0092B-C50C-407E-A947-70E740481C1C}">
                           <a14:useLocalDpi xmlns:a14="http://schemas.microsoft.com/office/drawing/2010/main" val="0"/>
@@ -10350,6 +9168,24 @@
           <w:sz w:val="32"/>
           <w:szCs w:val="32"/>
         </w:rPr>
+        <w:sectPr>
+          <w:headerReference w:type="default" r:id="rId21"/>
+          <w:pgSz w:w="11906" w:h="16838" w:code="9"/>
+          <w:pgMar w:top="1701" w:right="1138" w:bottom="1253" w:left="1701" w:header="720" w:footer="720" w:gutter="0"/>
+          <w:cols w:space="720"/>
+          <w:docGrid w:linePitch="360"/>
+        </w:sectPr>
+      </w:pPr>
+    </w:p>
+    <w:p>
+      <w:pPr>
+        <w:spacing w:line="360" w:lineRule="auto"/>
+        <w:jc w:val="center"/>
+        <w:rPr>
+          <w:b/>
+          <w:sz w:val="32"/>
+          <w:szCs w:val="32"/>
+        </w:rPr>
       </w:pPr>
       <w:r>
         <w:rPr>
@@ -10443,7 +9279,7 @@
                     <pic:cNvPicPr/>
                   </pic:nvPicPr>
                   <pic:blipFill>
-                    <a:blip r:embed="rId20">
+                    <a:blip r:embed="rId22">
                       <a:extLst>
                         <a:ext uri="{28A0092B-C50C-407E-A947-70E740481C1C}">
                           <a14:useLocalDpi xmlns:a14="http://schemas.microsoft.com/office/drawing/2010/main" val="0"/>
@@ -10508,6 +9344,24 @@
           <w:sz w:val="32"/>
           <w:szCs w:val="32"/>
         </w:rPr>
+        <w:sectPr>
+          <w:headerReference w:type="default" r:id="rId23"/>
+          <w:pgSz w:w="11906" w:h="16838" w:code="9"/>
+          <w:pgMar w:top="1701" w:right="1138" w:bottom="1253" w:left="1701" w:header="720" w:footer="720" w:gutter="0"/>
+          <w:cols w:space="720"/>
+          <w:docGrid w:linePitch="360"/>
+        </w:sectPr>
+      </w:pPr>
+    </w:p>
+    <w:p>
+      <w:pPr>
+        <w:spacing w:line="360" w:lineRule="auto"/>
+        <w:jc w:val="center"/>
+        <w:rPr>
+          <w:b/>
+          <w:sz w:val="32"/>
+          <w:szCs w:val="32"/>
+        </w:rPr>
       </w:pPr>
       <w:r>
         <w:rPr>
@@ -10797,6 +9651,24 @@
           <w:sz w:val="32"/>
           <w:szCs w:val="32"/>
         </w:rPr>
+        <w:sectPr>
+          <w:headerReference w:type="default" r:id="rId24"/>
+          <w:pgSz w:w="11906" w:h="16838" w:code="9"/>
+          <w:pgMar w:top="1701" w:right="1138" w:bottom="1253" w:left="1701" w:header="720" w:footer="720" w:gutter="0"/>
+          <w:cols w:space="720"/>
+          <w:docGrid w:linePitch="360"/>
+        </w:sectPr>
+      </w:pPr>
+    </w:p>
+    <w:p>
+      <w:pPr>
+        <w:spacing w:line="360" w:lineRule="auto"/>
+        <w:jc w:val="center"/>
+        <w:rPr>
+          <w:b/>
+          <w:sz w:val="32"/>
+          <w:szCs w:val="32"/>
+        </w:rPr>
       </w:pPr>
       <w:r>
         <w:rPr>
@@ -10833,25 +9705,49 @@
         <w:jc w:val="both"/>
       </w:pPr>
       <w:r>
-        <w:t>We would like to express our sincere gratitude to our guide and mentor, Prof. Kriti Srivastava for her guidance, encouragement and gracious support throughout the course of our work, for her expert knowledge in the field that motivated us to work in this area for her faith and belief in us at every stage of this research.</w:t>
-      </w:r>
-    </w:p>
-    <w:p>
-      <w:pPr>
-        <w:spacing w:line="360" w:lineRule="auto"/>
-        <w:jc w:val="both"/>
-      </w:pPr>
-      <w:r>
-        <w:t>We’re grateful to Dr. Narendra Shekokar, the Head of the Computer Engineering Department, for letting us use the department resources, labs and books.</w:t>
-      </w:r>
-    </w:p>
-    <w:p>
-      <w:pPr>
-        <w:spacing w:line="360" w:lineRule="auto"/>
-        <w:jc w:val="both"/>
-      </w:pPr>
-      <w:r>
-        <w:t xml:space="preserve">We are highly obliged to our Principal, Dr. Hari Vasudevan, for availing us with library books and relevant materials </w:t>
+        <w:t xml:space="preserve">We would like to express our sincere gratitude to our guide and mentor, Prof. </w:t>
+      </w:r>
+      <w:proofErr w:type="spellStart"/>
+      <w:r>
+        <w:t>Kriti</w:t>
+      </w:r>
+      <w:proofErr w:type="spellEnd"/>
+      <w:r>
+        <w:t xml:space="preserve"> Srivastava for her guidance, encouragement and gracious support throughout the course of our work, for her expert knowledge in the field that motivated us to work in this area for her faith and belief in us at every stage of this research.</w:t>
+      </w:r>
+    </w:p>
+    <w:p>
+      <w:pPr>
+        <w:spacing w:line="360" w:lineRule="auto"/>
+        <w:jc w:val="both"/>
+      </w:pPr>
+      <w:r>
+        <w:t xml:space="preserve">We’re grateful to Dr. Narendra </w:t>
+      </w:r>
+      <w:proofErr w:type="spellStart"/>
+      <w:r>
+        <w:t>Shekokar</w:t>
+      </w:r>
+      <w:proofErr w:type="spellEnd"/>
+      <w:r>
+        <w:t>, the Head of the Computer Engineering Department, for letting us use the department resources, labs and books.</w:t>
+      </w:r>
+    </w:p>
+    <w:p>
+      <w:pPr>
+        <w:spacing w:line="360" w:lineRule="auto"/>
+        <w:jc w:val="both"/>
+      </w:pPr>
+      <w:r>
+        <w:t xml:space="preserve">We are highly obliged to our Principal, Dr. Hari </w:t>
+      </w:r>
+      <w:proofErr w:type="spellStart"/>
+      <w:r>
+        <w:t>Vasudevan</w:t>
+      </w:r>
+      <w:proofErr w:type="spellEnd"/>
+      <w:r>
+        <w:t xml:space="preserve">, for availing us with library books and relevant materials </w:t>
       </w:r>
       <w:r>
         <w:t>and</w:t>
@@ -10921,6 +9817,8 @@
           <w:szCs w:val="28"/>
         </w:rPr>
       </w:pPr>
+      <w:bookmarkStart w:id="0" w:name="_GoBack"/>
+      <w:bookmarkEnd w:id="0"/>
     </w:p>
     <w:p>
       <w:pPr>
@@ -10964,8 +9862,13 @@
         <w:spacing w:line="360" w:lineRule="auto"/>
         <w:jc w:val="right"/>
       </w:pPr>
-      <w:r>
-        <w:t>Pranay Shah</w:t>
+      <w:proofErr w:type="spellStart"/>
+      <w:r>
+        <w:t>Pranay</w:t>
+      </w:r>
+      <w:proofErr w:type="spellEnd"/>
+      <w:r>
+        <w:t xml:space="preserve"> Shah</w:t>
       </w:r>
     </w:p>
     <w:p>
@@ -10991,12 +9894,22 @@
         <w:spacing w:line="360" w:lineRule="auto"/>
         <w:jc w:val="right"/>
       </w:pPr>
-      <w:r>
-        <w:t>Dipam Vasani</w:t>
-      </w:r>
+      <w:proofErr w:type="spellStart"/>
+      <w:r>
+        <w:t>Dipam</w:t>
+      </w:r>
+      <w:proofErr w:type="spellEnd"/>
+      <w:r>
+        <w:t xml:space="preserve"> </w:t>
+      </w:r>
+      <w:proofErr w:type="spellStart"/>
+      <w:r>
+        <w:t>Vasani</w:t>
+      </w:r>
+      <w:proofErr w:type="spellEnd"/>
     </w:p>
     <w:sectPr>
-      <w:headerReference w:type="default" r:id="rId21"/>
+      <w:headerReference w:type="default" r:id="rId25"/>
       <w:pgSz w:w="11906" w:h="16838" w:code="9"/>
       <w:pgMar w:top="1701" w:right="1138" w:bottom="1253" w:left="1701" w:header="720" w:footer="720" w:gutter="0"/>
       <w:cols w:space="720"/>
@@ -11007,7 +9920,7 @@
 </file>
 
 <file path=word/endnotes.xml><?xml version="1.0" encoding="utf-8"?>
-<w:endnotes xmlns:wpc="http://schemas.microsoft.com/office/word/2010/wordprocessingCanvas" xmlns:cx="http://schemas.microsoft.com/office/drawing/2014/chartex" xmlns:cx1="http://schemas.microsoft.com/office/drawing/2015/9/8/chartex" xmlns:cx2="http://schemas.microsoft.com/office/drawing/2015/10/21/chartex" xmlns:cx3="http://schemas.microsoft.com/office/drawing/2016/5/9/chartex" xmlns:cx4="http://schemas.microsoft.com/office/drawing/2016/5/10/chartex" xmlns:cx5="http://schemas.microsoft.com/office/drawing/2016/5/11/chartex" xmlns:cx6="http://schemas.microsoft.com/office/drawing/2016/5/12/chartex" xmlns:cx7="http://schemas.microsoft.com/office/drawing/2016/5/13/chartex" xmlns:cx8="http://schemas.microsoft.com/office/drawing/2016/5/14/chartex" xmlns:mc="http://schemas.openxmlformats.org/markup-compatibility/2006" xmlns:aink="http://schemas.microsoft.com/office/drawing/2016/ink" xmlns:am3d="http://schemas.microsoft.com/office/drawing/2017/model3d" xmlns:o="urn:schemas-microsoft-com:office:office" xmlns:r="http://schemas.openxmlformats.org/officeDocument/2006/relationships" xmlns:m="http://schemas.openxmlformats.org/officeDocument/2006/math" xmlns:v="urn:schemas-microsoft-com:vml" xmlns:wp14="http://schemas.microsoft.com/office/word/2010/wordprocessingDrawing" xmlns:wp="http://schemas.openxmlformats.org/drawingml/2006/wordprocessingDrawing" xmlns:w10="urn:schemas-microsoft-com:office:word" xmlns:w="http://schemas.openxmlformats.org/wordprocessingml/2006/main" xmlns:w14="http://schemas.microsoft.com/office/word/2010/wordml" xmlns:w15="http://schemas.microsoft.com/office/word/2012/wordml" xmlns:w16cid="http://schemas.microsoft.com/office/word/2016/wordml/cid" xmlns:w16se="http://schemas.microsoft.com/office/word/2015/wordml/symex" xmlns:wpg="http://schemas.microsoft.com/office/word/2010/wordprocessingGroup" xmlns:wpi="http://schemas.microsoft.com/office/word/2010/wordprocessingInk" xmlns:wne="http://schemas.microsoft.com/office/word/2006/wordml" xmlns:wps="http://schemas.microsoft.com/office/word/2010/wordprocessingShape" mc:Ignorable="w14 w15 w16se w16cid wp14">
+<w:endnotes xmlns:wpc="http://schemas.microsoft.com/office/word/2010/wordprocessingCanvas" xmlns:cx="http://schemas.microsoft.com/office/drawing/2014/chartex" xmlns:cx1="http://schemas.microsoft.com/office/drawing/2015/9/8/chartex" xmlns:mc="http://schemas.openxmlformats.org/markup-compatibility/2006" xmlns:o="urn:schemas-microsoft-com:office:office" xmlns:r="http://schemas.openxmlformats.org/officeDocument/2006/relationships" xmlns:m="http://schemas.openxmlformats.org/officeDocument/2006/math" xmlns:v="urn:schemas-microsoft-com:vml" xmlns:wp14="http://schemas.microsoft.com/office/word/2010/wordprocessingDrawing" xmlns:wp="http://schemas.openxmlformats.org/drawingml/2006/wordprocessingDrawing" xmlns:w10="urn:schemas-microsoft-com:office:word" xmlns:w="http://schemas.openxmlformats.org/wordprocessingml/2006/main" xmlns:w14="http://schemas.microsoft.com/office/word/2010/wordml" xmlns:w15="http://schemas.microsoft.com/office/word/2012/wordml" xmlns:w16se="http://schemas.microsoft.com/office/word/2015/wordml/symex" xmlns:wpg="http://schemas.microsoft.com/office/word/2010/wordprocessingGroup" xmlns:wpi="http://schemas.microsoft.com/office/word/2010/wordprocessingInk" xmlns:wne="http://schemas.microsoft.com/office/word/2006/wordml" xmlns:wps="http://schemas.microsoft.com/office/word/2010/wordprocessingShape" mc:Ignorable="w14 w15 w16se wp14">
   <w:endnote w:type="separator" w:id="-1">
     <w:p>
       <w:r>
@@ -11026,7 +9939,7 @@
 </file>
 
 <file path=word/footer1.xml><?xml version="1.0" encoding="utf-8"?>
-<w:ftr xmlns:wpc="http://schemas.microsoft.com/office/word/2010/wordprocessingCanvas" xmlns:cx="http://schemas.microsoft.com/office/drawing/2014/chartex" xmlns:cx1="http://schemas.microsoft.com/office/drawing/2015/9/8/chartex" xmlns:cx2="http://schemas.microsoft.com/office/drawing/2015/10/21/chartex" xmlns:cx3="http://schemas.microsoft.com/office/drawing/2016/5/9/chartex" xmlns:cx4="http://schemas.microsoft.com/office/drawing/2016/5/10/chartex" xmlns:cx5="http://schemas.microsoft.com/office/drawing/2016/5/11/chartex" xmlns:cx6="http://schemas.microsoft.com/office/drawing/2016/5/12/chartex" xmlns:cx7="http://schemas.microsoft.com/office/drawing/2016/5/13/chartex" xmlns:cx8="http://schemas.microsoft.com/office/drawing/2016/5/14/chartex" xmlns:mc="http://schemas.openxmlformats.org/markup-compatibility/2006" xmlns:aink="http://schemas.microsoft.com/office/drawing/2016/ink" xmlns:am3d="http://schemas.microsoft.com/office/drawing/2017/model3d" xmlns:o="urn:schemas-microsoft-com:office:office" xmlns:r="http://schemas.openxmlformats.org/officeDocument/2006/relationships" xmlns:m="http://schemas.openxmlformats.org/officeDocument/2006/math" xmlns:v="urn:schemas-microsoft-com:vml" xmlns:wp14="http://schemas.microsoft.com/office/word/2010/wordprocessingDrawing" xmlns:wp="http://schemas.openxmlformats.org/drawingml/2006/wordprocessingDrawing" xmlns:w10="urn:schemas-microsoft-com:office:word" xmlns:w="http://schemas.openxmlformats.org/wordprocessingml/2006/main" xmlns:w14="http://schemas.microsoft.com/office/word/2010/wordml" xmlns:w15="http://schemas.microsoft.com/office/word/2012/wordml" xmlns:w16cid="http://schemas.microsoft.com/office/word/2016/wordml/cid" xmlns:w16se="http://schemas.microsoft.com/office/word/2015/wordml/symex" xmlns:wpg="http://schemas.microsoft.com/office/word/2010/wordprocessingGroup" xmlns:wpi="http://schemas.microsoft.com/office/word/2010/wordprocessingInk" xmlns:wne="http://schemas.microsoft.com/office/word/2006/wordml" xmlns:wps="http://schemas.microsoft.com/office/word/2010/wordprocessingShape" mc:Ignorable="w14 w15 w16se w16cid wp14">
+<w:ftr xmlns:wpc="http://schemas.microsoft.com/office/word/2010/wordprocessingCanvas" xmlns:cx="http://schemas.microsoft.com/office/drawing/2014/chartex" xmlns:cx1="http://schemas.microsoft.com/office/drawing/2015/9/8/chartex" xmlns:mc="http://schemas.openxmlformats.org/markup-compatibility/2006" xmlns:o="urn:schemas-microsoft-com:office:office" xmlns:r="http://schemas.openxmlformats.org/officeDocument/2006/relationships" xmlns:m="http://schemas.openxmlformats.org/officeDocument/2006/math" xmlns:v="urn:schemas-microsoft-com:vml" xmlns:wp14="http://schemas.microsoft.com/office/word/2010/wordprocessingDrawing" xmlns:wp="http://schemas.openxmlformats.org/drawingml/2006/wordprocessingDrawing" xmlns:w10="urn:schemas-microsoft-com:office:word" xmlns:w="http://schemas.openxmlformats.org/wordprocessingml/2006/main" xmlns:w14="http://schemas.microsoft.com/office/word/2010/wordml" xmlns:w15="http://schemas.microsoft.com/office/word/2012/wordml" xmlns:w16se="http://schemas.microsoft.com/office/word/2015/wordml/symex" xmlns:wpg="http://schemas.microsoft.com/office/word/2010/wordprocessingGroup" xmlns:wpi="http://schemas.microsoft.com/office/word/2010/wordprocessingInk" xmlns:wne="http://schemas.microsoft.com/office/word/2006/wordml" xmlns:wps="http://schemas.microsoft.com/office/word/2010/wordprocessingShape" mc:Ignorable="w14 w15 w16se wp14">
   <w:sdt>
     <w:sdtPr>
       <w:id w:val="557213163"/>
@@ -11046,88 +9959,17 @@
           <w:pStyle w:val="Footer"/>
           <w:jc w:val="center"/>
         </w:pPr>
-        <w:r>
-          <w:rPr>
-            <w:noProof/>
-            <w:lang w:eastAsia="en-US"/>
-          </w:rPr>
-          <mc:AlternateContent>
-            <mc:Choice Requires="wps">
-              <w:drawing>
-                <wp:inline distT="0" distB="0" distL="0" distR="0">
-                  <wp:extent cx="5467350" cy="45085"/>
-                  <wp:effectExtent l="9525" t="9525" r="0" b="2540"/>
-                  <wp:docPr id="24" name="Flowchart: Decision 24" descr="Light horizontal"/>
-                  <wp:cNvGraphicFramePr>
-                    <a:graphicFrameLocks xmlns:a="http://schemas.openxmlformats.org/drawingml/2006/main"/>
-                  </wp:cNvGraphicFramePr>
-                  <a:graphic xmlns:a="http://schemas.openxmlformats.org/drawingml/2006/main">
-                    <a:graphicData uri="http://schemas.microsoft.com/office/word/2010/wordprocessingShape">
-                      <wps:wsp>
-                        <wps:cNvSpPr>
-                          <a:spLocks noChangeArrowheads="1"/>
-                        </wps:cNvSpPr>
-                        <wps:spPr bwMode="auto">
-                          <a:xfrm flipV="1">
-                            <a:off x="0" y="0"/>
-                            <a:ext cx="5467350" cy="45085"/>
-                          </a:xfrm>
-                          <a:prstGeom prst="flowChartDecision">
-                            <a:avLst/>
-                          </a:prstGeom>
-                          <a:pattFill prst="ltHorz">
-                            <a:fgClr>
-                              <a:srgbClr val="000000"/>
-                            </a:fgClr>
-                            <a:bgClr>
-                              <a:srgbClr val="FFFFFF"/>
-                            </a:bgClr>
-                          </a:pattFill>
-                          <a:ln>
-                            <a:noFill/>
-                          </a:ln>
-                          <a:extLst>
-                            <a:ext uri="{91240B29-F687-4F45-9708-019B960494DF}">
-                              <a14:hiddenLine xmlns:a14="http://schemas.microsoft.com/office/drawing/2010/main" w="9525">
-                                <a:solidFill>
-                                  <a:srgbClr val="000000"/>
-                                </a:solidFill>
-                                <a:miter lim="800000"/>
-                                <a:headEnd/>
-                                <a:tailEnd/>
-                              </a14:hiddenLine>
-                            </a:ext>
-                          </a:extLst>
-                        </wps:spPr>
-                        <wps:bodyPr rot="0" vert="horz" wrap="square" lIns="91440" tIns="45720" rIns="91440" bIns="45720" anchor="t" anchorCtr="0" upright="1">
-                          <a:noAutofit/>
-                        </wps:bodyPr>
-                      </wps:wsp>
-                    </a:graphicData>
-                  </a:graphic>
-                </wp:inline>
-              </w:drawing>
-            </mc:Choice>
-            <mc:Fallback>
-              <w:pict>
-                <v:shapetype w14:anchorId="33E44343" id="_x0000_t110" coordsize="21600,21600" o:spt="110" path="m10800,l,10800,10800,21600,21600,10800xe">
-                  <v:stroke joinstyle="miter"/>
-                  <v:path gradientshapeok="t" o:connecttype="rect" textboxrect="5400,5400,16200,16200"/>
-                </v:shapetype>
-                <v:shape id="Flowchart: Decision 24" o:spid="_x0000_s1026" type="#_x0000_t110" alt="Light horizontal" style="width:430.5pt;height:3.55pt;flip:y;visibility:visible;mso-wrap-style:square;mso-left-percent:-10001;mso-top-percent:-10001;mso-position-horizontal:absolute;mso-position-horizontal-relative:char;mso-position-vertical:absolute;mso-position-vertical-relative:line;mso-left-percent:-10001;mso-top-percent:-10001;v-text-anchor:top" o:gfxdata="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" fillcolor="black" stroked="f">
-                  <v:fill r:id="rId1" o:title="" type="pattern"/>
-                  <w10:anchorlock/>
-                </v:shape>
-              </w:pict>
-            </mc:Fallback>
-          </mc:AlternateContent>
-        </w:r>
       </w:p>
       <w:p>
         <w:pPr>
           <w:pStyle w:val="Footer"/>
-          <w:jc w:val="center"/>
         </w:pPr>
+        <w:r>
+          <w:t>Department of Computer Engineering, DJSCOE.</w:t>
+        </w:r>
+        <w:r>
+          <w:tab/>
+        </w:r>
         <w:r>
           <w:fldChar w:fldCharType="begin"/>
         </w:r>
@@ -11141,7 +9983,7 @@
           <w:rPr>
             <w:noProof/>
           </w:rPr>
-          <w:t>1</w:t>
+          <w:t>18</w:t>
         </w:r>
         <w:r>
           <w:rPr>
@@ -11161,7 +10003,7 @@
 </file>
 
 <file path=word/footnotes.xml><?xml version="1.0" encoding="utf-8"?>
-<w:footnotes xmlns:wpc="http://schemas.microsoft.com/office/word/2010/wordprocessingCanvas" xmlns:cx="http://schemas.microsoft.com/office/drawing/2014/chartex" xmlns:cx1="http://schemas.microsoft.com/office/drawing/2015/9/8/chartex" xmlns:cx2="http://schemas.microsoft.com/office/drawing/2015/10/21/chartex" xmlns:cx3="http://schemas.microsoft.com/office/drawing/2016/5/9/chartex" xmlns:cx4="http://schemas.microsoft.com/office/drawing/2016/5/10/chartex" xmlns:cx5="http://schemas.microsoft.com/office/drawing/2016/5/11/chartex" xmlns:cx6="http://schemas.microsoft.com/office/drawing/2016/5/12/chartex" xmlns:cx7="http://schemas.microsoft.com/office/drawing/2016/5/13/chartex" xmlns:cx8="http://schemas.microsoft.com/office/drawing/2016/5/14/chartex" xmlns:mc="http://schemas.openxmlformats.org/markup-compatibility/2006" xmlns:aink="http://schemas.microsoft.com/office/drawing/2016/ink" xmlns:am3d="http://schemas.microsoft.com/office/drawing/2017/model3d" xmlns:o="urn:schemas-microsoft-com:office:office" xmlns:r="http://schemas.openxmlformats.org/officeDocument/2006/relationships" xmlns:m="http://schemas.openxmlformats.org/officeDocument/2006/math" xmlns:v="urn:schemas-microsoft-com:vml" xmlns:wp14="http://schemas.microsoft.com/office/word/2010/wordprocessingDrawing" xmlns:wp="http://schemas.openxmlformats.org/drawingml/2006/wordprocessingDrawing" xmlns:w10="urn:schemas-microsoft-com:office:word" xmlns:w="http://schemas.openxmlformats.org/wordprocessingml/2006/main" xmlns:w14="http://schemas.microsoft.com/office/word/2010/wordml" xmlns:w15="http://schemas.microsoft.com/office/word/2012/wordml" xmlns:w16cid="http://schemas.microsoft.com/office/word/2016/wordml/cid" xmlns:w16se="http://schemas.microsoft.com/office/word/2015/wordml/symex" xmlns:wpg="http://schemas.microsoft.com/office/word/2010/wordprocessingGroup" xmlns:wpi="http://schemas.microsoft.com/office/word/2010/wordprocessingInk" xmlns:wne="http://schemas.microsoft.com/office/word/2006/wordml" xmlns:wps="http://schemas.microsoft.com/office/word/2010/wordprocessingShape" mc:Ignorable="w14 w15 w16se w16cid wp14">
+<w:footnotes xmlns:wpc="http://schemas.microsoft.com/office/word/2010/wordprocessingCanvas" xmlns:cx="http://schemas.microsoft.com/office/drawing/2014/chartex" xmlns:cx1="http://schemas.microsoft.com/office/drawing/2015/9/8/chartex" xmlns:mc="http://schemas.openxmlformats.org/markup-compatibility/2006" xmlns:o="urn:schemas-microsoft-com:office:office" xmlns:r="http://schemas.openxmlformats.org/officeDocument/2006/relationships" xmlns:m="http://schemas.openxmlformats.org/officeDocument/2006/math" xmlns:v="urn:schemas-microsoft-com:vml" xmlns:wp14="http://schemas.microsoft.com/office/word/2010/wordprocessingDrawing" xmlns:wp="http://schemas.openxmlformats.org/drawingml/2006/wordprocessingDrawing" xmlns:w10="urn:schemas-microsoft-com:office:word" xmlns:w="http://schemas.openxmlformats.org/wordprocessingml/2006/main" xmlns:w14="http://schemas.microsoft.com/office/word/2010/wordml" xmlns:w15="http://schemas.microsoft.com/office/word/2012/wordml" xmlns:w16se="http://schemas.microsoft.com/office/word/2015/wordml/symex" xmlns:wpg="http://schemas.microsoft.com/office/word/2010/wordprocessingGroup" xmlns:wpi="http://schemas.microsoft.com/office/word/2010/wordprocessingInk" xmlns:wne="http://schemas.microsoft.com/office/word/2006/wordml" xmlns:wps="http://schemas.microsoft.com/office/word/2010/wordprocessingShape" mc:Ignorable="w14 w15 w16se wp14">
   <w:footnote w:type="separator" w:id="-1">
     <w:p>
       <w:r>
@@ -11180,7 +10022,7 @@
 </file>
 
 <file path=word/header1.xml><?xml version="1.0" encoding="utf-8"?>
-<w:hdr xmlns:wpc="http://schemas.microsoft.com/office/word/2010/wordprocessingCanvas" xmlns:cx="http://schemas.microsoft.com/office/drawing/2014/chartex" xmlns:cx1="http://schemas.microsoft.com/office/drawing/2015/9/8/chartex" xmlns:cx2="http://schemas.microsoft.com/office/drawing/2015/10/21/chartex" xmlns:cx3="http://schemas.microsoft.com/office/drawing/2016/5/9/chartex" xmlns:cx4="http://schemas.microsoft.com/office/drawing/2016/5/10/chartex" xmlns:cx5="http://schemas.microsoft.com/office/drawing/2016/5/11/chartex" xmlns:cx6="http://schemas.microsoft.com/office/drawing/2016/5/12/chartex" xmlns:cx7="http://schemas.microsoft.com/office/drawing/2016/5/13/chartex" xmlns:cx8="http://schemas.microsoft.com/office/drawing/2016/5/14/chartex" xmlns:mc="http://schemas.openxmlformats.org/markup-compatibility/2006" xmlns:aink="http://schemas.microsoft.com/office/drawing/2016/ink" xmlns:am3d="http://schemas.microsoft.com/office/drawing/2017/model3d" xmlns:o="urn:schemas-microsoft-com:office:office" xmlns:r="http://schemas.openxmlformats.org/officeDocument/2006/relationships" xmlns:m="http://schemas.openxmlformats.org/officeDocument/2006/math" xmlns:v="urn:schemas-microsoft-com:vml" xmlns:wp14="http://schemas.microsoft.com/office/word/2010/wordprocessingDrawing" xmlns:wp="http://schemas.openxmlformats.org/drawingml/2006/wordprocessingDrawing" xmlns:w10="urn:schemas-microsoft-com:office:word" xmlns:w="http://schemas.openxmlformats.org/wordprocessingml/2006/main" xmlns:w14="http://schemas.microsoft.com/office/word/2010/wordml" xmlns:w15="http://schemas.microsoft.com/office/word/2012/wordml" xmlns:w16cid="http://schemas.microsoft.com/office/word/2016/wordml/cid" xmlns:w16se="http://schemas.microsoft.com/office/word/2015/wordml/symex" xmlns:wpg="http://schemas.microsoft.com/office/word/2010/wordprocessingGroup" xmlns:wpi="http://schemas.microsoft.com/office/word/2010/wordprocessingInk" xmlns:wne="http://schemas.microsoft.com/office/word/2006/wordml" xmlns:wps="http://schemas.microsoft.com/office/word/2010/wordprocessingShape" mc:Ignorable="w14 w15 w16se w16cid wp14">
+<w:hdr xmlns:wpc="http://schemas.microsoft.com/office/word/2010/wordprocessingCanvas" xmlns:cx="http://schemas.microsoft.com/office/drawing/2014/chartex" xmlns:cx1="http://schemas.microsoft.com/office/drawing/2015/9/8/chartex" xmlns:mc="http://schemas.openxmlformats.org/markup-compatibility/2006" xmlns:o="urn:schemas-microsoft-com:office:office" xmlns:r="http://schemas.openxmlformats.org/officeDocument/2006/relationships" xmlns:m="http://schemas.openxmlformats.org/officeDocument/2006/math" xmlns:v="urn:schemas-microsoft-com:vml" xmlns:wp14="http://schemas.microsoft.com/office/word/2010/wordprocessingDrawing" xmlns:wp="http://schemas.openxmlformats.org/drawingml/2006/wordprocessingDrawing" xmlns:w10="urn:schemas-microsoft-com:office:word" xmlns:w="http://schemas.openxmlformats.org/wordprocessingml/2006/main" xmlns:w14="http://schemas.microsoft.com/office/word/2010/wordml" xmlns:w15="http://schemas.microsoft.com/office/word/2012/wordml" xmlns:w16se="http://schemas.microsoft.com/office/word/2015/wordml/symex" xmlns:wpg="http://schemas.microsoft.com/office/word/2010/wordprocessingGroup" xmlns:wpi="http://schemas.microsoft.com/office/word/2010/wordprocessingInk" xmlns:wne="http://schemas.microsoft.com/office/word/2006/wordml" xmlns:wps="http://schemas.microsoft.com/office/word/2010/wordprocessingShape" mc:Ignorable="w14 w15 w16se wp14">
   <w:p>
     <w:pPr>
       <w:pStyle w:val="Header"/>
@@ -11191,52 +10033,134 @@
 </file>
 
 <file path=word/header2.xml><?xml version="1.0" encoding="utf-8"?>
-<w:hdr xmlns:wpc="http://schemas.microsoft.com/office/word/2010/wordprocessingCanvas" xmlns:cx="http://schemas.microsoft.com/office/drawing/2014/chartex" xmlns:cx1="http://schemas.microsoft.com/office/drawing/2015/9/8/chartex" xmlns:cx2="http://schemas.microsoft.com/office/drawing/2015/10/21/chartex" xmlns:cx3="http://schemas.microsoft.com/office/drawing/2016/5/9/chartex" xmlns:cx4="http://schemas.microsoft.com/office/drawing/2016/5/10/chartex" xmlns:cx5="http://schemas.microsoft.com/office/drawing/2016/5/11/chartex" xmlns:cx6="http://schemas.microsoft.com/office/drawing/2016/5/12/chartex" xmlns:cx7="http://schemas.microsoft.com/office/drawing/2016/5/13/chartex" xmlns:cx8="http://schemas.microsoft.com/office/drawing/2016/5/14/chartex" xmlns:mc="http://schemas.openxmlformats.org/markup-compatibility/2006" xmlns:aink="http://schemas.microsoft.com/office/drawing/2016/ink" xmlns:am3d="http://schemas.microsoft.com/office/drawing/2017/model3d" xmlns:o="urn:schemas-microsoft-com:office:office" xmlns:r="http://schemas.openxmlformats.org/officeDocument/2006/relationships" xmlns:m="http://schemas.openxmlformats.org/officeDocument/2006/math" xmlns:v="urn:schemas-microsoft-com:vml" xmlns:wp14="http://schemas.microsoft.com/office/word/2010/wordprocessingDrawing" xmlns:wp="http://schemas.openxmlformats.org/drawingml/2006/wordprocessingDrawing" xmlns:w10="urn:schemas-microsoft-com:office:word" xmlns:w="http://schemas.openxmlformats.org/wordprocessingml/2006/main" xmlns:w14="http://schemas.microsoft.com/office/word/2010/wordml" xmlns:w15="http://schemas.microsoft.com/office/word/2012/wordml" xmlns:w16cid="http://schemas.microsoft.com/office/word/2016/wordml/cid" xmlns:w16se="http://schemas.microsoft.com/office/word/2015/wordml/symex" xmlns:wpg="http://schemas.microsoft.com/office/word/2010/wordprocessingGroup" xmlns:wpi="http://schemas.microsoft.com/office/word/2010/wordprocessingInk" xmlns:wne="http://schemas.microsoft.com/office/word/2006/wordml" xmlns:wps="http://schemas.microsoft.com/office/word/2010/wordprocessingShape" mc:Ignorable="w14 w15 w16se w16cid wp14">
+<w:hdr xmlns:wpc="http://schemas.microsoft.com/office/word/2010/wordprocessingCanvas" xmlns:cx="http://schemas.microsoft.com/office/drawing/2014/chartex" xmlns:cx1="http://schemas.microsoft.com/office/drawing/2015/9/8/chartex" xmlns:mc="http://schemas.openxmlformats.org/markup-compatibility/2006" xmlns:o="urn:schemas-microsoft-com:office:office" xmlns:r="http://schemas.openxmlformats.org/officeDocument/2006/relationships" xmlns:m="http://schemas.openxmlformats.org/officeDocument/2006/math" xmlns:v="urn:schemas-microsoft-com:vml" xmlns:wp14="http://schemas.microsoft.com/office/word/2010/wordprocessingDrawing" xmlns:wp="http://schemas.openxmlformats.org/drawingml/2006/wordprocessingDrawing" xmlns:w10="urn:schemas-microsoft-com:office:word" xmlns:w="http://schemas.openxmlformats.org/wordprocessingml/2006/main" xmlns:w14="http://schemas.microsoft.com/office/word/2010/wordml" xmlns:w15="http://schemas.microsoft.com/office/word/2012/wordml" xmlns:w16se="http://schemas.microsoft.com/office/word/2015/wordml/symex" xmlns:wpg="http://schemas.microsoft.com/office/word/2010/wordprocessingGroup" xmlns:wpi="http://schemas.microsoft.com/office/word/2010/wordprocessingInk" xmlns:wne="http://schemas.microsoft.com/office/word/2006/wordml" xmlns:wps="http://schemas.microsoft.com/office/word/2010/wordprocessingShape" mc:Ignorable="w14 w15 w16se wp14">
   <w:p>
     <w:pPr>
       <w:pStyle w:val="Header"/>
       <w:jc w:val="right"/>
     </w:pPr>
     <w:r>
-      <w:t>Chapter 1 – Introduction</w:t>
+      <w:t>Determination of genuineness of a medical professional</w:t>
     </w:r>
   </w:p>
 </w:hdr>
 </file>
 
 <file path=word/header3.xml><?xml version="1.0" encoding="utf-8"?>
-<w:hdr xmlns:wpc="http://schemas.microsoft.com/office/word/2010/wordprocessingCanvas" xmlns:cx="http://schemas.microsoft.com/office/drawing/2014/chartex" xmlns:cx1="http://schemas.microsoft.com/office/drawing/2015/9/8/chartex" xmlns:cx2="http://schemas.microsoft.com/office/drawing/2015/10/21/chartex" xmlns:cx3="http://schemas.microsoft.com/office/drawing/2016/5/9/chartex" xmlns:cx4="http://schemas.microsoft.com/office/drawing/2016/5/10/chartex" xmlns:cx5="http://schemas.microsoft.com/office/drawing/2016/5/11/chartex" xmlns:cx6="http://schemas.microsoft.com/office/drawing/2016/5/12/chartex" xmlns:cx7="http://schemas.microsoft.com/office/drawing/2016/5/13/chartex" xmlns:cx8="http://schemas.microsoft.com/office/drawing/2016/5/14/chartex" xmlns:mc="http://schemas.openxmlformats.org/markup-compatibility/2006" xmlns:aink="http://schemas.microsoft.com/office/drawing/2016/ink" xmlns:am3d="http://schemas.microsoft.com/office/drawing/2017/model3d" xmlns:o="urn:schemas-microsoft-com:office:office" xmlns:r="http://schemas.openxmlformats.org/officeDocument/2006/relationships" xmlns:m="http://schemas.openxmlformats.org/officeDocument/2006/math" xmlns:v="urn:schemas-microsoft-com:vml" xmlns:wp14="http://schemas.microsoft.com/office/word/2010/wordprocessingDrawing" xmlns:wp="http://schemas.openxmlformats.org/drawingml/2006/wordprocessingDrawing" xmlns:w10="urn:schemas-microsoft-com:office:word" xmlns:w="http://schemas.openxmlformats.org/wordprocessingml/2006/main" xmlns:w14="http://schemas.microsoft.com/office/word/2010/wordml" xmlns:w15="http://schemas.microsoft.com/office/word/2012/wordml" xmlns:w16cid="http://schemas.microsoft.com/office/word/2016/wordml/cid" xmlns:w16se="http://schemas.microsoft.com/office/word/2015/wordml/symex" xmlns:wpg="http://schemas.microsoft.com/office/word/2010/wordprocessingGroup" xmlns:wpi="http://schemas.microsoft.com/office/word/2010/wordprocessingInk" xmlns:wne="http://schemas.microsoft.com/office/word/2006/wordml" xmlns:wps="http://schemas.microsoft.com/office/word/2010/wordprocessingShape" mc:Ignorable="w14 w15 w16se w16cid wp14">
+<w:hdr xmlns:wpc="http://schemas.microsoft.com/office/word/2010/wordprocessingCanvas" xmlns:cx="http://schemas.microsoft.com/office/drawing/2014/chartex" xmlns:cx1="http://schemas.microsoft.com/office/drawing/2015/9/8/chartex" xmlns:mc="http://schemas.openxmlformats.org/markup-compatibility/2006" xmlns:o="urn:schemas-microsoft-com:office:office" xmlns:r="http://schemas.openxmlformats.org/officeDocument/2006/relationships" xmlns:m="http://schemas.openxmlformats.org/officeDocument/2006/math" xmlns:v="urn:schemas-microsoft-com:vml" xmlns:wp14="http://schemas.microsoft.com/office/word/2010/wordprocessingDrawing" xmlns:wp="http://schemas.openxmlformats.org/drawingml/2006/wordprocessingDrawing" xmlns:w10="urn:schemas-microsoft-com:office:word" xmlns:w="http://schemas.openxmlformats.org/wordprocessingml/2006/main" xmlns:w14="http://schemas.microsoft.com/office/word/2010/wordml" xmlns:w15="http://schemas.microsoft.com/office/word/2012/wordml" xmlns:w16se="http://schemas.microsoft.com/office/word/2015/wordml/symex" xmlns:wpg="http://schemas.microsoft.com/office/word/2010/wordprocessingGroup" xmlns:wpi="http://schemas.microsoft.com/office/word/2010/wordprocessingInk" xmlns:wne="http://schemas.microsoft.com/office/word/2006/wordml" xmlns:wps="http://schemas.microsoft.com/office/word/2010/wordprocessingShape" mc:Ignorable="w14 w15 w16se wp14">
   <w:p>
     <w:pPr>
       <w:pStyle w:val="Header"/>
       <w:jc w:val="right"/>
     </w:pPr>
     <w:r>
-      <w:t>Chapter 2 – Review of Literature</w:t>
+      <w:t>Determination of genuineness of a medical professional</w:t>
     </w:r>
+  </w:p>
+  <w:p>
+    <w:pPr>
+      <w:pStyle w:val="Header"/>
+      <w:jc w:val="right"/>
+    </w:pPr>
   </w:p>
 </w:hdr>
 </file>
 
 <file path=word/header4.xml><?xml version="1.0" encoding="utf-8"?>
-<w:hdr xmlns:wpc="http://schemas.microsoft.com/office/word/2010/wordprocessingCanvas" xmlns:cx="http://schemas.microsoft.com/office/drawing/2014/chartex" xmlns:cx1="http://schemas.microsoft.com/office/drawing/2015/9/8/chartex" xmlns:cx2="http://schemas.microsoft.com/office/drawing/2015/10/21/chartex" xmlns:cx3="http://schemas.microsoft.com/office/drawing/2016/5/9/chartex" xmlns:cx4="http://schemas.microsoft.com/office/drawing/2016/5/10/chartex" xmlns:cx5="http://schemas.microsoft.com/office/drawing/2016/5/11/chartex" xmlns:cx6="http://schemas.microsoft.com/office/drawing/2016/5/12/chartex" xmlns:cx7="http://schemas.microsoft.com/office/drawing/2016/5/13/chartex" xmlns:cx8="http://schemas.microsoft.com/office/drawing/2016/5/14/chartex" xmlns:mc="http://schemas.openxmlformats.org/markup-compatibility/2006" xmlns:aink="http://schemas.microsoft.com/office/drawing/2016/ink" xmlns:am3d="http://schemas.microsoft.com/office/drawing/2017/model3d" xmlns:o="urn:schemas-microsoft-com:office:office" xmlns:r="http://schemas.openxmlformats.org/officeDocument/2006/relationships" xmlns:m="http://schemas.openxmlformats.org/officeDocument/2006/math" xmlns:v="urn:schemas-microsoft-com:vml" xmlns:wp14="http://schemas.microsoft.com/office/word/2010/wordprocessingDrawing" xmlns:wp="http://schemas.openxmlformats.org/drawingml/2006/wordprocessingDrawing" xmlns:w10="urn:schemas-microsoft-com:office:word" xmlns:w="http://schemas.openxmlformats.org/wordprocessingml/2006/main" xmlns:w14="http://schemas.microsoft.com/office/word/2010/wordml" xmlns:w15="http://schemas.microsoft.com/office/word/2012/wordml" xmlns:w16cid="http://schemas.microsoft.com/office/word/2016/wordml/cid" xmlns:w16se="http://schemas.microsoft.com/office/word/2015/wordml/symex" xmlns:wpg="http://schemas.microsoft.com/office/word/2010/wordprocessingGroup" xmlns:wpi="http://schemas.microsoft.com/office/word/2010/wordprocessingInk" xmlns:wne="http://schemas.microsoft.com/office/word/2006/wordml" xmlns:wps="http://schemas.microsoft.com/office/word/2010/wordprocessingShape" mc:Ignorable="w14 w15 w16se w16cid wp14">
+<w:hdr xmlns:wpc="http://schemas.microsoft.com/office/word/2010/wordprocessingCanvas" xmlns:cx="http://schemas.microsoft.com/office/drawing/2014/chartex" xmlns:cx1="http://schemas.microsoft.com/office/drawing/2015/9/8/chartex" xmlns:mc="http://schemas.openxmlformats.org/markup-compatibility/2006" xmlns:o="urn:schemas-microsoft-com:office:office" xmlns:r="http://schemas.openxmlformats.org/officeDocument/2006/relationships" xmlns:m="http://schemas.openxmlformats.org/officeDocument/2006/math" xmlns:v="urn:schemas-microsoft-com:vml" xmlns:wp14="http://schemas.microsoft.com/office/word/2010/wordprocessingDrawing" xmlns:wp="http://schemas.openxmlformats.org/drawingml/2006/wordprocessingDrawing" xmlns:w10="urn:schemas-microsoft-com:office:word" xmlns:w="http://schemas.openxmlformats.org/wordprocessingml/2006/main" xmlns:w14="http://schemas.microsoft.com/office/word/2010/wordml" xmlns:w15="http://schemas.microsoft.com/office/word/2012/wordml" xmlns:w16se="http://schemas.microsoft.com/office/word/2015/wordml/symex" xmlns:wpg="http://schemas.microsoft.com/office/word/2010/wordprocessingGroup" xmlns:wpi="http://schemas.microsoft.com/office/word/2010/wordprocessingInk" xmlns:wne="http://schemas.microsoft.com/office/word/2006/wordml" xmlns:wps="http://schemas.microsoft.com/office/word/2010/wordprocessingShape" mc:Ignorable="w14 w15 w16se wp14">
   <w:p>
     <w:pPr>
       <w:pStyle w:val="Header"/>
       <w:jc w:val="right"/>
     </w:pPr>
     <w:r>
-      <w:t xml:space="preserve">Chapter 3 – </w:t>
+      <w:t>Determination of genuineness of a medical professional</w:t>
     </w:r>
+  </w:p>
+  <w:p>
+    <w:pPr>
+      <w:pStyle w:val="Header"/>
+    </w:pPr>
+  </w:p>
+</w:hdr>
+</file>
+
+<file path=word/header5.xml><?xml version="1.0" encoding="utf-8"?>
+<w:hdr xmlns:wpc="http://schemas.microsoft.com/office/word/2010/wordprocessingCanvas" xmlns:cx="http://schemas.microsoft.com/office/drawing/2014/chartex" xmlns:cx1="http://schemas.microsoft.com/office/drawing/2015/9/8/chartex" xmlns:mc="http://schemas.openxmlformats.org/markup-compatibility/2006" xmlns:o="urn:schemas-microsoft-com:office:office" xmlns:r="http://schemas.openxmlformats.org/officeDocument/2006/relationships" xmlns:m="http://schemas.openxmlformats.org/officeDocument/2006/math" xmlns:v="urn:schemas-microsoft-com:vml" xmlns:wp14="http://schemas.microsoft.com/office/word/2010/wordprocessingDrawing" xmlns:wp="http://schemas.openxmlformats.org/drawingml/2006/wordprocessingDrawing" xmlns:w10="urn:schemas-microsoft-com:office:word" xmlns:w="http://schemas.openxmlformats.org/wordprocessingml/2006/main" xmlns:w14="http://schemas.microsoft.com/office/word/2010/wordml" xmlns:w15="http://schemas.microsoft.com/office/word/2012/wordml" xmlns:w16se="http://schemas.microsoft.com/office/word/2015/wordml/symex" xmlns:wpg="http://schemas.microsoft.com/office/word/2010/wordprocessingGroup" xmlns:wpi="http://schemas.microsoft.com/office/word/2010/wordprocessingInk" xmlns:wne="http://schemas.microsoft.com/office/word/2006/wordml" xmlns:wps="http://schemas.microsoft.com/office/word/2010/wordprocessingShape" mc:Ignorable="w14 w15 w16se wp14">
+  <w:p>
+    <w:pPr>
+      <w:pStyle w:val="Header"/>
+      <w:jc w:val="right"/>
+    </w:pPr>
     <w:r>
-      <w:t>System Analysis</w:t>
+      <w:t>Determination of genuineness of a medical professional</w:t>
+    </w:r>
+  </w:p>
+  <w:p>
+    <w:pPr>
+      <w:pStyle w:val="Header"/>
+      <w:jc w:val="right"/>
+    </w:pPr>
+  </w:p>
+</w:hdr>
+</file>
+
+<file path=word/header6.xml><?xml version="1.0" encoding="utf-8"?>
+<w:hdr xmlns:wpc="http://schemas.microsoft.com/office/word/2010/wordprocessingCanvas" xmlns:cx="http://schemas.microsoft.com/office/drawing/2014/chartex" xmlns:cx1="http://schemas.microsoft.com/office/drawing/2015/9/8/chartex" xmlns:mc="http://schemas.openxmlformats.org/markup-compatibility/2006" xmlns:o="urn:schemas-microsoft-com:office:office" xmlns:r="http://schemas.openxmlformats.org/officeDocument/2006/relationships" xmlns:m="http://schemas.openxmlformats.org/officeDocument/2006/math" xmlns:v="urn:schemas-microsoft-com:vml" xmlns:wp14="http://schemas.microsoft.com/office/word/2010/wordprocessingDrawing" xmlns:wp="http://schemas.openxmlformats.org/drawingml/2006/wordprocessingDrawing" xmlns:w10="urn:schemas-microsoft-com:office:word" xmlns:w="http://schemas.openxmlformats.org/wordprocessingml/2006/main" xmlns:w14="http://schemas.microsoft.com/office/word/2010/wordml" xmlns:w15="http://schemas.microsoft.com/office/word/2012/wordml" xmlns:w16se="http://schemas.microsoft.com/office/word/2015/wordml/symex" xmlns:wpg="http://schemas.microsoft.com/office/word/2010/wordprocessingGroup" xmlns:wpi="http://schemas.microsoft.com/office/word/2010/wordprocessingInk" xmlns:wne="http://schemas.microsoft.com/office/word/2006/wordml" xmlns:wps="http://schemas.microsoft.com/office/word/2010/wordprocessingShape" mc:Ignorable="w14 w15 w16se wp14">
+  <w:p>
+    <w:pPr>
+      <w:pStyle w:val="Header"/>
+      <w:jc w:val="right"/>
+    </w:pPr>
+    <w:r>
+      <w:t>Determination of genuineness of a medical professional</w:t>
+    </w:r>
+  </w:p>
+  <w:p>
+    <w:pPr>
+      <w:pStyle w:val="Header"/>
+      <w:jc w:val="right"/>
+    </w:pPr>
+  </w:p>
+</w:hdr>
+</file>
+
+<file path=word/header7.xml><?xml version="1.0" encoding="utf-8"?>
+<w:hdr xmlns:wpc="http://schemas.microsoft.com/office/word/2010/wordprocessingCanvas" xmlns:cx="http://schemas.microsoft.com/office/drawing/2014/chartex" xmlns:cx1="http://schemas.microsoft.com/office/drawing/2015/9/8/chartex" xmlns:mc="http://schemas.openxmlformats.org/markup-compatibility/2006" xmlns:o="urn:schemas-microsoft-com:office:office" xmlns:r="http://schemas.openxmlformats.org/officeDocument/2006/relationships" xmlns:m="http://schemas.openxmlformats.org/officeDocument/2006/math" xmlns:v="urn:schemas-microsoft-com:vml" xmlns:wp14="http://schemas.microsoft.com/office/word/2010/wordprocessingDrawing" xmlns:wp="http://schemas.openxmlformats.org/drawingml/2006/wordprocessingDrawing" xmlns:w10="urn:schemas-microsoft-com:office:word" xmlns:w="http://schemas.openxmlformats.org/wordprocessingml/2006/main" xmlns:w14="http://schemas.microsoft.com/office/word/2010/wordml" xmlns:w15="http://schemas.microsoft.com/office/word/2012/wordml" xmlns:w16se="http://schemas.microsoft.com/office/word/2015/wordml/symex" xmlns:wpg="http://schemas.microsoft.com/office/word/2010/wordprocessingGroup" xmlns:wpi="http://schemas.microsoft.com/office/word/2010/wordprocessingInk" xmlns:wne="http://schemas.microsoft.com/office/word/2006/wordml" xmlns:wps="http://schemas.microsoft.com/office/word/2010/wordprocessingShape" mc:Ignorable="w14 w15 w16se wp14">
+  <w:p>
+    <w:pPr>
+      <w:pStyle w:val="Header"/>
+      <w:jc w:val="right"/>
+    </w:pPr>
+    <w:r>
+      <w:t>Chapter 6 – Conclusion and Future Scope</w:t>
     </w:r>
   </w:p>
 </w:hdr>
 </file>
 
+<file path=word/header8.xml><?xml version="1.0" encoding="utf-8"?>
+<w:hdr xmlns:wpc="http://schemas.microsoft.com/office/word/2010/wordprocessingCanvas" xmlns:cx="http://schemas.microsoft.com/office/drawing/2014/chartex" xmlns:cx1="http://schemas.microsoft.com/office/drawing/2015/9/8/chartex" xmlns:mc="http://schemas.openxmlformats.org/markup-compatibility/2006" xmlns:o="urn:schemas-microsoft-com:office:office" xmlns:r="http://schemas.openxmlformats.org/officeDocument/2006/relationships" xmlns:m="http://schemas.openxmlformats.org/officeDocument/2006/math" xmlns:v="urn:schemas-microsoft-com:vml" xmlns:wp14="http://schemas.microsoft.com/office/word/2010/wordprocessingDrawing" xmlns:wp="http://schemas.openxmlformats.org/drawingml/2006/wordprocessingDrawing" xmlns:w10="urn:schemas-microsoft-com:office:word" xmlns:w="http://schemas.openxmlformats.org/wordprocessingml/2006/main" xmlns:w14="http://schemas.microsoft.com/office/word/2010/wordml" xmlns:w15="http://schemas.microsoft.com/office/word/2012/wordml" xmlns:w16se="http://schemas.microsoft.com/office/word/2015/wordml/symex" xmlns:wpg="http://schemas.microsoft.com/office/word/2010/wordprocessingGroup" xmlns:wpi="http://schemas.microsoft.com/office/word/2010/wordprocessingInk" xmlns:wne="http://schemas.microsoft.com/office/word/2006/wordml" xmlns:wps="http://schemas.microsoft.com/office/word/2010/wordprocessingShape" mc:Ignorable="w14 w15 w16se wp14">
+  <w:p>
+    <w:pPr>
+      <w:pStyle w:val="Header"/>
+      <w:jc w:val="right"/>
+    </w:pPr>
+    <w:r>
+      <w:t>Determination of genuineness of a medical professional</w:t>
+    </w:r>
+  </w:p>
+  <w:p>
+    <w:pPr>
+      <w:pStyle w:val="Header"/>
+      <w:jc w:val="right"/>
+    </w:pPr>
+  </w:p>
+</w:hdr>
+</file>
+
 <file path=word/numbering.xml><?xml version="1.0" encoding="utf-8"?>
-<w:numbering xmlns:wpc="http://schemas.microsoft.com/office/word/2010/wordprocessingCanvas" xmlns:cx="http://schemas.microsoft.com/office/drawing/2014/chartex" xmlns:cx1="http://schemas.microsoft.com/office/drawing/2015/9/8/chartex" xmlns:cx2="http://schemas.microsoft.com/office/drawing/2015/10/21/chartex" xmlns:cx3="http://schemas.microsoft.com/office/drawing/2016/5/9/chartex" xmlns:cx4="http://schemas.microsoft.com/office/drawing/2016/5/10/chartex" xmlns:cx5="http://schemas.microsoft.com/office/drawing/2016/5/11/chartex" xmlns:cx6="http://schemas.microsoft.com/office/drawing/2016/5/12/chartex" xmlns:cx7="http://schemas.microsoft.com/office/drawing/2016/5/13/chartex" xmlns:cx8="http://schemas.microsoft.com/office/drawing/2016/5/14/chartex" xmlns:mc="http://schemas.openxmlformats.org/markup-compatibility/2006" xmlns:aink="http://schemas.microsoft.com/office/drawing/2016/ink" xmlns:am3d="http://schemas.microsoft.com/office/drawing/2017/model3d" xmlns:o="urn:schemas-microsoft-com:office:office" xmlns:r="http://schemas.openxmlformats.org/officeDocument/2006/relationships" xmlns:m="http://schemas.openxmlformats.org/officeDocument/2006/math" xmlns:v="urn:schemas-microsoft-com:vml" xmlns:wp14="http://schemas.microsoft.com/office/word/2010/wordprocessingDrawing" xmlns:wp="http://schemas.openxmlformats.org/drawingml/2006/wordprocessingDrawing" xmlns:w10="urn:schemas-microsoft-com:office:word" xmlns:w="http://schemas.openxmlformats.org/wordprocessingml/2006/main" xmlns:w14="http://schemas.microsoft.com/office/word/2010/wordml" xmlns:w15="http://schemas.microsoft.com/office/word/2012/wordml" xmlns:w16cid="http://schemas.microsoft.com/office/word/2016/wordml/cid" xmlns:w16se="http://schemas.microsoft.com/office/word/2015/wordml/symex" xmlns:wpg="http://schemas.microsoft.com/office/word/2010/wordprocessingGroup" xmlns:wpi="http://schemas.microsoft.com/office/word/2010/wordprocessingInk" xmlns:wne="http://schemas.microsoft.com/office/word/2006/wordml" xmlns:wps="http://schemas.microsoft.com/office/word/2010/wordprocessingShape" mc:Ignorable="w14 w15 w16se w16cid wp14">
+<w:numbering xmlns:wpc="http://schemas.microsoft.com/office/word/2010/wordprocessingCanvas" xmlns:cx="http://schemas.microsoft.com/office/drawing/2014/chartex" xmlns:cx1="http://schemas.microsoft.com/office/drawing/2015/9/8/chartex" xmlns:mc="http://schemas.openxmlformats.org/markup-compatibility/2006" xmlns:o="urn:schemas-microsoft-com:office:office" xmlns:r="http://schemas.openxmlformats.org/officeDocument/2006/relationships" xmlns:m="http://schemas.openxmlformats.org/officeDocument/2006/math" xmlns:v="urn:schemas-microsoft-com:vml" xmlns:wp14="http://schemas.microsoft.com/office/word/2010/wordprocessingDrawing" xmlns:wp="http://schemas.openxmlformats.org/drawingml/2006/wordprocessingDrawing" xmlns:w10="urn:schemas-microsoft-com:office:word" xmlns:w="http://schemas.openxmlformats.org/wordprocessingml/2006/main" xmlns:w14="http://schemas.microsoft.com/office/word/2010/wordml" xmlns:w15="http://schemas.microsoft.com/office/word/2012/wordml" xmlns:w16se="http://schemas.microsoft.com/office/word/2015/wordml/symex" xmlns:wpg="http://schemas.microsoft.com/office/word/2010/wordprocessingGroup" xmlns:wpi="http://schemas.microsoft.com/office/word/2010/wordprocessingInk" xmlns:wne="http://schemas.microsoft.com/office/word/2006/wordml" xmlns:wps="http://schemas.microsoft.com/office/word/2010/wordprocessingShape" mc:Ignorable="w14 w15 w16se wp14">
   <w:abstractNum w:abstractNumId="0" w15:restartNumberingAfterBreak="0">
     <w:nsid w:val="0AAF1135"/>
     <w:multiLevelType w:val="hybridMultilevel"/>
@@ -11919,7 +10843,7 @@
 </file>
 
 <file path=word/styles.xml><?xml version="1.0" encoding="utf-8"?>
-<w:styles xmlns:mc="http://schemas.openxmlformats.org/markup-compatibility/2006" xmlns:r="http://schemas.openxmlformats.org/officeDocument/2006/relationships" xmlns:w="http://schemas.openxmlformats.org/wordprocessingml/2006/main" xmlns:w14="http://schemas.microsoft.com/office/word/2010/wordml" xmlns:w15="http://schemas.microsoft.com/office/word/2012/wordml" xmlns:w16cid="http://schemas.microsoft.com/office/word/2016/wordml/cid" xmlns:w16se="http://schemas.microsoft.com/office/word/2015/wordml/symex" mc:Ignorable="w14 w15 w16se w16cid">
+<w:styles xmlns:mc="http://schemas.openxmlformats.org/markup-compatibility/2006" xmlns:r="http://schemas.openxmlformats.org/officeDocument/2006/relationships" xmlns:w="http://schemas.openxmlformats.org/wordprocessingml/2006/main" xmlns:w14="http://schemas.microsoft.com/office/word/2010/wordml" xmlns:w15="http://schemas.microsoft.com/office/word/2012/wordml" xmlns:w16se="http://schemas.microsoft.com/office/word/2015/wordml/symex" mc:Ignorable="w14 w15 w16se">
   <w:docDefaults>
     <w:rPrDefault>
       <w:rPr>
@@ -11935,7 +10859,7 @@
       </w:pPr>
     </w:pPrDefault>
   </w:docDefaults>
-  <w:latentStyles w:defLockedState="0" w:defUIPriority="99" w:defSemiHidden="0" w:defUnhideWhenUsed="0" w:defQFormat="0" w:count="375">
+  <w:latentStyles w:defLockedState="0" w:defUIPriority="99" w:defSemiHidden="0" w:defUnhideWhenUsed="0" w:defQFormat="0" w:count="371">
     <w:lsdException w:name="Normal" w:uiPriority="0" w:qFormat="1"/>
     <w:lsdException w:name="heading 1" w:uiPriority="9" w:qFormat="1"/>
     <w:lsdException w:name="heading 2" w:semiHidden="1" w:uiPriority="9" w:unhideWhenUsed="1" w:qFormat="1"/>
@@ -12307,10 +11231,6 @@
     <w:lsdException w:name="List Table 5 Dark Accent 6" w:uiPriority="50"/>
     <w:lsdException w:name="List Table 6 Colorful Accent 6" w:uiPriority="51"/>
     <w:lsdException w:name="List Table 7 Colorful Accent 6" w:uiPriority="52"/>
-    <w:lsdException w:name="Mention" w:semiHidden="1" w:unhideWhenUsed="1"/>
-    <w:lsdException w:name="Smart Hyperlink" w:semiHidden="1" w:unhideWhenUsed="1"/>
-    <w:lsdException w:name="Hashtag" w:semiHidden="1" w:unhideWhenUsed="1"/>
-    <w:lsdException w:name="Unresolved Mention" w:semiHidden="1" w:unhideWhenUsed="1"/>
   </w:latentStyles>
   <w:style w:type="paragraph" w:default="1" w:styleId="Normal">
     <w:name w:val="Normal"/>
@@ -12750,7 +11670,7 @@
 </file>
 
 <file path=customXml/itemProps1.xml><?xml version="1.0" encoding="utf-8"?>
-<ds:datastoreItem xmlns:ds="http://schemas.openxmlformats.org/officeDocument/2006/customXml" ds:itemID="{16DD7A66-33B0-4628-AD06-48B48705B5FC}">
+<ds:datastoreItem xmlns:ds="http://schemas.openxmlformats.org/officeDocument/2006/customXml" ds:itemID="{AB9AEC96-8566-4FF2-8D16-273EAE31D01F}">
   <ds:schemaRefs>
     <ds:schemaRef ds:uri="http://schemas.openxmlformats.org/officeDocument/2006/bibliography"/>
   </ds:schemaRefs>

</xml_diff>

<commit_message>
Project ready to be sent
</commit_message>
<xml_diff>
--- a/Final Report.docx
+++ b/Final Report.docx
@@ -503,7 +503,6 @@
           <w:szCs w:val="30"/>
         </w:rPr>
       </w:pPr>
-      <w:proofErr w:type="spellStart"/>
       <w:r>
         <w:rPr>
           <w:b/>
@@ -511,9 +510,8 @@
           <w:sz w:val="30"/>
           <w:szCs w:val="30"/>
         </w:rPr>
-        <w:t>Pranay</w:t>
-      </w:r>
-      <w:proofErr w:type="spellEnd"/>
+        <w:t>Pranay Shah</w:t>
+      </w:r>
       <w:r>
         <w:rPr>
           <w:b/>
@@ -521,7 +519,7 @@
           <w:sz w:val="30"/>
           <w:szCs w:val="30"/>
         </w:rPr>
-        <w:t xml:space="preserve"> Shah</w:t>
+        <w:t xml:space="preserve"> </w:t>
       </w:r>
       <w:r>
         <w:rPr>
@@ -530,7 +528,7 @@
           <w:sz w:val="30"/>
           <w:szCs w:val="30"/>
         </w:rPr>
-        <w:t xml:space="preserve"> </w:t>
+        <w:tab/>
       </w:r>
       <w:r>
         <w:rPr>
@@ -539,30 +537,29 @@
           <w:sz w:val="30"/>
           <w:szCs w:val="30"/>
         </w:rPr>
-        <w:tab/>
-      </w:r>
-      <w:r>
+        <w:t>60004140101</w:t>
+      </w:r>
+    </w:p>
+    <w:p>
+      <w:pPr>
+        <w:ind w:left="1985" w:right="1977"/>
+        <w:jc w:val="center"/>
         <w:rPr>
           <w:b/>
           <w:bCs/>
           <w:sz w:val="30"/>
           <w:szCs w:val="30"/>
         </w:rPr>
-        <w:t>60004140101</w:t>
-      </w:r>
-    </w:p>
-    <w:p>
-      <w:pPr>
-        <w:ind w:left="1985" w:right="1977"/>
-        <w:jc w:val="center"/>
+      </w:pPr>
+      <w:r>
         <w:rPr>
           <w:b/>
           <w:bCs/>
           <w:sz w:val="30"/>
           <w:szCs w:val="30"/>
         </w:rPr>
-      </w:pPr>
-      <w:proofErr w:type="spellStart"/>
+        <w:t>Dipam Vasani</w:t>
+      </w:r>
       <w:r>
         <w:rPr>
           <w:b/>
@@ -570,9 +567,8 @@
           <w:sz w:val="30"/>
           <w:szCs w:val="30"/>
         </w:rPr>
-        <w:t>Dipam</w:t>
-      </w:r>
-      <w:proofErr w:type="spellEnd"/>
+        <w:t xml:space="preserve"> </w:t>
+      </w:r>
       <w:r>
         <w:rPr>
           <w:b/>
@@ -580,9 +576,8 @@
           <w:sz w:val="30"/>
           <w:szCs w:val="30"/>
         </w:rPr>
-        <w:t xml:space="preserve"> </w:t>
-      </w:r>
-      <w:proofErr w:type="spellStart"/>
+        <w:tab/>
+      </w:r>
       <w:r>
         <w:rPr>
           <w:b/>
@@ -590,15 +585,65 @@
           <w:sz w:val="30"/>
           <w:szCs w:val="30"/>
         </w:rPr>
-        <w:t>Vasani</w:t>
-      </w:r>
-      <w:proofErr w:type="spellEnd"/>
-      <w:r>
-        <w:rPr>
-          <w:b/>
-          <w:bCs/>
-          <w:sz w:val="30"/>
-          <w:szCs w:val="30"/>
+        <w:t>60004140116</w:t>
+      </w:r>
+    </w:p>
+    <w:p>
+      <w:pPr>
+        <w:ind w:left="1985" w:right="1977"/>
+        <w:jc w:val="center"/>
+      </w:pPr>
+    </w:p>
+    <w:p>
+      <w:pPr>
+        <w:ind w:left="1985" w:right="1977"/>
+        <w:jc w:val="center"/>
+      </w:pPr>
+    </w:p>
+    <w:p>
+      <w:pPr>
+        <w:ind w:left="1985" w:right="1977"/>
+        <w:jc w:val="center"/>
+        <w:rPr>
+          <w:sz w:val="28"/>
+        </w:rPr>
+      </w:pPr>
+      <w:r>
+        <w:rPr>
+          <w:sz w:val="28"/>
+        </w:rPr>
+        <w:t>Guide</w:t>
+      </w:r>
+      <w:r>
+        <w:rPr>
+          <w:sz w:val="28"/>
+        </w:rPr>
+        <w:t>(s):</w:t>
+      </w:r>
+    </w:p>
+    <w:p>
+      <w:pPr>
+        <w:ind w:left="1985" w:right="1977"/>
+        <w:jc w:val="center"/>
+      </w:pPr>
+    </w:p>
+    <w:p>
+      <w:pPr>
+        <w:ind w:left="1985" w:right="1977"/>
+        <w:jc w:val="center"/>
+        <w:rPr>
+          <w:b/>
+          <w:bCs/>
+          <w:sz w:val="28"/>
+          <w:szCs w:val="28"/>
+        </w:rPr>
+      </w:pPr>
+      <w:r>
+        <w:rPr>
+          <w:b/>
+          <w:bCs/>
+          <w:sz w:val="28"/>
+          <w:szCs w:val="28"/>
         </w:rPr>
         <w:t xml:space="preserve"> </w:t>
       </w:r>
@@ -606,99 +651,10 @@
         <w:rPr>
           <w:b/>
           <w:bCs/>
-          <w:sz w:val="30"/>
-          <w:szCs w:val="30"/>
-        </w:rPr>
-        <w:tab/>
-      </w:r>
-      <w:r>
-        <w:rPr>
-          <w:b/>
-          <w:bCs/>
-          <w:sz w:val="30"/>
-          <w:szCs w:val="30"/>
-        </w:rPr>
-        <w:t>60004140116</w:t>
-      </w:r>
-    </w:p>
-    <w:p>
-      <w:pPr>
-        <w:ind w:left="1985" w:right="1977"/>
-        <w:jc w:val="center"/>
-      </w:pPr>
-    </w:p>
-    <w:p>
-      <w:pPr>
-        <w:ind w:left="1985" w:right="1977"/>
-        <w:jc w:val="center"/>
-      </w:pPr>
-    </w:p>
-    <w:p>
-      <w:pPr>
-        <w:ind w:left="1985" w:right="1977"/>
-        <w:jc w:val="center"/>
-        <w:rPr>
-          <w:sz w:val="28"/>
-        </w:rPr>
-      </w:pPr>
-      <w:r>
-        <w:rPr>
-          <w:sz w:val="28"/>
-        </w:rPr>
-        <w:t>Guide</w:t>
-      </w:r>
-      <w:r>
-        <w:rPr>
-          <w:sz w:val="28"/>
-        </w:rPr>
-        <w:t>(s):</w:t>
-      </w:r>
-    </w:p>
-    <w:p>
-      <w:pPr>
-        <w:ind w:left="1985" w:right="1977"/>
-        <w:jc w:val="center"/>
-      </w:pPr>
-    </w:p>
-    <w:p>
-      <w:pPr>
-        <w:ind w:left="1985" w:right="1977"/>
-        <w:jc w:val="center"/>
-        <w:rPr>
-          <w:b/>
-          <w:bCs/>
-          <w:sz w:val="28"/>
-          <w:szCs w:val="28"/>
-        </w:rPr>
-      </w:pPr>
-      <w:r>
-        <w:rPr>
-          <w:b/>
-          <w:bCs/>
-          <w:sz w:val="28"/>
-          <w:szCs w:val="28"/>
-        </w:rPr>
-        <w:t xml:space="preserve"> </w:t>
-      </w:r>
-      <w:proofErr w:type="spellStart"/>
-      <w:r>
-        <w:rPr>
-          <w:b/>
-          <w:bCs/>
-          <w:sz w:val="28"/>
-          <w:szCs w:val="28"/>
-        </w:rPr>
-        <w:t>Kriti</w:t>
-      </w:r>
-      <w:proofErr w:type="spellEnd"/>
-      <w:r>
-        <w:rPr>
-          <w:b/>
-          <w:bCs/>
-          <w:sz w:val="28"/>
-          <w:szCs w:val="28"/>
-        </w:rPr>
-        <w:t xml:space="preserve"> Srivastava</w:t>
+          <w:sz w:val="28"/>
+          <w:szCs w:val="28"/>
+        </w:rPr>
+        <w:t>Kriti Srivastava</w:t>
       </w:r>
     </w:p>
     <w:p>
@@ -1039,7 +995,6 @@
               </w:rPr>
               <w:t xml:space="preserve">. </w:t>
             </w:r>
-            <w:proofErr w:type="spellStart"/>
             <w:r>
               <w:rPr>
                 <w:rFonts w:eastAsia="Times New Roman"/>
@@ -1081,16 +1036,7 @@
                 <w:sz w:val="28"/>
                 <w:lang w:eastAsia="en-US"/>
               </w:rPr>
-              <w:t>hvi</w:t>
-            </w:r>
-            <w:proofErr w:type="spellEnd"/>
-            <w:r>
-              <w:rPr>
-                <w:rFonts w:eastAsia="Times New Roman"/>
-                <w:sz w:val="28"/>
-                <w:lang w:eastAsia="en-US"/>
-              </w:rPr>
-              <w:t xml:space="preserve"> </w:t>
+              <w:t xml:space="preserve">hvi </w:t>
             </w:r>
             <w:r>
               <w:rPr>
@@ -1505,15 +1451,7 @@
         <w:t xml:space="preserve"> </w:t>
       </w:r>
       <w:r>
-        <w:t xml:space="preserve">is a </w:t>
-      </w:r>
-      <w:proofErr w:type="spellStart"/>
-      <w:r>
-        <w:t>bonafide</w:t>
-      </w:r>
-      <w:proofErr w:type="spellEnd"/>
-      <w:r>
-        <w:t xml:space="preserve"> work of</w:t>
+        <w:t>is a bonafide work of</w:t>
       </w:r>
       <w:r>
         <w:t xml:space="preserve"> </w:t>
@@ -1560,49 +1498,7 @@
         <w:rPr>
           <w:b/>
         </w:rPr>
-        <w:t>, “</w:t>
-      </w:r>
-      <w:proofErr w:type="spellStart"/>
-      <w:r>
-        <w:rPr>
-          <w:b/>
-        </w:rPr>
-        <w:t>Pranay</w:t>
-      </w:r>
-      <w:proofErr w:type="spellEnd"/>
-      <w:r>
-        <w:rPr>
-          <w:b/>
-        </w:rPr>
-        <w:t xml:space="preserve"> Shah” (60004140101), “</w:t>
-      </w:r>
-      <w:proofErr w:type="spellStart"/>
-      <w:r>
-        <w:rPr>
-          <w:b/>
-        </w:rPr>
-        <w:t>Dipam</w:t>
-      </w:r>
-      <w:proofErr w:type="spellEnd"/>
-      <w:r>
-        <w:rPr>
-          <w:b/>
-        </w:rPr>
-        <w:t xml:space="preserve"> </w:t>
-      </w:r>
-      <w:proofErr w:type="spellStart"/>
-      <w:r>
-        <w:rPr>
-          <w:b/>
-        </w:rPr>
-        <w:t>Vasani</w:t>
-      </w:r>
-      <w:proofErr w:type="spellEnd"/>
-      <w:r>
-        <w:rPr>
-          <w:b/>
-        </w:rPr>
-        <w:t>” (60004140116)</w:t>
+        <w:t>, “Pranay Shah” (60004140101), “Dipam Vasani” (60004140116)</w:t>
       </w:r>
       <w:r>
         <w:t xml:space="preserve"> submitted to the University of Mumbai in partial fulfillment of the requirement for the award of the degree of B.E. in Computer Engineering </w:t>
@@ -1669,23 +1565,7 @@
           <w:b/>
           <w:bCs/>
         </w:rPr>
-        <w:t xml:space="preserve">      Prof. </w:t>
-      </w:r>
-      <w:proofErr w:type="spellStart"/>
-      <w:r>
-        <w:rPr>
-          <w:b/>
-          <w:bCs/>
-        </w:rPr>
-        <w:t>Kriti</w:t>
-      </w:r>
-      <w:proofErr w:type="spellEnd"/>
-      <w:r>
-        <w:rPr>
-          <w:b/>
-          <w:bCs/>
-        </w:rPr>
-        <w:t xml:space="preserve"> Srivastava</w:t>
+        <w:t xml:space="preserve">      Prof. Kriti Srivastava</w:t>
       </w:r>
       <w:r>
         <w:rPr>
@@ -1951,17 +1831,8 @@
           <w:b/>
           <w:bCs/>
         </w:rPr>
-        <w:t xml:space="preserve">         Dr. N. M. </w:t>
-      </w:r>
-      <w:proofErr w:type="spellStart"/>
-      <w:r>
-        <w:rPr>
-          <w:b/>
-          <w:bCs/>
-        </w:rPr>
-        <w:t>Shekokar</w:t>
-      </w:r>
-      <w:proofErr w:type="spellEnd"/>
+        <w:t xml:space="preserve">         Dr. N. M. Shekokar</w:t>
+      </w:r>
       <w:r>
         <w:rPr>
           <w:b/>
@@ -1997,17 +1868,8 @@
           <w:bCs/>
         </w:rPr>
         <w:tab/>
-        <w:t xml:space="preserve">       Dr. Hari </w:t>
-      </w:r>
-      <w:proofErr w:type="spellStart"/>
-      <w:r>
-        <w:rPr>
-          <w:b/>
-          <w:bCs/>
-        </w:rPr>
-        <w:t>Vasudevan</w:t>
-      </w:r>
-      <w:proofErr w:type="spellEnd"/>
+        <w:t xml:space="preserve">       Dr. Hari Vasudevan</w:t>
+      </w:r>
       <w:r>
         <w:tab/>
       </w:r>
@@ -2284,11 +2146,9 @@
                             <w:pPr>
                               <w:jc w:val="center"/>
                             </w:pPr>
-                            <w:proofErr w:type="spellStart"/>
                             <w:r>
                               <w:t>i</w:t>
                             </w:r>
-                            <w:proofErr w:type="spellEnd"/>
                           </w:p>
                         </w:txbxContent>
                       </wps:txbx>
@@ -2516,69 +2376,8 @@
           <w:sz w:val="28"/>
           <w:szCs w:val="28"/>
         </w:rPr>
-        <w:t xml:space="preserve">Aayush Shah, </w:t>
-      </w:r>
-      <w:proofErr w:type="spellStart"/>
-      <w:r>
-        <w:rPr>
-          <w:b/>
-          <w:bCs/>
-          <w:i/>
-          <w:iCs/>
-          <w:sz w:val="28"/>
-          <w:szCs w:val="28"/>
-        </w:rPr>
-        <w:t>Pranay</w:t>
-      </w:r>
-      <w:proofErr w:type="spellEnd"/>
-      <w:r>
-        <w:rPr>
-          <w:b/>
-          <w:bCs/>
-          <w:i/>
-          <w:iCs/>
-          <w:sz w:val="28"/>
-          <w:szCs w:val="28"/>
-        </w:rPr>
-        <w:t xml:space="preserve"> Shah, </w:t>
-      </w:r>
-      <w:proofErr w:type="spellStart"/>
-      <w:r>
-        <w:rPr>
-          <w:b/>
-          <w:bCs/>
-          <w:i/>
-          <w:iCs/>
-          <w:sz w:val="28"/>
-          <w:szCs w:val="28"/>
-        </w:rPr>
-        <w:t>Dipam</w:t>
-      </w:r>
-      <w:proofErr w:type="spellEnd"/>
-      <w:r>
-        <w:rPr>
-          <w:b/>
-          <w:bCs/>
-          <w:i/>
-          <w:iCs/>
-          <w:sz w:val="28"/>
-          <w:szCs w:val="28"/>
-        </w:rPr>
-        <w:t xml:space="preserve"> </w:t>
-      </w:r>
-      <w:proofErr w:type="spellStart"/>
-      <w:r>
-        <w:rPr>
-          <w:b/>
-          <w:bCs/>
-          <w:i/>
-          <w:iCs/>
-          <w:sz w:val="28"/>
-          <w:szCs w:val="28"/>
-        </w:rPr>
-        <w:t>Vasani</w:t>
-      </w:r>
-      <w:proofErr w:type="spellEnd"/>
+        <w:t>Aayush Shah, Pranay Shah, Dipam Vasani</w:t>
+      </w:r>
       <w:r>
         <w:rPr>
           <w:sz w:val="28"/>
@@ -5194,6 +4993,7 @@
           <w:noProof/>
           <w:sz w:val="32"/>
           <w:szCs w:val="32"/>
+          <w:lang w:eastAsia="en-US"/>
         </w:rPr>
         <mc:AlternateContent>
           <mc:Choice Requires="wps">
@@ -5930,11 +5730,9 @@
                             <w:pPr>
                               <w:jc w:val="center"/>
                             </w:pPr>
-                            <w:proofErr w:type="gramStart"/>
                             <w:r>
                               <w:t>vi</w:t>
                             </w:r>
-                            <w:proofErr w:type="gramEnd"/>
                           </w:p>
                         </w:txbxContent>
                       </wps:txbx>
@@ -6141,15 +5939,7 @@
         <w:t> sensitive patient information such as HIV status, ment</w:t>
       </w:r>
       <w:r>
-        <w:t xml:space="preserve">al health history and abortions to unauthorized personnel. There have also been incidents where </w:t>
-      </w:r>
-      <w:proofErr w:type="spellStart"/>
-      <w:r>
-        <w:t>mediclaim</w:t>
-      </w:r>
-      <w:proofErr w:type="spellEnd"/>
-      <w:r>
-        <w:t xml:space="preserve"> information is leaked by doctors to insurance companies for a commission, and later the insurance agencies use this information for unlawful purposes. In order to prevent such scenarios we have come up with a system to find out the genuineness of a medical professional. Data access can be denied by the system to a doctor who is found to be malicious.</w:t>
+        <w:t>al health history and abortions to unauthorized personnel. There have also been incidents where mediclaim information is leaked by doctors to insurance companies for a commission, and later the insurance agencies use this information for unlawful purposes. In order to prevent such scenarios we have come up with a system to find out the genuineness of a medical professional. Data access can be denied by the system to a doctor who is found to be malicious.</w:t>
       </w:r>
     </w:p>
     <w:p>
@@ -6586,15 +6376,7 @@
         <w:jc w:val="both"/>
       </w:pPr>
       <w:r>
-        <w:t xml:space="preserve">We are looking to train our neural network with several examples of genuine and malicious doctors based on the rule base that we have created. We also plan to use this rue base to define the initial weights of each and every neuron in our model and use appropriate activation functions to calculate the final output of our network. We are planning to use </w:t>
-      </w:r>
-      <w:proofErr w:type="spellStart"/>
-      <w:r>
-        <w:t>backpropogation</w:t>
-      </w:r>
-      <w:proofErr w:type="spellEnd"/>
-      <w:r>
-        <w:t xml:space="preserve"> technique to correct the errors in initial weights and help the machine learn. Finally, we will have a neural network that will be able to efficiently predict whether a doctor requesting data is genuine or malicious. Thus by obtaining this information, the system can appropriately decide whether it should grant patient information to a particular doctor, or if we should deny this information to a doctor.</w:t>
+        <w:t>We are looking to train our neural network with several examples of genuine and malicious doctors based on the rule base that we have created. We also plan to use this rue base to define the initial weights of each and every neuron in our model and use appropriate activation functions to calculate the final output of our network. We are planning to use backpropogation technique to correct the errors in initial weights and help the machine learn. Finally, we will have a neural network that will be able to efficiently predict whether a doctor requesting data is genuine or malicious. Thus by obtaining this information, the system can appropriately decide whether it should grant patient information to a particular doctor, or if we should deny this information to a doctor.</w:t>
       </w:r>
     </w:p>
     <w:p>
@@ -7037,38 +6819,22 @@
         <w:jc w:val="both"/>
       </w:pPr>
       <w:r>
-        <w:t xml:space="preserve">The problem with this method is that it is not as accurate as one expects it to be. Another glaring flaw is that they have only considered one parameter to determine if a doctor is malicious, i.e. relevance of the data accessed. The solution thus ends up ignoring </w:t>
-      </w:r>
-      <w:proofErr w:type="spellStart"/>
-      <w:r>
-        <w:t>myraid</w:t>
-      </w:r>
-      <w:proofErr w:type="spellEnd"/>
-      <w:r>
-        <w:t xml:space="preserve"> of other factors that can contribute towards determining spiteful activities, thus proving to be inefficient.</w:t>
-      </w:r>
-    </w:p>
-    <w:p>
-      <w:pPr>
-        <w:spacing w:line="360" w:lineRule="auto"/>
-        <w:jc w:val="both"/>
-      </w:pPr>
-    </w:p>
-    <w:p>
-      <w:pPr>
-        <w:spacing w:line="360" w:lineRule="auto"/>
-        <w:jc w:val="both"/>
-      </w:pPr>
-      <w:r>
-        <w:t xml:space="preserve">In another paper [2], clustering algorithms were used to </w:t>
-      </w:r>
-      <w:proofErr w:type="spellStart"/>
-      <w:r>
-        <w:t>analyse</w:t>
-      </w:r>
-      <w:proofErr w:type="spellEnd"/>
-      <w:r>
-        <w:t xml:space="preserve"> and hence group hospital data for better management. The paper mainly focuses on order history. It processes these order </w:t>
+        <w:t>The problem with this method is that it is not as accurate as one expects it to be. Another glaring flaw is that they have only considered one parameter to determine if a doctor is malicious, i.e. relevance of the data accessed. The solution thus ends up ignoring myraid of other factors that can contribute towards determining spiteful activities, thus proving to be inefficient.</w:t>
+      </w:r>
+    </w:p>
+    <w:p>
+      <w:pPr>
+        <w:spacing w:line="360" w:lineRule="auto"/>
+        <w:jc w:val="both"/>
+      </w:pPr>
+    </w:p>
+    <w:p>
+      <w:pPr>
+        <w:spacing w:line="360" w:lineRule="auto"/>
+        <w:jc w:val="both"/>
+      </w:pPr>
+      <w:r>
+        <w:t xml:space="preserve">In another paper [2], clustering algorithms were used to analyse and hence group hospital data for better management. The paper mainly focuses on order history. It processes these order </w:t>
       </w:r>
       <w:r>
         <w:lastRenderedPageBreak/>
@@ -9414,411 +9180,315 @@
     <w:p>
       <w:pPr>
         <w:spacing w:line="360" w:lineRule="auto"/>
-        <w:jc w:val="center"/>
-        <w:rPr>
-          <w:b/>
-          <w:sz w:val="32"/>
-          <w:szCs w:val="32"/>
-        </w:rPr>
-      </w:pPr>
-    </w:p>
-    <w:p>
-      <w:pPr>
-        <w:spacing w:line="360" w:lineRule="auto"/>
-        <w:jc w:val="center"/>
-        <w:rPr>
-          <w:b/>
-          <w:sz w:val="32"/>
-          <w:szCs w:val="32"/>
-        </w:rPr>
-      </w:pPr>
-    </w:p>
-    <w:p>
-      <w:pPr>
-        <w:spacing w:line="360" w:lineRule="auto"/>
-        <w:jc w:val="center"/>
-        <w:rPr>
-          <w:b/>
-          <w:sz w:val="32"/>
-          <w:szCs w:val="32"/>
-        </w:rPr>
-      </w:pPr>
-    </w:p>
-    <w:p>
-      <w:pPr>
-        <w:spacing w:line="360" w:lineRule="auto"/>
-        <w:jc w:val="center"/>
-        <w:rPr>
-          <w:b/>
-          <w:sz w:val="32"/>
-          <w:szCs w:val="32"/>
-        </w:rPr>
-      </w:pPr>
-    </w:p>
-    <w:p>
-      <w:pPr>
-        <w:spacing w:line="360" w:lineRule="auto"/>
-        <w:jc w:val="center"/>
-        <w:rPr>
-          <w:b/>
-          <w:sz w:val="32"/>
-          <w:szCs w:val="32"/>
-        </w:rPr>
-      </w:pPr>
-    </w:p>
-    <w:p>
-      <w:pPr>
-        <w:spacing w:line="360" w:lineRule="auto"/>
-        <w:jc w:val="center"/>
-        <w:rPr>
-          <w:b/>
-          <w:sz w:val="32"/>
-          <w:szCs w:val="32"/>
-        </w:rPr>
-      </w:pPr>
-    </w:p>
-    <w:p>
-      <w:pPr>
-        <w:spacing w:line="360" w:lineRule="auto"/>
-        <w:jc w:val="center"/>
-        <w:rPr>
-          <w:b/>
-          <w:sz w:val="32"/>
-          <w:szCs w:val="32"/>
-        </w:rPr>
-      </w:pPr>
-    </w:p>
-    <w:p>
-      <w:pPr>
-        <w:spacing w:line="360" w:lineRule="auto"/>
-        <w:jc w:val="center"/>
-        <w:rPr>
-          <w:b/>
-          <w:sz w:val="32"/>
-          <w:szCs w:val="32"/>
-        </w:rPr>
-      </w:pPr>
-    </w:p>
-    <w:p>
-      <w:pPr>
-        <w:spacing w:line="360" w:lineRule="auto"/>
-        <w:jc w:val="center"/>
-        <w:rPr>
-          <w:b/>
-          <w:sz w:val="32"/>
-          <w:szCs w:val="32"/>
-        </w:rPr>
-      </w:pPr>
-    </w:p>
-    <w:p>
-      <w:pPr>
-        <w:spacing w:line="360" w:lineRule="auto"/>
-        <w:jc w:val="center"/>
-        <w:rPr>
-          <w:b/>
-          <w:sz w:val="32"/>
-          <w:szCs w:val="32"/>
-        </w:rPr>
-      </w:pPr>
-    </w:p>
-    <w:p>
-      <w:pPr>
-        <w:spacing w:line="360" w:lineRule="auto"/>
-        <w:jc w:val="center"/>
-        <w:rPr>
-          <w:b/>
-          <w:sz w:val="32"/>
-          <w:szCs w:val="32"/>
-        </w:rPr>
-      </w:pPr>
-    </w:p>
-    <w:p>
-      <w:pPr>
-        <w:spacing w:line="360" w:lineRule="auto"/>
-        <w:jc w:val="center"/>
-        <w:rPr>
-          <w:b/>
-          <w:sz w:val="32"/>
-          <w:szCs w:val="32"/>
-        </w:rPr>
-      </w:pPr>
-    </w:p>
-    <w:p>
-      <w:pPr>
-        <w:spacing w:line="360" w:lineRule="auto"/>
-        <w:jc w:val="center"/>
-        <w:rPr>
-          <w:b/>
-          <w:sz w:val="32"/>
-          <w:szCs w:val="32"/>
-        </w:rPr>
-      </w:pPr>
-    </w:p>
-    <w:p>
-      <w:pPr>
-        <w:spacing w:line="360" w:lineRule="auto"/>
-        <w:jc w:val="center"/>
-        <w:rPr>
-          <w:b/>
-          <w:sz w:val="32"/>
-          <w:szCs w:val="32"/>
-        </w:rPr>
-      </w:pPr>
-    </w:p>
-    <w:p>
-      <w:pPr>
-        <w:spacing w:line="360" w:lineRule="auto"/>
-        <w:jc w:val="center"/>
-        <w:rPr>
-          <w:b/>
-          <w:sz w:val="32"/>
-          <w:szCs w:val="32"/>
-        </w:rPr>
-      </w:pPr>
-    </w:p>
-    <w:p>
-      <w:pPr>
-        <w:spacing w:line="360" w:lineRule="auto"/>
-        <w:jc w:val="center"/>
-        <w:rPr>
-          <w:b/>
-          <w:sz w:val="32"/>
-          <w:szCs w:val="32"/>
-        </w:rPr>
-      </w:pPr>
-    </w:p>
-    <w:p>
-      <w:pPr>
-        <w:spacing w:line="360" w:lineRule="auto"/>
-        <w:jc w:val="center"/>
-        <w:rPr>
-          <w:b/>
-          <w:sz w:val="32"/>
-          <w:szCs w:val="32"/>
-        </w:rPr>
-      </w:pPr>
-    </w:p>
-    <w:p>
-      <w:pPr>
-        <w:spacing w:line="360" w:lineRule="auto"/>
-        <w:jc w:val="center"/>
-        <w:rPr>
-          <w:b/>
-          <w:sz w:val="32"/>
-          <w:szCs w:val="32"/>
-        </w:rPr>
-      </w:pPr>
-    </w:p>
-    <w:p>
-      <w:pPr>
-        <w:spacing w:line="360" w:lineRule="auto"/>
-        <w:jc w:val="center"/>
-        <w:rPr>
-          <w:b/>
-          <w:sz w:val="32"/>
-          <w:szCs w:val="32"/>
-        </w:rPr>
-      </w:pPr>
-    </w:p>
-    <w:p>
-      <w:pPr>
-        <w:spacing w:line="360" w:lineRule="auto"/>
-        <w:jc w:val="center"/>
-        <w:rPr>
-          <w:b/>
-          <w:sz w:val="32"/>
-          <w:szCs w:val="32"/>
-        </w:rPr>
-      </w:pPr>
-    </w:p>
-    <w:p>
-      <w:pPr>
-        <w:spacing w:line="360" w:lineRule="auto"/>
-        <w:jc w:val="center"/>
-        <w:rPr>
-          <w:b/>
-          <w:sz w:val="32"/>
-          <w:szCs w:val="32"/>
-        </w:rPr>
-      </w:pPr>
-    </w:p>
-    <w:p>
-      <w:pPr>
-        <w:spacing w:line="360" w:lineRule="auto"/>
-        <w:jc w:val="center"/>
-        <w:rPr>
-          <w:b/>
-          <w:sz w:val="32"/>
-          <w:szCs w:val="32"/>
-        </w:rPr>
-        <w:sectPr>
-          <w:headerReference w:type="default" r:id="rId24"/>
-          <w:pgSz w:w="11906" w:h="16838" w:code="9"/>
-          <w:pgMar w:top="1701" w:right="1138" w:bottom="1253" w:left="1701" w:header="720" w:footer="720" w:gutter="0"/>
-          <w:cols w:space="720"/>
-          <w:docGrid w:linePitch="360"/>
-        </w:sectPr>
-      </w:pPr>
-    </w:p>
-    <w:p>
-      <w:pPr>
-        <w:spacing w:line="360" w:lineRule="auto"/>
-        <w:jc w:val="center"/>
-        <w:rPr>
-          <w:b/>
-          <w:sz w:val="32"/>
-          <w:szCs w:val="32"/>
-        </w:rPr>
-      </w:pPr>
-      <w:r>
-        <w:rPr>
-          <w:b/>
-          <w:sz w:val="32"/>
-          <w:szCs w:val="32"/>
-        </w:rPr>
-        <w:lastRenderedPageBreak/>
-        <w:t>Chapter 7</w:t>
-      </w:r>
-    </w:p>
-    <w:p>
-      <w:pPr>
-        <w:spacing w:line="360" w:lineRule="auto"/>
-        <w:jc w:val="center"/>
-        <w:rPr>
-          <w:b/>
-          <w:sz w:val="32"/>
-          <w:szCs w:val="32"/>
-        </w:rPr>
-      </w:pPr>
-      <w:r>
-        <w:rPr>
-          <w:b/>
-          <w:sz w:val="32"/>
-          <w:szCs w:val="32"/>
-        </w:rPr>
-        <w:t>ACKNOWLEDGEMENTS</w:t>
-      </w:r>
-    </w:p>
-    <w:p>
-      <w:pPr>
-        <w:spacing w:line="360" w:lineRule="auto"/>
-        <w:jc w:val="both"/>
-      </w:pPr>
-      <w:r>
-        <w:t xml:space="preserve">We would like to express our sincere gratitude to our guide and mentor, Prof. </w:t>
-      </w:r>
-      <w:proofErr w:type="spellStart"/>
-      <w:r>
-        <w:t>Kriti</w:t>
-      </w:r>
-      <w:proofErr w:type="spellEnd"/>
-      <w:r>
-        <w:t xml:space="preserve"> Srivastava for her guidance, encouragement and gracious support throughout the course of our work, for her expert knowledge in the field that motivated us to work in this area for her faith and belief in us at every stage of this research.</w:t>
-      </w:r>
-    </w:p>
-    <w:p>
-      <w:pPr>
-        <w:spacing w:line="360" w:lineRule="auto"/>
-        <w:jc w:val="both"/>
-      </w:pPr>
-      <w:r>
-        <w:t xml:space="preserve">We’re grateful to Dr. Narendra </w:t>
-      </w:r>
-      <w:proofErr w:type="spellStart"/>
-      <w:r>
-        <w:t>Shekokar</w:t>
-      </w:r>
-      <w:proofErr w:type="spellEnd"/>
-      <w:r>
-        <w:t>, the Head of the Computer Engineering Department, for letting us use the department resources, labs and books.</w:t>
-      </w:r>
-    </w:p>
-    <w:p>
-      <w:pPr>
-        <w:spacing w:line="360" w:lineRule="auto"/>
-        <w:jc w:val="both"/>
-      </w:pPr>
-      <w:r>
-        <w:t xml:space="preserve">We are highly obliged to our Principal, Dr. Hari </w:t>
-      </w:r>
-      <w:proofErr w:type="spellStart"/>
-      <w:r>
-        <w:t>Vasudevan</w:t>
-      </w:r>
-      <w:proofErr w:type="spellEnd"/>
-      <w:r>
-        <w:t xml:space="preserve">, for availing us with library books and relevant materials </w:t>
-      </w:r>
-      <w:r>
-        <w:t>and</w:t>
-      </w:r>
-      <w:r>
-        <w:t xml:space="preserve"> the SVKM management </w:t>
-      </w:r>
-      <w:r>
-        <w:t>for providing us with well approved and resourceful journals like IEEE and other online materials that helped us finish our project with ease and perfection.</w:t>
-      </w:r>
-    </w:p>
-    <w:p>
-      <w:pPr>
-        <w:spacing w:line="360" w:lineRule="auto"/>
-        <w:jc w:val="both"/>
-      </w:pPr>
-      <w:r>
-        <w:t>We would also like to thank all our fellow students and staff of the Department of Computer Engineering for their help in the whole process leading to the conceptualization of the project.</w:t>
-      </w:r>
-    </w:p>
-    <w:p>
-      <w:pPr>
-        <w:spacing w:line="360" w:lineRule="auto"/>
-        <w:rPr>
-          <w:b/>
-          <w:sz w:val="28"/>
-          <w:szCs w:val="28"/>
-        </w:rPr>
-      </w:pPr>
-    </w:p>
-    <w:p>
-      <w:pPr>
-        <w:spacing w:line="360" w:lineRule="auto"/>
-        <w:rPr>
-          <w:b/>
-          <w:sz w:val="28"/>
-          <w:szCs w:val="28"/>
-        </w:rPr>
-      </w:pPr>
-    </w:p>
-    <w:p>
-      <w:pPr>
-        <w:spacing w:line="360" w:lineRule="auto"/>
-        <w:rPr>
-          <w:b/>
-          <w:sz w:val="28"/>
-          <w:szCs w:val="28"/>
-        </w:rPr>
-      </w:pPr>
-    </w:p>
-    <w:p>
-      <w:pPr>
-        <w:spacing w:line="360" w:lineRule="auto"/>
-        <w:rPr>
-          <w:b/>
-          <w:sz w:val="28"/>
-          <w:szCs w:val="28"/>
-        </w:rPr>
-      </w:pPr>
-    </w:p>
-    <w:p>
-      <w:pPr>
-        <w:spacing w:line="360" w:lineRule="auto"/>
-        <w:rPr>
-          <w:b/>
-          <w:sz w:val="28"/>
-          <w:szCs w:val="28"/>
-        </w:rPr>
-      </w:pPr>
+        <w:jc w:val="both"/>
+      </w:pPr>
+      <w:r>
+        <w:t>We</w:t>
+      </w:r>
+      <w:r>
+        <w:t xml:space="preserve"> have successfully designed a system that determines the credulity of a medical professional and accordingly grants or denies access to him.</w:t>
+      </w:r>
+      <w:r>
+        <w:t xml:space="preserve"> </w:t>
+      </w:r>
+      <w:r>
+        <w:t xml:space="preserve">We have used a supervised neural network for our problem statement that is </w:t>
+      </w:r>
+      <w:r>
+        <w:t xml:space="preserve">trained by backpropogation technique </w:t>
+      </w:r>
+      <w:r>
+        <w:t xml:space="preserve">to efficiently determine the result of our problem statement. We have created a well-defined knowledge base that helps our neurons in weight calculations and </w:t>
+      </w:r>
+      <w:r>
+        <w:t xml:space="preserve">in determining the final output of our system. </w:t>
+      </w:r>
+      <w:r>
+        <w:t>By doing this w</w:t>
+      </w:r>
       <w:bookmarkStart w:id="0" w:name="_GoBack"/>
       <w:bookmarkEnd w:id="0"/>
+      <w:r>
+        <w:t>e aim to protect a patient’s confidential data in a hospital and prevent it from being misused for malicious purposes.</w:t>
+      </w:r>
+    </w:p>
+    <w:p>
+      <w:pPr>
+        <w:spacing w:line="360" w:lineRule="auto"/>
+        <w:jc w:val="both"/>
+      </w:pPr>
+    </w:p>
+    <w:p>
+      <w:pPr>
+        <w:spacing w:line="360" w:lineRule="auto"/>
+        <w:jc w:val="both"/>
+      </w:pPr>
+      <w:r>
+        <w:t>We have taken into account consideration for special cases and emergency situations in the hospital where data must be provided to a doctor as and when needed. O</w:t>
+      </w:r>
+      <w:r>
+        <w:t xml:space="preserve">ur rule base </w:t>
+      </w:r>
+      <w:r>
+        <w:t xml:space="preserve">has </w:t>
+      </w:r>
+      <w:r>
+        <w:t>tak</w:t>
+      </w:r>
+      <w:r>
+        <w:t>en</w:t>
+      </w:r>
+      <w:r>
+        <w:t xml:space="preserve"> into consideration five major specializations. These include gynecologists, dentists, psychiatrists, dermatologists and ophthalmologists. Our system is designed to categorize malicious or genuine doctors that fall under these specializations.</w:t>
+      </w:r>
+      <w:r>
+        <w:t xml:space="preserve"> </w:t>
+      </w:r>
+    </w:p>
+    <w:p>
+      <w:pPr>
+        <w:spacing w:line="360" w:lineRule="auto"/>
+        <w:jc w:val="both"/>
+      </w:pPr>
+    </w:p>
+    <w:p>
+      <w:pPr>
+        <w:spacing w:line="360" w:lineRule="auto"/>
+        <w:jc w:val="both"/>
+      </w:pPr>
+      <w:r>
+        <w:t xml:space="preserve">A future scope of this project could be to increase the areas of specializations and perform additional research to accordingly update our rule base. The neural networks will </w:t>
+      </w:r>
+      <w:r>
+        <w:t>then be</w:t>
+      </w:r>
+      <w:r>
+        <w:t xml:space="preserve"> trained </w:t>
+      </w:r>
+      <w:r>
+        <w:t>with examples from these additional specializations for it to find out the credulity of a doctor belonging to that profession.</w:t>
+      </w:r>
+    </w:p>
+    <w:p>
+      <w:pPr>
+        <w:spacing w:line="360" w:lineRule="auto"/>
+        <w:jc w:val="both"/>
+      </w:pPr>
+    </w:p>
+    <w:p>
+      <w:pPr>
+        <w:spacing w:line="360" w:lineRule="auto"/>
+        <w:jc w:val="both"/>
+      </w:pPr>
+    </w:p>
+    <w:p>
+      <w:pPr>
+        <w:spacing w:line="360" w:lineRule="auto"/>
+        <w:jc w:val="center"/>
+        <w:rPr>
+          <w:b/>
+          <w:sz w:val="32"/>
+          <w:szCs w:val="32"/>
+        </w:rPr>
+      </w:pPr>
+    </w:p>
+    <w:p>
+      <w:pPr>
+        <w:spacing w:line="360" w:lineRule="auto"/>
+        <w:jc w:val="center"/>
+        <w:rPr>
+          <w:b/>
+          <w:sz w:val="32"/>
+          <w:szCs w:val="32"/>
+        </w:rPr>
+      </w:pPr>
+    </w:p>
+    <w:p>
+      <w:pPr>
+        <w:spacing w:line="360" w:lineRule="auto"/>
+        <w:jc w:val="center"/>
+        <w:rPr>
+          <w:b/>
+          <w:sz w:val="32"/>
+          <w:szCs w:val="32"/>
+        </w:rPr>
+      </w:pPr>
+    </w:p>
+    <w:p>
+      <w:pPr>
+        <w:spacing w:line="360" w:lineRule="auto"/>
+        <w:jc w:val="center"/>
+        <w:rPr>
+          <w:b/>
+          <w:sz w:val="32"/>
+          <w:szCs w:val="32"/>
+        </w:rPr>
+      </w:pPr>
+    </w:p>
+    <w:p>
+      <w:pPr>
+        <w:spacing w:line="360" w:lineRule="auto"/>
+        <w:jc w:val="center"/>
+        <w:rPr>
+          <w:b/>
+          <w:sz w:val="32"/>
+          <w:szCs w:val="32"/>
+        </w:rPr>
+      </w:pPr>
+    </w:p>
+    <w:p>
+      <w:pPr>
+        <w:spacing w:line="360" w:lineRule="auto"/>
+        <w:rPr>
+          <w:b/>
+          <w:sz w:val="32"/>
+          <w:szCs w:val="32"/>
+        </w:rPr>
+      </w:pPr>
+    </w:p>
+    <w:p>
+      <w:pPr>
+        <w:spacing w:line="360" w:lineRule="auto"/>
+        <w:jc w:val="center"/>
+        <w:rPr>
+          <w:b/>
+          <w:sz w:val="32"/>
+          <w:szCs w:val="32"/>
+        </w:rPr>
+      </w:pPr>
+    </w:p>
+    <w:p>
+      <w:pPr>
+        <w:spacing w:line="360" w:lineRule="auto"/>
+        <w:jc w:val="center"/>
+        <w:rPr>
+          <w:b/>
+          <w:sz w:val="32"/>
+          <w:szCs w:val="32"/>
+        </w:rPr>
+      </w:pPr>
+      <w:r>
+        <w:rPr>
+          <w:b/>
+          <w:sz w:val="32"/>
+          <w:szCs w:val="32"/>
+        </w:rPr>
+        <w:t>Chapter 7</w:t>
+      </w:r>
+    </w:p>
+    <w:p>
+      <w:pPr>
+        <w:spacing w:line="360" w:lineRule="auto"/>
+        <w:jc w:val="center"/>
+        <w:rPr>
+          <w:b/>
+          <w:sz w:val="32"/>
+          <w:szCs w:val="32"/>
+        </w:rPr>
+      </w:pPr>
+      <w:r>
+        <w:rPr>
+          <w:b/>
+          <w:sz w:val="32"/>
+          <w:szCs w:val="32"/>
+        </w:rPr>
+        <w:t>ACKNOWLEDGEMENTS</w:t>
+      </w:r>
+    </w:p>
+    <w:p>
+      <w:pPr>
+        <w:spacing w:line="360" w:lineRule="auto"/>
+        <w:jc w:val="both"/>
+      </w:pPr>
+      <w:r>
+        <w:t>We would like to express our sincere gratitude to our guide and mentor, Prof. Kriti Srivastava for her guidance, encouragement and gracious support throughout the course of our work, for her expert knowledge in the field that motivated us to work in this area for her faith and belief in us at every stage of this research.</w:t>
+      </w:r>
+    </w:p>
+    <w:p>
+      <w:pPr>
+        <w:spacing w:line="360" w:lineRule="auto"/>
+        <w:jc w:val="both"/>
+      </w:pPr>
+      <w:r>
+        <w:t>We’re grateful to Dr. Narendra Shekokar, the Head of the Computer Engineering Department, for letting us use the department resources, labs and books.</w:t>
+      </w:r>
+    </w:p>
+    <w:p>
+      <w:pPr>
+        <w:spacing w:line="360" w:lineRule="auto"/>
+        <w:jc w:val="both"/>
+      </w:pPr>
+      <w:r>
+        <w:t xml:space="preserve">We are highly obliged to our Principal, Dr. Hari Vasudevan, for availing us with library books and relevant materials </w:t>
+      </w:r>
+      <w:r>
+        <w:t>and</w:t>
+      </w:r>
+      <w:r>
+        <w:t xml:space="preserve"> the SVKM management </w:t>
+      </w:r>
+      <w:r>
+        <w:t>for providing us with well approved and resourceful journals like IEEE and other online materials that helped us finish our project with ease and perfection.</w:t>
+      </w:r>
+    </w:p>
+    <w:p>
+      <w:pPr>
+        <w:spacing w:line="360" w:lineRule="auto"/>
+        <w:jc w:val="both"/>
+      </w:pPr>
+      <w:r>
+        <w:t>We would also like to thank all our fellow students and staff of the Department of Computer Engineering for their help in the whole process leading to the conceptualization of the project.</w:t>
+      </w:r>
+    </w:p>
+    <w:p>
+      <w:pPr>
+        <w:spacing w:line="360" w:lineRule="auto"/>
+        <w:rPr>
+          <w:b/>
+          <w:sz w:val="28"/>
+          <w:szCs w:val="28"/>
+        </w:rPr>
+      </w:pPr>
+    </w:p>
+    <w:p>
+      <w:pPr>
+        <w:spacing w:line="360" w:lineRule="auto"/>
+        <w:rPr>
+          <w:b/>
+          <w:sz w:val="28"/>
+          <w:szCs w:val="28"/>
+        </w:rPr>
+      </w:pPr>
+    </w:p>
+    <w:p>
+      <w:pPr>
+        <w:spacing w:line="360" w:lineRule="auto"/>
+        <w:rPr>
+          <w:b/>
+          <w:sz w:val="28"/>
+          <w:szCs w:val="28"/>
+        </w:rPr>
+      </w:pPr>
+    </w:p>
+    <w:p>
+      <w:pPr>
+        <w:spacing w:line="360" w:lineRule="auto"/>
+        <w:rPr>
+          <w:b/>
+          <w:sz w:val="28"/>
+          <w:szCs w:val="28"/>
+        </w:rPr>
+      </w:pPr>
+    </w:p>
+    <w:p>
+      <w:pPr>
+        <w:spacing w:line="360" w:lineRule="auto"/>
+        <w:rPr>
+          <w:b/>
+          <w:sz w:val="28"/>
+          <w:szCs w:val="28"/>
+        </w:rPr>
+      </w:pPr>
     </w:p>
     <w:p>
       <w:pPr>
@@ -9862,13 +9532,8 @@
         <w:spacing w:line="360" w:lineRule="auto"/>
         <w:jc w:val="right"/>
       </w:pPr>
-      <w:proofErr w:type="spellStart"/>
-      <w:r>
-        <w:t>Pranay</w:t>
-      </w:r>
-      <w:proofErr w:type="spellEnd"/>
-      <w:r>
-        <w:t xml:space="preserve"> Shah</w:t>
+      <w:r>
+        <w:t>Pranay Shah</w:t>
       </w:r>
     </w:p>
     <w:p>
@@ -9894,22 +9559,12 @@
         <w:spacing w:line="360" w:lineRule="auto"/>
         <w:jc w:val="right"/>
       </w:pPr>
-      <w:proofErr w:type="spellStart"/>
-      <w:r>
-        <w:t>Dipam</w:t>
-      </w:r>
-      <w:proofErr w:type="spellEnd"/>
-      <w:r>
-        <w:t xml:space="preserve"> </w:t>
-      </w:r>
-      <w:proofErr w:type="spellStart"/>
-      <w:r>
-        <w:t>Vasani</w:t>
-      </w:r>
-      <w:proofErr w:type="spellEnd"/>
+      <w:r>
+        <w:t>Dipam Vasani</w:t>
+      </w:r>
     </w:p>
     <w:sectPr>
-      <w:headerReference w:type="default" r:id="rId25"/>
+      <w:headerReference w:type="default" r:id="rId24"/>
       <w:pgSz w:w="11906" w:h="16838" w:code="9"/>
       <w:pgMar w:top="1701" w:right="1138" w:bottom="1253" w:left="1701" w:header="720" w:footer="720" w:gutter="0"/>
       <w:cols w:space="720"/>
@@ -9983,7 +9638,7 @@
           <w:rPr>
             <w:noProof/>
           </w:rPr>
-          <w:t>18</w:t>
+          <w:t>17</w:t>
         </w:r>
         <w:r>
           <w:rPr>
@@ -10126,20 +9781,6 @@
 </file>
 
 <file path=word/header7.xml><?xml version="1.0" encoding="utf-8"?>
-<w:hdr xmlns:wpc="http://schemas.microsoft.com/office/word/2010/wordprocessingCanvas" xmlns:cx="http://schemas.microsoft.com/office/drawing/2014/chartex" xmlns:cx1="http://schemas.microsoft.com/office/drawing/2015/9/8/chartex" xmlns:mc="http://schemas.openxmlformats.org/markup-compatibility/2006" xmlns:o="urn:schemas-microsoft-com:office:office" xmlns:r="http://schemas.openxmlformats.org/officeDocument/2006/relationships" xmlns:m="http://schemas.openxmlformats.org/officeDocument/2006/math" xmlns:v="urn:schemas-microsoft-com:vml" xmlns:wp14="http://schemas.microsoft.com/office/word/2010/wordprocessingDrawing" xmlns:wp="http://schemas.openxmlformats.org/drawingml/2006/wordprocessingDrawing" xmlns:w10="urn:schemas-microsoft-com:office:word" xmlns:w="http://schemas.openxmlformats.org/wordprocessingml/2006/main" xmlns:w14="http://schemas.microsoft.com/office/word/2010/wordml" xmlns:w15="http://schemas.microsoft.com/office/word/2012/wordml" xmlns:w16se="http://schemas.microsoft.com/office/word/2015/wordml/symex" xmlns:wpg="http://schemas.microsoft.com/office/word/2010/wordprocessingGroup" xmlns:wpi="http://schemas.microsoft.com/office/word/2010/wordprocessingInk" xmlns:wne="http://schemas.microsoft.com/office/word/2006/wordml" xmlns:wps="http://schemas.microsoft.com/office/word/2010/wordprocessingShape" mc:Ignorable="w14 w15 w16se wp14">
-  <w:p>
-    <w:pPr>
-      <w:pStyle w:val="Header"/>
-      <w:jc w:val="right"/>
-    </w:pPr>
-    <w:r>
-      <w:t>Chapter 6 – Conclusion and Future Scope</w:t>
-    </w:r>
-  </w:p>
-</w:hdr>
-</file>
-
-<file path=word/header8.xml><?xml version="1.0" encoding="utf-8"?>
 <w:hdr xmlns:wpc="http://schemas.microsoft.com/office/word/2010/wordprocessingCanvas" xmlns:cx="http://schemas.microsoft.com/office/drawing/2014/chartex" xmlns:cx1="http://schemas.microsoft.com/office/drawing/2015/9/8/chartex" xmlns:mc="http://schemas.openxmlformats.org/markup-compatibility/2006" xmlns:o="urn:schemas-microsoft-com:office:office" xmlns:r="http://schemas.openxmlformats.org/officeDocument/2006/relationships" xmlns:m="http://schemas.openxmlformats.org/officeDocument/2006/math" xmlns:v="urn:schemas-microsoft-com:vml" xmlns:wp14="http://schemas.microsoft.com/office/word/2010/wordprocessingDrawing" xmlns:wp="http://schemas.openxmlformats.org/drawingml/2006/wordprocessingDrawing" xmlns:w10="urn:schemas-microsoft-com:office:word" xmlns:w="http://schemas.openxmlformats.org/wordprocessingml/2006/main" xmlns:w14="http://schemas.microsoft.com/office/word/2010/wordml" xmlns:w15="http://schemas.microsoft.com/office/word/2012/wordml" xmlns:w16se="http://schemas.microsoft.com/office/word/2015/wordml/symex" xmlns:wpg="http://schemas.microsoft.com/office/word/2010/wordprocessingGroup" xmlns:wpi="http://schemas.microsoft.com/office/word/2010/wordprocessingInk" xmlns:wne="http://schemas.microsoft.com/office/word/2006/wordml" xmlns:wps="http://schemas.microsoft.com/office/word/2010/wordprocessingShape" mc:Ignorable="w14 w15 w16se wp14">
   <w:p>
     <w:pPr>
@@ -11670,7 +11311,7 @@
 </file>
 
 <file path=customXml/itemProps1.xml><?xml version="1.0" encoding="utf-8"?>
-<ds:datastoreItem xmlns:ds="http://schemas.openxmlformats.org/officeDocument/2006/customXml" ds:itemID="{AB9AEC96-8566-4FF2-8D16-273EAE31D01F}">
+<ds:datastoreItem xmlns:ds="http://schemas.openxmlformats.org/officeDocument/2006/customXml" ds:itemID="{B959012A-20E5-4689-B85E-5C7CB434B242}">
   <ds:schemaRefs>
     <ds:schemaRef ds:uri="http://schemas.openxmlformats.org/officeDocument/2006/bibliography"/>
   </ds:schemaRefs>

</xml_diff>

<commit_message>
Merged chapter5.txt in doc
</commit_message>
<xml_diff>
--- a/Final Report.docx
+++ b/Final Report.docx
@@ -1,6 +1,6 @@
 
 <file path=word/document.xml><?xml version="1.0" encoding="utf-8"?>
-<w:document xmlns:wpc="http://schemas.microsoft.com/office/word/2010/wordprocessingCanvas" xmlns:cx="http://schemas.microsoft.com/office/drawing/2014/chartex" xmlns:cx1="http://schemas.microsoft.com/office/drawing/2015/9/8/chartex" xmlns:cx2="http://schemas.microsoft.com/office/drawing/2015/10/21/chartex" xmlns:cx3="http://schemas.microsoft.com/office/drawing/2016/5/9/chartex" xmlns:cx4="http://schemas.microsoft.com/office/drawing/2016/5/10/chartex" xmlns:cx5="http://schemas.microsoft.com/office/drawing/2016/5/11/chartex" xmlns:cx6="http://schemas.microsoft.com/office/drawing/2016/5/12/chartex" xmlns:cx7="http://schemas.microsoft.com/office/drawing/2016/5/13/chartex" xmlns:cx8="http://schemas.microsoft.com/office/drawing/2016/5/14/chartex" xmlns:mc="http://schemas.openxmlformats.org/markup-compatibility/2006" xmlns:aink="http://schemas.microsoft.com/office/drawing/2016/ink" xmlns:am3d="http://schemas.microsoft.com/office/drawing/2017/model3d" xmlns:o="urn:schemas-microsoft-com:office:office" xmlns:r="http://schemas.openxmlformats.org/officeDocument/2006/relationships" xmlns:m="http://schemas.openxmlformats.org/officeDocument/2006/math" xmlns:v="urn:schemas-microsoft-com:vml" xmlns:wp14="http://schemas.microsoft.com/office/word/2010/wordprocessingDrawing" xmlns:wp="http://schemas.openxmlformats.org/drawingml/2006/wordprocessingDrawing" xmlns:w10="urn:schemas-microsoft-com:office:word" xmlns:w="http://schemas.openxmlformats.org/wordprocessingml/2006/main" xmlns:w14="http://schemas.microsoft.com/office/word/2010/wordml" xmlns:w15="http://schemas.microsoft.com/office/word/2012/wordml" xmlns:w16cid="http://schemas.microsoft.com/office/word/2016/wordml/cid" xmlns:w16se="http://schemas.microsoft.com/office/word/2015/wordml/symex" xmlns:wpg="http://schemas.microsoft.com/office/word/2010/wordprocessingGroup" xmlns:wpi="http://schemas.microsoft.com/office/word/2010/wordprocessingInk" xmlns:wne="http://schemas.microsoft.com/office/word/2006/wordml" xmlns:wps="http://schemas.microsoft.com/office/word/2010/wordprocessingShape" mc:Ignorable="w14 w15 w16se w16cid wp14">
+<w:document xmlns:wpc="http://schemas.microsoft.com/office/word/2010/wordprocessingCanvas" xmlns:cx="http://schemas.microsoft.com/office/drawing/2014/chartex" xmlns:cx1="http://schemas.microsoft.com/office/drawing/2015/9/8/chartex" xmlns:mc="http://schemas.openxmlformats.org/markup-compatibility/2006" xmlns:o="urn:schemas-microsoft-com:office:office" xmlns:r="http://schemas.openxmlformats.org/officeDocument/2006/relationships" xmlns:m="http://schemas.openxmlformats.org/officeDocument/2006/math" xmlns:v="urn:schemas-microsoft-com:vml" xmlns:wp14="http://schemas.microsoft.com/office/word/2010/wordprocessingDrawing" xmlns:wp="http://schemas.openxmlformats.org/drawingml/2006/wordprocessingDrawing" xmlns:w10="urn:schemas-microsoft-com:office:word" xmlns:w="http://schemas.openxmlformats.org/wordprocessingml/2006/main" xmlns:w14="http://schemas.microsoft.com/office/word/2010/wordml" xmlns:w15="http://schemas.microsoft.com/office/word/2012/wordml" xmlns:w16se="http://schemas.microsoft.com/office/word/2015/wordml/symex" xmlns:wpg="http://schemas.microsoft.com/office/word/2010/wordprocessingGroup" xmlns:wpi="http://schemas.microsoft.com/office/word/2010/wordprocessingInk" xmlns:wne="http://schemas.microsoft.com/office/word/2006/wordml" xmlns:wps="http://schemas.microsoft.com/office/word/2010/wordprocessingShape" mc:Ignorable="w14 w15 w16se wp14">
   <w:body>
     <w:p>
       <w:pPr>
@@ -455,7 +455,6 @@
           <w:szCs w:val="30"/>
         </w:rPr>
       </w:pPr>
-      <w:proofErr w:type="spellStart"/>
       <w:r>
         <w:rPr>
           <w:b/>
@@ -463,17 +462,7 @@
           <w:sz w:val="30"/>
           <w:szCs w:val="30"/>
         </w:rPr>
-        <w:t>Aayush</w:t>
-      </w:r>
-      <w:proofErr w:type="spellEnd"/>
-      <w:r>
-        <w:rPr>
-          <w:b/>
-          <w:bCs/>
-          <w:sz w:val="30"/>
-          <w:szCs w:val="30"/>
-        </w:rPr>
-        <w:t xml:space="preserve"> Shah</w:t>
+        <w:t>Aayush Shah</w:t>
       </w:r>
       <w:r>
         <w:rPr>
@@ -1481,21 +1470,12 @@
         </w:rPr>
         <w:t>“</w:t>
       </w:r>
-      <w:proofErr w:type="spellStart"/>
       <w:r>
         <w:rPr>
           <w:b/>
           <w:bCs/>
         </w:rPr>
-        <w:t>Aayush</w:t>
-      </w:r>
-      <w:proofErr w:type="spellEnd"/>
-      <w:r>
-        <w:rPr>
-          <w:b/>
-          <w:bCs/>
-        </w:rPr>
-        <w:t xml:space="preserve"> Shah</w:t>
+        <w:t>Aayush Shah</w:t>
       </w:r>
       <w:r>
         <w:rPr>
@@ -2406,7 +2386,6 @@
         </w:rPr>
         <w:t xml:space="preserve"> by </w:t>
       </w:r>
-      <w:proofErr w:type="spellStart"/>
       <w:r>
         <w:rPr>
           <w:b/>
@@ -2416,9 +2395,9 @@
           <w:sz w:val="28"/>
           <w:szCs w:val="28"/>
         </w:rPr>
-        <w:t>Aayush</w:t>
-      </w:r>
-      <w:proofErr w:type="spellEnd"/>
+        <w:t xml:space="preserve">Aayush Shah, </w:t>
+      </w:r>
+      <w:proofErr w:type="spellStart"/>
       <w:r>
         <w:rPr>
           <w:b/>
@@ -2428,8 +2407,57 @@
           <w:sz w:val="28"/>
           <w:szCs w:val="28"/>
         </w:rPr>
-        <w:t xml:space="preserve"> Shah, Pranay Shah, Dipam Vasani</w:t>
-      </w:r>
+        <w:t>Pranay</w:t>
+      </w:r>
+      <w:proofErr w:type="spellEnd"/>
+      <w:r>
+        <w:rPr>
+          <w:b/>
+          <w:bCs/>
+          <w:i/>
+          <w:iCs/>
+          <w:sz w:val="28"/>
+          <w:szCs w:val="28"/>
+        </w:rPr>
+        <w:t xml:space="preserve"> Shah, </w:t>
+      </w:r>
+      <w:proofErr w:type="spellStart"/>
+      <w:r>
+        <w:rPr>
+          <w:b/>
+          <w:bCs/>
+          <w:i/>
+          <w:iCs/>
+          <w:sz w:val="28"/>
+          <w:szCs w:val="28"/>
+        </w:rPr>
+        <w:t>Dipam</w:t>
+      </w:r>
+      <w:proofErr w:type="spellEnd"/>
+      <w:r>
+        <w:rPr>
+          <w:b/>
+          <w:bCs/>
+          <w:i/>
+          <w:iCs/>
+          <w:sz w:val="28"/>
+          <w:szCs w:val="28"/>
+        </w:rPr>
+        <w:t xml:space="preserve"> </w:t>
+      </w:r>
+      <w:proofErr w:type="spellStart"/>
+      <w:r>
+        <w:rPr>
+          <w:b/>
+          <w:bCs/>
+          <w:i/>
+          <w:iCs/>
+          <w:sz w:val="28"/>
+          <w:szCs w:val="28"/>
+        </w:rPr>
+        <w:t>Vasani</w:t>
+      </w:r>
+      <w:proofErr w:type="spellEnd"/>
       <w:r>
         <w:rPr>
           <w:sz w:val="28"/>
@@ -4854,7 +4882,7 @@
               <w:rPr>
                 <w:b/>
               </w:rPr>
-              <w:t>17</w:t>
+              <w:t>18</w:t>
             </w:r>
           </w:p>
         </w:tc>
@@ -4905,10 +4933,8 @@
               <w:rPr>
                 <w:b/>
               </w:rPr>
-              <w:t>18</w:t>
-            </w:r>
-            <w:bookmarkStart w:id="0" w:name="_GoBack"/>
-            <w:bookmarkEnd w:id="0"/>
+              <w:t>19</w:t>
+            </w:r>
           </w:p>
         </w:tc>
       </w:tr>
@@ -4958,7 +4984,7 @@
               <w:rPr>
                 <w:b/>
               </w:rPr>
-              <w:t>19</w:t>
+              <w:t>20</w:t>
             </w:r>
           </w:p>
         </w:tc>
@@ -5075,18 +5101,6 @@
           <w:u w:val="single"/>
         </w:rPr>
       </w:pPr>
-    </w:p>
-    <w:p>
-      <w:pPr>
-        <w:ind w:right="-521"/>
-        <w:jc w:val="center"/>
-        <w:rPr>
-          <w:b/>
-          <w:sz w:val="32"/>
-          <w:szCs w:val="32"/>
-          <w:u w:val="single"/>
-        </w:rPr>
-      </w:pPr>
       <w:r>
         <w:rPr>
           <w:noProof/>
@@ -5094,7 +5108,6 @@
           <w:szCs w:val="32"/>
           <w:lang w:eastAsia="en-US"/>
         </w:rPr>
-        <w:lastRenderedPageBreak/>
         <mc:AlternateContent>
           <mc:Choice Requires="wps">
             <w:drawing>
@@ -5104,7 +5117,7 @@
                   <wp:align>center</wp:align>
                 </wp:positionH>
                 <wp:positionV relativeFrom="paragraph">
-                  <wp:posOffset>252095</wp:posOffset>
+                  <wp:posOffset>302895</wp:posOffset>
                 </wp:positionV>
                 <wp:extent cx="306705" cy="266700"/>
                 <wp:effectExtent l="0" t="0" r="0" b="0"/>
@@ -5179,7 +5192,7 @@
           </mc:Choice>
           <mc:Fallback>
             <w:pict>
-              <v:shape w14:anchorId="45D9E0B2" id="Text Box 12" o:spid="_x0000_s1031" type="#_x0000_t202" style="position:absolute;left:0;text-align:left;margin-left:0;margin-top:19.85pt;width:24.15pt;height:21pt;z-index:251662336;visibility:visible;mso-wrap-style:square;mso-width-percent:0;mso-height-percent:0;mso-wrap-distance-left:9pt;mso-wrap-distance-top:0;mso-wrap-distance-right:9pt;mso-wrap-distance-bottom:0;mso-position-horizontal:center;mso-position-horizontal-relative:margin;mso-position-vertical:absolute;mso-position-vertical-relative:text;mso-width-percent:0;mso-height-percent:0;mso-width-relative:margin;mso-height-relative:page;v-text-anchor:top" o:gfxdata="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" filled="f" stroked="f" strokeweight=".5pt">
+              <v:shape w14:anchorId="45D9E0B2" id="Text Box 12" o:spid="_x0000_s1031" type="#_x0000_t202" style="position:absolute;left:0;text-align:left;margin-left:0;margin-top:23.85pt;width:24.15pt;height:21pt;z-index:251662336;visibility:visible;mso-wrap-style:square;mso-width-percent:0;mso-height-percent:0;mso-wrap-distance-left:9pt;mso-wrap-distance-top:0;mso-wrap-distance-right:9pt;mso-wrap-distance-bottom:0;mso-position-horizontal:center;mso-position-horizontal-relative:margin;mso-position-vertical:absolute;mso-position-vertical-relative:text;mso-width-percent:0;mso-height-percent:0;mso-width-relative:margin;mso-height-relative:page;v-text-anchor:top" o:gfxdata="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" filled="f" stroked="f" strokeweight=".5pt">
                 <v:path arrowok="t"/>
                 <v:textbox>
                   <w:txbxContent>
@@ -5864,11 +5877,9 @@
                       <w:pPr>
                         <w:jc w:val="center"/>
                       </w:pPr>
-                      <w:proofErr w:type="gramStart"/>
                       <w:r>
                         <w:t>vi</w:t>
                       </w:r>
-                      <w:proofErr w:type="gramEnd"/>
                     </w:p>
                   </w:txbxContent>
                 </v:textbox>
@@ -5903,6 +5914,16 @@
           <w:szCs w:val="32"/>
         </w:rPr>
       </w:pPr>
+      <w:r>
+        <w:rPr>
+          <w:rFonts w:ascii="Times New Roman" w:hAnsi="Times New Roman" w:cs="Times New Roman"/>
+          <w:b/>
+          <w:sz w:val="32"/>
+          <w:szCs w:val="32"/>
+        </w:rPr>
+        <w:lastRenderedPageBreak/>
+        <w:t>Chapter 1</w:t>
+      </w:r>
     </w:p>
     <w:p>
       <w:pPr>
@@ -5923,28 +5944,6 @@
           <w:sz w:val="32"/>
           <w:szCs w:val="32"/>
         </w:rPr>
-        <w:t>Chapter 1</w:t>
-      </w:r>
-    </w:p>
-    <w:p>
-      <w:pPr>
-        <w:pStyle w:val="ListParagraph"/>
-        <w:spacing w:after="0" w:line="360" w:lineRule="auto"/>
-        <w:jc w:val="center"/>
-        <w:rPr>
-          <w:rFonts w:ascii="Times New Roman" w:hAnsi="Times New Roman" w:cs="Times New Roman"/>
-          <w:b/>
-          <w:sz w:val="32"/>
-          <w:szCs w:val="32"/>
-        </w:rPr>
-      </w:pPr>
-      <w:r>
-        <w:rPr>
-          <w:rFonts w:ascii="Times New Roman" w:hAnsi="Times New Roman" w:cs="Times New Roman"/>
-          <w:b/>
-          <w:sz w:val="32"/>
-          <w:szCs w:val="32"/>
-        </w:rPr>
         <w:t>INTRODUCTION</w:t>
       </w:r>
     </w:p>
@@ -5985,15 +5984,7 @@
         <w:t xml:space="preserve">is confidential and should not be released without the consent of the patient except in some specific situations. </w:t>
       </w:r>
       <w:r>
-        <w:t xml:space="preserve">Impersonal document </w:t>
-      </w:r>
-      <w:proofErr w:type="gramStart"/>
-      <w:r>
-        <w:t>are</w:t>
-      </w:r>
-      <w:proofErr w:type="gramEnd"/>
-      <w:r>
-        <w:t xml:space="preserve"> those</w:t>
+        <w:t>Impersonal document are those</w:t>
       </w:r>
       <w:r>
         <w:t xml:space="preserve"> record</w:t>
@@ -6055,57 +6046,61 @@
       </w:r>
       <w:proofErr w:type="spellEnd"/>
       <w:r>
-        <w:t xml:space="preserve"> information is leaked by doctors to insurance companies for a commission, and later the insurance agencies use this information for unlawful purposes. In order to prevent such </w:t>
-      </w:r>
-      <w:proofErr w:type="gramStart"/>
-      <w:r>
-        <w:t>scenarios</w:t>
-      </w:r>
-      <w:proofErr w:type="gramEnd"/>
-      <w:r>
-        <w:t xml:space="preserve"> we have come up with a system to find out the genuineness of a medical professional. Data access can be denied by the system to a doctor who is found to be malicious.</w:t>
-      </w:r>
-    </w:p>
-    <w:p>
-      <w:pPr>
-        <w:spacing w:line="360" w:lineRule="auto"/>
-        <w:jc w:val="both"/>
-      </w:pPr>
-    </w:p>
-    <w:p>
-      <w:pPr>
-        <w:spacing w:line="360" w:lineRule="auto"/>
-        <w:jc w:val="both"/>
-      </w:pPr>
-    </w:p>
-    <w:p>
-      <w:pPr>
-        <w:spacing w:line="360" w:lineRule="auto"/>
-        <w:jc w:val="both"/>
-      </w:pPr>
-    </w:p>
-    <w:p>
-      <w:pPr>
-        <w:spacing w:line="360" w:lineRule="auto"/>
-        <w:jc w:val="both"/>
-      </w:pPr>
-    </w:p>
-    <w:p>
-      <w:pPr>
-        <w:spacing w:line="360" w:lineRule="auto"/>
-        <w:jc w:val="both"/>
-        <w:rPr>
-          <w:b/>
-          <w:sz w:val="28"/>
-          <w:szCs w:val="28"/>
-        </w:rPr>
-      </w:pPr>
-      <w:r>
-        <w:rPr>
-          <w:b/>
-          <w:sz w:val="28"/>
-          <w:szCs w:val="28"/>
-        </w:rPr>
+        <w:t xml:space="preserve"> information is leaked by doctors to insurance companies for a commission, and later the insurance agencies use this information for unlawful purposes. In order to prevent such scenarios we have come up with a system to find out the genuineness of a medical professional. Data access can be denied by the system to a doctor who is found to be malicious.</w:t>
+      </w:r>
+    </w:p>
+    <w:p>
+      <w:pPr>
+        <w:spacing w:line="360" w:lineRule="auto"/>
+        <w:jc w:val="both"/>
+      </w:pPr>
+    </w:p>
+    <w:p>
+      <w:pPr>
+        <w:spacing w:line="360" w:lineRule="auto"/>
+        <w:jc w:val="both"/>
+      </w:pPr>
+    </w:p>
+    <w:p>
+      <w:pPr>
+        <w:spacing w:line="360" w:lineRule="auto"/>
+        <w:jc w:val="both"/>
+      </w:pPr>
+    </w:p>
+    <w:p>
+      <w:pPr>
+        <w:spacing w:line="360" w:lineRule="auto"/>
+        <w:jc w:val="both"/>
+      </w:pPr>
+    </w:p>
+    <w:p>
+      <w:pPr>
+        <w:spacing w:line="360" w:lineRule="auto"/>
+        <w:jc w:val="both"/>
+        <w:rPr>
+          <w:b/>
+          <w:sz w:val="28"/>
+          <w:szCs w:val="28"/>
+        </w:rPr>
+      </w:pPr>
+    </w:p>
+    <w:p>
+      <w:pPr>
+        <w:spacing w:line="360" w:lineRule="auto"/>
+        <w:jc w:val="both"/>
+        <w:rPr>
+          <w:b/>
+          <w:sz w:val="28"/>
+          <w:szCs w:val="28"/>
+        </w:rPr>
+      </w:pPr>
+      <w:r>
+        <w:rPr>
+          <w:b/>
+          <w:sz w:val="28"/>
+          <w:szCs w:val="28"/>
+        </w:rPr>
+        <w:lastRenderedPageBreak/>
         <w:t>1.1 DESCRIPTION</w:t>
       </w:r>
     </w:p>
@@ -6115,15 +6110,7 @@
         <w:jc w:val="both"/>
       </w:pPr>
       <w:r>
-        <w:t xml:space="preserve">This main purpose of this project to find the credulity of a medical professional for a hospital management system. When a doctor accesses a patient’s data, we determine </w:t>
-      </w:r>
-      <w:proofErr w:type="gramStart"/>
-      <w:r>
-        <w:t>whether or not</w:t>
-      </w:r>
-      <w:proofErr w:type="gramEnd"/>
-      <w:r>
-        <w:t xml:space="preserve"> the doctor may misuse this information for any malicious purpose. We can do this by looking at various cases such as the time and location of the data access. The access is likely to be genuine if the patient’s data is accessed within hospital hours and inside the hospital. Now, we can also refer to the type of data access and then map it to his profession. Ideally, a doctor will not access information that is not relevant to the area of his specialization.  If he does so then there is a chance that he is malicious. We have used all these factors to determine whether the doctor is malicious or genuine. Data access can now be denied to a doctor who is found to be malicious.</w:t>
+        <w:t>This main purpose of this project to find the credulity of a medical professional for a hospital management system. When a doctor accesses a patient’s data, we determine whether or not the doctor may misuse this information for any malicious purpose. We can do this by looking at various cases such as the time and location of the data access. The access is likely to be genuine if the patient’s data is accessed within hospital hours and inside the hospital. Now, we can also refer to the type of data access and then map it to his profession. Ideally, a doctor will not access information that is not relevant to the area of his specialization.  If he does so then there is a chance that he is malicious. We have used all these factors to determine whether the doctor is malicious or genuine. Data access can now be denied to a doctor who is found to be malicious.</w:t>
       </w:r>
     </w:p>
     <w:p>
@@ -6252,6 +6239,7 @@
           <w:sz w:val="28"/>
           <w:szCs w:val="28"/>
         </w:rPr>
+        <w:lastRenderedPageBreak/>
         <w:t>1.3 MOTIVATION</w:t>
       </w:r>
     </w:p>
@@ -6276,15 +6264,7 @@
         <w:t xml:space="preserve"> access a certain re</w:t>
       </w:r>
       <w:r>
-        <w:t>source. However</w:t>
-      </w:r>
-      <w:proofErr w:type="gramStart"/>
-      <w:r>
-        <w:t>, in reality, it</w:t>
-      </w:r>
-      <w:proofErr w:type="gramEnd"/>
-      <w:r>
-        <w:t xml:space="preserve"> is very difficult for policy makers</w:t>
+        <w:t>source. However, in reality, it is very difficult for policy makers</w:t>
       </w:r>
       <w:r>
         <w:t xml:space="preserve"> </w:t>
@@ -6398,99 +6378,92 @@
         <w:jc w:val="both"/>
       </w:pPr>
       <w:r>
-        <w:t xml:space="preserve">To overcome these drawbacks, we have come up with an innovative solution that involves using a neural network to find out if a doctor is malicious or not. We have used a rule base to map a doctor’s profession to the type of data he </w:t>
-      </w:r>
-      <w:proofErr w:type="gramStart"/>
-      <w:r>
-        <w:t>requires</w:t>
-      </w:r>
-      <w:proofErr w:type="gramEnd"/>
-      <w:r>
-        <w:t xml:space="preserve"> and we have used this as a basis to determine whether the data he has accessed is used for genuine or malicious purposes.</w:t>
-      </w:r>
-    </w:p>
-    <w:p>
-      <w:pPr>
-        <w:spacing w:line="360" w:lineRule="auto"/>
-        <w:jc w:val="both"/>
-        <w:rPr>
-          <w:b/>
-          <w:sz w:val="28"/>
-          <w:szCs w:val="28"/>
-        </w:rPr>
-      </w:pPr>
-    </w:p>
-    <w:p>
-      <w:pPr>
-        <w:spacing w:line="360" w:lineRule="auto"/>
-        <w:jc w:val="both"/>
-        <w:rPr>
-          <w:b/>
-          <w:sz w:val="28"/>
-          <w:szCs w:val="28"/>
-        </w:rPr>
-      </w:pPr>
-    </w:p>
-    <w:p>
-      <w:pPr>
-        <w:spacing w:line="360" w:lineRule="auto"/>
-        <w:jc w:val="both"/>
-        <w:rPr>
-          <w:b/>
-          <w:sz w:val="28"/>
-          <w:szCs w:val="28"/>
-        </w:rPr>
-      </w:pPr>
-    </w:p>
-    <w:p>
-      <w:pPr>
-        <w:spacing w:line="360" w:lineRule="auto"/>
-        <w:jc w:val="both"/>
-        <w:rPr>
-          <w:b/>
-          <w:sz w:val="28"/>
-          <w:szCs w:val="28"/>
-        </w:rPr>
-      </w:pPr>
-    </w:p>
-    <w:p>
-      <w:pPr>
-        <w:spacing w:line="360" w:lineRule="auto"/>
-        <w:jc w:val="both"/>
-        <w:rPr>
-          <w:b/>
-          <w:sz w:val="28"/>
-          <w:szCs w:val="28"/>
-        </w:rPr>
-      </w:pPr>
-    </w:p>
-    <w:p>
-      <w:pPr>
-        <w:spacing w:line="360" w:lineRule="auto"/>
-        <w:jc w:val="both"/>
-        <w:rPr>
-          <w:b/>
-          <w:sz w:val="28"/>
-          <w:szCs w:val="28"/>
-        </w:rPr>
-      </w:pPr>
-    </w:p>
-    <w:p>
-      <w:pPr>
-        <w:spacing w:line="360" w:lineRule="auto"/>
-        <w:jc w:val="both"/>
-        <w:rPr>
-          <w:b/>
-          <w:sz w:val="28"/>
-          <w:szCs w:val="28"/>
-        </w:rPr>
-      </w:pPr>
-      <w:r>
-        <w:rPr>
-          <w:b/>
-          <w:sz w:val="28"/>
-          <w:szCs w:val="28"/>
-        </w:rPr>
+        <w:t>To overcome these drawbacks, we have come up with an innovative solution that involves using a neural network to find out if a doctor is malicious or not. We have used a rule base to map a doctor’s profession to the type of data he requires and we have used this as a basis to determine whether the data he has accessed is used for genuine or malicious purposes.</w:t>
+      </w:r>
+    </w:p>
+    <w:p>
+      <w:pPr>
+        <w:spacing w:line="360" w:lineRule="auto"/>
+        <w:jc w:val="both"/>
+        <w:rPr>
+          <w:b/>
+          <w:sz w:val="28"/>
+          <w:szCs w:val="28"/>
+        </w:rPr>
+      </w:pPr>
+    </w:p>
+    <w:p>
+      <w:pPr>
+        <w:spacing w:line="360" w:lineRule="auto"/>
+        <w:jc w:val="both"/>
+        <w:rPr>
+          <w:b/>
+          <w:sz w:val="28"/>
+          <w:szCs w:val="28"/>
+        </w:rPr>
+      </w:pPr>
+    </w:p>
+    <w:p>
+      <w:pPr>
+        <w:spacing w:line="360" w:lineRule="auto"/>
+        <w:jc w:val="both"/>
+        <w:rPr>
+          <w:b/>
+          <w:sz w:val="28"/>
+          <w:szCs w:val="28"/>
+        </w:rPr>
+      </w:pPr>
+    </w:p>
+    <w:p>
+      <w:pPr>
+        <w:spacing w:line="360" w:lineRule="auto"/>
+        <w:jc w:val="both"/>
+        <w:rPr>
+          <w:b/>
+          <w:sz w:val="28"/>
+          <w:szCs w:val="28"/>
+        </w:rPr>
+      </w:pPr>
+    </w:p>
+    <w:p>
+      <w:pPr>
+        <w:spacing w:line="360" w:lineRule="auto"/>
+        <w:jc w:val="both"/>
+        <w:rPr>
+          <w:b/>
+          <w:sz w:val="28"/>
+          <w:szCs w:val="28"/>
+        </w:rPr>
+      </w:pPr>
+    </w:p>
+    <w:p>
+      <w:pPr>
+        <w:spacing w:line="360" w:lineRule="auto"/>
+        <w:jc w:val="both"/>
+        <w:rPr>
+          <w:b/>
+          <w:sz w:val="28"/>
+          <w:szCs w:val="28"/>
+        </w:rPr>
+      </w:pPr>
+    </w:p>
+    <w:p>
+      <w:pPr>
+        <w:spacing w:line="360" w:lineRule="auto"/>
+        <w:jc w:val="both"/>
+        <w:rPr>
+          <w:b/>
+          <w:sz w:val="28"/>
+          <w:szCs w:val="28"/>
+        </w:rPr>
+      </w:pPr>
+      <w:r>
+        <w:rPr>
+          <w:b/>
+          <w:sz w:val="28"/>
+          <w:szCs w:val="28"/>
+        </w:rPr>
+        <w:lastRenderedPageBreak/>
         <w:t>1.4 PROPOSED SOLUTION</w:t>
       </w:r>
     </w:p>
@@ -6530,15 +6503,7 @@
         <w:jc w:val="both"/>
       </w:pPr>
       <w:r>
-        <w:t xml:space="preserve">We are looking to train our neural network with several examples of genuine and malicious doctors based on the rule base that we have created. We also plan to use this rue base to define the initial weights of </w:t>
-      </w:r>
-      <w:proofErr w:type="gramStart"/>
-      <w:r>
-        <w:t>each and every</w:t>
-      </w:r>
-      <w:proofErr w:type="gramEnd"/>
-      <w:r>
-        <w:t xml:space="preserve"> neuron in our model and use appropriate activation functions to calculate the final output of our network. We are planning to use </w:t>
+        <w:t xml:space="preserve">We are looking to train our neural network with several examples of genuine and malicious doctors based on the rule base that we have created. We also plan to use this rue base to define the initial weights of each and every neuron in our model and use appropriate activation functions to calculate the final output of our network. We are planning to use </w:t>
       </w:r>
       <w:proofErr w:type="spellStart"/>
       <w:r>
@@ -6546,15 +6511,7 @@
       </w:r>
       <w:proofErr w:type="spellEnd"/>
       <w:r>
-        <w:t xml:space="preserve"> technique to correct the errors in initial weights and help the machine learn. Finally, we will have a neural network that will be able to efficiently predict whether a doctor requesting data is genuine or malicious. </w:t>
-      </w:r>
-      <w:proofErr w:type="gramStart"/>
-      <w:r>
-        <w:t>Thus</w:t>
-      </w:r>
-      <w:proofErr w:type="gramEnd"/>
-      <w:r>
-        <w:t xml:space="preserve"> by obtaining this information, the system can appropriately decide whether it should grant patient information to a particular doctor, or if we should deny this information to a doctor.</w:t>
+        <w:t xml:space="preserve"> technique to correct the errors in initial weights and help the machine learn. Finally, we will have a neural network that will be able to efficiently predict whether a doctor requesting data is genuine or malicious. Thus by obtaining this information, the system can appropriately decide whether it should grant patient information to a particular doctor, or if we should deny this information to a doctor.</w:t>
       </w:r>
     </w:p>
     <w:p>
@@ -6632,210 +6589,184 @@
         <w:jc w:val="both"/>
       </w:pPr>
       <w:r>
-        <w:t xml:space="preserve">Our system will not produce any erroneous output that may have been the case for a system that used a clustering approach followed by an outlier detection algorithm for anomaly detection. Since the neural network will be trained with </w:t>
-      </w:r>
-      <w:proofErr w:type="gramStart"/>
-      <w:r>
-        <w:t>a large number of</w:t>
-      </w:r>
-      <w:proofErr w:type="gramEnd"/>
-      <w:r>
-        <w:t xml:space="preserve"> examples that use a well detailed rule base as a basis for the learning processes, we will have a neural network that will be very accurate. After several iterations of learning by weight adjustment, it will be able to produce an accurate result that is free from errors.</w:t>
-      </w:r>
-    </w:p>
-    <w:p>
-      <w:pPr>
-        <w:spacing w:line="360" w:lineRule="auto"/>
-        <w:jc w:val="both"/>
-      </w:pPr>
-    </w:p>
-    <w:p>
-      <w:pPr>
-        <w:spacing w:line="360" w:lineRule="auto"/>
-        <w:jc w:val="both"/>
-      </w:pPr>
-      <w:r>
-        <w:t xml:space="preserve">To summarize, our solution efficiently enforces learning techniques that are based on relevance of information to a doctor’s profession and </w:t>
-      </w:r>
-      <w:proofErr w:type="gramStart"/>
-      <w:r>
-        <w:t>take into account</w:t>
-      </w:r>
-      <w:proofErr w:type="gramEnd"/>
-      <w:r>
-        <w:t xml:space="preserve"> the time and location of data access. By taking an emergency case into consideration too we have a precise system that can correctly predict if a doctor is genuine or malicious. Based on the access can be denied to a malicious doctor.</w:t>
-      </w:r>
-    </w:p>
-    <w:p>
-      <w:pPr>
-        <w:spacing w:line="360" w:lineRule="auto"/>
-        <w:jc w:val="both"/>
-        <w:rPr>
-          <w:b/>
-          <w:sz w:val="28"/>
-          <w:szCs w:val="28"/>
-        </w:rPr>
-      </w:pPr>
-    </w:p>
-    <w:p>
-      <w:pPr>
-        <w:spacing w:line="360" w:lineRule="auto"/>
-        <w:jc w:val="both"/>
-        <w:rPr>
-          <w:b/>
-          <w:sz w:val="28"/>
-          <w:szCs w:val="28"/>
-        </w:rPr>
-      </w:pPr>
-    </w:p>
-    <w:p>
-      <w:pPr>
-        <w:spacing w:line="360" w:lineRule="auto"/>
-        <w:jc w:val="both"/>
-        <w:rPr>
-          <w:b/>
-          <w:sz w:val="28"/>
-          <w:szCs w:val="28"/>
-        </w:rPr>
-      </w:pPr>
-    </w:p>
-    <w:p>
-      <w:pPr>
-        <w:spacing w:line="360" w:lineRule="auto"/>
-        <w:jc w:val="both"/>
-        <w:rPr>
-          <w:b/>
-          <w:sz w:val="28"/>
-          <w:szCs w:val="28"/>
-        </w:rPr>
-      </w:pPr>
-    </w:p>
-    <w:p>
-      <w:pPr>
-        <w:spacing w:line="360" w:lineRule="auto"/>
-        <w:jc w:val="both"/>
-        <w:rPr>
-          <w:b/>
-          <w:sz w:val="28"/>
-          <w:szCs w:val="28"/>
-        </w:rPr>
-      </w:pPr>
-    </w:p>
-    <w:p>
-      <w:pPr>
-        <w:spacing w:line="360" w:lineRule="auto"/>
-        <w:jc w:val="both"/>
-        <w:rPr>
-          <w:b/>
-          <w:sz w:val="28"/>
-          <w:szCs w:val="28"/>
-        </w:rPr>
-      </w:pPr>
-    </w:p>
-    <w:p>
-      <w:pPr>
-        <w:spacing w:line="360" w:lineRule="auto"/>
-        <w:jc w:val="both"/>
-        <w:rPr>
-          <w:b/>
-          <w:sz w:val="28"/>
-          <w:szCs w:val="28"/>
-        </w:rPr>
-      </w:pPr>
-    </w:p>
-    <w:p>
-      <w:pPr>
-        <w:spacing w:line="360" w:lineRule="auto"/>
-        <w:jc w:val="both"/>
-        <w:rPr>
-          <w:b/>
-          <w:sz w:val="28"/>
-          <w:szCs w:val="28"/>
-        </w:rPr>
-      </w:pPr>
-    </w:p>
-    <w:p>
-      <w:pPr>
-        <w:spacing w:line="360" w:lineRule="auto"/>
-        <w:jc w:val="both"/>
-        <w:rPr>
-          <w:b/>
-          <w:sz w:val="28"/>
-          <w:szCs w:val="28"/>
-        </w:rPr>
-      </w:pPr>
-    </w:p>
-    <w:p>
-      <w:pPr>
-        <w:spacing w:line="360" w:lineRule="auto"/>
-        <w:jc w:val="both"/>
-        <w:rPr>
-          <w:b/>
-          <w:sz w:val="28"/>
-          <w:szCs w:val="28"/>
-        </w:rPr>
-      </w:pPr>
-    </w:p>
-    <w:p>
-      <w:pPr>
-        <w:spacing w:line="360" w:lineRule="auto"/>
-        <w:jc w:val="both"/>
-        <w:rPr>
-          <w:b/>
-          <w:sz w:val="28"/>
-          <w:szCs w:val="28"/>
-        </w:rPr>
-      </w:pPr>
-    </w:p>
-    <w:p>
-      <w:pPr>
-        <w:spacing w:line="360" w:lineRule="auto"/>
-        <w:jc w:val="both"/>
-        <w:rPr>
-          <w:b/>
-          <w:sz w:val="28"/>
-          <w:szCs w:val="28"/>
-        </w:rPr>
-      </w:pPr>
-    </w:p>
-    <w:p>
-      <w:pPr>
-        <w:spacing w:line="360" w:lineRule="auto"/>
-        <w:jc w:val="both"/>
-        <w:rPr>
-          <w:b/>
-          <w:sz w:val="28"/>
-          <w:szCs w:val="28"/>
-        </w:rPr>
-      </w:pPr>
-    </w:p>
-    <w:p>
-      <w:pPr>
-        <w:spacing w:line="360" w:lineRule="auto"/>
-        <w:jc w:val="both"/>
-        <w:rPr>
-          <w:b/>
-          <w:sz w:val="28"/>
-          <w:szCs w:val="28"/>
-        </w:rPr>
-      </w:pPr>
-    </w:p>
-    <w:p>
-      <w:pPr>
-        <w:spacing w:line="360" w:lineRule="auto"/>
-        <w:jc w:val="both"/>
-        <w:rPr>
-          <w:b/>
-          <w:sz w:val="28"/>
-          <w:szCs w:val="28"/>
-        </w:rPr>
-      </w:pPr>
-      <w:r>
-        <w:rPr>
-          <w:b/>
-          <w:sz w:val="28"/>
-          <w:szCs w:val="28"/>
-        </w:rPr>
+        <w:t>Our system will not produce any erroneous output that may have been the case for a system that used a clustering approach followed by an outlier detection algorithm for anomaly detection. Since the neural network will be trained with a large number of examples that use a well detailed rule base as a basis for the learning processes, we will have a neural network that will be very accurate. After several iterations of learning by weight adjustment, it will be able to produce an accurate result that is free from errors.</w:t>
+      </w:r>
+    </w:p>
+    <w:p>
+      <w:pPr>
+        <w:spacing w:line="360" w:lineRule="auto"/>
+        <w:jc w:val="both"/>
+      </w:pPr>
+    </w:p>
+    <w:p>
+      <w:pPr>
+        <w:spacing w:line="360" w:lineRule="auto"/>
+        <w:jc w:val="both"/>
+      </w:pPr>
+      <w:r>
+        <w:t>To summarize, our solution efficiently enforces learning techniques that are based on relevance of information to a doctor’s profession and take into account the time and location of data access. By taking an emergency case into consideration too we have a precise system that can correctly predict if a doctor is genuine or malicious. Based on the access can be denied to a malicious doctor.</w:t>
+      </w:r>
+    </w:p>
+    <w:p>
+      <w:pPr>
+        <w:spacing w:line="360" w:lineRule="auto"/>
+        <w:jc w:val="both"/>
+        <w:rPr>
+          <w:b/>
+          <w:sz w:val="28"/>
+          <w:szCs w:val="28"/>
+        </w:rPr>
+      </w:pPr>
+    </w:p>
+    <w:p>
+      <w:pPr>
+        <w:spacing w:line="360" w:lineRule="auto"/>
+        <w:jc w:val="both"/>
+        <w:rPr>
+          <w:b/>
+          <w:sz w:val="28"/>
+          <w:szCs w:val="28"/>
+        </w:rPr>
+      </w:pPr>
+    </w:p>
+    <w:p>
+      <w:pPr>
+        <w:spacing w:line="360" w:lineRule="auto"/>
+        <w:jc w:val="both"/>
+        <w:rPr>
+          <w:b/>
+          <w:sz w:val="28"/>
+          <w:szCs w:val="28"/>
+        </w:rPr>
+      </w:pPr>
+    </w:p>
+    <w:p>
+      <w:pPr>
+        <w:spacing w:line="360" w:lineRule="auto"/>
+        <w:jc w:val="both"/>
+        <w:rPr>
+          <w:b/>
+          <w:sz w:val="28"/>
+          <w:szCs w:val="28"/>
+        </w:rPr>
+      </w:pPr>
+    </w:p>
+    <w:p>
+      <w:pPr>
+        <w:spacing w:line="360" w:lineRule="auto"/>
+        <w:jc w:val="both"/>
+        <w:rPr>
+          <w:b/>
+          <w:sz w:val="28"/>
+          <w:szCs w:val="28"/>
+        </w:rPr>
+      </w:pPr>
+    </w:p>
+    <w:p>
+      <w:pPr>
+        <w:spacing w:line="360" w:lineRule="auto"/>
+        <w:jc w:val="both"/>
+        <w:rPr>
+          <w:b/>
+          <w:sz w:val="28"/>
+          <w:szCs w:val="28"/>
+        </w:rPr>
+      </w:pPr>
+    </w:p>
+    <w:p>
+      <w:pPr>
+        <w:spacing w:line="360" w:lineRule="auto"/>
+        <w:jc w:val="both"/>
+        <w:rPr>
+          <w:b/>
+          <w:sz w:val="28"/>
+          <w:szCs w:val="28"/>
+        </w:rPr>
+      </w:pPr>
+    </w:p>
+    <w:p>
+      <w:pPr>
+        <w:spacing w:line="360" w:lineRule="auto"/>
+        <w:jc w:val="both"/>
+        <w:rPr>
+          <w:b/>
+          <w:sz w:val="28"/>
+          <w:szCs w:val="28"/>
+        </w:rPr>
+      </w:pPr>
+    </w:p>
+    <w:p>
+      <w:pPr>
+        <w:spacing w:line="360" w:lineRule="auto"/>
+        <w:jc w:val="both"/>
+        <w:rPr>
+          <w:b/>
+          <w:sz w:val="28"/>
+          <w:szCs w:val="28"/>
+        </w:rPr>
+      </w:pPr>
+    </w:p>
+    <w:p>
+      <w:pPr>
+        <w:spacing w:line="360" w:lineRule="auto"/>
+        <w:jc w:val="both"/>
+        <w:rPr>
+          <w:b/>
+          <w:sz w:val="28"/>
+          <w:szCs w:val="28"/>
+        </w:rPr>
+      </w:pPr>
+    </w:p>
+    <w:p>
+      <w:pPr>
+        <w:spacing w:line="360" w:lineRule="auto"/>
+        <w:jc w:val="both"/>
+        <w:rPr>
+          <w:b/>
+          <w:sz w:val="28"/>
+          <w:szCs w:val="28"/>
+        </w:rPr>
+      </w:pPr>
+    </w:p>
+    <w:p>
+      <w:pPr>
+        <w:spacing w:line="360" w:lineRule="auto"/>
+        <w:jc w:val="both"/>
+        <w:rPr>
+          <w:b/>
+          <w:sz w:val="28"/>
+          <w:szCs w:val="28"/>
+        </w:rPr>
+      </w:pPr>
+    </w:p>
+    <w:p>
+      <w:pPr>
+        <w:spacing w:line="360" w:lineRule="auto"/>
+        <w:jc w:val="both"/>
+        <w:rPr>
+          <w:b/>
+          <w:sz w:val="28"/>
+          <w:szCs w:val="28"/>
+        </w:rPr>
+      </w:pPr>
+    </w:p>
+    <w:p>
+      <w:pPr>
+        <w:spacing w:line="360" w:lineRule="auto"/>
+        <w:jc w:val="both"/>
+        <w:rPr>
+          <w:b/>
+          <w:sz w:val="28"/>
+          <w:szCs w:val="28"/>
+        </w:rPr>
+      </w:pPr>
+      <w:r>
+        <w:rPr>
+          <w:b/>
+          <w:sz w:val="28"/>
+          <w:szCs w:val="28"/>
+        </w:rPr>
+        <w:lastRenderedPageBreak/>
         <w:t>1.5 SCOPE</w:t>
       </w:r>
     </w:p>
@@ -6884,38 +6815,22 @@
         <w:jc w:val="both"/>
       </w:pPr>
       <w:r>
-        <w:t xml:space="preserve">Due to a patient’s medical records not being readily available online, we are designing our own data set for this project. This will be done by referring a few sample data sets online and then forming our own data set. Thus, the neural network will be trained as per the examples from the data set develop by us. We </w:t>
-      </w:r>
-      <w:proofErr w:type="gramStart"/>
-      <w:r>
-        <w:t>have to</w:t>
-      </w:r>
-      <w:proofErr w:type="gramEnd"/>
-      <w:r>
-        <w:t xml:space="preserve"> go for this approach since data is not available freely in our desired form as no hospitals keep their data open source. If we get access to a data set in the form needed by us, we can use that to train our system. </w:t>
-      </w:r>
-    </w:p>
-    <w:p>
-      <w:pPr>
-        <w:spacing w:line="360" w:lineRule="auto"/>
-        <w:jc w:val="both"/>
-      </w:pPr>
-    </w:p>
-    <w:p>
-      <w:pPr>
-        <w:spacing w:line="360" w:lineRule="auto"/>
-        <w:jc w:val="both"/>
-      </w:pPr>
-      <w:r>
-        <w:t xml:space="preserve">A future scope of this project could be to increase the areas of specializations and perform additional research to accordingly update our rule base. The neural networks will have </w:t>
-      </w:r>
-      <w:proofErr w:type="gramStart"/>
-      <w:r>
-        <w:t>be</w:t>
-      </w:r>
-      <w:proofErr w:type="gramEnd"/>
-      <w:r>
-        <w:t xml:space="preserve"> trained again with examples from these additional specializations for it to find out the credulity of a doctor belonging to that profession.</w:t>
+        <w:t xml:space="preserve">Due to a patient’s medical records not being readily available online, we are designing our own data set for this project. This will be done by referring a few sample data sets online and then forming our own data set. Thus, the neural network will be trained as per the examples from the data set develop by us. We have to go for this approach since data is not available freely in our desired form as no hospitals keep their data open source. If we get access to a data set in the form needed by us, we can use that to train our system. </w:t>
+      </w:r>
+    </w:p>
+    <w:p>
+      <w:pPr>
+        <w:spacing w:line="360" w:lineRule="auto"/>
+        <w:jc w:val="both"/>
+      </w:pPr>
+    </w:p>
+    <w:p>
+      <w:pPr>
+        <w:spacing w:line="360" w:lineRule="auto"/>
+        <w:jc w:val="both"/>
+      </w:pPr>
+      <w:r>
+        <w:t>A future scope of this project could be to increase the areas of specializations and perform additional research to accordingly update our rule base. The neural networks will have be trained again with examples from these additional specializations for it to find out the credulity of a doctor belonging to that profession.</w:t>
       </w:r>
     </w:p>
     <w:p/>
@@ -7014,38 +6929,27 @@
         <w:jc w:val="both"/>
       </w:pPr>
       <w:r>
-        <w:t xml:space="preserve">There was a proposed system [1] which used a quantified-risk adaptive approach </w:t>
-      </w:r>
-      <w:proofErr w:type="gramStart"/>
-      <w:r>
-        <w:t>in order to</w:t>
-      </w:r>
-      <w:proofErr w:type="gramEnd"/>
-      <w:r>
-        <w:t xml:space="preserve"> keep a check on the access of a patient’s privacy. The paper claims that even though doctors are authorized to access their patient’s data</w:t>
-      </w:r>
-      <w:proofErr w:type="gramStart"/>
-      <w:r>
-        <w:t>, in reality, there</w:t>
-      </w:r>
-      <w:proofErr w:type="gramEnd"/>
-      <w:r>
-        <w:t xml:space="preserve"> is also an inherent risk in each access. Their proposed solution therefore, allows information consumers to have the freedom to choose what they want to access. A user’s data-accessing activities are associated with quantified risk scores, which will be added up over time. Request to access a resource is granted if doing so will not make the user’s aggregated risk exceed his/her tolerance threshold set by the system; otherwise, the request is denied. They do this by calculating a relevance-relation function. They determine what activity a certain honest doctor will perform with respect to a disease, hence calculating the probability that a certain record m will be accessed to serve purpose p. They also take special cases into consideration. Once the model is trained they expect that a malicious doctor would over access a patient’s data hence increasing the risk considerably.</w:t>
-      </w:r>
-    </w:p>
-    <w:p>
-      <w:pPr>
-        <w:spacing w:line="360" w:lineRule="auto"/>
-        <w:jc w:val="both"/>
-      </w:pPr>
-    </w:p>
-    <w:p>
-      <w:pPr>
-        <w:spacing w:line="360" w:lineRule="auto"/>
-        <w:jc w:val="both"/>
-      </w:pPr>
-      <w:r>
-        <w:t xml:space="preserve">The problem with this method is that it is not as accurate as one expects it to be. Another glaring flaw is that they have only considered one parameter to determine if a doctor is malicious, i.e. relevance of the data accessed. The solution thus ends up ignoring </w:t>
+        <w:t>There was a proposed system [1] which used a quantified-risk adaptive approach in order to keep a check on the access of a patient’s privacy. The paper claims that even though doctors are authorized to access their patient’s data, in reality, there is also an inherent risk in each access. Their proposed solution therefore, allows information consumers to have the freedom to choose what they want to access. A user’s data-accessing activities are associated with quantified risk scores, which will be added up over time. Request to access a resource is granted if doing so will not make the user’s aggregated risk exceed his/her tolerance threshold set by the system; otherwise, the request is denied. They do this by calculating a relevance-relation function. They determine what activity a certain honest doctor will perform with respect to a disease, hence calculating the probability that a certain record m will be accessed to serve purpose p. They also take special cases into consideration. Once the model is trained they expect that a malicious doctor would over access a patient’s data hence increasing the risk considerably.</w:t>
+      </w:r>
+    </w:p>
+    <w:p>
+      <w:pPr>
+        <w:spacing w:line="360" w:lineRule="auto"/>
+        <w:jc w:val="both"/>
+      </w:pPr>
+    </w:p>
+    <w:p>
+      <w:pPr>
+        <w:spacing w:line="360" w:lineRule="auto"/>
+        <w:jc w:val="both"/>
+      </w:pPr>
+      <w:r>
+        <w:t>The problem with this method is that it is not as accurate as one expects it to be. Another glaring flaw is that they have only considered one parameter to determine if a doctor is malicious, i.e. re</w:t>
+      </w:r>
+      <w:bookmarkStart w:id="0" w:name="_GoBack"/>
+      <w:bookmarkEnd w:id="0"/>
+      <w:r>
+        <w:t xml:space="preserve">levance of the data accessed. The solution thus ends up ignoring </w:t>
       </w:r>
       <w:proofErr w:type="spellStart"/>
       <w:r>
@@ -7080,31 +6984,7 @@
       </w:r>
       <w:r>
         <w:lastRenderedPageBreak/>
-        <w:t xml:space="preserve">histories </w:t>
-      </w:r>
-      <w:proofErr w:type="gramStart"/>
-      <w:r>
-        <w:t>in order to</w:t>
-      </w:r>
-      <w:proofErr w:type="gramEnd"/>
-      <w:r>
-        <w:t xml:space="preserve"> find out the temporal global characteristics of clinical activities. Once it has done so, it keeps applying clustering techniques to the results until they converge. The final output is then expected to be the optimum output. For </w:t>
-      </w:r>
-      <w:proofErr w:type="gramStart"/>
-      <w:r>
-        <w:t>example</w:t>
-      </w:r>
-      <w:proofErr w:type="gramEnd"/>
-      <w:r>
-        <w:t xml:space="preserve"> the output may be a particular day when there is highest activity for a particular test or the time of the day when there is least activity. The major drawback of a clustering based approach is that, since it is unsupervised, the clusters formed may be the opposite of ones we expect. For </w:t>
-      </w:r>
-      <w:proofErr w:type="gramStart"/>
-      <w:r>
-        <w:t>example</w:t>
-      </w:r>
-      <w:proofErr w:type="gramEnd"/>
-      <w:r>
-        <w:t xml:space="preserve"> if there were a lot of malicious overprescribed orders in the history database, those will form a cluster and hence end up as a category.</w:t>
+        <w:t>histories in order to find out the temporal global characteristics of clinical activities. Once it has done so, it keeps applying clustering techniques to the results until they converge. The final output is then expected to be the optimum output. For example the output may be a particular day when there is highest activity for a particular test or the time of the day when there is least activity. The major drawback of a clustering based approach is that, since it is unsupervised, the clusters formed may be the opposite of ones we expect. For example if there were a lot of malicious overprescribed orders in the history database, those will form a cluster and hence end up as a category.</w:t>
       </w:r>
     </w:p>
     <w:p>
@@ -9370,12 +9250,104 @@
     <w:p>
       <w:pPr>
         <w:spacing w:line="360" w:lineRule="auto"/>
-        <w:jc w:val="center"/>
-        <w:rPr>
-          <w:b/>
-          <w:sz w:val="32"/>
-          <w:szCs w:val="32"/>
-        </w:rPr>
+        <w:rPr>
+          <w:b/>
+          <w:sz w:val="32"/>
+          <w:szCs w:val="32"/>
+        </w:rPr>
+      </w:pPr>
+    </w:p>
+    <w:p>
+      <w:pPr>
+        <w:spacing w:line="360" w:lineRule="auto"/>
+        <w:jc w:val="both"/>
+      </w:pPr>
+      <w:r>
+        <w:t>T</w:t>
+      </w:r>
+      <w:r>
+        <w:t>he process begins with a doctor requesting a certain data about a certain patient.</w:t>
+      </w:r>
+      <w:r>
+        <w:t xml:space="preserve"> </w:t>
+      </w:r>
+      <w:r>
+        <w:t>The query is processed to find out the location of access, time of access and also</w:t>
+      </w:r>
+      <w:r>
+        <w:t xml:space="preserve"> </w:t>
+      </w:r>
+      <w:r>
+        <w:t>the type of data. Whether the access is an emergency case or not is also mentioned</w:t>
+      </w:r>
+      <w:r>
+        <w:t xml:space="preserve"> </w:t>
+      </w:r>
+      <w:r>
+        <w:t>by the doctor beforehand. All these, along with the previous history are</w:t>
+      </w:r>
+      <w:r>
+        <w:t xml:space="preserve"> combin</w:t>
+      </w:r>
+      <w:r>
+        <w:t>ed to form an input.</w:t>
+      </w:r>
+    </w:p>
+    <w:p>
+      <w:pPr>
+        <w:spacing w:line="360" w:lineRule="auto"/>
+        <w:jc w:val="both"/>
+      </w:pPr>
+    </w:p>
+    <w:p>
+      <w:pPr>
+        <w:spacing w:line="360" w:lineRule="auto"/>
+        <w:jc w:val="both"/>
+      </w:pPr>
+      <w:r>
+        <w:t>If the network is not already trained the input is passed to the knowledge base so</w:t>
+      </w:r>
+      <w:r>
+        <w:t xml:space="preserve"> </w:t>
+      </w:r>
+      <w:r>
+        <w:t>as to calculate the initial weights and also to the neural network as part of the</w:t>
+      </w:r>
+      <w:r>
+        <w:t xml:space="preserve"> </w:t>
+      </w:r>
+      <w:r>
+        <w:t>training data. The neural network produces a certain output which is compared</w:t>
+      </w:r>
+      <w:r>
+        <w:t xml:space="preserve"> </w:t>
+      </w:r>
+      <w:r>
+        <w:t>with the desired output (derived from the knowledge base) and the weights are</w:t>
+      </w:r>
+      <w:r>
+        <w:t xml:space="preserve"> </w:t>
+      </w:r>
+      <w:r>
+        <w:t>adjusted accordingly. The loop continues till the network produces output as</w:t>
+      </w:r>
+      <w:r>
+        <w:t xml:space="preserve"> </w:t>
+      </w:r>
+      <w:r>
+        <w:t>expected.</w:t>
+      </w:r>
+    </w:p>
+    <w:p>
+      <w:pPr>
+        <w:spacing w:line="360" w:lineRule="auto"/>
+        <w:jc w:val="both"/>
+      </w:pPr>
+    </w:p>
+    <w:p>
+      <w:pPr>
+        <w:spacing w:line="360" w:lineRule="auto"/>
+        <w:jc w:val="both"/>
         <w:sectPr>
           <w:headerReference w:type="default" r:id="rId23"/>
           <w:pgSz w:w="11906" w:h="16838" w:code="9"/>
@@ -9384,6 +9356,39 @@
           <w:docGrid w:linePitch="360"/>
         </w:sectPr>
       </w:pPr>
+      <w:r>
+        <w:t>If the network is trained, the input is passed to the neural network and the actual</w:t>
+      </w:r>
+      <w:r>
+        <w:t xml:space="preserve"> </w:t>
+      </w:r>
+      <w:r>
+        <w:t>output of the system is produced. This is again compared with a desired output, i.e.</w:t>
+      </w:r>
+      <w:r>
+        <w:t xml:space="preserve"> </w:t>
+      </w:r>
+      <w:r>
+        <w:t>a threshold, hence producing a final output of the system, whether or not access</w:t>
+      </w:r>
+      <w:r>
+        <w:t xml:space="preserve"> </w:t>
+      </w:r>
+      <w:r>
+        <w:t>will be granted.</w:t>
+      </w:r>
+      <w:r>
+        <w:t xml:space="preserve"> </w:t>
+      </w:r>
+      <w:r>
+        <w:t>Finally the activity is logged into the previous history database for future</w:t>
+      </w:r>
+      <w:r>
+        <w:t xml:space="preserve"> </w:t>
+      </w:r>
+      <w:r>
+        <w:t>reference.</w:t>
+      </w:r>
     </w:p>
     <w:p>
       <w:pPr>
@@ -9496,15 +9501,7 @@
         <w:jc w:val="both"/>
       </w:pPr>
       <w:r>
-        <w:t xml:space="preserve">We have </w:t>
-      </w:r>
-      <w:proofErr w:type="gramStart"/>
-      <w:r>
-        <w:t>taken into account</w:t>
-      </w:r>
-      <w:proofErr w:type="gramEnd"/>
-      <w:r>
-        <w:t xml:space="preserve"> consideration for special cases and emergency situations in the hospital where data must be provided to a doctor as and when needed. Our rule base has taken into consideration five major specializations. These include gynecologists, dentists, psychiatrists, dermatologists and ophthalmologists. Our system is designed to categorize malicious or genuine doctors that fall under these specializations.</w:t>
+        <w:t>We have taken into account consideration for special cases and emergency situations in the hospital where data must be provided to a doctor as and when needed. Our rule base has taken into consideration five major specializations. These include gynecologists, dentists, psychiatrists, dermatologists and ophthalmologists. Our system is designed to categorize malicious or genuine doctors that fall under these specializations.</w:t>
       </w:r>
       <w:r>
         <w:t xml:space="preserve"> </w:t>
@@ -9649,50 +9646,124 @@
         </w:numPr>
         <w:spacing w:line="360" w:lineRule="auto"/>
         <w:jc w:val="both"/>
-      </w:pPr>
-      <w:r>
+        <w:rPr>
+          <w:rFonts w:ascii="Times New Roman" w:hAnsi="Times New Roman" w:cs="Times New Roman"/>
+          <w:sz w:val="24"/>
+          <w:szCs w:val="24"/>
+        </w:rPr>
+      </w:pPr>
+      <w:r>
+        <w:rPr>
+          <w:rFonts w:ascii="Times New Roman" w:hAnsi="Times New Roman" w:cs="Times New Roman"/>
+          <w:sz w:val="24"/>
+          <w:szCs w:val="24"/>
+        </w:rPr>
         <w:t xml:space="preserve"> </w:t>
       </w:r>
       <w:r>
-        <w:t>“</w:t>
-      </w:r>
-      <w:r>
-        <w:t>Quantified Risk-Adaptive Access Control for Patient</w:t>
-      </w:r>
-      <w:r>
+        <w:rPr>
+          <w:rFonts w:ascii="Times New Roman" w:hAnsi="Times New Roman" w:cs="Times New Roman"/>
+          <w:sz w:val="24"/>
+          <w:szCs w:val="24"/>
+        </w:rPr>
+        <w:t xml:space="preserve">“Quantified Risk-Adaptive Access Control for Patient Privacy Protection in Health Information Systems”, by </w:t>
+      </w:r>
+      <w:proofErr w:type="spellStart"/>
+      <w:r>
+        <w:rPr>
+          <w:rFonts w:ascii="Times New Roman" w:hAnsi="Times New Roman" w:cs="Times New Roman"/>
+          <w:sz w:val="24"/>
+          <w:szCs w:val="24"/>
+        </w:rPr>
+        <w:t>Qihua</w:t>
+      </w:r>
+      <w:proofErr w:type="spellEnd"/>
+      <w:r>
+        <w:rPr>
+          <w:rFonts w:ascii="Times New Roman" w:hAnsi="Times New Roman" w:cs="Times New Roman"/>
+          <w:sz w:val="24"/>
+          <w:szCs w:val="24"/>
+        </w:rPr>
+        <w:t xml:space="preserve"> Wang, IBM </w:t>
+      </w:r>
+      <w:proofErr w:type="spellStart"/>
+      <w:r>
+        <w:rPr>
+          <w:rFonts w:ascii="Times New Roman" w:hAnsi="Times New Roman" w:cs="Times New Roman"/>
+          <w:sz w:val="24"/>
+          <w:szCs w:val="24"/>
+        </w:rPr>
+        <w:t>Almaden</w:t>
+      </w:r>
+      <w:proofErr w:type="spellEnd"/>
+      <w:r>
+        <w:rPr>
+          <w:rFonts w:ascii="Times New Roman" w:hAnsi="Times New Roman" w:cs="Times New Roman"/>
+          <w:sz w:val="24"/>
+          <w:szCs w:val="24"/>
+        </w:rPr>
+        <w:t xml:space="preserve"> Research Center, and </w:t>
+      </w:r>
+      <w:proofErr w:type="spellStart"/>
+      <w:r>
+        <w:rPr>
+          <w:rFonts w:ascii="Times New Roman" w:hAnsi="Times New Roman" w:cs="Times New Roman"/>
+          <w:sz w:val="24"/>
+          <w:szCs w:val="24"/>
+        </w:rPr>
+        <w:t>Hongxia</w:t>
+      </w:r>
+      <w:proofErr w:type="spellEnd"/>
+      <w:r>
+        <w:rPr>
+          <w:rFonts w:ascii="Times New Roman" w:hAnsi="Times New Roman" w:cs="Times New Roman"/>
+          <w:sz w:val="24"/>
+          <w:szCs w:val="24"/>
+        </w:rPr>
         <w:t xml:space="preserve"> </w:t>
       </w:r>
-      <w:r>
-        <w:t>Privacy Protection in Health Information Systems</w:t>
-      </w:r>
-      <w:r>
-        <w:t xml:space="preserve">”, by </w:t>
-      </w:r>
       <w:proofErr w:type="spellStart"/>
       <w:r>
-        <w:t>Qihua</w:t>
+        <w:rPr>
+          <w:rFonts w:ascii="Times New Roman" w:hAnsi="Times New Roman" w:cs="Times New Roman"/>
+          <w:sz w:val="24"/>
+          <w:szCs w:val="24"/>
+        </w:rPr>
+        <w:t>Jin</w:t>
       </w:r>
       <w:proofErr w:type="spellEnd"/>
       <w:r>
-        <w:t xml:space="preserve"> Wang, IBM Almaden Research Center, and </w:t>
+        <w:rPr>
+          <w:rFonts w:ascii="Times New Roman" w:hAnsi="Times New Roman" w:cs="Times New Roman"/>
+          <w:sz w:val="24"/>
+          <w:szCs w:val="24"/>
+        </w:rPr>
+        <w:t xml:space="preserve">, IBM </w:t>
       </w:r>
       <w:proofErr w:type="spellStart"/>
       <w:r>
-        <w:t>Hongxia</w:t>
+        <w:rPr>
+          <w:rFonts w:ascii="Times New Roman" w:hAnsi="Times New Roman" w:cs="Times New Roman"/>
+          <w:sz w:val="24"/>
+          <w:szCs w:val="24"/>
+        </w:rPr>
+        <w:t>Almaden</w:t>
       </w:r>
       <w:proofErr w:type="spellEnd"/>
       <w:r>
-        <w:t xml:space="preserve"> </w:t>
-      </w:r>
-      <w:proofErr w:type="spellStart"/>
-      <w:r>
-        <w:t>Jin</w:t>
-      </w:r>
-      <w:proofErr w:type="spellEnd"/>
-      <w:r>
-        <w:t>, IBM Almaden Research Center</w:t>
-      </w:r>
-      <w:r>
+        <w:rPr>
+          <w:rFonts w:ascii="Times New Roman" w:hAnsi="Times New Roman" w:cs="Times New Roman"/>
+          <w:sz w:val="24"/>
+          <w:szCs w:val="24"/>
+        </w:rPr>
+        <w:t xml:space="preserve"> Research Center</w:t>
+      </w:r>
+      <w:r>
+        <w:rPr>
+          <w:rFonts w:ascii="Times New Roman" w:hAnsi="Times New Roman" w:cs="Times New Roman"/>
+          <w:sz w:val="24"/>
+          <w:szCs w:val="24"/>
+        </w:rPr>
         <w:t>.</w:t>
       </w:r>
     </w:p>
@@ -9705,44 +9776,88 @@
         </w:numPr>
         <w:spacing w:line="360" w:lineRule="auto"/>
         <w:jc w:val="both"/>
-      </w:pPr>
-      <w:r>
-        <w:t>“</w:t>
-      </w:r>
-      <w:r>
-        <w:t>Clustering-based Analysis in Hospital Information Systems</w:t>
-      </w:r>
-      <w:r>
-        <w:t xml:space="preserve">”, by </w:t>
+        <w:rPr>
+          <w:rFonts w:ascii="Times New Roman" w:hAnsi="Times New Roman" w:cs="Times New Roman"/>
+          <w:sz w:val="24"/>
+          <w:szCs w:val="24"/>
+        </w:rPr>
+      </w:pPr>
+      <w:r>
+        <w:rPr>
+          <w:rFonts w:ascii="Times New Roman" w:hAnsi="Times New Roman" w:cs="Times New Roman"/>
+          <w:sz w:val="24"/>
+          <w:szCs w:val="24"/>
+        </w:rPr>
+        <w:t xml:space="preserve">“Clustering-based Analysis in Hospital Information Systems”, by </w:t>
       </w:r>
       <w:proofErr w:type="spellStart"/>
       <w:r>
+        <w:rPr>
+          <w:rFonts w:ascii="Times New Roman" w:hAnsi="Times New Roman" w:cs="Times New Roman"/>
+          <w:sz w:val="24"/>
+          <w:szCs w:val="24"/>
+        </w:rPr>
         <w:t>Shusako</w:t>
       </w:r>
       <w:proofErr w:type="spellEnd"/>
       <w:r>
+        <w:rPr>
+          <w:rFonts w:ascii="Times New Roman" w:hAnsi="Times New Roman" w:cs="Times New Roman"/>
+          <w:sz w:val="24"/>
+          <w:szCs w:val="24"/>
+        </w:rPr>
         <w:t xml:space="preserve"> </w:t>
       </w:r>
       <w:proofErr w:type="spellStart"/>
       <w:r>
+        <w:rPr>
+          <w:rFonts w:ascii="Times New Roman" w:hAnsi="Times New Roman" w:cs="Times New Roman"/>
+          <w:sz w:val="24"/>
+          <w:szCs w:val="24"/>
+        </w:rPr>
         <w:t>Tsumoto</w:t>
       </w:r>
       <w:proofErr w:type="spellEnd"/>
       <w:r>
+        <w:rPr>
+          <w:rFonts w:ascii="Times New Roman" w:hAnsi="Times New Roman" w:cs="Times New Roman"/>
+          <w:sz w:val="24"/>
+          <w:szCs w:val="24"/>
+        </w:rPr>
         <w:t xml:space="preserve"> and Shoji Hirano, Department of Medical Informatics, School of </w:t>
       </w:r>
       <w:r>
+        <w:rPr>
+          <w:rFonts w:ascii="Times New Roman" w:hAnsi="Times New Roman" w:cs="Times New Roman"/>
+          <w:sz w:val="24"/>
+          <w:szCs w:val="24"/>
+        </w:rPr>
         <w:t>Medicine</w:t>
       </w:r>
       <w:r>
+        <w:rPr>
+          <w:rFonts w:ascii="Times New Roman" w:hAnsi="Times New Roman" w:cs="Times New Roman"/>
+          <w:sz w:val="24"/>
+          <w:szCs w:val="24"/>
+        </w:rPr>
         <w:t xml:space="preserve">, Shimane University, and Yuko </w:t>
       </w:r>
       <w:proofErr w:type="spellStart"/>
       <w:r>
+        <w:rPr>
+          <w:rFonts w:ascii="Times New Roman" w:hAnsi="Times New Roman" w:cs="Times New Roman"/>
+          <w:sz w:val="24"/>
+          <w:szCs w:val="24"/>
+        </w:rPr>
         <w:t>Tsumoto</w:t>
       </w:r>
       <w:proofErr w:type="spellEnd"/>
       <w:r>
+        <w:rPr>
+          <w:rFonts w:ascii="Times New Roman" w:hAnsi="Times New Roman" w:cs="Times New Roman"/>
+          <w:sz w:val="24"/>
+          <w:szCs w:val="24"/>
+        </w:rPr>
         <w:t>, Department of Fundamental University, School of Nursing, Shimane University.</w:t>
       </w:r>
     </w:p>
@@ -9755,32 +9870,80 @@
         </w:numPr>
         <w:spacing w:line="360" w:lineRule="auto"/>
         <w:jc w:val="both"/>
-      </w:pPr>
-      <w:r>
+        <w:rPr>
+          <w:rFonts w:ascii="Times New Roman" w:hAnsi="Times New Roman" w:cs="Times New Roman"/>
+          <w:sz w:val="24"/>
+          <w:szCs w:val="24"/>
+        </w:rPr>
+      </w:pPr>
+      <w:r>
+        <w:rPr>
+          <w:rFonts w:ascii="Times New Roman" w:hAnsi="Times New Roman" w:cs="Times New Roman"/>
+          <w:sz w:val="24"/>
+          <w:szCs w:val="24"/>
+        </w:rPr>
         <w:t xml:space="preserve">Personal-Statistics-Based Heart Rate Evaluation in Anytime Risk Calculation Model”, by Edit </w:t>
       </w:r>
       <w:proofErr w:type="spellStart"/>
       <w:r>
-        <w:t>Toth</w:t>
+        <w:rPr>
+          <w:rFonts w:ascii="Times New Roman" w:hAnsi="Times New Roman" w:cs="Times New Roman"/>
+          <w:sz w:val="24"/>
+          <w:szCs w:val="24"/>
+        </w:rPr>
+        <w:t>Toth-Laufer</w:t>
       </w:r>
       <w:proofErr w:type="spellEnd"/>
       <w:r>
-        <w:t xml:space="preserve">-Laufer, Member, IEEE and Annamaria </w:t>
+        <w:rPr>
+          <w:rFonts w:ascii="Times New Roman" w:hAnsi="Times New Roman" w:cs="Times New Roman"/>
+          <w:sz w:val="24"/>
+          <w:szCs w:val="24"/>
+        </w:rPr>
+        <w:t xml:space="preserve">, Member, IEEE and </w:t>
       </w:r>
       <w:proofErr w:type="spellStart"/>
-      <w:proofErr w:type="gramStart"/>
-      <w:r>
-        <w:t>R.Varkonyi</w:t>
-      </w:r>
-      <w:proofErr w:type="gramEnd"/>
-      <w:r>
-        <w:t>-Koczy</w:t>
+      <w:r>
+        <w:rPr>
+          <w:rFonts w:ascii="Times New Roman" w:hAnsi="Times New Roman" w:cs="Times New Roman"/>
+          <w:sz w:val="24"/>
+          <w:szCs w:val="24"/>
+        </w:rPr>
+        <w:t>Annamaria</w:t>
       </w:r>
       <w:proofErr w:type="spellEnd"/>
       <w:r>
+        <w:rPr>
+          <w:rFonts w:ascii="Times New Roman" w:hAnsi="Times New Roman" w:cs="Times New Roman"/>
+          <w:sz w:val="24"/>
+          <w:szCs w:val="24"/>
+        </w:rPr>
+        <w:t xml:space="preserve"> </w:t>
+      </w:r>
+      <w:proofErr w:type="spellStart"/>
+      <w:r>
+        <w:rPr>
+          <w:rFonts w:ascii="Times New Roman" w:hAnsi="Times New Roman" w:cs="Times New Roman"/>
+          <w:sz w:val="24"/>
+          <w:szCs w:val="24"/>
+        </w:rPr>
+        <w:t>R.Varkonyi-Koczy</w:t>
+      </w:r>
+      <w:proofErr w:type="spellEnd"/>
+      <w:r>
+        <w:rPr>
+          <w:rFonts w:ascii="Times New Roman" w:hAnsi="Times New Roman" w:cs="Times New Roman"/>
+          <w:sz w:val="24"/>
+          <w:szCs w:val="24"/>
+        </w:rPr>
         <w:t>, Fellow, IEEE</w:t>
       </w:r>
       <w:r>
+        <w:rPr>
+          <w:rFonts w:ascii="Times New Roman" w:hAnsi="Times New Roman" w:cs="Times New Roman"/>
+          <w:sz w:val="24"/>
+          <w:szCs w:val="24"/>
+        </w:rPr>
         <w:t>.</w:t>
       </w:r>
     </w:p>
@@ -9793,8 +9956,18 @@
         </w:numPr>
         <w:spacing w:line="360" w:lineRule="auto"/>
         <w:jc w:val="both"/>
-      </w:pPr>
-      <w:r>
+        <w:rPr>
+          <w:rFonts w:ascii="Times New Roman" w:hAnsi="Times New Roman" w:cs="Times New Roman"/>
+          <w:sz w:val="24"/>
+          <w:szCs w:val="24"/>
+        </w:rPr>
+      </w:pPr>
+      <w:r>
+        <w:rPr>
+          <w:rFonts w:ascii="Times New Roman" w:hAnsi="Times New Roman" w:cs="Times New Roman"/>
+          <w:sz w:val="24"/>
+          <w:szCs w:val="24"/>
+        </w:rPr>
         <w:t>https://www.usatoday.com/story/news/nation/2013/06/18/unnecessary-surgery-usa-today-investigation/2435009/</w:t>
       </w:r>
     </w:p>
@@ -9807,8 +9980,18 @@
         </w:numPr>
         <w:spacing w:line="360" w:lineRule="auto"/>
         <w:jc w:val="both"/>
-      </w:pPr>
-      <w:r>
+        <w:rPr>
+          <w:rFonts w:ascii="Times New Roman" w:hAnsi="Times New Roman" w:cs="Times New Roman"/>
+          <w:sz w:val="24"/>
+          <w:szCs w:val="24"/>
+        </w:rPr>
+      </w:pPr>
+      <w:r>
+        <w:rPr>
+          <w:rFonts w:ascii="Times New Roman" w:hAnsi="Times New Roman" w:cs="Times New Roman"/>
+          <w:sz w:val="24"/>
+          <w:szCs w:val="24"/>
+        </w:rPr>
         <w:t>http://www.hindustantimes.com/health-and-fitness/how-to-tell-genuine-physicians-from-quacks/story-GulDEZF47wDzA6tQVUMHVO.html</w:t>
       </w:r>
     </w:p>
@@ -9821,8 +10004,18 @@
         </w:numPr>
         <w:spacing w:line="360" w:lineRule="auto"/>
         <w:jc w:val="both"/>
-      </w:pPr>
-      <w:r>
+        <w:rPr>
+          <w:rFonts w:ascii="Times New Roman" w:hAnsi="Times New Roman" w:cs="Times New Roman"/>
+          <w:sz w:val="24"/>
+          <w:szCs w:val="24"/>
+        </w:rPr>
+      </w:pPr>
+      <w:r>
+        <w:rPr>
+          <w:rFonts w:ascii="Times New Roman" w:hAnsi="Times New Roman" w:cs="Times New Roman"/>
+          <w:sz w:val="24"/>
+          <w:szCs w:val="24"/>
+        </w:rPr>
         <w:t>https://www.medicalcouncil.ie/About-Us/Freedom-of-Information-/</w:t>
       </w:r>
     </w:p>
@@ -9835,48 +10028,73 @@
         </w:numPr>
         <w:spacing w:line="360" w:lineRule="auto"/>
         <w:jc w:val="both"/>
-      </w:pPr>
-      <w:r>
-        <w:t>“</w:t>
-      </w:r>
-      <w:r>
-        <w:t>Argumentation and Health</w:t>
-      </w:r>
-      <w:r>
-        <w:t xml:space="preserve">”, by Sara </w:t>
+        <w:rPr>
+          <w:rFonts w:ascii="Times New Roman" w:hAnsi="Times New Roman" w:cs="Times New Roman"/>
+          <w:sz w:val="24"/>
+          <w:szCs w:val="24"/>
+        </w:rPr>
+      </w:pPr>
+      <w:r>
+        <w:rPr>
+          <w:rFonts w:ascii="Times New Roman" w:hAnsi="Times New Roman" w:cs="Times New Roman"/>
+          <w:sz w:val="24"/>
+          <w:szCs w:val="24"/>
+        </w:rPr>
+        <w:t xml:space="preserve">“Argumentation and Health”, by Sara </w:t>
       </w:r>
       <w:proofErr w:type="spellStart"/>
       <w:r>
+        <w:rPr>
+          <w:rFonts w:ascii="Times New Roman" w:hAnsi="Times New Roman" w:cs="Times New Roman"/>
+          <w:sz w:val="24"/>
+          <w:szCs w:val="24"/>
+        </w:rPr>
         <w:t>Rubinelli</w:t>
       </w:r>
       <w:proofErr w:type="spellEnd"/>
       <w:r>
-        <w:t xml:space="preserve">, </w:t>
-      </w:r>
-      <w:r>
-        <w:t>University of Lucerne and Swiss Paraplegic Research</w:t>
-      </w:r>
-      <w:r>
-        <w:t xml:space="preserve"> and A. Francisca </w:t>
+        <w:rPr>
+          <w:rFonts w:ascii="Times New Roman" w:hAnsi="Times New Roman" w:cs="Times New Roman"/>
+          <w:sz w:val="24"/>
+          <w:szCs w:val="24"/>
+        </w:rPr>
+        <w:t xml:space="preserve">, University of Lucerne and Swiss Paraplegic Research and A. Francisca </w:t>
       </w:r>
       <w:proofErr w:type="spellStart"/>
       <w:r>
+        <w:rPr>
+          <w:rFonts w:ascii="Times New Roman" w:hAnsi="Times New Roman" w:cs="Times New Roman"/>
+          <w:sz w:val="24"/>
+          <w:szCs w:val="24"/>
+        </w:rPr>
         <w:t>Snoeck</w:t>
       </w:r>
       <w:proofErr w:type="spellEnd"/>
       <w:r>
+        <w:rPr>
+          <w:rFonts w:ascii="Times New Roman" w:hAnsi="Times New Roman" w:cs="Times New Roman"/>
+          <w:sz w:val="24"/>
+          <w:szCs w:val="24"/>
+        </w:rPr>
         <w:t xml:space="preserve"> </w:t>
       </w:r>
       <w:proofErr w:type="spellStart"/>
       <w:r>
+        <w:rPr>
+          <w:rFonts w:ascii="Times New Roman" w:hAnsi="Times New Roman" w:cs="Times New Roman"/>
+          <w:sz w:val="24"/>
+          <w:szCs w:val="24"/>
+        </w:rPr>
         <w:t>Henkemans</w:t>
       </w:r>
       <w:proofErr w:type="spellEnd"/>
       <w:r>
-        <w:t>,</w:t>
-      </w:r>
-      <w:r>
-        <w:t xml:space="preserve"> University of Amsterdam</w:t>
+        <w:rPr>
+          <w:rFonts w:ascii="Times New Roman" w:hAnsi="Times New Roman" w:cs="Times New Roman"/>
+          <w:sz w:val="24"/>
+          <w:szCs w:val="24"/>
+        </w:rPr>
+        <w:t>, University of Amsterdam</w:t>
       </w:r>
     </w:p>
     <w:p>
@@ -9970,17 +10188,6 @@
         </w:rPr>
         <w:t xml:space="preserve"> </w:t>
       </w:r>
-    </w:p>
-    <w:p>
-      <w:pPr>
-        <w:spacing w:after="160" w:line="259" w:lineRule="auto"/>
-        <w:jc w:val="both"/>
-        <w:rPr>
-          <w:b/>
-          <w:sz w:val="32"/>
-          <w:szCs w:val="32"/>
-        </w:rPr>
-      </w:pPr>
     </w:p>
     <w:p>
       <w:pPr>
@@ -10143,13 +10350,8 @@
         <w:spacing w:line="360" w:lineRule="auto"/>
         <w:jc w:val="right"/>
       </w:pPr>
-      <w:proofErr w:type="spellStart"/>
-      <w:r>
-        <w:t>Aayush</w:t>
-      </w:r>
-      <w:proofErr w:type="spellEnd"/>
-      <w:r>
-        <w:t xml:space="preserve"> Shah</w:t>
+      <w:r>
+        <w:t>Aayush Shah</w:t>
       </w:r>
     </w:p>
     <w:p>
@@ -10218,7 +10420,7 @@
 </file>
 
 <file path=word/endnotes.xml><?xml version="1.0" encoding="utf-8"?>
-<w:endnotes xmlns:wpc="http://schemas.microsoft.com/office/word/2010/wordprocessingCanvas" xmlns:cx="http://schemas.microsoft.com/office/drawing/2014/chartex" xmlns:cx1="http://schemas.microsoft.com/office/drawing/2015/9/8/chartex" xmlns:cx2="http://schemas.microsoft.com/office/drawing/2015/10/21/chartex" xmlns:cx3="http://schemas.microsoft.com/office/drawing/2016/5/9/chartex" xmlns:cx4="http://schemas.microsoft.com/office/drawing/2016/5/10/chartex" xmlns:cx5="http://schemas.microsoft.com/office/drawing/2016/5/11/chartex" xmlns:cx6="http://schemas.microsoft.com/office/drawing/2016/5/12/chartex" xmlns:cx7="http://schemas.microsoft.com/office/drawing/2016/5/13/chartex" xmlns:cx8="http://schemas.microsoft.com/office/drawing/2016/5/14/chartex" xmlns:mc="http://schemas.openxmlformats.org/markup-compatibility/2006" xmlns:aink="http://schemas.microsoft.com/office/drawing/2016/ink" xmlns:am3d="http://schemas.microsoft.com/office/drawing/2017/model3d" xmlns:o="urn:schemas-microsoft-com:office:office" xmlns:r="http://schemas.openxmlformats.org/officeDocument/2006/relationships" xmlns:m="http://schemas.openxmlformats.org/officeDocument/2006/math" xmlns:v="urn:schemas-microsoft-com:vml" xmlns:wp14="http://schemas.microsoft.com/office/word/2010/wordprocessingDrawing" xmlns:wp="http://schemas.openxmlformats.org/drawingml/2006/wordprocessingDrawing" xmlns:w10="urn:schemas-microsoft-com:office:word" xmlns:w="http://schemas.openxmlformats.org/wordprocessingml/2006/main" xmlns:w14="http://schemas.microsoft.com/office/word/2010/wordml" xmlns:w15="http://schemas.microsoft.com/office/word/2012/wordml" xmlns:w16cid="http://schemas.microsoft.com/office/word/2016/wordml/cid" xmlns:w16se="http://schemas.microsoft.com/office/word/2015/wordml/symex" xmlns:wpg="http://schemas.microsoft.com/office/word/2010/wordprocessingGroup" xmlns:wpi="http://schemas.microsoft.com/office/word/2010/wordprocessingInk" xmlns:wne="http://schemas.microsoft.com/office/word/2006/wordml" xmlns:wps="http://schemas.microsoft.com/office/word/2010/wordprocessingShape" mc:Ignorable="w14 w15 w16se w16cid wp14">
+<w:endnotes xmlns:wpc="http://schemas.microsoft.com/office/word/2010/wordprocessingCanvas" xmlns:cx="http://schemas.microsoft.com/office/drawing/2014/chartex" xmlns:cx1="http://schemas.microsoft.com/office/drawing/2015/9/8/chartex" xmlns:mc="http://schemas.openxmlformats.org/markup-compatibility/2006" xmlns:o="urn:schemas-microsoft-com:office:office" xmlns:r="http://schemas.openxmlformats.org/officeDocument/2006/relationships" xmlns:m="http://schemas.openxmlformats.org/officeDocument/2006/math" xmlns:v="urn:schemas-microsoft-com:vml" xmlns:wp14="http://schemas.microsoft.com/office/word/2010/wordprocessingDrawing" xmlns:wp="http://schemas.openxmlformats.org/drawingml/2006/wordprocessingDrawing" xmlns:w10="urn:schemas-microsoft-com:office:word" xmlns:w="http://schemas.openxmlformats.org/wordprocessingml/2006/main" xmlns:w14="http://schemas.microsoft.com/office/word/2010/wordml" xmlns:w15="http://schemas.microsoft.com/office/word/2012/wordml" xmlns:w16se="http://schemas.microsoft.com/office/word/2015/wordml/symex" xmlns:wpg="http://schemas.microsoft.com/office/word/2010/wordprocessingGroup" xmlns:wpi="http://schemas.microsoft.com/office/word/2010/wordprocessingInk" xmlns:wne="http://schemas.microsoft.com/office/word/2006/wordml" xmlns:wps="http://schemas.microsoft.com/office/word/2010/wordprocessingShape" mc:Ignorable="w14 w15 w16se wp14">
   <w:endnote w:type="separator" w:id="-1">
     <w:p>
       <w:r>
@@ -10237,7 +10439,7 @@
 </file>
 
 <file path=word/footer1.xml><?xml version="1.0" encoding="utf-8"?>
-<w:ftr xmlns:wpc="http://schemas.microsoft.com/office/word/2010/wordprocessingCanvas" xmlns:cx="http://schemas.microsoft.com/office/drawing/2014/chartex" xmlns:cx1="http://schemas.microsoft.com/office/drawing/2015/9/8/chartex" xmlns:cx2="http://schemas.microsoft.com/office/drawing/2015/10/21/chartex" xmlns:cx3="http://schemas.microsoft.com/office/drawing/2016/5/9/chartex" xmlns:cx4="http://schemas.microsoft.com/office/drawing/2016/5/10/chartex" xmlns:cx5="http://schemas.microsoft.com/office/drawing/2016/5/11/chartex" xmlns:cx6="http://schemas.microsoft.com/office/drawing/2016/5/12/chartex" xmlns:cx7="http://schemas.microsoft.com/office/drawing/2016/5/13/chartex" xmlns:cx8="http://schemas.microsoft.com/office/drawing/2016/5/14/chartex" xmlns:mc="http://schemas.openxmlformats.org/markup-compatibility/2006" xmlns:aink="http://schemas.microsoft.com/office/drawing/2016/ink" xmlns:am3d="http://schemas.microsoft.com/office/drawing/2017/model3d" xmlns:o="urn:schemas-microsoft-com:office:office" xmlns:r="http://schemas.openxmlformats.org/officeDocument/2006/relationships" xmlns:m="http://schemas.openxmlformats.org/officeDocument/2006/math" xmlns:v="urn:schemas-microsoft-com:vml" xmlns:wp14="http://schemas.microsoft.com/office/word/2010/wordprocessingDrawing" xmlns:wp="http://schemas.openxmlformats.org/drawingml/2006/wordprocessingDrawing" xmlns:w10="urn:schemas-microsoft-com:office:word" xmlns:w="http://schemas.openxmlformats.org/wordprocessingml/2006/main" xmlns:w14="http://schemas.microsoft.com/office/word/2010/wordml" xmlns:w15="http://schemas.microsoft.com/office/word/2012/wordml" xmlns:w16cid="http://schemas.microsoft.com/office/word/2016/wordml/cid" xmlns:w16se="http://schemas.microsoft.com/office/word/2015/wordml/symex" xmlns:wpg="http://schemas.microsoft.com/office/word/2010/wordprocessingGroup" xmlns:wpi="http://schemas.microsoft.com/office/word/2010/wordprocessingInk" xmlns:wne="http://schemas.microsoft.com/office/word/2006/wordml" xmlns:wps="http://schemas.microsoft.com/office/word/2010/wordprocessingShape" mc:Ignorable="w14 w15 w16se w16cid wp14">
+<w:ftr xmlns:wpc="http://schemas.microsoft.com/office/word/2010/wordprocessingCanvas" xmlns:cx="http://schemas.microsoft.com/office/drawing/2014/chartex" xmlns:cx1="http://schemas.microsoft.com/office/drawing/2015/9/8/chartex" xmlns:mc="http://schemas.openxmlformats.org/markup-compatibility/2006" xmlns:o="urn:schemas-microsoft-com:office:office" xmlns:r="http://schemas.openxmlformats.org/officeDocument/2006/relationships" xmlns:m="http://schemas.openxmlformats.org/officeDocument/2006/math" xmlns:v="urn:schemas-microsoft-com:vml" xmlns:wp14="http://schemas.microsoft.com/office/word/2010/wordprocessingDrawing" xmlns:wp="http://schemas.openxmlformats.org/drawingml/2006/wordprocessingDrawing" xmlns:w10="urn:schemas-microsoft-com:office:word" xmlns:w="http://schemas.openxmlformats.org/wordprocessingml/2006/main" xmlns:w14="http://schemas.microsoft.com/office/word/2010/wordml" xmlns:w15="http://schemas.microsoft.com/office/word/2012/wordml" xmlns:w16se="http://schemas.microsoft.com/office/word/2015/wordml/symex" xmlns:wpg="http://schemas.microsoft.com/office/word/2010/wordprocessingGroup" xmlns:wpi="http://schemas.microsoft.com/office/word/2010/wordprocessingInk" xmlns:wne="http://schemas.microsoft.com/office/word/2006/wordml" xmlns:wps="http://schemas.microsoft.com/office/word/2010/wordprocessingShape" mc:Ignorable="w14 w15 w16se wp14">
   <w:sdt>
     <w:sdtPr>
       <w:id w:val="557213163"/>
@@ -10257,6 +10459,9 @@
           <w:pStyle w:val="Footer"/>
           <w:jc w:val="center"/>
         </w:pPr>
+        <w:r>
+          <w:t>___________________________________________________________________________</w:t>
+        </w:r>
       </w:p>
       <w:p>
         <w:pPr>
@@ -10301,7 +10506,7 @@
 </file>
 
 <file path=word/footnotes.xml><?xml version="1.0" encoding="utf-8"?>
-<w:footnotes xmlns:wpc="http://schemas.microsoft.com/office/word/2010/wordprocessingCanvas" xmlns:cx="http://schemas.microsoft.com/office/drawing/2014/chartex" xmlns:cx1="http://schemas.microsoft.com/office/drawing/2015/9/8/chartex" xmlns:cx2="http://schemas.microsoft.com/office/drawing/2015/10/21/chartex" xmlns:cx3="http://schemas.microsoft.com/office/drawing/2016/5/9/chartex" xmlns:cx4="http://schemas.microsoft.com/office/drawing/2016/5/10/chartex" xmlns:cx5="http://schemas.microsoft.com/office/drawing/2016/5/11/chartex" xmlns:cx6="http://schemas.microsoft.com/office/drawing/2016/5/12/chartex" xmlns:cx7="http://schemas.microsoft.com/office/drawing/2016/5/13/chartex" xmlns:cx8="http://schemas.microsoft.com/office/drawing/2016/5/14/chartex" xmlns:mc="http://schemas.openxmlformats.org/markup-compatibility/2006" xmlns:aink="http://schemas.microsoft.com/office/drawing/2016/ink" xmlns:am3d="http://schemas.microsoft.com/office/drawing/2017/model3d" xmlns:o="urn:schemas-microsoft-com:office:office" xmlns:r="http://schemas.openxmlformats.org/officeDocument/2006/relationships" xmlns:m="http://schemas.openxmlformats.org/officeDocument/2006/math" xmlns:v="urn:schemas-microsoft-com:vml" xmlns:wp14="http://schemas.microsoft.com/office/word/2010/wordprocessingDrawing" xmlns:wp="http://schemas.openxmlformats.org/drawingml/2006/wordprocessingDrawing" xmlns:w10="urn:schemas-microsoft-com:office:word" xmlns:w="http://schemas.openxmlformats.org/wordprocessingml/2006/main" xmlns:w14="http://schemas.microsoft.com/office/word/2010/wordml" xmlns:w15="http://schemas.microsoft.com/office/word/2012/wordml" xmlns:w16cid="http://schemas.microsoft.com/office/word/2016/wordml/cid" xmlns:w16se="http://schemas.microsoft.com/office/word/2015/wordml/symex" xmlns:wpg="http://schemas.microsoft.com/office/word/2010/wordprocessingGroup" xmlns:wpi="http://schemas.microsoft.com/office/word/2010/wordprocessingInk" xmlns:wne="http://schemas.microsoft.com/office/word/2006/wordml" xmlns:wps="http://schemas.microsoft.com/office/word/2010/wordprocessingShape" mc:Ignorable="w14 w15 w16se w16cid wp14">
+<w:footnotes xmlns:wpc="http://schemas.microsoft.com/office/word/2010/wordprocessingCanvas" xmlns:cx="http://schemas.microsoft.com/office/drawing/2014/chartex" xmlns:cx1="http://schemas.microsoft.com/office/drawing/2015/9/8/chartex" xmlns:mc="http://schemas.openxmlformats.org/markup-compatibility/2006" xmlns:o="urn:schemas-microsoft-com:office:office" xmlns:r="http://schemas.openxmlformats.org/officeDocument/2006/relationships" xmlns:m="http://schemas.openxmlformats.org/officeDocument/2006/math" xmlns:v="urn:schemas-microsoft-com:vml" xmlns:wp14="http://schemas.microsoft.com/office/word/2010/wordprocessingDrawing" xmlns:wp="http://schemas.openxmlformats.org/drawingml/2006/wordprocessingDrawing" xmlns:w10="urn:schemas-microsoft-com:office:word" xmlns:w="http://schemas.openxmlformats.org/wordprocessingml/2006/main" xmlns:w14="http://schemas.microsoft.com/office/word/2010/wordml" xmlns:w15="http://schemas.microsoft.com/office/word/2012/wordml" xmlns:w16se="http://schemas.microsoft.com/office/word/2015/wordml/symex" xmlns:wpg="http://schemas.microsoft.com/office/word/2010/wordprocessingGroup" xmlns:wpi="http://schemas.microsoft.com/office/word/2010/wordprocessingInk" xmlns:wne="http://schemas.microsoft.com/office/word/2006/wordml" xmlns:wps="http://schemas.microsoft.com/office/word/2010/wordprocessingShape" mc:Ignorable="w14 w15 w16se wp14">
   <w:footnote w:type="separator" w:id="-1">
     <w:p>
       <w:r>
@@ -10320,7 +10525,7 @@
 </file>
 
 <file path=word/header1.xml><?xml version="1.0" encoding="utf-8"?>
-<w:hdr xmlns:wpc="http://schemas.microsoft.com/office/word/2010/wordprocessingCanvas" xmlns:cx="http://schemas.microsoft.com/office/drawing/2014/chartex" xmlns:cx1="http://schemas.microsoft.com/office/drawing/2015/9/8/chartex" xmlns:cx2="http://schemas.microsoft.com/office/drawing/2015/10/21/chartex" xmlns:cx3="http://schemas.microsoft.com/office/drawing/2016/5/9/chartex" xmlns:cx4="http://schemas.microsoft.com/office/drawing/2016/5/10/chartex" xmlns:cx5="http://schemas.microsoft.com/office/drawing/2016/5/11/chartex" xmlns:cx6="http://schemas.microsoft.com/office/drawing/2016/5/12/chartex" xmlns:cx7="http://schemas.microsoft.com/office/drawing/2016/5/13/chartex" xmlns:cx8="http://schemas.microsoft.com/office/drawing/2016/5/14/chartex" xmlns:mc="http://schemas.openxmlformats.org/markup-compatibility/2006" xmlns:aink="http://schemas.microsoft.com/office/drawing/2016/ink" xmlns:am3d="http://schemas.microsoft.com/office/drawing/2017/model3d" xmlns:o="urn:schemas-microsoft-com:office:office" xmlns:r="http://schemas.openxmlformats.org/officeDocument/2006/relationships" xmlns:m="http://schemas.openxmlformats.org/officeDocument/2006/math" xmlns:v="urn:schemas-microsoft-com:vml" xmlns:wp14="http://schemas.microsoft.com/office/word/2010/wordprocessingDrawing" xmlns:wp="http://schemas.openxmlformats.org/drawingml/2006/wordprocessingDrawing" xmlns:w10="urn:schemas-microsoft-com:office:word" xmlns:w="http://schemas.openxmlformats.org/wordprocessingml/2006/main" xmlns:w14="http://schemas.microsoft.com/office/word/2010/wordml" xmlns:w15="http://schemas.microsoft.com/office/word/2012/wordml" xmlns:w16cid="http://schemas.microsoft.com/office/word/2016/wordml/cid" xmlns:w16se="http://schemas.microsoft.com/office/word/2015/wordml/symex" xmlns:wpg="http://schemas.microsoft.com/office/word/2010/wordprocessingGroup" xmlns:wpi="http://schemas.microsoft.com/office/word/2010/wordprocessingInk" xmlns:wne="http://schemas.microsoft.com/office/word/2006/wordml" xmlns:wps="http://schemas.microsoft.com/office/word/2010/wordprocessingShape" mc:Ignorable="w14 w15 w16se w16cid wp14">
+<w:hdr xmlns:wpc="http://schemas.microsoft.com/office/word/2010/wordprocessingCanvas" xmlns:cx="http://schemas.microsoft.com/office/drawing/2014/chartex" xmlns:cx1="http://schemas.microsoft.com/office/drawing/2015/9/8/chartex" xmlns:mc="http://schemas.openxmlformats.org/markup-compatibility/2006" xmlns:o="urn:schemas-microsoft-com:office:office" xmlns:r="http://schemas.openxmlformats.org/officeDocument/2006/relationships" xmlns:m="http://schemas.openxmlformats.org/officeDocument/2006/math" xmlns:v="urn:schemas-microsoft-com:vml" xmlns:wp14="http://schemas.microsoft.com/office/word/2010/wordprocessingDrawing" xmlns:wp="http://schemas.openxmlformats.org/drawingml/2006/wordprocessingDrawing" xmlns:w10="urn:schemas-microsoft-com:office:word" xmlns:w="http://schemas.openxmlformats.org/wordprocessingml/2006/main" xmlns:w14="http://schemas.microsoft.com/office/word/2010/wordml" xmlns:w15="http://schemas.microsoft.com/office/word/2012/wordml" xmlns:w16se="http://schemas.microsoft.com/office/word/2015/wordml/symex" xmlns:wpg="http://schemas.microsoft.com/office/word/2010/wordprocessingGroup" xmlns:wpi="http://schemas.microsoft.com/office/word/2010/wordprocessingInk" xmlns:wne="http://schemas.microsoft.com/office/word/2006/wordml" xmlns:wps="http://schemas.microsoft.com/office/word/2010/wordprocessingShape" mc:Ignorable="w14 w15 w16se wp14">
   <w:p>
     <w:pPr>
       <w:pStyle w:val="Header"/>
@@ -10331,29 +10536,99 @@
 </file>
 
 <file path=word/header2.xml><?xml version="1.0" encoding="utf-8"?>
-<w:hdr xmlns:wpc="http://schemas.microsoft.com/office/word/2010/wordprocessingCanvas" xmlns:cx="http://schemas.microsoft.com/office/drawing/2014/chartex" xmlns:cx1="http://schemas.microsoft.com/office/drawing/2015/9/8/chartex" xmlns:cx2="http://schemas.microsoft.com/office/drawing/2015/10/21/chartex" xmlns:cx3="http://schemas.microsoft.com/office/drawing/2016/5/9/chartex" xmlns:cx4="http://schemas.microsoft.com/office/drawing/2016/5/10/chartex" xmlns:cx5="http://schemas.microsoft.com/office/drawing/2016/5/11/chartex" xmlns:cx6="http://schemas.microsoft.com/office/drawing/2016/5/12/chartex" xmlns:cx7="http://schemas.microsoft.com/office/drawing/2016/5/13/chartex" xmlns:cx8="http://schemas.microsoft.com/office/drawing/2016/5/14/chartex" xmlns:mc="http://schemas.openxmlformats.org/markup-compatibility/2006" xmlns:aink="http://schemas.microsoft.com/office/drawing/2016/ink" xmlns:am3d="http://schemas.microsoft.com/office/drawing/2017/model3d" xmlns:o="urn:schemas-microsoft-com:office:office" xmlns:r="http://schemas.openxmlformats.org/officeDocument/2006/relationships" xmlns:m="http://schemas.openxmlformats.org/officeDocument/2006/math" xmlns:v="urn:schemas-microsoft-com:vml" xmlns:wp14="http://schemas.microsoft.com/office/word/2010/wordprocessingDrawing" xmlns:wp="http://schemas.openxmlformats.org/drawingml/2006/wordprocessingDrawing" xmlns:w10="urn:schemas-microsoft-com:office:word" xmlns:w="http://schemas.openxmlformats.org/wordprocessingml/2006/main" xmlns:w14="http://schemas.microsoft.com/office/word/2010/wordml" xmlns:w15="http://schemas.microsoft.com/office/word/2012/wordml" xmlns:w16cid="http://schemas.microsoft.com/office/word/2016/wordml/cid" xmlns:w16se="http://schemas.microsoft.com/office/word/2015/wordml/symex" xmlns:wpg="http://schemas.microsoft.com/office/word/2010/wordprocessingGroup" xmlns:wpi="http://schemas.microsoft.com/office/word/2010/wordprocessingInk" xmlns:wne="http://schemas.microsoft.com/office/word/2006/wordml" xmlns:wps="http://schemas.microsoft.com/office/word/2010/wordprocessingShape" mc:Ignorable="w14 w15 w16se w16cid wp14">
+<w:hdr xmlns:wpc="http://schemas.microsoft.com/office/word/2010/wordprocessingCanvas" xmlns:cx="http://schemas.microsoft.com/office/drawing/2014/chartex" xmlns:cx1="http://schemas.microsoft.com/office/drawing/2015/9/8/chartex" xmlns:mc="http://schemas.openxmlformats.org/markup-compatibility/2006" xmlns:o="urn:schemas-microsoft-com:office:office" xmlns:r="http://schemas.openxmlformats.org/officeDocument/2006/relationships" xmlns:m="http://schemas.openxmlformats.org/officeDocument/2006/math" xmlns:v="urn:schemas-microsoft-com:vml" xmlns:wp14="http://schemas.microsoft.com/office/word/2010/wordprocessingDrawing" xmlns:wp="http://schemas.openxmlformats.org/drawingml/2006/wordprocessingDrawing" xmlns:w10="urn:schemas-microsoft-com:office:word" xmlns:w="http://schemas.openxmlformats.org/wordprocessingml/2006/main" xmlns:w14="http://schemas.microsoft.com/office/word/2010/wordml" xmlns:w15="http://schemas.microsoft.com/office/word/2012/wordml" xmlns:w16se="http://schemas.microsoft.com/office/word/2015/wordml/symex" xmlns:wpg="http://schemas.microsoft.com/office/word/2010/wordprocessingGroup" xmlns:wpi="http://schemas.microsoft.com/office/word/2010/wordprocessingInk" xmlns:wne="http://schemas.microsoft.com/office/word/2006/wordml" xmlns:wps="http://schemas.microsoft.com/office/word/2010/wordprocessingShape" mc:Ignorable="w14 w15 w16se wp14">
+  <w:p>
+    <w:pPr>
+      <w:pStyle w:val="Header"/>
+      <w:pBdr>
+        <w:bottom w:val="single" w:sz="4" w:space="8" w:color="5B9BD5" w:themeColor="accent1"/>
+      </w:pBdr>
+      <w:tabs>
+        <w:tab w:val="clear" w:pos="4680"/>
+        <w:tab w:val="clear" w:pos="9360"/>
+      </w:tabs>
+      <w:spacing w:after="360"/>
+      <w:contextualSpacing/>
+      <w:jc w:val="right"/>
+      <w:rPr>
+        <w:color w:val="404040" w:themeColor="text1" w:themeTint="BF"/>
+      </w:rPr>
+    </w:pPr>
+    <w:sdt>
+      <w:sdtPr>
+        <w:rPr>
+          <w:color w:val="404040" w:themeColor="text1" w:themeTint="BF"/>
+        </w:rPr>
+        <w:alias w:val="Title"/>
+        <w:tag w:val=""/>
+        <w:id w:val="942040131"/>
+        <w:placeholder>
+          <w:docPart w:val="CC2B81D734BA47E1B1514C1159E27718"/>
+        </w:placeholder>
+        <w:dataBinding w:prefixMappings="xmlns:ns0='http://purl.org/dc/elements/1.1/' xmlns:ns1='http://schemas.openxmlformats.org/package/2006/metadata/core-properties' " w:xpath="/ns1:coreProperties[1]/ns0:title[1]" w:storeItemID="{6C3C8BC8-F283-45AE-878A-BAB7291924A1}"/>
+        <w:text/>
+      </w:sdtPr>
+      <w:sdtContent>
+        <w:r>
+          <w:rPr>
+            <w:color w:val="404040" w:themeColor="text1" w:themeTint="BF"/>
+          </w:rPr>
+          <w:t>Determination of genuineness of a medical professional</w:t>
+        </w:r>
+      </w:sdtContent>
+    </w:sdt>
+  </w:p>
   <w:p>
     <w:pPr>
       <w:pStyle w:val="Header"/>
       <w:jc w:val="right"/>
     </w:pPr>
-    <w:r>
-      <w:t>Determination of genuineness of a medical professional</w:t>
-    </w:r>
   </w:p>
 </w:hdr>
 </file>
 
 <file path=word/header3.xml><?xml version="1.0" encoding="utf-8"?>
-<w:hdr xmlns:wpc="http://schemas.microsoft.com/office/word/2010/wordprocessingCanvas" xmlns:cx="http://schemas.microsoft.com/office/drawing/2014/chartex" xmlns:cx1="http://schemas.microsoft.com/office/drawing/2015/9/8/chartex" xmlns:cx2="http://schemas.microsoft.com/office/drawing/2015/10/21/chartex" xmlns:cx3="http://schemas.microsoft.com/office/drawing/2016/5/9/chartex" xmlns:cx4="http://schemas.microsoft.com/office/drawing/2016/5/10/chartex" xmlns:cx5="http://schemas.microsoft.com/office/drawing/2016/5/11/chartex" xmlns:cx6="http://schemas.microsoft.com/office/drawing/2016/5/12/chartex" xmlns:cx7="http://schemas.microsoft.com/office/drawing/2016/5/13/chartex" xmlns:cx8="http://schemas.microsoft.com/office/drawing/2016/5/14/chartex" xmlns:mc="http://schemas.openxmlformats.org/markup-compatibility/2006" xmlns:aink="http://schemas.microsoft.com/office/drawing/2016/ink" xmlns:am3d="http://schemas.microsoft.com/office/drawing/2017/model3d" xmlns:o="urn:schemas-microsoft-com:office:office" xmlns:r="http://schemas.openxmlformats.org/officeDocument/2006/relationships" xmlns:m="http://schemas.openxmlformats.org/officeDocument/2006/math" xmlns:v="urn:schemas-microsoft-com:vml" xmlns:wp14="http://schemas.microsoft.com/office/word/2010/wordprocessingDrawing" xmlns:wp="http://schemas.openxmlformats.org/drawingml/2006/wordprocessingDrawing" xmlns:w10="urn:schemas-microsoft-com:office:word" xmlns:w="http://schemas.openxmlformats.org/wordprocessingml/2006/main" xmlns:w14="http://schemas.microsoft.com/office/word/2010/wordml" xmlns:w15="http://schemas.microsoft.com/office/word/2012/wordml" xmlns:w16cid="http://schemas.microsoft.com/office/word/2016/wordml/cid" xmlns:w16se="http://schemas.microsoft.com/office/word/2015/wordml/symex" xmlns:wpg="http://schemas.microsoft.com/office/word/2010/wordprocessingGroup" xmlns:wpi="http://schemas.microsoft.com/office/word/2010/wordprocessingInk" xmlns:wne="http://schemas.microsoft.com/office/word/2006/wordml" xmlns:wps="http://schemas.microsoft.com/office/word/2010/wordprocessingShape" mc:Ignorable="w14 w15 w16se w16cid wp14">
+<w:hdr xmlns:wpc="http://schemas.microsoft.com/office/word/2010/wordprocessingCanvas" xmlns:cx="http://schemas.microsoft.com/office/drawing/2014/chartex" xmlns:cx1="http://schemas.microsoft.com/office/drawing/2015/9/8/chartex" xmlns:mc="http://schemas.openxmlformats.org/markup-compatibility/2006" xmlns:o="urn:schemas-microsoft-com:office:office" xmlns:r="http://schemas.openxmlformats.org/officeDocument/2006/relationships" xmlns:m="http://schemas.openxmlformats.org/officeDocument/2006/math" xmlns:v="urn:schemas-microsoft-com:vml" xmlns:wp14="http://schemas.microsoft.com/office/word/2010/wordprocessingDrawing" xmlns:wp="http://schemas.openxmlformats.org/drawingml/2006/wordprocessingDrawing" xmlns:w10="urn:schemas-microsoft-com:office:word" xmlns:w="http://schemas.openxmlformats.org/wordprocessingml/2006/main" xmlns:w14="http://schemas.microsoft.com/office/word/2010/wordml" xmlns:w15="http://schemas.microsoft.com/office/word/2012/wordml" xmlns:w16se="http://schemas.microsoft.com/office/word/2015/wordml/symex" xmlns:wpg="http://schemas.microsoft.com/office/word/2010/wordprocessingGroup" xmlns:wpi="http://schemas.microsoft.com/office/word/2010/wordprocessingInk" xmlns:wne="http://schemas.microsoft.com/office/word/2006/wordml" xmlns:wps="http://schemas.microsoft.com/office/word/2010/wordprocessingShape" mc:Ignorable="w14 w15 w16se wp14">
   <w:p>
     <w:pPr>
       <w:pStyle w:val="Header"/>
+      <w:pBdr>
+        <w:bottom w:val="single" w:sz="4" w:space="8" w:color="5B9BD5" w:themeColor="accent1"/>
+      </w:pBdr>
+      <w:tabs>
+        <w:tab w:val="clear" w:pos="4680"/>
+        <w:tab w:val="clear" w:pos="9360"/>
+      </w:tabs>
+      <w:spacing w:after="360"/>
+      <w:contextualSpacing/>
       <w:jc w:val="right"/>
+      <w:rPr>
+        <w:color w:val="404040" w:themeColor="text1" w:themeTint="BF"/>
+      </w:rPr>
     </w:pPr>
-    <w:r>
-      <w:t>Determination of genuineness of a medical professional</w:t>
-    </w:r>
+    <w:sdt>
+      <w:sdtPr>
+        <w:rPr>
+          <w:color w:val="404040" w:themeColor="text1" w:themeTint="BF"/>
+        </w:rPr>
+        <w:alias w:val="Title"/>
+        <w:tag w:val=""/>
+        <w:id w:val="592135354"/>
+        <w:placeholder>
+          <w:docPart w:val="B611F5144CB144E2AC162D74144B3AAE"/>
+        </w:placeholder>
+        <w:dataBinding w:prefixMappings="xmlns:ns0='http://purl.org/dc/elements/1.1/' xmlns:ns1='http://schemas.openxmlformats.org/package/2006/metadata/core-properties' " w:xpath="/ns1:coreProperties[1]/ns0:title[1]" w:storeItemID="{6C3C8BC8-F283-45AE-878A-BAB7291924A1}"/>
+        <w:text/>
+      </w:sdtPr>
+      <w:sdtContent>
+        <w:r>
+          <w:rPr>
+            <w:color w:val="404040" w:themeColor="text1" w:themeTint="BF"/>
+          </w:rPr>
+          <w:t>Determination of genuineness of a medical professional</w:t>
+        </w:r>
+      </w:sdtContent>
+    </w:sdt>
   </w:p>
   <w:p>
     <w:pPr>
@@ -10365,15 +10640,47 @@
 </file>
 
 <file path=word/header4.xml><?xml version="1.0" encoding="utf-8"?>
-<w:hdr xmlns:wpc="http://schemas.microsoft.com/office/word/2010/wordprocessingCanvas" xmlns:cx="http://schemas.microsoft.com/office/drawing/2014/chartex" xmlns:cx1="http://schemas.microsoft.com/office/drawing/2015/9/8/chartex" xmlns:cx2="http://schemas.microsoft.com/office/drawing/2015/10/21/chartex" xmlns:cx3="http://schemas.microsoft.com/office/drawing/2016/5/9/chartex" xmlns:cx4="http://schemas.microsoft.com/office/drawing/2016/5/10/chartex" xmlns:cx5="http://schemas.microsoft.com/office/drawing/2016/5/11/chartex" xmlns:cx6="http://schemas.microsoft.com/office/drawing/2016/5/12/chartex" xmlns:cx7="http://schemas.microsoft.com/office/drawing/2016/5/13/chartex" xmlns:cx8="http://schemas.microsoft.com/office/drawing/2016/5/14/chartex" xmlns:mc="http://schemas.openxmlformats.org/markup-compatibility/2006" xmlns:aink="http://schemas.microsoft.com/office/drawing/2016/ink" xmlns:am3d="http://schemas.microsoft.com/office/drawing/2017/model3d" xmlns:o="urn:schemas-microsoft-com:office:office" xmlns:r="http://schemas.openxmlformats.org/officeDocument/2006/relationships" xmlns:m="http://schemas.openxmlformats.org/officeDocument/2006/math" xmlns:v="urn:schemas-microsoft-com:vml" xmlns:wp14="http://schemas.microsoft.com/office/word/2010/wordprocessingDrawing" xmlns:wp="http://schemas.openxmlformats.org/drawingml/2006/wordprocessingDrawing" xmlns:w10="urn:schemas-microsoft-com:office:word" xmlns:w="http://schemas.openxmlformats.org/wordprocessingml/2006/main" xmlns:w14="http://schemas.microsoft.com/office/word/2010/wordml" xmlns:w15="http://schemas.microsoft.com/office/word/2012/wordml" xmlns:w16cid="http://schemas.microsoft.com/office/word/2016/wordml/cid" xmlns:w16se="http://schemas.microsoft.com/office/word/2015/wordml/symex" xmlns:wpg="http://schemas.microsoft.com/office/word/2010/wordprocessingGroup" xmlns:wpi="http://schemas.microsoft.com/office/word/2010/wordprocessingInk" xmlns:wne="http://schemas.microsoft.com/office/word/2006/wordml" xmlns:wps="http://schemas.microsoft.com/office/word/2010/wordprocessingShape" mc:Ignorable="w14 w15 w16se w16cid wp14">
+<w:hdr xmlns:wpc="http://schemas.microsoft.com/office/word/2010/wordprocessingCanvas" xmlns:cx="http://schemas.microsoft.com/office/drawing/2014/chartex" xmlns:cx1="http://schemas.microsoft.com/office/drawing/2015/9/8/chartex" xmlns:mc="http://schemas.openxmlformats.org/markup-compatibility/2006" xmlns:o="urn:schemas-microsoft-com:office:office" xmlns:r="http://schemas.openxmlformats.org/officeDocument/2006/relationships" xmlns:m="http://schemas.openxmlformats.org/officeDocument/2006/math" xmlns:v="urn:schemas-microsoft-com:vml" xmlns:wp14="http://schemas.microsoft.com/office/word/2010/wordprocessingDrawing" xmlns:wp="http://schemas.openxmlformats.org/drawingml/2006/wordprocessingDrawing" xmlns:w10="urn:schemas-microsoft-com:office:word" xmlns:w="http://schemas.openxmlformats.org/wordprocessingml/2006/main" xmlns:w14="http://schemas.microsoft.com/office/word/2010/wordml" xmlns:w15="http://schemas.microsoft.com/office/word/2012/wordml" xmlns:w16se="http://schemas.microsoft.com/office/word/2015/wordml/symex" xmlns:wpg="http://schemas.microsoft.com/office/word/2010/wordprocessingGroup" xmlns:wpi="http://schemas.microsoft.com/office/word/2010/wordprocessingInk" xmlns:wne="http://schemas.microsoft.com/office/word/2006/wordml" xmlns:wps="http://schemas.microsoft.com/office/word/2010/wordprocessingShape" mc:Ignorable="w14 w15 w16se wp14">
   <w:p>
     <w:pPr>
       <w:pStyle w:val="Header"/>
+      <w:pBdr>
+        <w:bottom w:val="single" w:sz="4" w:space="8" w:color="5B9BD5" w:themeColor="accent1"/>
+      </w:pBdr>
+      <w:tabs>
+        <w:tab w:val="clear" w:pos="4680"/>
+        <w:tab w:val="clear" w:pos="9360"/>
+      </w:tabs>
+      <w:spacing w:after="360"/>
+      <w:contextualSpacing/>
       <w:jc w:val="right"/>
+      <w:rPr>
+        <w:color w:val="404040" w:themeColor="text1" w:themeTint="BF"/>
+      </w:rPr>
     </w:pPr>
-    <w:r>
-      <w:t>Determination of genuineness of a medical professional</w:t>
-    </w:r>
+    <w:sdt>
+      <w:sdtPr>
+        <w:rPr>
+          <w:color w:val="404040" w:themeColor="text1" w:themeTint="BF"/>
+        </w:rPr>
+        <w:alias w:val="Title"/>
+        <w:tag w:val=""/>
+        <w:id w:val="-1903130461"/>
+        <w:placeholder>
+          <w:docPart w:val="1CA10B846FA247C8B8E4D478B81D9FE8"/>
+        </w:placeholder>
+        <w:dataBinding w:prefixMappings="xmlns:ns0='http://purl.org/dc/elements/1.1/' xmlns:ns1='http://schemas.openxmlformats.org/package/2006/metadata/core-properties' " w:xpath="/ns1:coreProperties[1]/ns0:title[1]" w:storeItemID="{6C3C8BC8-F283-45AE-878A-BAB7291924A1}"/>
+        <w:text/>
+      </w:sdtPr>
+      <w:sdtContent>
+        <w:r>
+          <w:rPr>
+            <w:color w:val="404040" w:themeColor="text1" w:themeTint="BF"/>
+          </w:rPr>
+          <w:t>Determination of genuineness of a medical professional</w:t>
+        </w:r>
+      </w:sdtContent>
+    </w:sdt>
   </w:p>
   <w:p>
     <w:pPr>
@@ -10384,15 +10691,47 @@
 </file>
 
 <file path=word/header5.xml><?xml version="1.0" encoding="utf-8"?>
-<w:hdr xmlns:wpc="http://schemas.microsoft.com/office/word/2010/wordprocessingCanvas" xmlns:cx="http://schemas.microsoft.com/office/drawing/2014/chartex" xmlns:cx1="http://schemas.microsoft.com/office/drawing/2015/9/8/chartex" xmlns:cx2="http://schemas.microsoft.com/office/drawing/2015/10/21/chartex" xmlns:cx3="http://schemas.microsoft.com/office/drawing/2016/5/9/chartex" xmlns:cx4="http://schemas.microsoft.com/office/drawing/2016/5/10/chartex" xmlns:cx5="http://schemas.microsoft.com/office/drawing/2016/5/11/chartex" xmlns:cx6="http://schemas.microsoft.com/office/drawing/2016/5/12/chartex" xmlns:cx7="http://schemas.microsoft.com/office/drawing/2016/5/13/chartex" xmlns:cx8="http://schemas.microsoft.com/office/drawing/2016/5/14/chartex" xmlns:mc="http://schemas.openxmlformats.org/markup-compatibility/2006" xmlns:aink="http://schemas.microsoft.com/office/drawing/2016/ink" xmlns:am3d="http://schemas.microsoft.com/office/drawing/2017/model3d" xmlns:o="urn:schemas-microsoft-com:office:office" xmlns:r="http://schemas.openxmlformats.org/officeDocument/2006/relationships" xmlns:m="http://schemas.openxmlformats.org/officeDocument/2006/math" xmlns:v="urn:schemas-microsoft-com:vml" xmlns:wp14="http://schemas.microsoft.com/office/word/2010/wordprocessingDrawing" xmlns:wp="http://schemas.openxmlformats.org/drawingml/2006/wordprocessingDrawing" xmlns:w10="urn:schemas-microsoft-com:office:word" xmlns:w="http://schemas.openxmlformats.org/wordprocessingml/2006/main" xmlns:w14="http://schemas.microsoft.com/office/word/2010/wordml" xmlns:w15="http://schemas.microsoft.com/office/word/2012/wordml" xmlns:w16cid="http://schemas.microsoft.com/office/word/2016/wordml/cid" xmlns:w16se="http://schemas.microsoft.com/office/word/2015/wordml/symex" xmlns:wpg="http://schemas.microsoft.com/office/word/2010/wordprocessingGroup" xmlns:wpi="http://schemas.microsoft.com/office/word/2010/wordprocessingInk" xmlns:wne="http://schemas.microsoft.com/office/word/2006/wordml" xmlns:wps="http://schemas.microsoft.com/office/word/2010/wordprocessingShape" mc:Ignorable="w14 w15 w16se w16cid wp14">
+<w:hdr xmlns:wpc="http://schemas.microsoft.com/office/word/2010/wordprocessingCanvas" xmlns:cx="http://schemas.microsoft.com/office/drawing/2014/chartex" xmlns:cx1="http://schemas.microsoft.com/office/drawing/2015/9/8/chartex" xmlns:mc="http://schemas.openxmlformats.org/markup-compatibility/2006" xmlns:o="urn:schemas-microsoft-com:office:office" xmlns:r="http://schemas.openxmlformats.org/officeDocument/2006/relationships" xmlns:m="http://schemas.openxmlformats.org/officeDocument/2006/math" xmlns:v="urn:schemas-microsoft-com:vml" xmlns:wp14="http://schemas.microsoft.com/office/word/2010/wordprocessingDrawing" xmlns:wp="http://schemas.openxmlformats.org/drawingml/2006/wordprocessingDrawing" xmlns:w10="urn:schemas-microsoft-com:office:word" xmlns:w="http://schemas.openxmlformats.org/wordprocessingml/2006/main" xmlns:w14="http://schemas.microsoft.com/office/word/2010/wordml" xmlns:w15="http://schemas.microsoft.com/office/word/2012/wordml" xmlns:w16se="http://schemas.microsoft.com/office/word/2015/wordml/symex" xmlns:wpg="http://schemas.microsoft.com/office/word/2010/wordprocessingGroup" xmlns:wpi="http://schemas.microsoft.com/office/word/2010/wordprocessingInk" xmlns:wne="http://schemas.microsoft.com/office/word/2006/wordml" xmlns:wps="http://schemas.microsoft.com/office/word/2010/wordprocessingShape" mc:Ignorable="w14 w15 w16se wp14">
   <w:p>
     <w:pPr>
       <w:pStyle w:val="Header"/>
+      <w:pBdr>
+        <w:bottom w:val="single" w:sz="4" w:space="8" w:color="5B9BD5" w:themeColor="accent1"/>
+      </w:pBdr>
+      <w:tabs>
+        <w:tab w:val="clear" w:pos="4680"/>
+        <w:tab w:val="clear" w:pos="9360"/>
+      </w:tabs>
+      <w:spacing w:after="360"/>
+      <w:contextualSpacing/>
       <w:jc w:val="right"/>
+      <w:rPr>
+        <w:color w:val="404040" w:themeColor="text1" w:themeTint="BF"/>
+      </w:rPr>
     </w:pPr>
-    <w:r>
-      <w:t>Determination of genuineness of a medical professional</w:t>
-    </w:r>
+    <w:sdt>
+      <w:sdtPr>
+        <w:rPr>
+          <w:color w:val="404040" w:themeColor="text1" w:themeTint="BF"/>
+        </w:rPr>
+        <w:alias w:val="Title"/>
+        <w:tag w:val=""/>
+        <w:id w:val="911360221"/>
+        <w:placeholder>
+          <w:docPart w:val="9FB2264086B24C2FA6D469B6AF8B222A"/>
+        </w:placeholder>
+        <w:dataBinding w:prefixMappings="xmlns:ns0='http://purl.org/dc/elements/1.1/' xmlns:ns1='http://schemas.openxmlformats.org/package/2006/metadata/core-properties' " w:xpath="/ns1:coreProperties[1]/ns0:title[1]" w:storeItemID="{6C3C8BC8-F283-45AE-878A-BAB7291924A1}"/>
+        <w:text/>
+      </w:sdtPr>
+      <w:sdtContent>
+        <w:r>
+          <w:rPr>
+            <w:color w:val="404040" w:themeColor="text1" w:themeTint="BF"/>
+          </w:rPr>
+          <w:t>Determination of genuineness of a medical professional</w:t>
+        </w:r>
+      </w:sdtContent>
+    </w:sdt>
   </w:p>
   <w:p>
     <w:pPr>
@@ -10404,15 +10743,47 @@
 </file>
 
 <file path=word/header6.xml><?xml version="1.0" encoding="utf-8"?>
-<w:hdr xmlns:wpc="http://schemas.microsoft.com/office/word/2010/wordprocessingCanvas" xmlns:cx="http://schemas.microsoft.com/office/drawing/2014/chartex" xmlns:cx1="http://schemas.microsoft.com/office/drawing/2015/9/8/chartex" xmlns:cx2="http://schemas.microsoft.com/office/drawing/2015/10/21/chartex" xmlns:cx3="http://schemas.microsoft.com/office/drawing/2016/5/9/chartex" xmlns:cx4="http://schemas.microsoft.com/office/drawing/2016/5/10/chartex" xmlns:cx5="http://schemas.microsoft.com/office/drawing/2016/5/11/chartex" xmlns:cx6="http://schemas.microsoft.com/office/drawing/2016/5/12/chartex" xmlns:cx7="http://schemas.microsoft.com/office/drawing/2016/5/13/chartex" xmlns:cx8="http://schemas.microsoft.com/office/drawing/2016/5/14/chartex" xmlns:mc="http://schemas.openxmlformats.org/markup-compatibility/2006" xmlns:aink="http://schemas.microsoft.com/office/drawing/2016/ink" xmlns:am3d="http://schemas.microsoft.com/office/drawing/2017/model3d" xmlns:o="urn:schemas-microsoft-com:office:office" xmlns:r="http://schemas.openxmlformats.org/officeDocument/2006/relationships" xmlns:m="http://schemas.openxmlformats.org/officeDocument/2006/math" xmlns:v="urn:schemas-microsoft-com:vml" xmlns:wp14="http://schemas.microsoft.com/office/word/2010/wordprocessingDrawing" xmlns:wp="http://schemas.openxmlformats.org/drawingml/2006/wordprocessingDrawing" xmlns:w10="urn:schemas-microsoft-com:office:word" xmlns:w="http://schemas.openxmlformats.org/wordprocessingml/2006/main" xmlns:w14="http://schemas.microsoft.com/office/word/2010/wordml" xmlns:w15="http://schemas.microsoft.com/office/word/2012/wordml" xmlns:w16cid="http://schemas.microsoft.com/office/word/2016/wordml/cid" xmlns:w16se="http://schemas.microsoft.com/office/word/2015/wordml/symex" xmlns:wpg="http://schemas.microsoft.com/office/word/2010/wordprocessingGroup" xmlns:wpi="http://schemas.microsoft.com/office/word/2010/wordprocessingInk" xmlns:wne="http://schemas.microsoft.com/office/word/2006/wordml" xmlns:wps="http://schemas.microsoft.com/office/word/2010/wordprocessingShape" mc:Ignorable="w14 w15 w16se w16cid wp14">
+<w:hdr xmlns:wpc="http://schemas.microsoft.com/office/word/2010/wordprocessingCanvas" xmlns:cx="http://schemas.microsoft.com/office/drawing/2014/chartex" xmlns:cx1="http://schemas.microsoft.com/office/drawing/2015/9/8/chartex" xmlns:mc="http://schemas.openxmlformats.org/markup-compatibility/2006" xmlns:o="urn:schemas-microsoft-com:office:office" xmlns:r="http://schemas.openxmlformats.org/officeDocument/2006/relationships" xmlns:m="http://schemas.openxmlformats.org/officeDocument/2006/math" xmlns:v="urn:schemas-microsoft-com:vml" xmlns:wp14="http://schemas.microsoft.com/office/word/2010/wordprocessingDrawing" xmlns:wp="http://schemas.openxmlformats.org/drawingml/2006/wordprocessingDrawing" xmlns:w10="urn:schemas-microsoft-com:office:word" xmlns:w="http://schemas.openxmlformats.org/wordprocessingml/2006/main" xmlns:w14="http://schemas.microsoft.com/office/word/2010/wordml" xmlns:w15="http://schemas.microsoft.com/office/word/2012/wordml" xmlns:w16se="http://schemas.microsoft.com/office/word/2015/wordml/symex" xmlns:wpg="http://schemas.microsoft.com/office/word/2010/wordprocessingGroup" xmlns:wpi="http://schemas.microsoft.com/office/word/2010/wordprocessingInk" xmlns:wne="http://schemas.microsoft.com/office/word/2006/wordml" xmlns:wps="http://schemas.microsoft.com/office/word/2010/wordprocessingShape" mc:Ignorable="w14 w15 w16se wp14">
   <w:p>
     <w:pPr>
       <w:pStyle w:val="Header"/>
+      <w:pBdr>
+        <w:bottom w:val="single" w:sz="4" w:space="8" w:color="5B9BD5" w:themeColor="accent1"/>
+      </w:pBdr>
+      <w:tabs>
+        <w:tab w:val="clear" w:pos="4680"/>
+        <w:tab w:val="clear" w:pos="9360"/>
+      </w:tabs>
+      <w:spacing w:after="360"/>
+      <w:contextualSpacing/>
       <w:jc w:val="right"/>
+      <w:rPr>
+        <w:color w:val="404040" w:themeColor="text1" w:themeTint="BF"/>
+      </w:rPr>
     </w:pPr>
-    <w:r>
-      <w:t>Determination of genuineness of a medical professional</w:t>
-    </w:r>
+    <w:sdt>
+      <w:sdtPr>
+        <w:rPr>
+          <w:color w:val="404040" w:themeColor="text1" w:themeTint="BF"/>
+        </w:rPr>
+        <w:alias w:val="Title"/>
+        <w:tag w:val=""/>
+        <w:id w:val="-1884392723"/>
+        <w:placeholder>
+          <w:docPart w:val="FAA796585C114AE1A1C120E941AACA09"/>
+        </w:placeholder>
+        <w:dataBinding w:prefixMappings="xmlns:ns0='http://purl.org/dc/elements/1.1/' xmlns:ns1='http://schemas.openxmlformats.org/package/2006/metadata/core-properties' " w:xpath="/ns1:coreProperties[1]/ns0:title[1]" w:storeItemID="{6C3C8BC8-F283-45AE-878A-BAB7291924A1}"/>
+        <w:text/>
+      </w:sdtPr>
+      <w:sdtContent>
+        <w:r>
+          <w:rPr>
+            <w:color w:val="404040" w:themeColor="text1" w:themeTint="BF"/>
+          </w:rPr>
+          <w:t>Determination of genuineness of a medical professional</w:t>
+        </w:r>
+      </w:sdtContent>
+    </w:sdt>
   </w:p>
   <w:p>
     <w:pPr>
@@ -10424,15 +10795,47 @@
 </file>
 
 <file path=word/header7.xml><?xml version="1.0" encoding="utf-8"?>
-<w:hdr xmlns:wpc="http://schemas.microsoft.com/office/word/2010/wordprocessingCanvas" xmlns:cx="http://schemas.microsoft.com/office/drawing/2014/chartex" xmlns:cx1="http://schemas.microsoft.com/office/drawing/2015/9/8/chartex" xmlns:cx2="http://schemas.microsoft.com/office/drawing/2015/10/21/chartex" xmlns:cx3="http://schemas.microsoft.com/office/drawing/2016/5/9/chartex" xmlns:cx4="http://schemas.microsoft.com/office/drawing/2016/5/10/chartex" xmlns:cx5="http://schemas.microsoft.com/office/drawing/2016/5/11/chartex" xmlns:cx6="http://schemas.microsoft.com/office/drawing/2016/5/12/chartex" xmlns:cx7="http://schemas.microsoft.com/office/drawing/2016/5/13/chartex" xmlns:cx8="http://schemas.microsoft.com/office/drawing/2016/5/14/chartex" xmlns:mc="http://schemas.openxmlformats.org/markup-compatibility/2006" xmlns:aink="http://schemas.microsoft.com/office/drawing/2016/ink" xmlns:am3d="http://schemas.microsoft.com/office/drawing/2017/model3d" xmlns:o="urn:schemas-microsoft-com:office:office" xmlns:r="http://schemas.openxmlformats.org/officeDocument/2006/relationships" xmlns:m="http://schemas.openxmlformats.org/officeDocument/2006/math" xmlns:v="urn:schemas-microsoft-com:vml" xmlns:wp14="http://schemas.microsoft.com/office/word/2010/wordprocessingDrawing" xmlns:wp="http://schemas.openxmlformats.org/drawingml/2006/wordprocessingDrawing" xmlns:w10="urn:schemas-microsoft-com:office:word" xmlns:w="http://schemas.openxmlformats.org/wordprocessingml/2006/main" xmlns:w14="http://schemas.microsoft.com/office/word/2010/wordml" xmlns:w15="http://schemas.microsoft.com/office/word/2012/wordml" xmlns:w16cid="http://schemas.microsoft.com/office/word/2016/wordml/cid" xmlns:w16se="http://schemas.microsoft.com/office/word/2015/wordml/symex" xmlns:wpg="http://schemas.microsoft.com/office/word/2010/wordprocessingGroup" xmlns:wpi="http://schemas.microsoft.com/office/word/2010/wordprocessingInk" xmlns:wne="http://schemas.microsoft.com/office/word/2006/wordml" xmlns:wps="http://schemas.microsoft.com/office/word/2010/wordprocessingShape" mc:Ignorable="w14 w15 w16se w16cid wp14">
+<w:hdr xmlns:wpc="http://schemas.microsoft.com/office/word/2010/wordprocessingCanvas" xmlns:cx="http://schemas.microsoft.com/office/drawing/2014/chartex" xmlns:cx1="http://schemas.microsoft.com/office/drawing/2015/9/8/chartex" xmlns:mc="http://schemas.openxmlformats.org/markup-compatibility/2006" xmlns:o="urn:schemas-microsoft-com:office:office" xmlns:r="http://schemas.openxmlformats.org/officeDocument/2006/relationships" xmlns:m="http://schemas.openxmlformats.org/officeDocument/2006/math" xmlns:v="urn:schemas-microsoft-com:vml" xmlns:wp14="http://schemas.microsoft.com/office/word/2010/wordprocessingDrawing" xmlns:wp="http://schemas.openxmlformats.org/drawingml/2006/wordprocessingDrawing" xmlns:w10="urn:schemas-microsoft-com:office:word" xmlns:w="http://schemas.openxmlformats.org/wordprocessingml/2006/main" xmlns:w14="http://schemas.microsoft.com/office/word/2010/wordml" xmlns:w15="http://schemas.microsoft.com/office/word/2012/wordml" xmlns:w16se="http://schemas.microsoft.com/office/word/2015/wordml/symex" xmlns:wpg="http://schemas.microsoft.com/office/word/2010/wordprocessingGroup" xmlns:wpi="http://schemas.microsoft.com/office/word/2010/wordprocessingInk" xmlns:wne="http://schemas.microsoft.com/office/word/2006/wordml" xmlns:wps="http://schemas.microsoft.com/office/word/2010/wordprocessingShape" mc:Ignorable="w14 w15 w16se wp14">
   <w:p>
     <w:pPr>
       <w:pStyle w:val="Header"/>
+      <w:pBdr>
+        <w:bottom w:val="single" w:sz="4" w:space="8" w:color="5B9BD5" w:themeColor="accent1"/>
+      </w:pBdr>
+      <w:tabs>
+        <w:tab w:val="clear" w:pos="4680"/>
+        <w:tab w:val="clear" w:pos="9360"/>
+      </w:tabs>
+      <w:spacing w:after="360"/>
+      <w:contextualSpacing/>
       <w:jc w:val="right"/>
+      <w:rPr>
+        <w:color w:val="404040" w:themeColor="text1" w:themeTint="BF"/>
+      </w:rPr>
     </w:pPr>
-    <w:r>
-      <w:t>Determination of genuineness of a medical professional</w:t>
-    </w:r>
+    <w:sdt>
+      <w:sdtPr>
+        <w:rPr>
+          <w:color w:val="404040" w:themeColor="text1" w:themeTint="BF"/>
+        </w:rPr>
+        <w:alias w:val="Title"/>
+        <w:tag w:val=""/>
+        <w:id w:val="-1593466355"/>
+        <w:placeholder>
+          <w:docPart w:val="96B90B1CA23F455D81C449C3F0726ED1"/>
+        </w:placeholder>
+        <w:dataBinding w:prefixMappings="xmlns:ns0='http://purl.org/dc/elements/1.1/' xmlns:ns1='http://schemas.openxmlformats.org/package/2006/metadata/core-properties' " w:xpath="/ns1:coreProperties[1]/ns0:title[1]" w:storeItemID="{6C3C8BC8-F283-45AE-878A-BAB7291924A1}"/>
+        <w:text/>
+      </w:sdtPr>
+      <w:sdtContent>
+        <w:r>
+          <w:rPr>
+            <w:color w:val="404040" w:themeColor="text1" w:themeTint="BF"/>
+          </w:rPr>
+          <w:t>Determination of genuineness of a medical professional</w:t>
+        </w:r>
+      </w:sdtContent>
+    </w:sdt>
   </w:p>
   <w:p>
     <w:pPr>
@@ -10444,7 +10847,7 @@
 </file>
 
 <file path=word/numbering.xml><?xml version="1.0" encoding="utf-8"?>
-<w:numbering xmlns:wpc="http://schemas.microsoft.com/office/word/2010/wordprocessingCanvas" xmlns:cx="http://schemas.microsoft.com/office/drawing/2014/chartex" xmlns:cx1="http://schemas.microsoft.com/office/drawing/2015/9/8/chartex" xmlns:cx2="http://schemas.microsoft.com/office/drawing/2015/10/21/chartex" xmlns:cx3="http://schemas.microsoft.com/office/drawing/2016/5/9/chartex" xmlns:cx4="http://schemas.microsoft.com/office/drawing/2016/5/10/chartex" xmlns:cx5="http://schemas.microsoft.com/office/drawing/2016/5/11/chartex" xmlns:cx6="http://schemas.microsoft.com/office/drawing/2016/5/12/chartex" xmlns:cx7="http://schemas.microsoft.com/office/drawing/2016/5/13/chartex" xmlns:cx8="http://schemas.microsoft.com/office/drawing/2016/5/14/chartex" xmlns:mc="http://schemas.openxmlformats.org/markup-compatibility/2006" xmlns:aink="http://schemas.microsoft.com/office/drawing/2016/ink" xmlns:am3d="http://schemas.microsoft.com/office/drawing/2017/model3d" xmlns:o="urn:schemas-microsoft-com:office:office" xmlns:r="http://schemas.openxmlformats.org/officeDocument/2006/relationships" xmlns:m="http://schemas.openxmlformats.org/officeDocument/2006/math" xmlns:v="urn:schemas-microsoft-com:vml" xmlns:wp14="http://schemas.microsoft.com/office/word/2010/wordprocessingDrawing" xmlns:wp="http://schemas.openxmlformats.org/drawingml/2006/wordprocessingDrawing" xmlns:w10="urn:schemas-microsoft-com:office:word" xmlns:w="http://schemas.openxmlformats.org/wordprocessingml/2006/main" xmlns:w14="http://schemas.microsoft.com/office/word/2010/wordml" xmlns:w15="http://schemas.microsoft.com/office/word/2012/wordml" xmlns:w16cid="http://schemas.microsoft.com/office/word/2016/wordml/cid" xmlns:w16se="http://schemas.microsoft.com/office/word/2015/wordml/symex" xmlns:wpg="http://schemas.microsoft.com/office/word/2010/wordprocessingGroup" xmlns:wpi="http://schemas.microsoft.com/office/word/2010/wordprocessingInk" xmlns:wne="http://schemas.microsoft.com/office/word/2006/wordml" xmlns:wps="http://schemas.microsoft.com/office/word/2010/wordprocessingShape" mc:Ignorable="w14 w15 w16se w16cid wp14">
+<w:numbering xmlns:wpc="http://schemas.microsoft.com/office/word/2010/wordprocessingCanvas" xmlns:cx="http://schemas.microsoft.com/office/drawing/2014/chartex" xmlns:cx1="http://schemas.microsoft.com/office/drawing/2015/9/8/chartex" xmlns:mc="http://schemas.openxmlformats.org/markup-compatibility/2006" xmlns:o="urn:schemas-microsoft-com:office:office" xmlns:r="http://schemas.openxmlformats.org/officeDocument/2006/relationships" xmlns:m="http://schemas.openxmlformats.org/officeDocument/2006/math" xmlns:v="urn:schemas-microsoft-com:vml" xmlns:wp14="http://schemas.microsoft.com/office/word/2010/wordprocessingDrawing" xmlns:wp="http://schemas.openxmlformats.org/drawingml/2006/wordprocessingDrawing" xmlns:w10="urn:schemas-microsoft-com:office:word" xmlns:w="http://schemas.openxmlformats.org/wordprocessingml/2006/main" xmlns:w14="http://schemas.microsoft.com/office/word/2010/wordml" xmlns:w15="http://schemas.microsoft.com/office/word/2012/wordml" xmlns:w16se="http://schemas.microsoft.com/office/word/2015/wordml/symex" xmlns:wpg="http://schemas.microsoft.com/office/word/2010/wordprocessingGroup" xmlns:wpi="http://schemas.microsoft.com/office/word/2010/wordprocessingInk" xmlns:wne="http://schemas.microsoft.com/office/word/2006/wordml" xmlns:wps="http://schemas.microsoft.com/office/word/2010/wordprocessingShape" mc:Ignorable="w14 w15 w16se wp14">
   <w:abstractNum w:abstractNumId="0" w15:restartNumberingAfterBreak="0">
     <w:nsid w:val="0AAF1135"/>
     <w:multiLevelType w:val="hybridMultilevel"/>
@@ -11394,7 +11797,7 @@
 </file>
 
 <file path=word/styles.xml><?xml version="1.0" encoding="utf-8"?>
-<w:styles xmlns:mc="http://schemas.openxmlformats.org/markup-compatibility/2006" xmlns:r="http://schemas.openxmlformats.org/officeDocument/2006/relationships" xmlns:w="http://schemas.openxmlformats.org/wordprocessingml/2006/main" xmlns:w14="http://schemas.microsoft.com/office/word/2010/wordml" xmlns:w15="http://schemas.microsoft.com/office/word/2012/wordml" xmlns:w16cid="http://schemas.microsoft.com/office/word/2016/wordml/cid" xmlns:w16se="http://schemas.microsoft.com/office/word/2015/wordml/symex" mc:Ignorable="w14 w15 w16se w16cid">
+<w:styles xmlns:mc="http://schemas.openxmlformats.org/markup-compatibility/2006" xmlns:r="http://schemas.openxmlformats.org/officeDocument/2006/relationships" xmlns:w="http://schemas.openxmlformats.org/wordprocessingml/2006/main" xmlns:w14="http://schemas.microsoft.com/office/word/2010/wordml" xmlns:w15="http://schemas.microsoft.com/office/word/2012/wordml" xmlns:w16se="http://schemas.microsoft.com/office/word/2015/wordml/symex" mc:Ignorable="w14 w15 w16se">
   <w:docDefaults>
     <w:rPrDefault>
       <w:rPr>
@@ -11410,7 +11813,7 @@
       </w:pPr>
     </w:pPrDefault>
   </w:docDefaults>
-  <w:latentStyles w:defLockedState="0" w:defUIPriority="99" w:defSemiHidden="0" w:defUnhideWhenUsed="0" w:defQFormat="0" w:count="375">
+  <w:latentStyles w:defLockedState="0" w:defUIPriority="99" w:defSemiHidden="0" w:defUnhideWhenUsed="0" w:defQFormat="0" w:count="371">
     <w:lsdException w:name="Normal" w:uiPriority="0" w:qFormat="1"/>
     <w:lsdException w:name="heading 1" w:uiPriority="9" w:qFormat="1"/>
     <w:lsdException w:name="heading 2" w:semiHidden="1" w:uiPriority="9" w:unhideWhenUsed="1" w:qFormat="1"/>
@@ -11516,6 +11919,7 @@
     <w:lsdException w:name="HTML Sample" w:semiHidden="1" w:unhideWhenUsed="1"/>
     <w:lsdException w:name="HTML Typewriter" w:semiHidden="1" w:unhideWhenUsed="1"/>
     <w:lsdException w:name="HTML Variable" w:semiHidden="1" w:unhideWhenUsed="1"/>
+    <w:lsdException w:name="Normal Table" w:semiHidden="1" w:unhideWhenUsed="1"/>
     <w:lsdException w:name="annotation subject" w:semiHidden="1" w:unhideWhenUsed="1"/>
     <w:lsdException w:name="No List" w:semiHidden="1" w:unhideWhenUsed="1"/>
     <w:lsdException w:name="Outline List 1" w:semiHidden="1" w:unhideWhenUsed="1"/>
@@ -11559,8 +11963,10 @@
     <w:lsdException w:name="Table Elegant" w:semiHidden="1" w:unhideWhenUsed="1"/>
     <w:lsdException w:name="Table Professional" w:semiHidden="1" w:unhideWhenUsed="1"/>
     <w:lsdException w:name="Table Subtle 1" w:semiHidden="1" w:unhideWhenUsed="1"/>
+    <w:lsdException w:name="Table Subtle 2" w:semiHidden="1" w:unhideWhenUsed="1"/>
     <w:lsdException w:name="Table Web 1" w:semiHidden="1" w:unhideWhenUsed="1"/>
     <w:lsdException w:name="Table Web 2" w:semiHidden="1" w:unhideWhenUsed="1"/>
+    <w:lsdException w:name="Table Web 3" w:semiHidden="1" w:unhideWhenUsed="1"/>
     <w:lsdException w:name="Balloon Text" w:semiHidden="1" w:unhideWhenUsed="1"/>
     <w:lsdException w:name="Table Grid" w:uiPriority="39"/>
     <w:lsdException w:name="Table Theme" w:semiHidden="1" w:unhideWhenUsed="1"/>
@@ -11779,10 +12185,6 @@
     <w:lsdException w:name="List Table 5 Dark Accent 6" w:uiPriority="50"/>
     <w:lsdException w:name="List Table 6 Colorful Accent 6" w:uiPriority="51"/>
     <w:lsdException w:name="List Table 7 Colorful Accent 6" w:uiPriority="52"/>
-    <w:lsdException w:name="Mention" w:semiHidden="1" w:unhideWhenUsed="1"/>
-    <w:lsdException w:name="Smart Hyperlink" w:semiHidden="1" w:unhideWhenUsed="1"/>
-    <w:lsdException w:name="Hashtag" w:semiHidden="1" w:unhideWhenUsed="1"/>
-    <w:lsdException w:name="Unresolved Mention" w:semiHidden="1" w:unhideWhenUsed="1"/>
   </w:latentStyles>
   <w:style w:type="paragraph" w:default="1" w:styleId="Normal">
     <w:name w:val="Normal"/>
@@ -11964,7 +12366,7 @@
       <w:u w:val="single"/>
     </w:rPr>
   </w:style>
-  <w:style w:type="character" w:styleId="UnresolvedMention">
+  <w:style w:type="character" w:customStyle="1" w:styleId="UnresolvedMention">
     <w:name w:val="Unresolved Mention"/>
     <w:basedOn w:val="DefaultParagraphFont"/>
     <w:uiPriority w:val="99"/>
@@ -11977,6 +12379,736 @@
     </w:rPr>
   </w:style>
 </w:styles>
+</file>
+
+<file path=word/glossary/document.xml><?xml version="1.0" encoding="utf-8"?>
+<w:glossaryDocument xmlns:wpc="http://schemas.microsoft.com/office/word/2010/wordprocessingCanvas" xmlns:cx="http://schemas.microsoft.com/office/drawing/2014/chartex" xmlns:cx1="http://schemas.microsoft.com/office/drawing/2015/9/8/chartex" xmlns:mc="http://schemas.openxmlformats.org/markup-compatibility/2006" xmlns:o="urn:schemas-microsoft-com:office:office" xmlns:r="http://schemas.openxmlformats.org/officeDocument/2006/relationships" xmlns:m="http://schemas.openxmlformats.org/officeDocument/2006/math" xmlns:v="urn:schemas-microsoft-com:vml" xmlns:wp14="http://schemas.microsoft.com/office/word/2010/wordprocessingDrawing" xmlns:wp="http://schemas.openxmlformats.org/drawingml/2006/wordprocessingDrawing" xmlns:w10="urn:schemas-microsoft-com:office:word" xmlns:w="http://schemas.openxmlformats.org/wordprocessingml/2006/main" xmlns:w14="http://schemas.microsoft.com/office/word/2010/wordml" xmlns:w15="http://schemas.microsoft.com/office/word/2012/wordml" xmlns:w16se="http://schemas.microsoft.com/office/word/2015/wordml/symex" xmlns:wpg="http://schemas.microsoft.com/office/word/2010/wordprocessingGroup" xmlns:wpi="http://schemas.microsoft.com/office/word/2010/wordprocessingInk" xmlns:wne="http://schemas.microsoft.com/office/word/2006/wordml" xmlns:wps="http://schemas.microsoft.com/office/word/2010/wordprocessingShape" mc:Ignorable="w14 w15 w16se wp14">
+  <w:docParts>
+    <w:docPart>
+      <w:docPartPr>
+        <w:name w:val="CC2B81D734BA47E1B1514C1159E27718"/>
+        <w:category>
+          <w:name w:val="General"/>
+          <w:gallery w:val="placeholder"/>
+        </w:category>
+        <w:types>
+          <w:type w:val="bbPlcHdr"/>
+        </w:types>
+        <w:behaviors>
+          <w:behavior w:val="content"/>
+        </w:behaviors>
+        <w:guid w:val="{5E3965DC-51E5-426A-9D77-E5E68AFAD157}"/>
+      </w:docPartPr>
+      <w:docPartBody>
+        <w:p>
+          <w:pPr>
+            <w:pStyle w:val="CC2B81D734BA47E1B1514C1159E27718"/>
+          </w:pPr>
+          <w:r>
+            <w:rPr>
+              <w:color w:val="404040" w:themeColor="text1" w:themeTint="BF"/>
+            </w:rPr>
+            <w:t>[Document title]</w:t>
+          </w:r>
+        </w:p>
+      </w:docPartBody>
+    </w:docPart>
+    <w:docPart>
+      <w:docPartPr>
+        <w:name w:val="B611F5144CB144E2AC162D74144B3AAE"/>
+        <w:category>
+          <w:name w:val="General"/>
+          <w:gallery w:val="placeholder"/>
+        </w:category>
+        <w:types>
+          <w:type w:val="bbPlcHdr"/>
+        </w:types>
+        <w:behaviors>
+          <w:behavior w:val="content"/>
+        </w:behaviors>
+        <w:guid w:val="{46D1257E-497C-4AFB-BD58-0A3FCB3E1CEF}"/>
+      </w:docPartPr>
+      <w:docPartBody>
+        <w:p>
+          <w:pPr>
+            <w:pStyle w:val="B611F5144CB144E2AC162D74144B3AAE"/>
+          </w:pPr>
+          <w:r>
+            <w:rPr>
+              <w:color w:val="404040" w:themeColor="text1" w:themeTint="BF"/>
+            </w:rPr>
+            <w:t>[Document title]</w:t>
+          </w:r>
+        </w:p>
+      </w:docPartBody>
+    </w:docPart>
+    <w:docPart>
+      <w:docPartPr>
+        <w:name w:val="1CA10B846FA247C8B8E4D478B81D9FE8"/>
+        <w:category>
+          <w:name w:val="General"/>
+          <w:gallery w:val="placeholder"/>
+        </w:category>
+        <w:types>
+          <w:type w:val="bbPlcHdr"/>
+        </w:types>
+        <w:behaviors>
+          <w:behavior w:val="content"/>
+        </w:behaviors>
+        <w:guid w:val="{3DD85720-0DAB-42D6-952C-2EAD2AEAFC89}"/>
+      </w:docPartPr>
+      <w:docPartBody>
+        <w:p>
+          <w:pPr>
+            <w:pStyle w:val="1CA10B846FA247C8B8E4D478B81D9FE8"/>
+          </w:pPr>
+          <w:r>
+            <w:rPr>
+              <w:color w:val="404040" w:themeColor="text1" w:themeTint="BF"/>
+            </w:rPr>
+            <w:t>[Document title]</w:t>
+          </w:r>
+        </w:p>
+      </w:docPartBody>
+    </w:docPart>
+    <w:docPart>
+      <w:docPartPr>
+        <w:name w:val="9FB2264086B24C2FA6D469B6AF8B222A"/>
+        <w:category>
+          <w:name w:val="General"/>
+          <w:gallery w:val="placeholder"/>
+        </w:category>
+        <w:types>
+          <w:type w:val="bbPlcHdr"/>
+        </w:types>
+        <w:behaviors>
+          <w:behavior w:val="content"/>
+        </w:behaviors>
+        <w:guid w:val="{408765ED-6906-48DB-9BD1-CF759B0D6430}"/>
+      </w:docPartPr>
+      <w:docPartBody>
+        <w:p>
+          <w:pPr>
+            <w:pStyle w:val="9FB2264086B24C2FA6D469B6AF8B222A"/>
+          </w:pPr>
+          <w:r>
+            <w:rPr>
+              <w:color w:val="404040" w:themeColor="text1" w:themeTint="BF"/>
+            </w:rPr>
+            <w:t>[Document title]</w:t>
+          </w:r>
+        </w:p>
+      </w:docPartBody>
+    </w:docPart>
+    <w:docPart>
+      <w:docPartPr>
+        <w:name w:val="FAA796585C114AE1A1C120E941AACA09"/>
+        <w:category>
+          <w:name w:val="General"/>
+          <w:gallery w:val="placeholder"/>
+        </w:category>
+        <w:types>
+          <w:type w:val="bbPlcHdr"/>
+        </w:types>
+        <w:behaviors>
+          <w:behavior w:val="content"/>
+        </w:behaviors>
+        <w:guid w:val="{11DBB10F-9138-4A2C-9D63-DBEC60A685D3}"/>
+      </w:docPartPr>
+      <w:docPartBody>
+        <w:p>
+          <w:pPr>
+            <w:pStyle w:val="FAA796585C114AE1A1C120E941AACA09"/>
+          </w:pPr>
+          <w:r>
+            <w:rPr>
+              <w:color w:val="404040" w:themeColor="text1" w:themeTint="BF"/>
+            </w:rPr>
+            <w:t>[Document title]</w:t>
+          </w:r>
+        </w:p>
+      </w:docPartBody>
+    </w:docPart>
+    <w:docPart>
+      <w:docPartPr>
+        <w:name w:val="96B90B1CA23F455D81C449C3F0726ED1"/>
+        <w:category>
+          <w:name w:val="General"/>
+          <w:gallery w:val="placeholder"/>
+        </w:category>
+        <w:types>
+          <w:type w:val="bbPlcHdr"/>
+        </w:types>
+        <w:behaviors>
+          <w:behavior w:val="content"/>
+        </w:behaviors>
+        <w:guid w:val="{740CCA5A-7685-4354-83D8-B3B799D84B1F}"/>
+      </w:docPartPr>
+      <w:docPartBody>
+        <w:p>
+          <w:pPr>
+            <w:pStyle w:val="96B90B1CA23F455D81C449C3F0726ED1"/>
+          </w:pPr>
+          <w:r>
+            <w:rPr>
+              <w:color w:val="404040" w:themeColor="text1" w:themeTint="BF"/>
+            </w:rPr>
+            <w:t>[Document title]</w:t>
+          </w:r>
+        </w:p>
+      </w:docPartBody>
+    </w:docPart>
+  </w:docParts>
+</w:glossaryDocument>
+</file>
+
+<file path=word/glossary/fontTable.xml><?xml version="1.0" encoding="utf-8"?>
+<w:fonts xmlns:mc="http://schemas.openxmlformats.org/markup-compatibility/2006" xmlns:r="http://schemas.openxmlformats.org/officeDocument/2006/relationships" xmlns:w="http://schemas.openxmlformats.org/wordprocessingml/2006/main" xmlns:w14="http://schemas.microsoft.com/office/word/2010/wordml" xmlns:w15="http://schemas.microsoft.com/office/word/2012/wordml" xmlns:w16se="http://schemas.microsoft.com/office/word/2015/wordml/symex" mc:Ignorable="w14 w15 w16se">
+  <w:font w:name="Symbol">
+    <w:panose1 w:val="05050102010706020507"/>
+    <w:charset w:val="02"/>
+    <w:family w:val="roman"/>
+    <w:pitch w:val="variable"/>
+    <w:sig w:usb0="00000000" w:usb1="10000000" w:usb2="00000000" w:usb3="00000000" w:csb0="80000000" w:csb1="00000000"/>
+  </w:font>
+  <w:font w:name="Times New Roman">
+    <w:panose1 w:val="02020603050405020304"/>
+    <w:charset w:val="00"/>
+    <w:family w:val="roman"/>
+    <w:pitch w:val="variable"/>
+    <w:sig w:usb0="E0002EFF" w:usb1="C000785B" w:usb2="00000009" w:usb3="00000000" w:csb0="000001FF" w:csb1="00000000"/>
+  </w:font>
+  <w:font w:name="Courier New">
+    <w:panose1 w:val="02070309020205020404"/>
+    <w:charset w:val="00"/>
+    <w:family w:val="modern"/>
+    <w:pitch w:val="fixed"/>
+    <w:sig w:usb0="E0002EFF" w:usb1="C0007843" w:usb2="00000009" w:usb3="00000000" w:csb0="000001FF" w:csb1="00000000"/>
+  </w:font>
+  <w:font w:name="Wingdings">
+    <w:panose1 w:val="05000000000000000000"/>
+    <w:charset w:val="02"/>
+    <w:family w:val="auto"/>
+    <w:pitch w:val="variable"/>
+    <w:sig w:usb0="00000000" w:usb1="10000000" w:usb2="00000000" w:usb3="00000000" w:csb0="80000000" w:csb1="00000000"/>
+  </w:font>
+  <w:font w:name="Calibri">
+    <w:panose1 w:val="020F0502020204030204"/>
+    <w:charset w:val="00"/>
+    <w:family w:val="swiss"/>
+    <w:pitch w:val="variable"/>
+    <w:sig w:usb0="E10002FF" w:usb1="4000ACFF" w:usb2="00000009" w:usb3="00000000" w:csb0="0000019F" w:csb1="00000000"/>
+  </w:font>
+  <w:font w:name="Batang">
+    <w:altName w:val="Malgun Gothic Semilight"/>
+    <w:panose1 w:val="02030600000101010101"/>
+    <w:charset w:val="81"/>
+    <w:family w:val="roman"/>
+    <w:pitch w:val="variable"/>
+    <w:sig w:usb0="00000000" w:usb1="69D77CFB" w:usb2="00000030" w:usb3="00000000" w:csb0="0008009F" w:csb1="00000000"/>
+  </w:font>
+  <w:font w:name="Calibri Light">
+    <w:panose1 w:val="020F0302020204030204"/>
+    <w:charset w:val="00"/>
+    <w:family w:val="swiss"/>
+    <w:pitch w:val="variable"/>
+    <w:sig w:usb0="E0002AFF" w:usb1="C000247B" w:usb2="00000009" w:usb3="00000000" w:csb0="000001FF" w:csb1="00000000"/>
+  </w:font>
+</w:fonts>
+</file>
+
+<file path=word/glossary/settings.xml><?xml version="1.0" encoding="utf-8"?>
+<w:settings xmlns:mc="http://schemas.openxmlformats.org/markup-compatibility/2006" xmlns:o="urn:schemas-microsoft-com:office:office" xmlns:r="http://schemas.openxmlformats.org/officeDocument/2006/relationships" xmlns:m="http://schemas.openxmlformats.org/officeDocument/2006/math" xmlns:v="urn:schemas-microsoft-com:vml" xmlns:w10="urn:schemas-microsoft-com:office:word" xmlns:w="http://schemas.openxmlformats.org/wordprocessingml/2006/main" xmlns:w14="http://schemas.microsoft.com/office/word/2010/wordml" xmlns:w15="http://schemas.microsoft.com/office/word/2012/wordml" xmlns:w16se="http://schemas.microsoft.com/office/word/2015/wordml/symex" xmlns:sl="http://schemas.openxmlformats.org/schemaLibrary/2006/main" mc:Ignorable="w14 w15 w16se">
+  <w:view w:val="normal"/>
+  <w:defaultTabStop w:val="720"/>
+  <w:characterSpacingControl w:val="doNotCompress"/>
+  <w:compat>
+    <w:useFELayout/>
+    <w:compatSetting w:name="compatibilityMode" w:uri="http://schemas.microsoft.com/office/word" w:val="15"/>
+    <w:compatSetting w:name="overrideTableStyleFontSizeAndJustification" w:uri="http://schemas.microsoft.com/office/word" w:val="1"/>
+    <w:compatSetting w:name="enableOpenTypeFeatures" w:uri="http://schemas.microsoft.com/office/word" w:val="1"/>
+    <w:compatSetting w:name="doNotFlipMirrorIndents" w:uri="http://schemas.microsoft.com/office/word" w:val="1"/>
+    <w:compatSetting w:name="differentiateMultirowTableHeaders" w:uri="http://schemas.microsoft.com/office/word" w:val="1"/>
+  </w:compat>
+  <w:rsids>
+    <w:rsidRoot w:val="00D25C7A"/>
+    <w:rsid w:val="00D25C7A"/>
+    <w:rsid w:val="00D8487F"/>
+  </w:rsids>
+  <m:mathPr>
+    <m:mathFont m:val="Cambria Math"/>
+    <m:brkBin m:val="before"/>
+    <m:brkBinSub m:val="--"/>
+    <m:smallFrac m:val="0"/>
+    <m:dispDef/>
+    <m:lMargin m:val="0"/>
+    <m:rMargin m:val="0"/>
+    <m:defJc m:val="centerGroup"/>
+    <m:wrapIndent m:val="1440"/>
+    <m:intLim m:val="subSup"/>
+    <m:naryLim m:val="undOvr"/>
+  </m:mathPr>
+  <w:themeFontLang w:val="en-US"/>
+  <w:clrSchemeMapping w:bg1="light1" w:t1="dark1" w:bg2="light2" w:t2="dark2" w:accent1="accent1" w:accent2="accent2" w:accent3="accent3" w:accent4="accent4" w:accent5="accent5" w:accent6="accent6" w:hyperlink="hyperlink" w:followedHyperlink="followedHyperlink"/>
+  <w:decimalSymbol w:val="."/>
+  <w:listSeparator w:val=","/>
+  <w15:chartTrackingRefBased/>
+</w:settings>
+</file>
+
+<file path=word/glossary/styles.xml><?xml version="1.0" encoding="utf-8"?>
+<w:styles xmlns:mc="http://schemas.openxmlformats.org/markup-compatibility/2006" xmlns:r="http://schemas.openxmlformats.org/officeDocument/2006/relationships" xmlns:w="http://schemas.openxmlformats.org/wordprocessingml/2006/main" xmlns:w14="http://schemas.microsoft.com/office/word/2010/wordml" xmlns:w15="http://schemas.microsoft.com/office/word/2012/wordml" xmlns:w16se="http://schemas.microsoft.com/office/word/2015/wordml/symex" mc:Ignorable="w14 w15 w16se">
+  <w:docDefaults>
+    <w:rPrDefault>
+      <w:rPr>
+        <w:rFonts w:asciiTheme="minorHAnsi" w:eastAsiaTheme="minorEastAsia" w:hAnsiTheme="minorHAnsi" w:cstheme="minorBidi"/>
+        <w:sz w:val="22"/>
+        <w:szCs w:val="22"/>
+        <w:lang w:val="en-US" w:eastAsia="en-US" w:bidi="ar-SA"/>
+      </w:rPr>
+    </w:rPrDefault>
+    <w:pPrDefault>
+      <w:pPr>
+        <w:spacing w:after="160" w:line="259" w:lineRule="auto"/>
+      </w:pPr>
+    </w:pPrDefault>
+  </w:docDefaults>
+  <w:latentStyles w:defLockedState="0" w:defUIPriority="99" w:defSemiHidden="0" w:defUnhideWhenUsed="0" w:defQFormat="0" w:count="371">
+    <w:lsdException w:name="Normal" w:uiPriority="0" w:qFormat="1"/>
+    <w:lsdException w:name="heading 1" w:uiPriority="9" w:qFormat="1"/>
+    <w:lsdException w:name="heading 2" w:semiHidden="1" w:uiPriority="9" w:unhideWhenUsed="1" w:qFormat="1"/>
+    <w:lsdException w:name="heading 3" w:semiHidden="1" w:uiPriority="9" w:unhideWhenUsed="1" w:qFormat="1"/>
+    <w:lsdException w:name="heading 4" w:semiHidden="1" w:uiPriority="9" w:unhideWhenUsed="1" w:qFormat="1"/>
+    <w:lsdException w:name="heading 5" w:semiHidden="1" w:uiPriority="9" w:unhideWhenUsed="1" w:qFormat="1"/>
+    <w:lsdException w:name="heading 6" w:semiHidden="1" w:uiPriority="9" w:unhideWhenUsed="1" w:qFormat="1"/>
+    <w:lsdException w:name="heading 7" w:semiHidden="1" w:uiPriority="9" w:unhideWhenUsed="1" w:qFormat="1"/>
+    <w:lsdException w:name="heading 8" w:semiHidden="1" w:uiPriority="9" w:unhideWhenUsed="1" w:qFormat="1"/>
+    <w:lsdException w:name="heading 9" w:semiHidden="1" w:uiPriority="9" w:unhideWhenUsed="1" w:qFormat="1"/>
+    <w:lsdException w:name="index 1" w:semiHidden="1" w:unhideWhenUsed="1"/>
+    <w:lsdException w:name="index 2" w:semiHidden="1" w:unhideWhenUsed="1"/>
+    <w:lsdException w:name="index 3" w:semiHidden="1" w:unhideWhenUsed="1"/>
+    <w:lsdException w:name="index 4" w:semiHidden="1" w:unhideWhenUsed="1"/>
+    <w:lsdException w:name="index 5" w:semiHidden="1" w:unhideWhenUsed="1"/>
+    <w:lsdException w:name="index 6" w:semiHidden="1" w:unhideWhenUsed="1"/>
+    <w:lsdException w:name="index 7" w:semiHidden="1" w:unhideWhenUsed="1"/>
+    <w:lsdException w:name="index 8" w:semiHidden="1" w:unhideWhenUsed="1"/>
+    <w:lsdException w:name="index 9" w:semiHidden="1" w:unhideWhenUsed="1"/>
+    <w:lsdException w:name="toc 1" w:semiHidden="1" w:uiPriority="39" w:unhideWhenUsed="1"/>
+    <w:lsdException w:name="toc 2" w:semiHidden="1" w:uiPriority="39" w:unhideWhenUsed="1"/>
+    <w:lsdException w:name="toc 3" w:semiHidden="1" w:uiPriority="39" w:unhideWhenUsed="1"/>
+    <w:lsdException w:name="toc 4" w:semiHidden="1" w:uiPriority="39" w:unhideWhenUsed="1"/>
+    <w:lsdException w:name="toc 5" w:semiHidden="1" w:uiPriority="39" w:unhideWhenUsed="1"/>
+    <w:lsdException w:name="toc 6" w:semiHidden="1" w:uiPriority="39" w:unhideWhenUsed="1"/>
+    <w:lsdException w:name="toc 7" w:semiHidden="1" w:uiPriority="39" w:unhideWhenUsed="1"/>
+    <w:lsdException w:name="toc 8" w:semiHidden="1" w:uiPriority="39" w:unhideWhenUsed="1"/>
+    <w:lsdException w:name="toc 9" w:semiHidden="1" w:uiPriority="39" w:unhideWhenUsed="1"/>
+    <w:lsdException w:name="Normal Indent" w:semiHidden="1" w:unhideWhenUsed="1"/>
+    <w:lsdException w:name="footnote text" w:semiHidden="1" w:unhideWhenUsed="1"/>
+    <w:lsdException w:name="annotation text" w:semiHidden="1" w:unhideWhenUsed="1"/>
+    <w:lsdException w:name="header" w:semiHidden="1" w:unhideWhenUsed="1"/>
+    <w:lsdException w:name="footer" w:semiHidden="1" w:unhideWhenUsed="1"/>
+    <w:lsdException w:name="index heading" w:semiHidden="1" w:unhideWhenUsed="1"/>
+    <w:lsdException w:name="caption" w:semiHidden="1" w:uiPriority="35" w:unhideWhenUsed="1" w:qFormat="1"/>
+    <w:lsdException w:name="table of figures" w:semiHidden="1" w:unhideWhenUsed="1"/>
+    <w:lsdException w:name="envelope address" w:semiHidden="1" w:unhideWhenUsed="1"/>
+    <w:lsdException w:name="envelope return" w:semiHidden="1" w:unhideWhenUsed="1"/>
+    <w:lsdException w:name="footnote reference" w:semiHidden="1" w:unhideWhenUsed="1"/>
+    <w:lsdException w:name="annotation reference" w:semiHidden="1" w:unhideWhenUsed="1"/>
+    <w:lsdException w:name="line number" w:semiHidden="1" w:unhideWhenUsed="1"/>
+    <w:lsdException w:name="page number" w:semiHidden="1" w:unhideWhenUsed="1"/>
+    <w:lsdException w:name="endnote reference" w:semiHidden="1" w:unhideWhenUsed="1"/>
+    <w:lsdException w:name="endnote text" w:semiHidden="1" w:unhideWhenUsed="1"/>
+    <w:lsdException w:name="table of authorities" w:semiHidden="1" w:unhideWhenUsed="1"/>
+    <w:lsdException w:name="macro" w:semiHidden="1" w:unhideWhenUsed="1"/>
+    <w:lsdException w:name="toa heading" w:semiHidden="1" w:unhideWhenUsed="1"/>
+    <w:lsdException w:name="List" w:semiHidden="1" w:unhideWhenUsed="1"/>
+    <w:lsdException w:name="List Bullet" w:semiHidden="1" w:unhideWhenUsed="1"/>
+    <w:lsdException w:name="List Number" w:semiHidden="1" w:unhideWhenUsed="1"/>
+    <w:lsdException w:name="List 2" w:semiHidden="1" w:unhideWhenUsed="1"/>
+    <w:lsdException w:name="List 3" w:semiHidden="1" w:unhideWhenUsed="1"/>
+    <w:lsdException w:name="List 4" w:semiHidden="1" w:unhideWhenUsed="1"/>
+    <w:lsdException w:name="List 5" w:semiHidden="1" w:unhideWhenUsed="1"/>
+    <w:lsdException w:name="List Bullet 2" w:semiHidden="1" w:unhideWhenUsed="1"/>
+    <w:lsdException w:name="List Bullet 3" w:semiHidden="1" w:unhideWhenUsed="1"/>
+    <w:lsdException w:name="List Bullet 4" w:semiHidden="1" w:unhideWhenUsed="1"/>
+    <w:lsdException w:name="List Bullet 5" w:semiHidden="1" w:unhideWhenUsed="1"/>
+    <w:lsdException w:name="List Number 2" w:semiHidden="1" w:unhideWhenUsed="1"/>
+    <w:lsdException w:name="List Number 3" w:semiHidden="1" w:unhideWhenUsed="1"/>
+    <w:lsdException w:name="List Number 4" w:semiHidden="1" w:unhideWhenUsed="1"/>
+    <w:lsdException w:name="List Number 5" w:semiHidden="1" w:unhideWhenUsed="1"/>
+    <w:lsdException w:name="Title" w:uiPriority="10" w:qFormat="1"/>
+    <w:lsdException w:name="Closing" w:semiHidden="1" w:unhideWhenUsed="1"/>
+    <w:lsdException w:name="Signature" w:semiHidden="1" w:unhideWhenUsed="1"/>
+    <w:lsdException w:name="Default Paragraph Font" w:semiHidden="1" w:uiPriority="1" w:unhideWhenUsed="1"/>
+    <w:lsdException w:name="Body Text" w:semiHidden="1" w:unhideWhenUsed="1"/>
+    <w:lsdException w:name="Body Text Indent" w:semiHidden="1" w:unhideWhenUsed="1"/>
+    <w:lsdException w:name="List Continue" w:semiHidden="1" w:unhideWhenUsed="1"/>
+    <w:lsdException w:name="List Continue 2" w:semiHidden="1" w:unhideWhenUsed="1"/>
+    <w:lsdException w:name="List Continue 3" w:semiHidden="1" w:unhideWhenUsed="1"/>
+    <w:lsdException w:name="List Continue 4" w:semiHidden="1" w:unhideWhenUsed="1"/>
+    <w:lsdException w:name="List Continue 5" w:semiHidden="1" w:unhideWhenUsed="1"/>
+    <w:lsdException w:name="Message Header" w:semiHidden="1" w:unhideWhenUsed="1"/>
+    <w:lsdException w:name="Subtitle" w:uiPriority="11" w:qFormat="1"/>
+    <w:lsdException w:name="Salutation" w:semiHidden="1" w:unhideWhenUsed="1"/>
+    <w:lsdException w:name="Date" w:semiHidden="1" w:unhideWhenUsed="1"/>
+    <w:lsdException w:name="Body Text First Indent" w:semiHidden="1" w:unhideWhenUsed="1"/>
+    <w:lsdException w:name="Body Text First Indent 2" w:semiHidden="1" w:unhideWhenUsed="1"/>
+    <w:lsdException w:name="Note Heading" w:semiHidden="1" w:unhideWhenUsed="1"/>
+    <w:lsdException w:name="Body Text 2" w:semiHidden="1" w:unhideWhenUsed="1"/>
+    <w:lsdException w:name="Body Text 3" w:semiHidden="1" w:unhideWhenUsed="1"/>
+    <w:lsdException w:name="Body Text Indent 2" w:semiHidden="1" w:unhideWhenUsed="1"/>
+    <w:lsdException w:name="Body Text Indent 3" w:semiHidden="1" w:unhideWhenUsed="1"/>
+    <w:lsdException w:name="Block Text" w:semiHidden="1" w:unhideWhenUsed="1"/>
+    <w:lsdException w:name="Hyperlink" w:semiHidden="1" w:unhideWhenUsed="1"/>
+    <w:lsdException w:name="FollowedHyperlink" w:semiHidden="1" w:unhideWhenUsed="1"/>
+    <w:lsdException w:name="Strong" w:uiPriority="22" w:qFormat="1"/>
+    <w:lsdException w:name="Emphasis" w:uiPriority="20" w:qFormat="1"/>
+    <w:lsdException w:name="Document Map" w:semiHidden="1" w:unhideWhenUsed="1"/>
+    <w:lsdException w:name="Plain Text" w:semiHidden="1" w:unhideWhenUsed="1"/>
+    <w:lsdException w:name="E-mail Signature" w:semiHidden="1" w:unhideWhenUsed="1"/>
+    <w:lsdException w:name="HTML Top of Form" w:semiHidden="1" w:unhideWhenUsed="1"/>
+    <w:lsdException w:name="HTML Bottom of Form" w:semiHidden="1" w:unhideWhenUsed="1"/>
+    <w:lsdException w:name="Normal (Web)" w:semiHidden="1" w:unhideWhenUsed="1"/>
+    <w:lsdException w:name="HTML Acronym" w:semiHidden="1" w:unhideWhenUsed="1"/>
+    <w:lsdException w:name="HTML Address" w:semiHidden="1" w:unhideWhenUsed="1"/>
+    <w:lsdException w:name="HTML Cite" w:semiHidden="1" w:unhideWhenUsed="1"/>
+    <w:lsdException w:name="HTML Code" w:semiHidden="1" w:unhideWhenUsed="1"/>
+    <w:lsdException w:name="HTML Definition" w:semiHidden="1" w:unhideWhenUsed="1"/>
+    <w:lsdException w:name="HTML Keyboard" w:semiHidden="1" w:unhideWhenUsed="1"/>
+    <w:lsdException w:name="HTML Preformatted" w:semiHidden="1" w:unhideWhenUsed="1"/>
+    <w:lsdException w:name="HTML Sample" w:semiHidden="1" w:unhideWhenUsed="1"/>
+    <w:lsdException w:name="HTML Typewriter" w:semiHidden="1" w:unhideWhenUsed="1"/>
+    <w:lsdException w:name="HTML Variable" w:semiHidden="1" w:unhideWhenUsed="1"/>
+    <w:lsdException w:name="Normal Table" w:semiHidden="1" w:unhideWhenUsed="1"/>
+    <w:lsdException w:name="annotation subject" w:semiHidden="1" w:unhideWhenUsed="1"/>
+    <w:lsdException w:name="No List" w:semiHidden="1" w:unhideWhenUsed="1"/>
+    <w:lsdException w:name="Outline List 1" w:semiHidden="1" w:unhideWhenUsed="1"/>
+    <w:lsdException w:name="Outline List 2" w:semiHidden="1" w:unhideWhenUsed="1"/>
+    <w:lsdException w:name="Outline List 3" w:semiHidden="1" w:unhideWhenUsed="1"/>
+    <w:lsdException w:name="Table Simple 1" w:semiHidden="1" w:unhideWhenUsed="1"/>
+    <w:lsdException w:name="Table Simple 2" w:semiHidden="1" w:unhideWhenUsed="1"/>
+    <w:lsdException w:name="Table Simple 3" w:semiHidden="1" w:unhideWhenUsed="1"/>
+    <w:lsdException w:name="Table Classic 1" w:semiHidden="1" w:unhideWhenUsed="1"/>
+    <w:lsdException w:name="Table Classic 2" w:semiHidden="1" w:unhideWhenUsed="1"/>
+    <w:lsdException w:name="Table Classic 3" w:semiHidden="1" w:unhideWhenUsed="1"/>
+    <w:lsdException w:name="Table Classic 4" w:semiHidden="1" w:unhideWhenUsed="1"/>
+    <w:lsdException w:name="Table Colorful 1" w:semiHidden="1" w:unhideWhenUsed="1"/>
+    <w:lsdException w:name="Table Colorful 2" w:semiHidden="1" w:unhideWhenUsed="1"/>
+    <w:lsdException w:name="Table Colorful 3" w:semiHidden="1" w:unhideWhenUsed="1"/>
+    <w:lsdException w:name="Table Columns 1" w:semiHidden="1" w:unhideWhenUsed="1"/>
+    <w:lsdException w:name="Table Columns 2" w:semiHidden="1" w:unhideWhenUsed="1"/>
+    <w:lsdException w:name="Table Columns 3" w:semiHidden="1" w:unhideWhenUsed="1"/>
+    <w:lsdException w:name="Table Columns 4" w:semiHidden="1" w:unhideWhenUsed="1"/>
+    <w:lsdException w:name="Table Columns 5" w:semiHidden="1" w:unhideWhenUsed="1"/>
+    <w:lsdException w:name="Table Grid 1" w:semiHidden="1" w:unhideWhenUsed="1"/>
+    <w:lsdException w:name="Table Grid 2" w:semiHidden="1" w:unhideWhenUsed="1"/>
+    <w:lsdException w:name="Table Grid 3" w:semiHidden="1" w:unhideWhenUsed="1"/>
+    <w:lsdException w:name="Table Grid 4" w:semiHidden="1" w:unhideWhenUsed="1"/>
+    <w:lsdException w:name="Table Grid 5" w:semiHidden="1" w:unhideWhenUsed="1"/>
+    <w:lsdException w:name="Table Grid 6" w:semiHidden="1" w:unhideWhenUsed="1"/>
+    <w:lsdException w:name="Table Grid 7" w:semiHidden="1" w:unhideWhenUsed="1"/>
+    <w:lsdException w:name="Table Grid 8" w:semiHidden="1" w:unhideWhenUsed="1"/>
+    <w:lsdException w:name="Table List 1" w:semiHidden="1" w:unhideWhenUsed="1"/>
+    <w:lsdException w:name="Table List 2" w:semiHidden="1" w:unhideWhenUsed="1"/>
+    <w:lsdException w:name="Table List 3" w:semiHidden="1" w:unhideWhenUsed="1"/>
+    <w:lsdException w:name="Table List 4" w:semiHidden="1" w:unhideWhenUsed="1"/>
+    <w:lsdException w:name="Table List 5" w:semiHidden="1" w:unhideWhenUsed="1"/>
+    <w:lsdException w:name="Table List 6" w:semiHidden="1" w:unhideWhenUsed="1"/>
+    <w:lsdException w:name="Table List 7" w:semiHidden="1" w:unhideWhenUsed="1"/>
+    <w:lsdException w:name="Table List 8" w:semiHidden="1" w:unhideWhenUsed="1"/>
+    <w:lsdException w:name="Table 3D effects 1" w:semiHidden="1" w:unhideWhenUsed="1"/>
+    <w:lsdException w:name="Table 3D effects 2" w:semiHidden="1" w:unhideWhenUsed="1"/>
+    <w:lsdException w:name="Table 3D effects 3" w:semiHidden="1" w:unhideWhenUsed="1"/>
+    <w:lsdException w:name="Table Contemporary" w:semiHidden="1" w:unhideWhenUsed="1"/>
+    <w:lsdException w:name="Table Elegant" w:semiHidden="1" w:unhideWhenUsed="1"/>
+    <w:lsdException w:name="Table Professional" w:semiHidden="1" w:unhideWhenUsed="1"/>
+    <w:lsdException w:name="Table Subtle 1" w:semiHidden="1" w:unhideWhenUsed="1"/>
+    <w:lsdException w:name="Table Subtle 2" w:semiHidden="1" w:unhideWhenUsed="1"/>
+    <w:lsdException w:name="Table Web 1" w:semiHidden="1" w:unhideWhenUsed="1"/>
+    <w:lsdException w:name="Table Web 2" w:semiHidden="1" w:unhideWhenUsed="1"/>
+    <w:lsdException w:name="Table Web 3" w:semiHidden="1" w:unhideWhenUsed="1"/>
+    <w:lsdException w:name="Balloon Text" w:semiHidden="1" w:unhideWhenUsed="1"/>
+    <w:lsdException w:name="Table Grid" w:uiPriority="39"/>
+    <w:lsdException w:name="Table Theme" w:semiHidden="1" w:unhideWhenUsed="1"/>
+    <w:lsdException w:name="Placeholder Text" w:semiHidden="1"/>
+    <w:lsdException w:name="No Spacing" w:uiPriority="1" w:qFormat="1"/>
+    <w:lsdException w:name="Light Shading" w:uiPriority="60"/>
+    <w:lsdException w:name="Light List" w:uiPriority="61"/>
+    <w:lsdException w:name="Light Grid" w:uiPriority="62"/>
+    <w:lsdException w:name="Medium Shading 1" w:uiPriority="63"/>
+    <w:lsdException w:name="Medium Shading 2" w:uiPriority="64"/>
+    <w:lsdException w:name="Medium List 1" w:uiPriority="65"/>
+    <w:lsdException w:name="Medium List 2" w:uiPriority="66"/>
+    <w:lsdException w:name="Medium Grid 1" w:uiPriority="67"/>
+    <w:lsdException w:name="Medium Grid 2" w:uiPriority="68"/>
+    <w:lsdException w:name="Medium Grid 3" w:uiPriority="69"/>
+    <w:lsdException w:name="Dark List" w:uiPriority="70"/>
+    <w:lsdException w:name="Colorful Shading" w:uiPriority="71"/>
+    <w:lsdException w:name="Colorful List" w:uiPriority="72"/>
+    <w:lsdException w:name="Colorful Grid" w:uiPriority="73"/>
+    <w:lsdException w:name="Light Shading Accent 1" w:uiPriority="60"/>
+    <w:lsdException w:name="Light List Accent 1" w:uiPriority="61"/>
+    <w:lsdException w:name="Light Grid Accent 1" w:uiPriority="62"/>
+    <w:lsdException w:name="Medium Shading 1 Accent 1" w:uiPriority="63"/>
+    <w:lsdException w:name="Medium Shading 2 Accent 1" w:uiPriority="64"/>
+    <w:lsdException w:name="Medium List 1 Accent 1" w:uiPriority="65"/>
+    <w:lsdException w:name="Revision" w:semiHidden="1"/>
+    <w:lsdException w:name="List Paragraph" w:uiPriority="34" w:qFormat="1"/>
+    <w:lsdException w:name="Quote" w:uiPriority="29" w:qFormat="1"/>
+    <w:lsdException w:name="Intense Quote" w:uiPriority="30" w:qFormat="1"/>
+    <w:lsdException w:name="Medium List 2 Accent 1" w:uiPriority="66"/>
+    <w:lsdException w:name="Medium Grid 1 Accent 1" w:uiPriority="67"/>
+    <w:lsdException w:name="Medium Grid 2 Accent 1" w:uiPriority="68"/>
+    <w:lsdException w:name="Medium Grid 3 Accent 1" w:uiPriority="69"/>
+    <w:lsdException w:name="Dark List Accent 1" w:uiPriority="70"/>
+    <w:lsdException w:name="Colorful Shading Accent 1" w:uiPriority="71"/>
+    <w:lsdException w:name="Colorful List Accent 1" w:uiPriority="72"/>
+    <w:lsdException w:name="Colorful Grid Accent 1" w:uiPriority="73"/>
+    <w:lsdException w:name="Light Shading Accent 2" w:uiPriority="60"/>
+    <w:lsdException w:name="Light List Accent 2" w:uiPriority="61"/>
+    <w:lsdException w:name="Light Grid Accent 2" w:uiPriority="62"/>
+    <w:lsdException w:name="Medium Shading 1 Accent 2" w:uiPriority="63"/>
+    <w:lsdException w:name="Medium Shading 2 Accent 2" w:uiPriority="64"/>
+    <w:lsdException w:name="Medium List 1 Accent 2" w:uiPriority="65"/>
+    <w:lsdException w:name="Medium List 2 Accent 2" w:uiPriority="66"/>
+    <w:lsdException w:name="Medium Grid 1 Accent 2" w:uiPriority="67"/>
+    <w:lsdException w:name="Medium Grid 2 Accent 2" w:uiPriority="68"/>
+    <w:lsdException w:name="Medium Grid 3 Accent 2" w:uiPriority="69"/>
+    <w:lsdException w:name="Dark List Accent 2" w:uiPriority="70"/>
+    <w:lsdException w:name="Colorful Shading Accent 2" w:uiPriority="71"/>
+    <w:lsdException w:name="Colorful List Accent 2" w:uiPriority="72"/>
+    <w:lsdException w:name="Colorful Grid Accent 2" w:uiPriority="73"/>
+    <w:lsdException w:name="Light Shading Accent 3" w:uiPriority="60"/>
+    <w:lsdException w:name="Light List Accent 3" w:uiPriority="61"/>
+    <w:lsdException w:name="Light Grid Accent 3" w:uiPriority="62"/>
+    <w:lsdException w:name="Medium Shading 1 Accent 3" w:uiPriority="63"/>
+    <w:lsdException w:name="Medium Shading 2 Accent 3" w:uiPriority="64"/>
+    <w:lsdException w:name="Medium List 1 Accent 3" w:uiPriority="65"/>
+    <w:lsdException w:name="Medium List 2 Accent 3" w:uiPriority="66"/>
+    <w:lsdException w:name="Medium Grid 1 Accent 3" w:uiPriority="67"/>
+    <w:lsdException w:name="Medium Grid 2 Accent 3" w:uiPriority="68"/>
+    <w:lsdException w:name="Medium Grid 3 Accent 3" w:uiPriority="69"/>
+    <w:lsdException w:name="Dark List Accent 3" w:uiPriority="70"/>
+    <w:lsdException w:name="Colorful Shading Accent 3" w:uiPriority="71"/>
+    <w:lsdException w:name="Colorful List Accent 3" w:uiPriority="72"/>
+    <w:lsdException w:name="Colorful Grid Accent 3" w:uiPriority="73"/>
+    <w:lsdException w:name="Light Shading Accent 4" w:uiPriority="60"/>
+    <w:lsdException w:name="Light List Accent 4" w:uiPriority="61"/>
+    <w:lsdException w:name="Light Grid Accent 4" w:uiPriority="62"/>
+    <w:lsdException w:name="Medium Shading 1 Accent 4" w:uiPriority="63"/>
+    <w:lsdException w:name="Medium Shading 2 Accent 4" w:uiPriority="64"/>
+    <w:lsdException w:name="Medium List 1 Accent 4" w:uiPriority="65"/>
+    <w:lsdException w:name="Medium List 2 Accent 4" w:uiPriority="66"/>
+    <w:lsdException w:name="Medium Grid 1 Accent 4" w:uiPriority="67"/>
+    <w:lsdException w:name="Medium Grid 2 Accent 4" w:uiPriority="68"/>
+    <w:lsdException w:name="Medium Grid 3 Accent 4" w:uiPriority="69"/>
+    <w:lsdException w:name="Dark List Accent 4" w:uiPriority="70"/>
+    <w:lsdException w:name="Colorful Shading Accent 4" w:uiPriority="71"/>
+    <w:lsdException w:name="Colorful List Accent 4" w:uiPriority="72"/>
+    <w:lsdException w:name="Colorful Grid Accent 4" w:uiPriority="73"/>
+    <w:lsdException w:name="Light Shading Accent 5" w:uiPriority="60"/>
+    <w:lsdException w:name="Light List Accent 5" w:uiPriority="61"/>
+    <w:lsdException w:name="Light Grid Accent 5" w:uiPriority="62"/>
+    <w:lsdException w:name="Medium Shading 1 Accent 5" w:uiPriority="63"/>
+    <w:lsdException w:name="Medium Shading 2 Accent 5" w:uiPriority="64"/>
+    <w:lsdException w:name="Medium List 1 Accent 5" w:uiPriority="65"/>
+    <w:lsdException w:name="Medium List 2 Accent 5" w:uiPriority="66"/>
+    <w:lsdException w:name="Medium Grid 1 Accent 5" w:uiPriority="67"/>
+    <w:lsdException w:name="Medium Grid 2 Accent 5" w:uiPriority="68"/>
+    <w:lsdException w:name="Medium Grid 3 Accent 5" w:uiPriority="69"/>
+    <w:lsdException w:name="Dark List Accent 5" w:uiPriority="70"/>
+    <w:lsdException w:name="Colorful Shading Accent 5" w:uiPriority="71"/>
+    <w:lsdException w:name="Colorful List Accent 5" w:uiPriority="72"/>
+    <w:lsdException w:name="Colorful Grid Accent 5" w:uiPriority="73"/>
+    <w:lsdException w:name="Light Shading Accent 6" w:uiPriority="60"/>
+    <w:lsdException w:name="Light List Accent 6" w:uiPriority="61"/>
+    <w:lsdException w:name="Light Grid Accent 6" w:uiPriority="62"/>
+    <w:lsdException w:name="Medium Shading 1 Accent 6" w:uiPriority="63"/>
+    <w:lsdException w:name="Medium Shading 2 Accent 6" w:uiPriority="64"/>
+    <w:lsdException w:name="Medium List 1 Accent 6" w:uiPriority="65"/>
+    <w:lsdException w:name="Medium List 2 Accent 6" w:uiPriority="66"/>
+    <w:lsdException w:name="Medium Grid 1 Accent 6" w:uiPriority="67"/>
+    <w:lsdException w:name="Medium Grid 2 Accent 6" w:uiPriority="68"/>
+    <w:lsdException w:name="Medium Grid 3 Accent 6" w:uiPriority="69"/>
+    <w:lsdException w:name="Dark List Accent 6" w:uiPriority="70"/>
+    <w:lsdException w:name="Colorful Shading Accent 6" w:uiPriority="71"/>
+    <w:lsdException w:name="Colorful List Accent 6" w:uiPriority="72"/>
+    <w:lsdException w:name="Colorful Grid Accent 6" w:uiPriority="73"/>
+    <w:lsdException w:name="Subtle Emphasis" w:uiPriority="19" w:qFormat="1"/>
+    <w:lsdException w:name="Intense Emphasis" w:uiPriority="21" w:qFormat="1"/>
+    <w:lsdException w:name="Subtle Reference" w:uiPriority="31" w:qFormat="1"/>
+    <w:lsdException w:name="Intense Reference" w:uiPriority="32" w:qFormat="1"/>
+    <w:lsdException w:name="Book Title" w:uiPriority="33" w:qFormat="1"/>
+    <w:lsdException w:name="Bibliography" w:semiHidden="1" w:uiPriority="37" w:unhideWhenUsed="1"/>
+    <w:lsdException w:name="TOC Heading" w:semiHidden="1" w:uiPriority="39" w:unhideWhenUsed="1" w:qFormat="1"/>
+    <w:lsdException w:name="Plain Table 1" w:uiPriority="41"/>
+    <w:lsdException w:name="Plain Table 2" w:uiPriority="42"/>
+    <w:lsdException w:name="Plain Table 3" w:uiPriority="43"/>
+    <w:lsdException w:name="Plain Table 4" w:uiPriority="44"/>
+    <w:lsdException w:name="Plain Table 5" w:uiPriority="45"/>
+    <w:lsdException w:name="Grid Table Light" w:uiPriority="40"/>
+    <w:lsdException w:name="Grid Table 1 Light" w:uiPriority="46"/>
+    <w:lsdException w:name="Grid Table 2" w:uiPriority="47"/>
+    <w:lsdException w:name="Grid Table 3" w:uiPriority="48"/>
+    <w:lsdException w:name="Grid Table 4" w:uiPriority="49"/>
+    <w:lsdException w:name="Grid Table 5 Dark" w:uiPriority="50"/>
+    <w:lsdException w:name="Grid Table 6 Colorful" w:uiPriority="51"/>
+    <w:lsdException w:name="Grid Table 7 Colorful" w:uiPriority="52"/>
+    <w:lsdException w:name="Grid Table 1 Light Accent 1" w:uiPriority="46"/>
+    <w:lsdException w:name="Grid Table 2 Accent 1" w:uiPriority="47"/>
+    <w:lsdException w:name="Grid Table 3 Accent 1" w:uiPriority="48"/>
+    <w:lsdException w:name="Grid Table 4 Accent 1" w:uiPriority="49"/>
+    <w:lsdException w:name="Grid Table 5 Dark Accent 1" w:uiPriority="50"/>
+    <w:lsdException w:name="Grid Table 6 Colorful Accent 1" w:uiPriority="51"/>
+    <w:lsdException w:name="Grid Table 7 Colorful Accent 1" w:uiPriority="52"/>
+    <w:lsdException w:name="Grid Table 1 Light Accent 2" w:uiPriority="46"/>
+    <w:lsdException w:name="Grid Table 2 Accent 2" w:uiPriority="47"/>
+    <w:lsdException w:name="Grid Table 3 Accent 2" w:uiPriority="48"/>
+    <w:lsdException w:name="Grid Table 4 Accent 2" w:uiPriority="49"/>
+    <w:lsdException w:name="Grid Table 5 Dark Accent 2" w:uiPriority="50"/>
+    <w:lsdException w:name="Grid Table 6 Colorful Accent 2" w:uiPriority="51"/>
+    <w:lsdException w:name="Grid Table 7 Colorful Accent 2" w:uiPriority="52"/>
+    <w:lsdException w:name="Grid Table 1 Light Accent 3" w:uiPriority="46"/>
+    <w:lsdException w:name="Grid Table 2 Accent 3" w:uiPriority="47"/>
+    <w:lsdException w:name="Grid Table 3 Accent 3" w:uiPriority="48"/>
+    <w:lsdException w:name="Grid Table 4 Accent 3" w:uiPriority="49"/>
+    <w:lsdException w:name="Grid Table 5 Dark Accent 3" w:uiPriority="50"/>
+    <w:lsdException w:name="Grid Table 6 Colorful Accent 3" w:uiPriority="51"/>
+    <w:lsdException w:name="Grid Table 7 Colorful Accent 3" w:uiPriority="52"/>
+    <w:lsdException w:name="Grid Table 1 Light Accent 4" w:uiPriority="46"/>
+    <w:lsdException w:name="Grid Table 2 Accent 4" w:uiPriority="47"/>
+    <w:lsdException w:name="Grid Table 3 Accent 4" w:uiPriority="48"/>
+    <w:lsdException w:name="Grid Table 4 Accent 4" w:uiPriority="49"/>
+    <w:lsdException w:name="Grid Table 5 Dark Accent 4" w:uiPriority="50"/>
+    <w:lsdException w:name="Grid Table 6 Colorful Accent 4" w:uiPriority="51"/>
+    <w:lsdException w:name="Grid Table 7 Colorful Accent 4" w:uiPriority="52"/>
+    <w:lsdException w:name="Grid Table 1 Light Accent 5" w:uiPriority="46"/>
+    <w:lsdException w:name="Grid Table 2 Accent 5" w:uiPriority="47"/>
+    <w:lsdException w:name="Grid Table 3 Accent 5" w:uiPriority="48"/>
+    <w:lsdException w:name="Grid Table 4 Accent 5" w:uiPriority="49"/>
+    <w:lsdException w:name="Grid Table 5 Dark Accent 5" w:uiPriority="50"/>
+    <w:lsdException w:name="Grid Table 6 Colorful Accent 5" w:uiPriority="51"/>
+    <w:lsdException w:name="Grid Table 7 Colorful Accent 5" w:uiPriority="52"/>
+    <w:lsdException w:name="Grid Table 1 Light Accent 6" w:uiPriority="46"/>
+    <w:lsdException w:name="Grid Table 2 Accent 6" w:uiPriority="47"/>
+    <w:lsdException w:name="Grid Table 3 Accent 6" w:uiPriority="48"/>
+    <w:lsdException w:name="Grid Table 4 Accent 6" w:uiPriority="49"/>
+    <w:lsdException w:name="Grid Table 5 Dark Accent 6" w:uiPriority="50"/>
+    <w:lsdException w:name="Grid Table 6 Colorful Accent 6" w:uiPriority="51"/>
+    <w:lsdException w:name="Grid Table 7 Colorful Accent 6" w:uiPriority="52"/>
+    <w:lsdException w:name="List Table 1 Light" w:uiPriority="46"/>
+    <w:lsdException w:name="List Table 2" w:uiPriority="47"/>
+    <w:lsdException w:name="List Table 3" w:uiPriority="48"/>
+    <w:lsdException w:name="List Table 4" w:uiPriority="49"/>
+    <w:lsdException w:name="List Table 5 Dark" w:uiPriority="50"/>
+    <w:lsdException w:name="List Table 6 Colorful" w:uiPriority="51"/>
+    <w:lsdException w:name="List Table 7 Colorful" w:uiPriority="52"/>
+    <w:lsdException w:name="List Table 1 Light Accent 1" w:uiPriority="46"/>
+    <w:lsdException w:name="List Table 2 Accent 1" w:uiPriority="47"/>
+    <w:lsdException w:name="List Table 3 Accent 1" w:uiPriority="48"/>
+    <w:lsdException w:name="List Table 4 Accent 1" w:uiPriority="49"/>
+    <w:lsdException w:name="List Table 5 Dark Accent 1" w:uiPriority="50"/>
+    <w:lsdException w:name="List Table 6 Colorful Accent 1" w:uiPriority="51"/>
+    <w:lsdException w:name="List Table 7 Colorful Accent 1" w:uiPriority="52"/>
+    <w:lsdException w:name="List Table 1 Light Accent 2" w:uiPriority="46"/>
+    <w:lsdException w:name="List Table 2 Accent 2" w:uiPriority="47"/>
+    <w:lsdException w:name="List Table 3 Accent 2" w:uiPriority="48"/>
+    <w:lsdException w:name="List Table 4 Accent 2" w:uiPriority="49"/>
+    <w:lsdException w:name="List Table 5 Dark Accent 2" w:uiPriority="50"/>
+    <w:lsdException w:name="List Table 6 Colorful Accent 2" w:uiPriority="51"/>
+    <w:lsdException w:name="List Table 7 Colorful Accent 2" w:uiPriority="52"/>
+    <w:lsdException w:name="List Table 1 Light Accent 3" w:uiPriority="46"/>
+    <w:lsdException w:name="List Table 2 Accent 3" w:uiPriority="47"/>
+    <w:lsdException w:name="List Table 3 Accent 3" w:uiPriority="48"/>
+    <w:lsdException w:name="List Table 4 Accent 3" w:uiPriority="49"/>
+    <w:lsdException w:name="List Table 5 Dark Accent 3" w:uiPriority="50"/>
+    <w:lsdException w:name="List Table 6 Colorful Accent 3" w:uiPriority="51"/>
+    <w:lsdException w:name="List Table 7 Colorful Accent 3" w:uiPriority="52"/>
+    <w:lsdException w:name="List Table 1 Light Accent 4" w:uiPriority="46"/>
+    <w:lsdException w:name="List Table 2 Accent 4" w:uiPriority="47"/>
+    <w:lsdException w:name="List Table 3 Accent 4" w:uiPriority="48"/>
+    <w:lsdException w:name="List Table 4 Accent 4" w:uiPriority="49"/>
+    <w:lsdException w:name="List Table 5 Dark Accent 4" w:uiPriority="50"/>
+    <w:lsdException w:name="List Table 6 Colorful Accent 4" w:uiPriority="51"/>
+    <w:lsdException w:name="List Table 7 Colorful Accent 4" w:uiPriority="52"/>
+    <w:lsdException w:name="List Table 1 Light Accent 5" w:uiPriority="46"/>
+    <w:lsdException w:name="List Table 2 Accent 5" w:uiPriority="47"/>
+    <w:lsdException w:name="List Table 3 Accent 5" w:uiPriority="48"/>
+    <w:lsdException w:name="List Table 4 Accent 5" w:uiPriority="49"/>
+    <w:lsdException w:name="List Table 5 Dark Accent 5" w:uiPriority="50"/>
+    <w:lsdException w:name="List Table 6 Colorful Accent 5" w:uiPriority="51"/>
+    <w:lsdException w:name="List Table 7 Colorful Accent 5" w:uiPriority="52"/>
+    <w:lsdException w:name="List Table 1 Light Accent 6" w:uiPriority="46"/>
+    <w:lsdException w:name="List Table 2 Accent 6" w:uiPriority="47"/>
+    <w:lsdException w:name="List Table 3 Accent 6" w:uiPriority="48"/>
+    <w:lsdException w:name="List Table 4 Accent 6" w:uiPriority="49"/>
+    <w:lsdException w:name="List Table 5 Dark Accent 6" w:uiPriority="50"/>
+    <w:lsdException w:name="List Table 6 Colorful Accent 6" w:uiPriority="51"/>
+    <w:lsdException w:name="List Table 7 Colorful Accent 6" w:uiPriority="52"/>
+  </w:latentStyles>
+  <w:style w:type="paragraph" w:default="1" w:styleId="Normal">
+    <w:name w:val="Normal"/>
+    <w:qFormat/>
+  </w:style>
+  <w:style w:type="character" w:default="1" w:styleId="DefaultParagraphFont">
+    <w:name w:val="Default Paragraph Font"/>
+    <w:uiPriority w:val="1"/>
+    <w:semiHidden/>
+    <w:unhideWhenUsed/>
+  </w:style>
+  <w:style w:type="table" w:default="1" w:styleId="TableNormal">
+    <w:name w:val="Normal Table"/>
+    <w:uiPriority w:val="99"/>
+    <w:semiHidden/>
+    <w:unhideWhenUsed/>
+    <w:tblPr>
+      <w:tblInd w:w="0" w:type="dxa"/>
+      <w:tblCellMar>
+        <w:top w:w="0" w:type="dxa"/>
+        <w:left w:w="108" w:type="dxa"/>
+        <w:bottom w:w="0" w:type="dxa"/>
+        <w:right w:w="108" w:type="dxa"/>
+      </w:tblCellMar>
+    </w:tblPr>
+  </w:style>
+  <w:style w:type="numbering" w:default="1" w:styleId="NoList">
+    <w:name w:val="No List"/>
+    <w:uiPriority w:val="99"/>
+    <w:semiHidden/>
+    <w:unhideWhenUsed/>
+  </w:style>
+  <w:style w:type="paragraph" w:customStyle="1" w:styleId="CC2B81D734BA47E1B1514C1159E27718">
+    <w:name w:val="CC2B81D734BA47E1B1514C1159E27718"/>
+    <w:rsid w:val="00D25C7A"/>
+  </w:style>
+  <w:style w:type="paragraph" w:customStyle="1" w:styleId="B611F5144CB144E2AC162D74144B3AAE">
+    <w:name w:val="B611F5144CB144E2AC162D74144B3AAE"/>
+    <w:rsid w:val="00D25C7A"/>
+  </w:style>
+  <w:style w:type="paragraph" w:customStyle="1" w:styleId="1CA10B846FA247C8B8E4D478B81D9FE8">
+    <w:name w:val="1CA10B846FA247C8B8E4D478B81D9FE8"/>
+    <w:rsid w:val="00D25C7A"/>
+  </w:style>
+  <w:style w:type="paragraph" w:customStyle="1" w:styleId="9FB2264086B24C2FA6D469B6AF8B222A">
+    <w:name w:val="9FB2264086B24C2FA6D469B6AF8B222A"/>
+    <w:rsid w:val="00D25C7A"/>
+  </w:style>
+  <w:style w:type="paragraph" w:customStyle="1" w:styleId="FAA796585C114AE1A1C120E941AACA09">
+    <w:name w:val="FAA796585C114AE1A1C120E941AACA09"/>
+    <w:rsid w:val="00D25C7A"/>
+  </w:style>
+  <w:style w:type="paragraph" w:customStyle="1" w:styleId="96B90B1CA23F455D81C449C3F0726ED1">
+    <w:name w:val="96B90B1CA23F455D81C449C3F0726ED1"/>
+    <w:rsid w:val="00D25C7A"/>
+  </w:style>
+</w:styles>
+</file>
+
+<file path=word/glossary/webSettings.xml><?xml version="1.0" encoding="utf-8"?>
+<w:webSettings xmlns:mc="http://schemas.openxmlformats.org/markup-compatibility/2006" xmlns:r="http://schemas.openxmlformats.org/officeDocument/2006/relationships" xmlns:w="http://schemas.openxmlformats.org/wordprocessingml/2006/main" xmlns:w14="http://schemas.microsoft.com/office/word/2010/wordml" xmlns:w15="http://schemas.microsoft.com/office/word/2012/wordml" xmlns:w16se="http://schemas.microsoft.com/office/word/2015/wordml/symex" mc:Ignorable="w14 w15 w16se">
+  <w:optimizeForBrowser/>
+  <w:allowPNG/>
+</w:webSettings>
 </file>
 
 <file path=word/theme/theme1.xml><?xml version="1.0" encoding="utf-8"?>
@@ -12245,7 +13377,7 @@
 </file>
 
 <file path=customXml/itemProps1.xml><?xml version="1.0" encoding="utf-8"?>
-<ds:datastoreItem xmlns:ds="http://schemas.openxmlformats.org/officeDocument/2006/customXml" ds:itemID="{B077D3F1-80B8-42D5-B807-D231ED107141}">
+<ds:datastoreItem xmlns:ds="http://schemas.openxmlformats.org/officeDocument/2006/customXml" ds:itemID="{6EAB2390-65A1-432F-A72C-CB8437BC7FFC}">
   <ds:schemaRefs>
     <ds:schemaRef ds:uri="http://schemas.openxmlformats.org/officeDocument/2006/bibliography"/>
   </ds:schemaRefs>

</xml_diff>

<commit_message>
Added all students names to declaration page
</commit_message>
<xml_diff>
--- a/Final Report.docx
+++ b/Final Report.docx
@@ -171,7 +171,7 @@
           <w:szCs w:val="32"/>
         </w:rPr>
         <w:lastRenderedPageBreak/>
-        <w:t xml:space="preserve">Blank Sheets: </w:t>
+        <w:t xml:space="preserve"> </w:t>
       </w:r>
     </w:p>
     <w:p>
@@ -186,7 +186,7 @@
           <w:sz w:val="23"/>
           <w:szCs w:val="23"/>
         </w:rPr>
-        <w:t xml:space="preserve">In addition to the white sheets (binding requirement) two white sheets shall be put at the beginning and the end of the thesis. </w:t>
+        <w:t xml:space="preserve"> </w:t>
       </w:r>
     </w:p>
     <w:p>
@@ -291,7 +291,6 @@
           <w:sz w:val="36"/>
           <w:szCs w:val="32"/>
         </w:rPr>
-        <w:lastRenderedPageBreak/>
         <w:t>DETERMINATION OF GENUINENESS OF A MEDICAL PROFESSIONAL</w:t>
       </w:r>
     </w:p>
@@ -1420,6 +1419,8 @@
           <w:bCs/>
         </w:rPr>
       </w:pPr>
+      <w:bookmarkStart w:id="0" w:name="_GoBack"/>
+      <w:bookmarkEnd w:id="0"/>
       <w:r>
         <w:t xml:space="preserve">                                                         </w:t>
       </w:r>
@@ -2940,18 +2941,118 @@
     <w:p>
       <w:pPr>
         <w:pStyle w:val="Default"/>
-        <w:ind w:left="4320" w:firstLine="720"/>
-        <w:rPr>
-          <w:sz w:val="28"/>
-          <w:szCs w:val="28"/>
-        </w:rPr>
-      </w:pPr>
+        <w:rPr>
+          <w:sz w:val="28"/>
+          <w:szCs w:val="28"/>
+        </w:rPr>
+      </w:pPr>
+      <w:r>
+        <w:rPr>
+          <w:sz w:val="28"/>
+          <w:szCs w:val="28"/>
+        </w:rPr>
+        <w:t>-----------------------------------------</w:t>
+      </w:r>
+      <w:r>
+        <w:rPr>
+          <w:sz w:val="28"/>
+          <w:szCs w:val="28"/>
+        </w:rPr>
+        <w:tab/>
+      </w:r>
+      <w:r>
+        <w:rPr>
+          <w:sz w:val="28"/>
+          <w:szCs w:val="28"/>
+        </w:rPr>
+        <w:tab/>
+      </w:r>
       <w:r>
         <w:rPr>
           <w:sz w:val="28"/>
           <w:szCs w:val="28"/>
         </w:rPr>
         <w:t xml:space="preserve">----------------------------------------- </w:t>
+      </w:r>
+      <w:r>
+        <w:rPr>
+          <w:sz w:val="28"/>
+          <w:szCs w:val="28"/>
+        </w:rPr>
+        <w:t xml:space="preserve">                     </w:t>
+      </w:r>
+    </w:p>
+    <w:p>
+      <w:pPr>
+        <w:pStyle w:val="Default"/>
+        <w:ind w:firstLine="720"/>
+        <w:rPr>
+          <w:sz w:val="28"/>
+          <w:szCs w:val="28"/>
+        </w:rPr>
+      </w:pPr>
+      <w:r>
+        <w:rPr>
+          <w:sz w:val="28"/>
+          <w:szCs w:val="28"/>
+        </w:rPr>
+        <w:t xml:space="preserve">    </w:t>
+      </w:r>
+      <w:r>
+        <w:rPr>
+          <w:sz w:val="28"/>
+          <w:szCs w:val="28"/>
+        </w:rPr>
+        <w:t>(Signature)</w:t>
+      </w:r>
+      <w:r>
+        <w:rPr>
+          <w:sz w:val="28"/>
+          <w:szCs w:val="28"/>
+        </w:rPr>
+        <w:tab/>
+      </w:r>
+      <w:r>
+        <w:rPr>
+          <w:sz w:val="28"/>
+          <w:szCs w:val="28"/>
+        </w:rPr>
+        <w:tab/>
+      </w:r>
+      <w:r>
+        <w:rPr>
+          <w:sz w:val="28"/>
+          <w:szCs w:val="28"/>
+        </w:rPr>
+        <w:tab/>
+      </w:r>
+      <w:r>
+        <w:rPr>
+          <w:sz w:val="28"/>
+          <w:szCs w:val="28"/>
+        </w:rPr>
+        <w:tab/>
+      </w:r>
+      <w:r>
+        <w:rPr>
+          <w:sz w:val="28"/>
+          <w:szCs w:val="28"/>
+        </w:rPr>
+        <w:tab/>
+      </w:r>
+      <w:r>
+        <w:rPr>
+          <w:sz w:val="28"/>
+          <w:szCs w:val="28"/>
+        </w:rPr>
+        <w:tab/>
+      </w:r>
+      <w:r>
+        <w:rPr>
+          <w:sz w:val="28"/>
+          <w:szCs w:val="28"/>
+        </w:rPr>
+        <w:t>(Signature)</w:t>
       </w:r>
     </w:p>
     <w:p>
@@ -2963,13 +3064,6 @@
           <w:szCs w:val="28"/>
         </w:rPr>
       </w:pPr>
-      <w:r>
-        <w:rPr>
-          <w:sz w:val="28"/>
-          <w:szCs w:val="28"/>
-        </w:rPr>
-        <w:t xml:space="preserve">(Signature) </w:t>
-      </w:r>
     </w:p>
     <w:p>
       <w:pPr>
@@ -2984,12 +3078,91 @@
     <w:p>
       <w:pPr>
         <w:pStyle w:val="Default"/>
-        <w:ind w:left="5760" w:firstLine="720"/>
-        <w:rPr>
-          <w:sz w:val="28"/>
-          <w:szCs w:val="28"/>
-        </w:rPr>
-      </w:pPr>
+        <w:rPr>
+          <w:sz w:val="28"/>
+          <w:szCs w:val="28"/>
+        </w:rPr>
+      </w:pPr>
+      <w:r>
+        <w:rPr>
+          <w:sz w:val="28"/>
+          <w:szCs w:val="28"/>
+        </w:rPr>
+        <w:t>-----------------------------------------</w:t>
+      </w:r>
+      <w:r>
+        <w:rPr>
+          <w:sz w:val="28"/>
+          <w:szCs w:val="28"/>
+        </w:rPr>
+        <w:tab/>
+      </w:r>
+      <w:r>
+        <w:rPr>
+          <w:sz w:val="28"/>
+          <w:szCs w:val="28"/>
+        </w:rPr>
+        <w:tab/>
+      </w:r>
+      <w:r>
+        <w:rPr>
+          <w:sz w:val="28"/>
+          <w:szCs w:val="28"/>
+        </w:rPr>
+        <w:t xml:space="preserve">----------------------------------------- </w:t>
+      </w:r>
+    </w:p>
+    <w:p>
+      <w:pPr>
+        <w:pStyle w:val="Default"/>
+        <w:rPr>
+          <w:sz w:val="28"/>
+          <w:szCs w:val="28"/>
+        </w:rPr>
+      </w:pPr>
+      <w:r>
+        <w:rPr>
+          <w:sz w:val="28"/>
+          <w:szCs w:val="28"/>
+        </w:rPr>
+        <w:t>(Name of student and Roll No.)</w:t>
+      </w:r>
+      <w:r>
+        <w:rPr>
+          <w:sz w:val="28"/>
+          <w:szCs w:val="28"/>
+        </w:rPr>
+        <w:tab/>
+      </w:r>
+      <w:r>
+        <w:rPr>
+          <w:sz w:val="28"/>
+          <w:szCs w:val="28"/>
+        </w:rPr>
+        <w:tab/>
+      </w:r>
+      <w:r>
+        <w:rPr>
+          <w:sz w:val="28"/>
+          <w:szCs w:val="28"/>
+        </w:rPr>
+        <w:tab/>
+        <w:t xml:space="preserve">   </w:t>
+      </w:r>
+      <w:r>
+        <w:rPr>
+          <w:sz w:val="28"/>
+          <w:szCs w:val="28"/>
+        </w:rPr>
+        <w:t>(Name of student and Roll No.)</w:t>
+      </w:r>
+      <w:r>
+        <w:rPr>
+          <w:sz w:val="28"/>
+          <w:szCs w:val="28"/>
+        </w:rPr>
+        <w:t xml:space="preserve"> </w:t>
+      </w:r>
     </w:p>
     <w:p>
       <w:pPr>
@@ -3000,13 +3173,6 @@
           <w:szCs w:val="28"/>
         </w:rPr>
       </w:pPr>
-      <w:r>
-        <w:rPr>
-          <w:sz w:val="28"/>
-          <w:szCs w:val="28"/>
-        </w:rPr>
-        <w:t xml:space="preserve">----------------------------------------- </w:t>
-      </w:r>
     </w:p>
     <w:p>
       <w:pPr>
@@ -3017,6 +3183,101 @@
           <w:szCs w:val="28"/>
         </w:rPr>
       </w:pPr>
+    </w:p>
+    <w:p>
+      <w:pPr>
+        <w:pStyle w:val="Default"/>
+        <w:ind w:left="4320" w:firstLine="720"/>
+        <w:rPr>
+          <w:sz w:val="28"/>
+          <w:szCs w:val="28"/>
+        </w:rPr>
+      </w:pPr>
+    </w:p>
+    <w:p>
+      <w:pPr>
+        <w:pStyle w:val="Default"/>
+        <w:rPr>
+          <w:sz w:val="28"/>
+          <w:szCs w:val="28"/>
+        </w:rPr>
+      </w:pPr>
+      <w:r>
+        <w:rPr>
+          <w:sz w:val="28"/>
+          <w:szCs w:val="28"/>
+        </w:rPr>
+        <w:t xml:space="preserve">----------------------------------------- </w:t>
+      </w:r>
+    </w:p>
+    <w:p>
+      <w:pPr>
+        <w:pStyle w:val="Default"/>
+        <w:ind w:left="720"/>
+        <w:rPr>
+          <w:sz w:val="28"/>
+          <w:szCs w:val="28"/>
+        </w:rPr>
+      </w:pPr>
+      <w:r>
+        <w:rPr>
+          <w:sz w:val="28"/>
+          <w:szCs w:val="28"/>
+        </w:rPr>
+        <w:t xml:space="preserve">    </w:t>
+      </w:r>
+      <w:r>
+        <w:rPr>
+          <w:sz w:val="28"/>
+          <w:szCs w:val="28"/>
+        </w:rPr>
+        <w:t xml:space="preserve">(Signature) </w:t>
+      </w:r>
+    </w:p>
+    <w:p>
+      <w:pPr>
+        <w:pStyle w:val="Default"/>
+        <w:ind w:left="5760" w:firstLine="720"/>
+        <w:rPr>
+          <w:sz w:val="28"/>
+          <w:szCs w:val="28"/>
+        </w:rPr>
+      </w:pPr>
+    </w:p>
+    <w:p>
+      <w:pPr>
+        <w:pStyle w:val="Default"/>
+        <w:ind w:left="5760" w:firstLine="720"/>
+        <w:rPr>
+          <w:sz w:val="28"/>
+          <w:szCs w:val="28"/>
+        </w:rPr>
+      </w:pPr>
+    </w:p>
+    <w:p>
+      <w:pPr>
+        <w:pStyle w:val="Default"/>
+        <w:rPr>
+          <w:sz w:val="28"/>
+          <w:szCs w:val="28"/>
+        </w:rPr>
+      </w:pPr>
+      <w:r>
+        <w:rPr>
+          <w:sz w:val="28"/>
+          <w:szCs w:val="28"/>
+        </w:rPr>
+        <w:t xml:space="preserve">----------------------------------------- </w:t>
+      </w:r>
+    </w:p>
+    <w:p>
+      <w:pPr>
+        <w:pStyle w:val="Default"/>
+        <w:rPr>
+          <w:sz w:val="28"/>
+          <w:szCs w:val="28"/>
+        </w:rPr>
+      </w:pPr>
       <w:r>
         <w:rPr>
           <w:sz w:val="28"/>
@@ -3088,62 +3349,6 @@
     <w:p>
       <w:pPr>
         <w:jc w:val="both"/>
-      </w:pPr>
-    </w:p>
-    <w:p>
-      <w:pPr>
-        <w:jc w:val="both"/>
-      </w:pPr>
-    </w:p>
-    <w:p>
-      <w:pPr>
-        <w:jc w:val="both"/>
-      </w:pPr>
-    </w:p>
-    <w:p>
-      <w:pPr>
-        <w:jc w:val="both"/>
-      </w:pPr>
-    </w:p>
-    <w:p>
-      <w:pPr>
-        <w:jc w:val="both"/>
-      </w:pPr>
-    </w:p>
-    <w:p>
-      <w:pPr>
-        <w:jc w:val="both"/>
-      </w:pPr>
-    </w:p>
-    <w:p>
-      <w:pPr>
-        <w:jc w:val="center"/>
-      </w:pPr>
-    </w:p>
-    <w:p>
-      <w:pPr>
-        <w:pStyle w:val="Default"/>
-        <w:spacing w:line="360" w:lineRule="auto"/>
-        <w:jc w:val="center"/>
-        <w:rPr>
-          <w:b/>
-          <w:bCs/>
-          <w:sz w:val="32"/>
-          <w:szCs w:val="32"/>
-        </w:rPr>
-      </w:pPr>
-    </w:p>
-    <w:p>
-      <w:pPr>
-        <w:pStyle w:val="Default"/>
-        <w:spacing w:line="360" w:lineRule="auto"/>
-        <w:jc w:val="center"/>
-        <w:rPr>
-          <w:b/>
-          <w:bCs/>
-          <w:sz w:val="32"/>
-          <w:szCs w:val="32"/>
-        </w:rPr>
       </w:pPr>
     </w:p>
     <w:p>
@@ -6944,12 +7149,7 @@
         <w:jc w:val="both"/>
       </w:pPr>
       <w:r>
-        <w:t>The problem with this method is that it is not as accurate as one expects it to be. Another glaring flaw is that they have only considered one parameter to determine if a doctor is malicious, i.e. re</w:t>
-      </w:r>
-      <w:bookmarkStart w:id="0" w:name="_GoBack"/>
-      <w:bookmarkEnd w:id="0"/>
-      <w:r>
-        <w:t xml:space="preserve">levance of the data accessed. The solution thus ends up ignoring </w:t>
+        <w:t xml:space="preserve">The problem with this method is that it is not as accurate as one expects it to be. Another glaring flaw is that they have only considered one parameter to determine if a doctor is malicious, i.e. relevance of the data accessed. The solution thus ends up ignoring </w:t>
       </w:r>
       <w:proofErr w:type="spellStart"/>
       <w:r>
@@ -9263,34 +9463,7 @@
         <w:jc w:val="both"/>
       </w:pPr>
       <w:r>
-        <w:t>T</w:t>
-      </w:r>
-      <w:r>
-        <w:t>he process begins with a doctor requesting a certain data about a certain patient.</w:t>
-      </w:r>
-      <w:r>
-        <w:t xml:space="preserve"> </w:t>
-      </w:r>
-      <w:r>
-        <w:t>The query is processed to find out the location of access, time of access and also</w:t>
-      </w:r>
-      <w:r>
-        <w:t xml:space="preserve"> </w:t>
-      </w:r>
-      <w:r>
-        <w:t>the type of data. Whether the access is an emergency case or not is also mentioned</w:t>
-      </w:r>
-      <w:r>
-        <w:t xml:space="preserve"> </w:t>
-      </w:r>
-      <w:r>
-        <w:t>by the doctor beforehand. All these, along with the previous history are</w:t>
-      </w:r>
-      <w:r>
-        <w:t xml:space="preserve"> combin</w:t>
-      </w:r>
-      <w:r>
-        <w:t>ed to form an input.</w:t>
+        <w:t>The process begins with a doctor requesting a certain data about a certain patient. The query is processed to find out the location of access, time of access and also the type of data. Whether the access is an emergency case or not is also mentioned by the doctor beforehand. All these, along with the previous history are combined to form an input.</w:t>
       </w:r>
     </w:p>
     <w:p>
@@ -10486,7 +10659,7 @@
           <w:rPr>
             <w:noProof/>
           </w:rPr>
-          <w:t>17</w:t>
+          <w:t>11</w:t>
         </w:r>
         <w:r>
           <w:rPr>
@@ -10568,6 +10741,7 @@
         <w:dataBinding w:prefixMappings="xmlns:ns0='http://purl.org/dc/elements/1.1/' xmlns:ns1='http://schemas.openxmlformats.org/package/2006/metadata/core-properties' " w:xpath="/ns1:coreProperties[1]/ns0:title[1]" w:storeItemID="{6C3C8BC8-F283-45AE-878A-BAB7291924A1}"/>
         <w:text/>
       </w:sdtPr>
+      <w:sdtEndPr/>
       <w:sdtContent>
         <w:r>
           <w:rPr>
@@ -10620,6 +10794,7 @@
         <w:dataBinding w:prefixMappings="xmlns:ns0='http://purl.org/dc/elements/1.1/' xmlns:ns1='http://schemas.openxmlformats.org/package/2006/metadata/core-properties' " w:xpath="/ns1:coreProperties[1]/ns0:title[1]" w:storeItemID="{6C3C8BC8-F283-45AE-878A-BAB7291924A1}"/>
         <w:text/>
       </w:sdtPr>
+      <w:sdtEndPr/>
       <w:sdtContent>
         <w:r>
           <w:rPr>
@@ -10672,6 +10847,7 @@
         <w:dataBinding w:prefixMappings="xmlns:ns0='http://purl.org/dc/elements/1.1/' xmlns:ns1='http://schemas.openxmlformats.org/package/2006/metadata/core-properties' " w:xpath="/ns1:coreProperties[1]/ns0:title[1]" w:storeItemID="{6C3C8BC8-F283-45AE-878A-BAB7291924A1}"/>
         <w:text/>
       </w:sdtPr>
+      <w:sdtEndPr/>
       <w:sdtContent>
         <w:r>
           <w:rPr>
@@ -10723,6 +10899,7 @@
         <w:dataBinding w:prefixMappings="xmlns:ns0='http://purl.org/dc/elements/1.1/' xmlns:ns1='http://schemas.openxmlformats.org/package/2006/metadata/core-properties' " w:xpath="/ns1:coreProperties[1]/ns0:title[1]" w:storeItemID="{6C3C8BC8-F283-45AE-878A-BAB7291924A1}"/>
         <w:text/>
       </w:sdtPr>
+      <w:sdtEndPr/>
       <w:sdtContent>
         <w:r>
           <w:rPr>
@@ -10775,6 +10952,7 @@
         <w:dataBinding w:prefixMappings="xmlns:ns0='http://purl.org/dc/elements/1.1/' xmlns:ns1='http://schemas.openxmlformats.org/package/2006/metadata/core-properties' " w:xpath="/ns1:coreProperties[1]/ns0:title[1]" w:storeItemID="{6C3C8BC8-F283-45AE-878A-BAB7291924A1}"/>
         <w:text/>
       </w:sdtPr>
+      <w:sdtEndPr/>
       <w:sdtContent>
         <w:r>
           <w:rPr>
@@ -10827,6 +11005,7 @@
         <w:dataBinding w:prefixMappings="xmlns:ns0='http://purl.org/dc/elements/1.1/' xmlns:ns1='http://schemas.openxmlformats.org/package/2006/metadata/core-properties' " w:xpath="/ns1:coreProperties[1]/ns0:title[1]" w:storeItemID="{6C3C8BC8-F283-45AE-878A-BAB7291924A1}"/>
         <w:text/>
       </w:sdtPr>
+      <w:sdtEndPr/>
       <w:sdtContent>
         <w:r>
           <w:rPr>
@@ -12597,10 +12776,10 @@
     <w:charset w:val="00"/>
     <w:family w:val="swiss"/>
     <w:pitch w:val="variable"/>
-    <w:sig w:usb0="E10002FF" w:usb1="4000ACFF" w:usb2="00000009" w:usb3="00000000" w:csb0="0000019F" w:csb1="00000000"/>
+    <w:sig w:usb0="E0002AFF" w:usb1="C000247B" w:usb2="00000009" w:usb3="00000000" w:csb0="000001FF" w:csb1="00000000"/>
   </w:font>
   <w:font w:name="Batang">
-    <w:altName w:val="Malgun Gothic Semilight"/>
+    <w:altName w:val="바탕"/>
     <w:panose1 w:val="02030600000101010101"/>
     <w:charset w:val="81"/>
     <w:family w:val="roman"/>
@@ -12632,6 +12811,8 @@
   </w:compat>
   <w:rsids>
     <w:rsidRoot w:val="00D25C7A"/>
+    <w:rsid w:val="003F38F7"/>
+    <w:rsid w:val="008476F1"/>
     <w:rsid w:val="00D25C7A"/>
     <w:rsid w:val="00D8487F"/>
   </w:rsids>
@@ -13377,7 +13558,7 @@
 </file>
 
 <file path=customXml/itemProps1.xml><?xml version="1.0" encoding="utf-8"?>
-<ds:datastoreItem xmlns:ds="http://schemas.openxmlformats.org/officeDocument/2006/customXml" ds:itemID="{6EAB2390-65A1-432F-A72C-CB8437BC7FFC}">
+<ds:datastoreItem xmlns:ds="http://schemas.openxmlformats.org/officeDocument/2006/customXml" ds:itemID="{BC8F2F22-4CD1-4B5E-9E01-74EA7EE63310}">
   <ds:schemaRefs>
     <ds:schemaRef ds:uri="http://schemas.openxmlformats.org/officeDocument/2006/bibliography"/>
   </ds:schemaRefs>

</xml_diff>